<commit_message>
add dokumen api CRUD food
</commit_message>
<xml_diff>
--- a/dokumenAPI.docx
+++ b/dokumenAPI.docx
@@ -662,22 +662,25 @@
     </w:p>
     <w:p>
       <w:pPr>
-        <w:rPr>
-          <w:sz w:val="24"/>
-          <w:szCs w:val="24"/>
-        </w:rPr>
-      </w:pPr>
-    </w:p>
-    <w:p>
-      <w:pPr>
-        <w:rPr>
-          <w:sz w:val="24"/>
-          <w:szCs w:val="24"/>
-        </w:rPr>
-      </w:pPr>
-    </w:p>
-    <w:p>
-      <w:pPr>
+        <w:jc w:val="center"/>
+        <w:rPr>
+          <w:sz w:val="24"/>
+          <w:szCs w:val="24"/>
+        </w:rPr>
+      </w:pPr>
+    </w:p>
+    <w:p>
+      <w:pPr>
+        <w:jc w:val="center"/>
+        <w:rPr>
+          <w:sz w:val="24"/>
+          <w:szCs w:val="24"/>
+        </w:rPr>
+      </w:pPr>
+    </w:p>
+    <w:p>
+      <w:pPr>
+        <w:jc w:val="center"/>
         <w:rPr>
           <w:sz w:val="24"/>
           <w:szCs w:val="24"/>
@@ -701,7 +704,7 @@
           <w:szCs w:val="28"/>
         </w:rPr>
         <w:lastRenderedPageBreak/>
-        <w:t>Seller</w:t>
+        <w:t>Admin</w:t>
       </w:r>
     </w:p>
     <w:p>
@@ -729,7 +732,7 @@
           <w:sz w:val="28"/>
           <w:szCs w:val="28"/>
         </w:rPr>
-        <w:t>seller</w:t>
+        <w:t>admin</w:t>
       </w:r>
       <w:r>
         <w:rPr>
@@ -750,16 +753,22 @@
         <w:t>/</w:t>
       </w:r>
       <w:r>
-        <w:t xml:space="preserve"> </w:t>
-      </w:r>
-      <w:r>
-        <w:rPr>
-          <w:b/>
-          <w:bCs/>
-          <w:sz w:val="28"/>
-          <w:szCs w:val="28"/>
-        </w:rPr>
-        <w:t>sellerRegist</w:t>
+        <w:rPr>
+          <w:b/>
+          <w:bCs/>
+          <w:sz w:val="28"/>
+          <w:szCs w:val="28"/>
+        </w:rPr>
+        <w:t>admin</w:t>
+      </w:r>
+      <w:r>
+        <w:rPr>
+          <w:b/>
+          <w:bCs/>
+          <w:sz w:val="28"/>
+          <w:szCs w:val="28"/>
+        </w:rPr>
+        <w:t>Regist</w:t>
       </w:r>
     </w:p>
     <w:p>
@@ -924,12 +933,11 @@
           <w:sz w:val="24"/>
           <w:szCs w:val="24"/>
         </w:rPr>
-        <w:t xml:space="preserve">contoh: </w:t>
-      </w:r>
-    </w:p>
-    <w:p>
-      <w:pPr>
-        <w:jc w:val="center"/>
+        <w:t>contoh:</w:t>
+      </w:r>
+    </w:p>
+    <w:p>
+      <w:pPr>
         <w:rPr>
           <w:sz w:val="24"/>
           <w:szCs w:val="24"/>
@@ -940,10 +948,10 @@
           <w:noProof/>
         </w:rPr>
         <w:drawing>
-          <wp:inline distT="0" distB="0" distL="0" distR="0" wp14:anchorId="0FFCF268" wp14:editId="4051BE78">
-            <wp:extent cx="5550757" cy="2865165"/>
-            <wp:effectExtent l="0" t="0" r="0" b="0"/>
-            <wp:docPr id="5" name="Picture 5"/>
+          <wp:inline distT="0" distB="0" distL="0" distR="0" wp14:anchorId="1FACDE8B" wp14:editId="5073AD9C">
+            <wp:extent cx="5731510" cy="3221990"/>
+            <wp:effectExtent l="0" t="0" r="2540" b="0"/>
+            <wp:docPr id="19" name="Picture 19"/>
             <wp:cNvGraphicFramePr>
               <a:graphicFrameLocks xmlns:a="http://schemas.openxmlformats.org/drawingml/2006/main" noChangeAspect="1"/>
             </wp:cNvGraphicFramePr>
@@ -963,7 +971,7 @@
                   <pic:spPr>
                     <a:xfrm>
                       <a:off x="0" y="0"/>
-                      <a:ext cx="5564753" cy="2872389"/>
+                      <a:ext cx="5731510" cy="3221990"/>
                     </a:xfrm>
                     <a:prstGeom prst="rect">
                       <a:avLst/>
@@ -988,26 +996,11 @@
           <w:sz w:val="24"/>
           <w:szCs w:val="24"/>
         </w:rPr>
-        <w:t>R</w:t>
-      </w:r>
-      <w:r>
-        <w:rPr>
-          <w:sz w:val="24"/>
-          <w:szCs w:val="24"/>
-        </w:rPr>
-        <w:t>espone</w:t>
-      </w:r>
-      <w:r>
-        <w:rPr>
-          <w:sz w:val="24"/>
-          <w:szCs w:val="24"/>
-        </w:rPr>
-        <w:t>:</w:t>
-      </w:r>
-    </w:p>
-    <w:p>
-      <w:pPr>
-        <w:jc w:val="center"/>
+        <w:t>Respon:</w:t>
+      </w:r>
+    </w:p>
+    <w:p>
+      <w:pPr>
         <w:rPr>
           <w:sz w:val="24"/>
           <w:szCs w:val="24"/>
@@ -1017,11 +1010,12 @@
         <w:rPr>
           <w:noProof/>
         </w:rPr>
+        <w:lastRenderedPageBreak/>
         <w:drawing>
-          <wp:inline distT="0" distB="0" distL="0" distR="0" wp14:anchorId="38C2013C" wp14:editId="0C126FAD">
-            <wp:extent cx="4124325" cy="1466850"/>
-            <wp:effectExtent l="0" t="0" r="9525" b="0"/>
-            <wp:docPr id="6" name="Picture 6"/>
+          <wp:inline distT="0" distB="0" distL="0" distR="0" wp14:anchorId="6D972875" wp14:editId="74C784FA">
+            <wp:extent cx="4997863" cy="1775775"/>
+            <wp:effectExtent l="0" t="0" r="0" b="0"/>
+            <wp:docPr id="20" name="Picture 20"/>
             <wp:cNvGraphicFramePr>
               <a:graphicFrameLocks xmlns:a="http://schemas.openxmlformats.org/drawingml/2006/main" noChangeAspect="1"/>
             </wp:cNvGraphicFramePr>
@@ -1041,7 +1035,7 @@
                   <pic:spPr>
                     <a:xfrm>
                       <a:off x="0" y="0"/>
-                      <a:ext cx="4124325" cy="1466850"/>
+                      <a:ext cx="5004042" cy="1777970"/>
                     </a:xfrm>
                     <a:prstGeom prst="rect">
                       <a:avLst/>
@@ -1070,16 +1064,36 @@
           <w:sz w:val="28"/>
           <w:szCs w:val="28"/>
         </w:rPr>
-        <w:lastRenderedPageBreak/>
-        <w:t>login</w:t>
-      </w:r>
-      <w:r>
-        <w:rPr>
-          <w:b/>
-          <w:bCs/>
-          <w:sz w:val="28"/>
-          <w:szCs w:val="28"/>
-        </w:rPr>
+        <w:t xml:space="preserve">login </w:t>
+      </w:r>
+      <w:r>
+        <w:rPr>
+          <w:b/>
+          <w:bCs/>
+          <w:sz w:val="28"/>
+          <w:szCs w:val="28"/>
+        </w:rPr>
+        <w:t>admin</w:t>
+      </w:r>
+      <w:r>
+        <w:rPr>
+          <w:b/>
+          <w:bCs/>
+          <w:sz w:val="28"/>
+          <w:szCs w:val="28"/>
+        </w:rPr>
+        <w:t xml:space="preserve">: </w:t>
+      </w:r>
+      <w:r>
+        <w:rPr>
+          <w:b/>
+          <w:bCs/>
+          <w:sz w:val="28"/>
+          <w:szCs w:val="28"/>
+        </w:rPr>
+        <w:t>/</w:t>
+      </w:r>
+      <w:r>
         <w:t xml:space="preserve"> </w:t>
       </w:r>
       <w:r>
@@ -1089,37 +1103,16 @@
           <w:sz w:val="28"/>
           <w:szCs w:val="28"/>
         </w:rPr>
-        <w:t>seller</w:t>
-      </w:r>
-      <w:r>
-        <w:rPr>
-          <w:b/>
-          <w:bCs/>
-          <w:sz w:val="28"/>
-          <w:szCs w:val="28"/>
-        </w:rPr>
-        <w:t xml:space="preserve">: </w:t>
-      </w:r>
-      <w:r>
-        <w:rPr>
-          <w:b/>
-          <w:bCs/>
-          <w:sz w:val="28"/>
-          <w:szCs w:val="28"/>
-        </w:rPr>
-        <w:t>/</w:t>
-      </w:r>
-      <w:r>
-        <w:t xml:space="preserve"> </w:t>
-      </w:r>
-      <w:r>
-        <w:rPr>
-          <w:b/>
-          <w:bCs/>
-          <w:sz w:val="28"/>
-          <w:szCs w:val="28"/>
-        </w:rPr>
-        <w:t>sellerLogin</w:t>
+        <w:t>admin</w:t>
+      </w:r>
+      <w:r>
+        <w:rPr>
+          <w:b/>
+          <w:bCs/>
+          <w:sz w:val="28"/>
+          <w:szCs w:val="28"/>
+        </w:rPr>
+        <w:t>Login</w:t>
       </w:r>
     </w:p>
     <w:p>
@@ -1200,8 +1193,8 @@
     <w:p>
       <w:pPr>
         <w:rPr>
-          <w:sz w:val="28"/>
-          <w:szCs w:val="28"/>
+          <w:sz w:val="24"/>
+          <w:szCs w:val="24"/>
         </w:rPr>
       </w:pPr>
       <w:r>
@@ -1209,10 +1202,10 @@
           <w:noProof/>
         </w:rPr>
         <w:drawing>
-          <wp:inline distT="0" distB="0" distL="0" distR="0" wp14:anchorId="638B7FF7" wp14:editId="34C69F0B">
-            <wp:extent cx="5731510" cy="1592580"/>
-            <wp:effectExtent l="0" t="0" r="2540" b="7620"/>
-            <wp:docPr id="7" name="Picture 7"/>
+          <wp:inline distT="0" distB="0" distL="0" distR="0" wp14:anchorId="0EF24093" wp14:editId="08A8FE17">
+            <wp:extent cx="5731510" cy="1778635"/>
+            <wp:effectExtent l="0" t="0" r="2540" b="0"/>
+            <wp:docPr id="21" name="Picture 21"/>
             <wp:cNvGraphicFramePr>
               <a:graphicFrameLocks xmlns:a="http://schemas.openxmlformats.org/drawingml/2006/main" noChangeAspect="1"/>
             </wp:cNvGraphicFramePr>
@@ -1232,7 +1225,7 @@
                   <pic:spPr>
                     <a:xfrm>
                       <a:off x="0" y="0"/>
-                      <a:ext cx="5731510" cy="1592580"/>
+                      <a:ext cx="5731510" cy="1778635"/>
                     </a:xfrm>
                     <a:prstGeom prst="rect">
                       <a:avLst/>
@@ -1248,23 +1241,23 @@
     <w:p>
       <w:pPr>
         <w:rPr>
-          <w:sz w:val="28"/>
-          <w:szCs w:val="28"/>
-        </w:rPr>
-      </w:pPr>
-      <w:r>
-        <w:rPr>
-          <w:sz w:val="28"/>
-          <w:szCs w:val="28"/>
-        </w:rPr>
-        <w:t xml:space="preserve">Respone: </w:t>
-      </w:r>
-    </w:p>
-    <w:p>
-      <w:pPr>
-        <w:rPr>
-          <w:sz w:val="28"/>
-          <w:szCs w:val="28"/>
+          <w:sz w:val="24"/>
+          <w:szCs w:val="24"/>
+        </w:rPr>
+      </w:pPr>
+      <w:r>
+        <w:rPr>
+          <w:sz w:val="24"/>
+          <w:szCs w:val="24"/>
+        </w:rPr>
+        <w:t>Respon:</w:t>
+      </w:r>
+    </w:p>
+    <w:p>
+      <w:pPr>
+        <w:rPr>
+          <w:sz w:val="24"/>
+          <w:szCs w:val="24"/>
         </w:rPr>
       </w:pPr>
       <w:r>
@@ -1272,10 +1265,10 @@
           <w:noProof/>
         </w:rPr>
         <w:drawing>
-          <wp:inline distT="0" distB="0" distL="0" distR="0" wp14:anchorId="3CE5BE9C" wp14:editId="00712F45">
-            <wp:extent cx="5731510" cy="1745615"/>
-            <wp:effectExtent l="0" t="0" r="2540" b="6985"/>
-            <wp:docPr id="8" name="Picture 8"/>
+          <wp:inline distT="0" distB="0" distL="0" distR="0" wp14:anchorId="3E286A8F" wp14:editId="4141A845">
+            <wp:extent cx="5614552" cy="2236241"/>
+            <wp:effectExtent l="0" t="0" r="5715" b="0"/>
+            <wp:docPr id="22" name="Picture 22"/>
             <wp:cNvGraphicFramePr>
               <a:graphicFrameLocks xmlns:a="http://schemas.openxmlformats.org/drawingml/2006/main" noChangeAspect="1"/>
             </wp:cNvGraphicFramePr>
@@ -1295,7 +1288,7 @@
                   <pic:spPr>
                     <a:xfrm>
                       <a:off x="0" y="0"/>
-                      <a:ext cx="5731510" cy="1745615"/>
+                      <a:ext cx="5622229" cy="2239299"/>
                     </a:xfrm>
                     <a:prstGeom prst="rect">
                       <a:avLst/>
@@ -1311,47 +1304,98 @@
     <w:p>
       <w:pPr>
         <w:rPr>
-          <w:sz w:val="28"/>
-          <w:szCs w:val="28"/>
-        </w:rPr>
-      </w:pPr>
-    </w:p>
-    <w:p>
-      <w:pPr>
-        <w:rPr>
-          <w:b/>
-          <w:bCs/>
-          <w:sz w:val="28"/>
-          <w:szCs w:val="28"/>
-        </w:rPr>
-      </w:pPr>
-      <w:r>
-        <w:rPr>
-          <w:b/>
-          <w:bCs/>
-          <w:sz w:val="28"/>
-          <w:szCs w:val="28"/>
-        </w:rPr>
-        <w:t>City</w:t>
-      </w:r>
-    </w:p>
-    <w:p>
-      <w:pPr>
-        <w:rPr>
-          <w:b/>
-          <w:bCs/>
-          <w:sz w:val="28"/>
-          <w:szCs w:val="28"/>
-        </w:rPr>
-      </w:pPr>
-      <w:r>
-        <w:rPr>
-          <w:b/>
-          <w:bCs/>
-          <w:sz w:val="28"/>
-          <w:szCs w:val="28"/>
-        </w:rPr>
-        <w:t>Semua Kota</w:t>
+          <w:sz w:val="24"/>
+          <w:szCs w:val="24"/>
+        </w:rPr>
+      </w:pPr>
+    </w:p>
+    <w:p>
+      <w:pPr>
+        <w:jc w:val="center"/>
+        <w:rPr>
+          <w:sz w:val="24"/>
+          <w:szCs w:val="24"/>
+        </w:rPr>
+      </w:pPr>
+    </w:p>
+    <w:p>
+      <w:pPr>
+        <w:jc w:val="center"/>
+        <w:rPr>
+          <w:sz w:val="24"/>
+          <w:szCs w:val="24"/>
+        </w:rPr>
+      </w:pPr>
+    </w:p>
+    <w:p>
+      <w:pPr>
+        <w:rPr>
+          <w:sz w:val="24"/>
+          <w:szCs w:val="24"/>
+        </w:rPr>
+      </w:pPr>
+    </w:p>
+    <w:p>
+      <w:pPr>
+        <w:rPr>
+          <w:sz w:val="24"/>
+          <w:szCs w:val="24"/>
+        </w:rPr>
+      </w:pPr>
+    </w:p>
+    <w:p>
+      <w:pPr>
+        <w:rPr>
+          <w:sz w:val="24"/>
+          <w:szCs w:val="24"/>
+        </w:rPr>
+      </w:pPr>
+    </w:p>
+    <w:p>
+      <w:pPr>
+        <w:rPr>
+          <w:b/>
+          <w:bCs/>
+          <w:sz w:val="28"/>
+          <w:szCs w:val="28"/>
+        </w:rPr>
+      </w:pPr>
+      <w:r>
+        <w:rPr>
+          <w:b/>
+          <w:bCs/>
+          <w:sz w:val="28"/>
+          <w:szCs w:val="28"/>
+        </w:rPr>
+        <w:t>Seller</w:t>
+      </w:r>
+    </w:p>
+    <w:p>
+      <w:pPr>
+        <w:rPr>
+          <w:b/>
+          <w:bCs/>
+          <w:sz w:val="28"/>
+          <w:szCs w:val="28"/>
+        </w:rPr>
+      </w:pPr>
+      <w:r>
+        <w:rPr>
+          <w:b/>
+          <w:bCs/>
+          <w:sz w:val="28"/>
+          <w:szCs w:val="28"/>
+        </w:rPr>
+        <w:t xml:space="preserve">Daftar </w:t>
+      </w:r>
+      <w:r>
+        <w:rPr>
+          <w:b/>
+          <w:bCs/>
+          <w:sz w:val="28"/>
+          <w:szCs w:val="28"/>
+        </w:rPr>
+        <w:t>seller</w:t>
       </w:r>
       <w:r>
         <w:rPr>
@@ -1381,56 +1425,177 @@
           <w:sz w:val="28"/>
           <w:szCs w:val="28"/>
         </w:rPr>
-        <w:t>cityAll</w:t>
-      </w:r>
-    </w:p>
-    <w:p>
-      <w:pPr>
-        <w:rPr>
-          <w:sz w:val="24"/>
-          <w:szCs w:val="24"/>
-        </w:rPr>
-      </w:pPr>
-      <w:r>
-        <w:rPr>
-          <w:sz w:val="24"/>
-          <w:szCs w:val="24"/>
-        </w:rPr>
-        <w:t>Method: Get</w:t>
-      </w:r>
-    </w:p>
-    <w:p>
-      <w:pPr>
-        <w:rPr>
-          <w:sz w:val="24"/>
-          <w:szCs w:val="24"/>
-        </w:rPr>
-      </w:pPr>
-      <w:r>
-        <w:rPr>
-          <w:sz w:val="24"/>
-          <w:szCs w:val="24"/>
-        </w:rPr>
-        <w:t>No parameter</w:t>
-      </w:r>
-    </w:p>
-    <w:p>
-      <w:pPr>
-        <w:rPr>
-          <w:sz w:val="24"/>
-          <w:szCs w:val="24"/>
-        </w:rPr>
-      </w:pPr>
-      <w:r>
-        <w:rPr>
-          <w:sz w:val="24"/>
-          <w:szCs w:val="24"/>
-        </w:rPr>
-        <w:t xml:space="preserve">Contoh: </w:t>
-      </w:r>
-    </w:p>
-    <w:p>
-      <w:pPr>
+        <w:t>sellerRegist</w:t>
+      </w:r>
+    </w:p>
+    <w:p>
+      <w:pPr>
+        <w:rPr>
+          <w:sz w:val="28"/>
+          <w:szCs w:val="28"/>
+        </w:rPr>
+      </w:pPr>
+      <w:r>
+        <w:rPr>
+          <w:sz w:val="28"/>
+          <w:szCs w:val="28"/>
+        </w:rPr>
+        <w:t>Method: post</w:t>
+      </w:r>
+    </w:p>
+    <w:p>
+      <w:pPr>
+        <w:rPr>
+          <w:sz w:val="28"/>
+          <w:szCs w:val="28"/>
+        </w:rPr>
+      </w:pPr>
+      <w:r>
+        <w:rPr>
+          <w:sz w:val="28"/>
+          <w:szCs w:val="28"/>
+        </w:rPr>
+        <w:t>body: x-www-form-urlencoded</w:t>
+      </w:r>
+    </w:p>
+    <w:p>
+      <w:pPr>
+        <w:rPr>
+          <w:sz w:val="24"/>
+          <w:szCs w:val="24"/>
+        </w:rPr>
+      </w:pPr>
+      <w:r>
+        <w:rPr>
+          <w:sz w:val="24"/>
+          <w:szCs w:val="24"/>
+        </w:rPr>
+        <w:t>email</w:t>
+      </w:r>
+    </w:p>
+    <w:p>
+      <w:pPr>
+        <w:rPr>
+          <w:sz w:val="24"/>
+          <w:szCs w:val="24"/>
+        </w:rPr>
+      </w:pPr>
+      <w:r>
+        <w:rPr>
+          <w:sz w:val="24"/>
+          <w:szCs w:val="24"/>
+        </w:rPr>
+        <w:t>password</w:t>
+      </w:r>
+    </w:p>
+    <w:p>
+      <w:pPr>
+        <w:rPr>
+          <w:sz w:val="24"/>
+          <w:szCs w:val="24"/>
+        </w:rPr>
+      </w:pPr>
+      <w:r>
+        <w:rPr>
+          <w:sz w:val="24"/>
+          <w:szCs w:val="24"/>
+        </w:rPr>
+        <w:t>name</w:t>
+      </w:r>
+    </w:p>
+    <w:p>
+      <w:pPr>
+        <w:rPr>
+          <w:sz w:val="24"/>
+          <w:szCs w:val="24"/>
+        </w:rPr>
+      </w:pPr>
+      <w:r>
+        <w:rPr>
+          <w:sz w:val="24"/>
+          <w:szCs w:val="24"/>
+        </w:rPr>
+        <w:t>provinceId</w:t>
+      </w:r>
+    </w:p>
+    <w:p>
+      <w:pPr>
+        <w:rPr>
+          <w:sz w:val="24"/>
+          <w:szCs w:val="24"/>
+        </w:rPr>
+      </w:pPr>
+      <w:r>
+        <w:rPr>
+          <w:sz w:val="24"/>
+          <w:szCs w:val="24"/>
+        </w:rPr>
+        <w:t>cityId</w:t>
+      </w:r>
+    </w:p>
+    <w:p>
+      <w:pPr>
+        <w:rPr>
+          <w:sz w:val="24"/>
+          <w:szCs w:val="24"/>
+        </w:rPr>
+      </w:pPr>
+      <w:r>
+        <w:rPr>
+          <w:sz w:val="24"/>
+          <w:szCs w:val="24"/>
+        </w:rPr>
+        <w:t>address</w:t>
+      </w:r>
+    </w:p>
+    <w:p>
+      <w:pPr>
+        <w:rPr>
+          <w:sz w:val="24"/>
+          <w:szCs w:val="24"/>
+        </w:rPr>
+      </w:pPr>
+      <w:r>
+        <w:rPr>
+          <w:sz w:val="24"/>
+          <w:szCs w:val="24"/>
+        </w:rPr>
+        <w:t>latitude</w:t>
+      </w:r>
+    </w:p>
+    <w:p>
+      <w:pPr>
+        <w:rPr>
+          <w:sz w:val="24"/>
+          <w:szCs w:val="24"/>
+        </w:rPr>
+      </w:pPr>
+      <w:r>
+        <w:rPr>
+          <w:sz w:val="24"/>
+          <w:szCs w:val="24"/>
+        </w:rPr>
+        <w:t>longitude</w:t>
+      </w:r>
+    </w:p>
+    <w:p>
+      <w:pPr>
+        <w:rPr>
+          <w:sz w:val="24"/>
+          <w:szCs w:val="24"/>
+        </w:rPr>
+      </w:pPr>
+      <w:r>
+        <w:rPr>
+          <w:sz w:val="24"/>
+          <w:szCs w:val="24"/>
+        </w:rPr>
+        <w:t xml:space="preserve">contoh: </w:t>
+      </w:r>
+    </w:p>
+    <w:p>
+      <w:pPr>
+        <w:jc w:val="center"/>
         <w:rPr>
           <w:sz w:val="24"/>
           <w:szCs w:val="24"/>
@@ -1440,12 +1605,11 @@
         <w:rPr>
           <w:noProof/>
         </w:rPr>
-        <w:lastRenderedPageBreak/>
         <w:drawing>
-          <wp:inline distT="0" distB="0" distL="0" distR="0" wp14:anchorId="3591B33E" wp14:editId="4AC18557">
-            <wp:extent cx="5731510" cy="1600200"/>
-            <wp:effectExtent l="0" t="0" r="2540" b="0"/>
-            <wp:docPr id="9" name="Picture 9"/>
+          <wp:inline distT="0" distB="0" distL="0" distR="0" wp14:anchorId="0FFCF268" wp14:editId="4051BE78">
+            <wp:extent cx="5550757" cy="2865165"/>
+            <wp:effectExtent l="0" t="0" r="0" b="0"/>
+            <wp:docPr id="5" name="Picture 5"/>
             <wp:cNvGraphicFramePr>
               <a:graphicFrameLocks xmlns:a="http://schemas.openxmlformats.org/drawingml/2006/main" noChangeAspect="1"/>
             </wp:cNvGraphicFramePr>
@@ -1465,7 +1629,7 @@
                   <pic:spPr>
                     <a:xfrm>
                       <a:off x="0" y="0"/>
-                      <a:ext cx="5731510" cy="1600200"/>
+                      <a:ext cx="5564753" cy="2872389"/>
                     </a:xfrm>
                     <a:prstGeom prst="rect">
                       <a:avLst/>
@@ -1490,11 +1654,26 @@
           <w:sz w:val="24"/>
           <w:szCs w:val="24"/>
         </w:rPr>
-        <w:t>Respone:</w:t>
-      </w:r>
-    </w:p>
-    <w:p>
-      <w:pPr>
+        <w:t>R</w:t>
+      </w:r>
+      <w:r>
+        <w:rPr>
+          <w:sz w:val="24"/>
+          <w:szCs w:val="24"/>
+        </w:rPr>
+        <w:t>espone</w:t>
+      </w:r>
+      <w:r>
+        <w:rPr>
+          <w:sz w:val="24"/>
+          <w:szCs w:val="24"/>
+        </w:rPr>
+        <w:t>:</w:t>
+      </w:r>
+    </w:p>
+    <w:p>
+      <w:pPr>
+        <w:jc w:val="center"/>
         <w:rPr>
           <w:sz w:val="24"/>
           <w:szCs w:val="24"/>
@@ -1504,11 +1683,12 @@
         <w:rPr>
           <w:noProof/>
         </w:rPr>
+        <w:lastRenderedPageBreak/>
         <w:drawing>
-          <wp:inline distT="0" distB="0" distL="0" distR="0" wp14:anchorId="3CDAE765" wp14:editId="283CAE91">
-            <wp:extent cx="5731510" cy="2485390"/>
-            <wp:effectExtent l="0" t="0" r="2540" b="0"/>
-            <wp:docPr id="10" name="Picture 10"/>
+          <wp:inline distT="0" distB="0" distL="0" distR="0" wp14:anchorId="38C2013C" wp14:editId="0C126FAD">
+            <wp:extent cx="4124325" cy="1466850"/>
+            <wp:effectExtent l="0" t="0" r="9525" b="0"/>
+            <wp:docPr id="6" name="Picture 6"/>
             <wp:cNvGraphicFramePr>
               <a:graphicFrameLocks xmlns:a="http://schemas.openxmlformats.org/drawingml/2006/main" noChangeAspect="1"/>
             </wp:cNvGraphicFramePr>
@@ -1528,7 +1708,7 @@
                   <pic:spPr>
                     <a:xfrm>
                       <a:off x="0" y="0"/>
-                      <a:ext cx="5731510" cy="2485390"/>
+                      <a:ext cx="4124325" cy="1466850"/>
                     </a:xfrm>
                     <a:prstGeom prst="rect">
                       <a:avLst/>
@@ -1544,28 +1724,38 @@
     <w:p>
       <w:pPr>
         <w:rPr>
-          <w:sz w:val="24"/>
-          <w:szCs w:val="24"/>
-        </w:rPr>
-      </w:pPr>
-    </w:p>
-    <w:p>
-      <w:pPr>
-        <w:rPr>
-          <w:b/>
-          <w:bCs/>
-          <w:sz w:val="28"/>
-          <w:szCs w:val="28"/>
-        </w:rPr>
-      </w:pPr>
-      <w:r>
-        <w:rPr>
-          <w:b/>
-          <w:bCs/>
-          <w:sz w:val="28"/>
-          <w:szCs w:val="28"/>
-        </w:rPr>
-        <w:t>Kota Berdasarkan Provinsi</w:t>
+          <w:b/>
+          <w:bCs/>
+          <w:sz w:val="28"/>
+          <w:szCs w:val="28"/>
+        </w:rPr>
+      </w:pPr>
+      <w:r>
+        <w:rPr>
+          <w:b/>
+          <w:bCs/>
+          <w:sz w:val="28"/>
+          <w:szCs w:val="28"/>
+        </w:rPr>
+        <w:t>login</w:t>
+      </w:r>
+      <w:r>
+        <w:rPr>
+          <w:b/>
+          <w:bCs/>
+          <w:sz w:val="28"/>
+          <w:szCs w:val="28"/>
+        </w:rPr>
+        <w:t xml:space="preserve"> </w:t>
+      </w:r>
+      <w:r>
+        <w:rPr>
+          <w:b/>
+          <w:bCs/>
+          <w:sz w:val="28"/>
+          <w:szCs w:val="28"/>
+        </w:rPr>
+        <w:t>seller</w:t>
       </w:r>
       <w:r>
         <w:rPr>
@@ -1586,67 +1776,76 @@
         <w:t>/</w:t>
       </w:r>
       <w:r>
-        <w:rPr>
-          <w:b/>
-          <w:bCs/>
-          <w:sz w:val="28"/>
-          <w:szCs w:val="28"/>
-        </w:rPr>
-        <w:t>city</w:t>
-      </w:r>
-      <w:r>
-        <w:rPr>
-          <w:b/>
-          <w:bCs/>
-          <w:sz w:val="28"/>
-          <w:szCs w:val="28"/>
-        </w:rPr>
-        <w:t>ByProvinceId</w:t>
-      </w:r>
-    </w:p>
-    <w:p>
-      <w:pPr>
-        <w:rPr>
-          <w:sz w:val="24"/>
-          <w:szCs w:val="24"/>
-        </w:rPr>
-      </w:pPr>
-      <w:r>
-        <w:rPr>
-          <w:sz w:val="24"/>
-          <w:szCs w:val="24"/>
-        </w:rPr>
-        <w:t>Method: GET</w:t>
-      </w:r>
-    </w:p>
-    <w:p>
-      <w:pPr>
-        <w:rPr>
-          <w:sz w:val="24"/>
-          <w:szCs w:val="24"/>
-        </w:rPr>
-      </w:pPr>
-      <w:r>
-        <w:rPr>
-          <w:sz w:val="24"/>
-          <w:szCs w:val="24"/>
-        </w:rPr>
-        <w:t>params: Query params</w:t>
-      </w:r>
-    </w:p>
-    <w:p>
-      <w:pPr>
-        <w:rPr>
-          <w:sz w:val="24"/>
-          <w:szCs w:val="24"/>
-        </w:rPr>
-      </w:pPr>
-      <w:r>
-        <w:rPr>
-          <w:sz w:val="24"/>
-          <w:szCs w:val="24"/>
-        </w:rPr>
-        <w:t>provinceId</w:t>
+        <w:t xml:space="preserve"> </w:t>
+      </w:r>
+      <w:r>
+        <w:rPr>
+          <w:b/>
+          <w:bCs/>
+          <w:sz w:val="28"/>
+          <w:szCs w:val="28"/>
+        </w:rPr>
+        <w:t>sellerLogin</w:t>
+      </w:r>
+    </w:p>
+    <w:p>
+      <w:pPr>
+        <w:rPr>
+          <w:sz w:val="28"/>
+          <w:szCs w:val="28"/>
+        </w:rPr>
+      </w:pPr>
+      <w:r>
+        <w:rPr>
+          <w:sz w:val="28"/>
+          <w:szCs w:val="28"/>
+        </w:rPr>
+        <w:t>Method: post</w:t>
+      </w:r>
+    </w:p>
+    <w:p>
+      <w:pPr>
+        <w:rPr>
+          <w:sz w:val="28"/>
+          <w:szCs w:val="28"/>
+        </w:rPr>
+      </w:pPr>
+      <w:r>
+        <w:rPr>
+          <w:sz w:val="28"/>
+          <w:szCs w:val="28"/>
+        </w:rPr>
+        <w:t>body: x-www-form-urlencoded</w:t>
+      </w:r>
+    </w:p>
+    <w:p>
+      <w:pPr>
+        <w:rPr>
+          <w:sz w:val="24"/>
+          <w:szCs w:val="24"/>
+        </w:rPr>
+      </w:pPr>
+      <w:r>
+        <w:rPr>
+          <w:sz w:val="24"/>
+          <w:szCs w:val="24"/>
+        </w:rPr>
+        <w:t>email</w:t>
+      </w:r>
+    </w:p>
+    <w:p>
+      <w:pPr>
+        <w:rPr>
+          <w:sz w:val="24"/>
+          <w:szCs w:val="24"/>
+        </w:rPr>
+      </w:pPr>
+      <w:r>
+        <w:rPr>
+          <w:sz w:val="24"/>
+          <w:szCs w:val="24"/>
+        </w:rPr>
+        <w:t>password</w:t>
       </w:r>
     </w:p>
     <w:p>
@@ -1667,8 +1866,8 @@
     <w:p>
       <w:pPr>
         <w:rPr>
-          <w:sz w:val="24"/>
-          <w:szCs w:val="24"/>
+          <w:sz w:val="28"/>
+          <w:szCs w:val="28"/>
         </w:rPr>
       </w:pPr>
       <w:r>
@@ -1676,10 +1875,10 @@
           <w:noProof/>
         </w:rPr>
         <w:drawing>
-          <wp:inline distT="0" distB="0" distL="0" distR="0" wp14:anchorId="40F0EBA8" wp14:editId="7D1D7882">
-            <wp:extent cx="5731510" cy="1706880"/>
+          <wp:inline distT="0" distB="0" distL="0" distR="0" wp14:anchorId="638B7FF7" wp14:editId="34C69F0B">
+            <wp:extent cx="5731510" cy="1592580"/>
             <wp:effectExtent l="0" t="0" r="2540" b="7620"/>
-            <wp:docPr id="11" name="Picture 11"/>
+            <wp:docPr id="7" name="Picture 7"/>
             <wp:cNvGraphicFramePr>
               <a:graphicFrameLocks xmlns:a="http://schemas.openxmlformats.org/drawingml/2006/main" noChangeAspect="1"/>
             </wp:cNvGraphicFramePr>
@@ -1699,7 +1898,7 @@
                   <pic:spPr>
                     <a:xfrm>
                       <a:off x="0" y="0"/>
-                      <a:ext cx="5731510" cy="1706880"/>
+                      <a:ext cx="5731510" cy="1592580"/>
                     </a:xfrm>
                     <a:prstGeom prst="rect">
                       <a:avLst/>
@@ -1715,35 +1914,34 @@
     <w:p>
       <w:pPr>
         <w:rPr>
-          <w:sz w:val="24"/>
-          <w:szCs w:val="24"/>
-        </w:rPr>
-      </w:pPr>
-      <w:r>
-        <w:rPr>
-          <w:sz w:val="24"/>
-          <w:szCs w:val="24"/>
-        </w:rPr>
-        <w:t>Respon:</w:t>
-      </w:r>
-    </w:p>
-    <w:p>
-      <w:pPr>
-        <w:rPr>
-          <w:sz w:val="24"/>
-          <w:szCs w:val="24"/>
+          <w:sz w:val="28"/>
+          <w:szCs w:val="28"/>
+        </w:rPr>
+      </w:pPr>
+      <w:r>
+        <w:rPr>
+          <w:sz w:val="28"/>
+          <w:szCs w:val="28"/>
+        </w:rPr>
+        <w:t xml:space="preserve">Respone: </w:t>
+      </w:r>
+    </w:p>
+    <w:p>
+      <w:pPr>
+        <w:rPr>
+          <w:sz w:val="28"/>
+          <w:szCs w:val="28"/>
         </w:rPr>
       </w:pPr>
       <w:r>
         <w:rPr>
           <w:noProof/>
         </w:rPr>
-        <w:lastRenderedPageBreak/>
         <w:drawing>
-          <wp:inline distT="0" distB="0" distL="0" distR="0" wp14:anchorId="78A63484" wp14:editId="50E3BD68">
-            <wp:extent cx="5731510" cy="2710180"/>
-            <wp:effectExtent l="0" t="0" r="2540" b="0"/>
-            <wp:docPr id="12" name="Picture 12"/>
+          <wp:inline distT="0" distB="0" distL="0" distR="0" wp14:anchorId="3CE5BE9C" wp14:editId="00712F45">
+            <wp:extent cx="5731510" cy="1745615"/>
+            <wp:effectExtent l="0" t="0" r="2540" b="6985"/>
+            <wp:docPr id="8" name="Picture 8"/>
             <wp:cNvGraphicFramePr>
               <a:graphicFrameLocks xmlns:a="http://schemas.openxmlformats.org/drawingml/2006/main" noChangeAspect="1"/>
             </wp:cNvGraphicFramePr>
@@ -1763,7 +1961,7 @@
                   <pic:spPr>
                     <a:xfrm>
                       <a:off x="0" y="0"/>
-                      <a:ext cx="5731510" cy="2710180"/>
+                      <a:ext cx="5731510" cy="1745615"/>
                     </a:xfrm>
                     <a:prstGeom prst="rect">
                       <a:avLst/>
@@ -1779,38 +1977,47 @@
     <w:p>
       <w:pPr>
         <w:rPr>
-          <w:sz w:val="24"/>
-          <w:szCs w:val="24"/>
-        </w:rPr>
-      </w:pPr>
-    </w:p>
-    <w:p>
-      <w:pPr>
-        <w:rPr>
-          <w:rFonts w:ascii="Times New Roman" w:hAnsi="Times New Roman" w:cs="Times New Roman"/>
-          <w:b/>
-          <w:bCs/>
-          <w:sz w:val="28"/>
-          <w:szCs w:val="28"/>
-        </w:rPr>
-      </w:pPr>
-      <w:r>
-        <w:rPr>
-          <w:b/>
-          <w:bCs/>
-          <w:sz w:val="28"/>
-          <w:szCs w:val="28"/>
-        </w:rPr>
-        <w:t xml:space="preserve">Kota Berdasarkan </w:t>
-      </w:r>
-      <w:r>
-        <w:rPr>
-          <w:b/>
-          <w:bCs/>
-          <w:sz w:val="28"/>
-          <w:szCs w:val="28"/>
-        </w:rPr>
-        <w:t>id</w:t>
+          <w:sz w:val="28"/>
+          <w:szCs w:val="28"/>
+        </w:rPr>
+      </w:pPr>
+    </w:p>
+    <w:p>
+      <w:pPr>
+        <w:rPr>
+          <w:b/>
+          <w:bCs/>
+          <w:sz w:val="28"/>
+          <w:szCs w:val="28"/>
+        </w:rPr>
+      </w:pPr>
+      <w:r>
+        <w:rPr>
+          <w:b/>
+          <w:bCs/>
+          <w:sz w:val="28"/>
+          <w:szCs w:val="28"/>
+        </w:rPr>
+        <w:t>City</w:t>
+      </w:r>
+    </w:p>
+    <w:p>
+      <w:pPr>
+        <w:rPr>
+          <w:b/>
+          <w:bCs/>
+          <w:sz w:val="28"/>
+          <w:szCs w:val="28"/>
+        </w:rPr>
+      </w:pPr>
+      <w:r>
+        <w:rPr>
+          <w:b/>
+          <w:bCs/>
+          <w:sz w:val="28"/>
+          <w:szCs w:val="28"/>
+        </w:rPr>
+        <w:t>Semua Kota</w:t>
       </w:r>
       <w:r>
         <w:rPr>
@@ -1831,86 +2038,62 @@
         <w:t>/</w:t>
       </w:r>
       <w:r>
-        <w:rPr>
-          <w:rFonts w:ascii="Segoe UI" w:hAnsi="Segoe UI" w:cs="Segoe UI"/>
-          <w:color w:val="212121"/>
-          <w:sz w:val="18"/>
-          <w:szCs w:val="18"/>
-          <w:shd w:val="clear" w:color="auto" w:fill="FFFFFF"/>
-        </w:rPr>
         <w:t xml:space="preserve"> </w:t>
       </w:r>
       <w:r>
         <w:rPr>
-          <w:rFonts w:ascii="Times New Roman" w:hAnsi="Times New Roman" w:cs="Times New Roman"/>
-          <w:b/>
-          <w:bCs/>
-          <w:color w:val="212121"/>
-          <w:sz w:val="28"/>
-          <w:szCs w:val="28"/>
-          <w:shd w:val="clear" w:color="auto" w:fill="FFFFFF"/>
-        </w:rPr>
-        <w:t>cityById</w:t>
-      </w:r>
-    </w:p>
-    <w:p>
-      <w:pPr>
-        <w:rPr>
-          <w:sz w:val="24"/>
-          <w:szCs w:val="24"/>
-        </w:rPr>
-      </w:pPr>
-      <w:r>
-        <w:rPr>
-          <w:sz w:val="24"/>
-          <w:szCs w:val="24"/>
-        </w:rPr>
-        <w:t>Method: GET</w:t>
-      </w:r>
-    </w:p>
-    <w:p>
-      <w:pPr>
-        <w:rPr>
-          <w:sz w:val="24"/>
-          <w:szCs w:val="24"/>
-        </w:rPr>
-      </w:pPr>
-      <w:r>
-        <w:rPr>
-          <w:sz w:val="24"/>
-          <w:szCs w:val="24"/>
-        </w:rPr>
-        <w:t>params: Query params</w:t>
-      </w:r>
-    </w:p>
-    <w:p>
-      <w:pPr>
-        <w:rPr>
-          <w:sz w:val="24"/>
-          <w:szCs w:val="24"/>
-        </w:rPr>
-      </w:pPr>
-      <w:r>
-        <w:rPr>
-          <w:sz w:val="24"/>
-          <w:szCs w:val="24"/>
-        </w:rPr>
-        <w:t>id</w:t>
-      </w:r>
-    </w:p>
-    <w:p>
-      <w:pPr>
-        <w:rPr>
-          <w:sz w:val="24"/>
-          <w:szCs w:val="24"/>
-        </w:rPr>
-      </w:pPr>
-      <w:r>
-        <w:rPr>
-          <w:sz w:val="24"/>
-          <w:szCs w:val="24"/>
-        </w:rPr>
-        <w:t>contoh:</w:t>
+          <w:b/>
+          <w:bCs/>
+          <w:sz w:val="28"/>
+          <w:szCs w:val="28"/>
+        </w:rPr>
+        <w:t>cityAll</w:t>
+      </w:r>
+    </w:p>
+    <w:p>
+      <w:pPr>
+        <w:rPr>
+          <w:sz w:val="24"/>
+          <w:szCs w:val="24"/>
+        </w:rPr>
+      </w:pPr>
+      <w:r>
+        <w:rPr>
+          <w:sz w:val="24"/>
+          <w:szCs w:val="24"/>
+        </w:rPr>
+        <w:t>Method: Get</w:t>
+      </w:r>
+    </w:p>
+    <w:p>
+      <w:pPr>
+        <w:rPr>
+          <w:sz w:val="24"/>
+          <w:szCs w:val="24"/>
+        </w:rPr>
+      </w:pPr>
+      <w:r>
+        <w:rPr>
+          <w:sz w:val="24"/>
+          <w:szCs w:val="24"/>
+        </w:rPr>
+        <w:lastRenderedPageBreak/>
+        <w:t>No parameter</w:t>
+      </w:r>
+    </w:p>
+    <w:p>
+      <w:pPr>
+        <w:rPr>
+          <w:sz w:val="24"/>
+          <w:szCs w:val="24"/>
+        </w:rPr>
+      </w:pPr>
+      <w:r>
+        <w:rPr>
+          <w:sz w:val="24"/>
+          <w:szCs w:val="24"/>
+        </w:rPr>
+        <w:t xml:space="preserve">Contoh: </w:t>
       </w:r>
     </w:p>
     <w:p>
@@ -1925,10 +2108,10 @@
           <w:noProof/>
         </w:rPr>
         <w:drawing>
-          <wp:inline distT="0" distB="0" distL="0" distR="0" wp14:anchorId="2B151EDF" wp14:editId="51FD497D">
-            <wp:extent cx="5731510" cy="1578610"/>
-            <wp:effectExtent l="0" t="0" r="2540" b="2540"/>
-            <wp:docPr id="13" name="Picture 13"/>
+          <wp:inline distT="0" distB="0" distL="0" distR="0" wp14:anchorId="3591B33E" wp14:editId="4AC18557">
+            <wp:extent cx="5731510" cy="1600200"/>
+            <wp:effectExtent l="0" t="0" r="2540" b="0"/>
+            <wp:docPr id="9" name="Picture 9"/>
             <wp:cNvGraphicFramePr>
               <a:graphicFrameLocks xmlns:a="http://schemas.openxmlformats.org/drawingml/2006/main" noChangeAspect="1"/>
             </wp:cNvGraphicFramePr>
@@ -1948,7 +2131,7 @@
                   <pic:spPr>
                     <a:xfrm>
                       <a:off x="0" y="0"/>
-                      <a:ext cx="5731510" cy="1578610"/>
+                      <a:ext cx="5731510" cy="1600200"/>
                     </a:xfrm>
                     <a:prstGeom prst="rect">
                       <a:avLst/>
@@ -1973,7 +2156,7 @@
           <w:sz w:val="24"/>
           <w:szCs w:val="24"/>
         </w:rPr>
-        <w:t>Respon</w:t>
+        <w:t>Respone:</w:t>
       </w:r>
     </w:p>
     <w:p>
@@ -1988,10 +2171,10 @@
           <w:noProof/>
         </w:rPr>
         <w:drawing>
-          <wp:inline distT="0" distB="0" distL="0" distR="0" wp14:anchorId="078D2EBF" wp14:editId="3EE09C07">
-            <wp:extent cx="5731510" cy="1523365"/>
-            <wp:effectExtent l="0" t="0" r="2540" b="635"/>
-            <wp:docPr id="14" name="Picture 14"/>
+          <wp:inline distT="0" distB="0" distL="0" distR="0" wp14:anchorId="3CDAE765" wp14:editId="283CAE91">
+            <wp:extent cx="5731510" cy="2485390"/>
+            <wp:effectExtent l="0" t="0" r="2540" b="0"/>
+            <wp:docPr id="10" name="Picture 10"/>
             <wp:cNvGraphicFramePr>
               <a:graphicFrameLocks xmlns:a="http://schemas.openxmlformats.org/drawingml/2006/main" noChangeAspect="1"/>
             </wp:cNvGraphicFramePr>
@@ -2011,7 +2194,7 @@
                   <pic:spPr>
                     <a:xfrm>
                       <a:off x="0" y="0"/>
-                      <a:ext cx="5731510" cy="1523365"/>
+                      <a:ext cx="5731510" cy="2485390"/>
                     </a:xfrm>
                     <a:prstGeom prst="rect">
                       <a:avLst/>
@@ -2035,57 +2218,20 @@
     <w:p>
       <w:pPr>
         <w:rPr>
-          <w:sz w:val="24"/>
-          <w:szCs w:val="24"/>
-        </w:rPr>
-      </w:pPr>
-    </w:p>
-    <w:p>
-      <w:pPr>
-        <w:rPr>
-          <w:b/>
-          <w:bCs/>
-          <w:sz w:val="28"/>
-          <w:szCs w:val="28"/>
-        </w:rPr>
-      </w:pPr>
-      <w:r>
-        <w:rPr>
-          <w:b/>
-          <w:bCs/>
-          <w:sz w:val="28"/>
-          <w:szCs w:val="28"/>
-        </w:rPr>
-        <w:lastRenderedPageBreak/>
-        <w:t>Province</w:t>
-      </w:r>
-    </w:p>
-    <w:p>
-      <w:pPr>
-        <w:rPr>
-          <w:b/>
-          <w:bCs/>
-          <w:sz w:val="28"/>
-          <w:szCs w:val="28"/>
-        </w:rPr>
-      </w:pPr>
-      <w:r>
-        <w:rPr>
-          <w:b/>
-          <w:bCs/>
-          <w:sz w:val="28"/>
-          <w:szCs w:val="28"/>
-        </w:rPr>
-        <w:t xml:space="preserve">Semua </w:t>
-      </w:r>
-      <w:r>
-        <w:rPr>
-          <w:b/>
-          <w:bCs/>
-          <w:sz w:val="28"/>
-          <w:szCs w:val="28"/>
-        </w:rPr>
-        <w:t>provinsi</w:t>
+          <w:b/>
+          <w:bCs/>
+          <w:sz w:val="28"/>
+          <w:szCs w:val="28"/>
+        </w:rPr>
+      </w:pPr>
+      <w:r>
+        <w:rPr>
+          <w:b/>
+          <w:bCs/>
+          <w:sz w:val="28"/>
+          <w:szCs w:val="28"/>
+        </w:rPr>
+        <w:t>Kota Berdasarkan Provinsi</w:t>
       </w:r>
       <w:r>
         <w:rPr>
@@ -2106,61 +2252,82 @@
         <w:t>/</w:t>
       </w:r>
       <w:r>
-        <w:t xml:space="preserve"> </w:t>
-      </w:r>
-      <w:r>
-        <w:rPr>
-          <w:b/>
-          <w:bCs/>
-          <w:sz w:val="28"/>
-          <w:szCs w:val="28"/>
-        </w:rPr>
-        <w:t>provinceAll</w:t>
-      </w:r>
-    </w:p>
-    <w:p>
-      <w:pPr>
-        <w:rPr>
-          <w:sz w:val="24"/>
-          <w:szCs w:val="24"/>
-        </w:rPr>
-      </w:pPr>
-      <w:r>
-        <w:rPr>
-          <w:sz w:val="24"/>
-          <w:szCs w:val="24"/>
-        </w:rPr>
-        <w:t>Method: Get</w:t>
-      </w:r>
-    </w:p>
-    <w:p>
-      <w:pPr>
-        <w:rPr>
-          <w:sz w:val="24"/>
-          <w:szCs w:val="24"/>
-        </w:rPr>
-      </w:pPr>
-      <w:r>
-        <w:rPr>
-          <w:sz w:val="24"/>
-          <w:szCs w:val="24"/>
-        </w:rPr>
-        <w:t>No parameter</w:t>
-      </w:r>
-    </w:p>
-    <w:p>
-      <w:pPr>
-        <w:rPr>
-          <w:sz w:val="24"/>
-          <w:szCs w:val="24"/>
-        </w:rPr>
-      </w:pPr>
-      <w:r>
-        <w:rPr>
-          <w:sz w:val="24"/>
-          <w:szCs w:val="24"/>
-        </w:rPr>
-        <w:t xml:space="preserve">Contoh: </w:t>
+        <w:rPr>
+          <w:b/>
+          <w:bCs/>
+          <w:sz w:val="28"/>
+          <w:szCs w:val="28"/>
+        </w:rPr>
+        <w:t>city</w:t>
+      </w:r>
+      <w:r>
+        <w:rPr>
+          <w:b/>
+          <w:bCs/>
+          <w:sz w:val="28"/>
+          <w:szCs w:val="28"/>
+        </w:rPr>
+        <w:t>ByProvinceId</w:t>
+      </w:r>
+    </w:p>
+    <w:p>
+      <w:pPr>
+        <w:rPr>
+          <w:sz w:val="24"/>
+          <w:szCs w:val="24"/>
+        </w:rPr>
+      </w:pPr>
+      <w:r>
+        <w:rPr>
+          <w:sz w:val="24"/>
+          <w:szCs w:val="24"/>
+        </w:rPr>
+        <w:t>Method: GET</w:t>
+      </w:r>
+    </w:p>
+    <w:p>
+      <w:pPr>
+        <w:rPr>
+          <w:sz w:val="24"/>
+          <w:szCs w:val="24"/>
+        </w:rPr>
+      </w:pPr>
+      <w:r>
+        <w:rPr>
+          <w:sz w:val="24"/>
+          <w:szCs w:val="24"/>
+        </w:rPr>
+        <w:t>params: Query params</w:t>
+      </w:r>
+    </w:p>
+    <w:p>
+      <w:pPr>
+        <w:rPr>
+          <w:sz w:val="24"/>
+          <w:szCs w:val="24"/>
+        </w:rPr>
+      </w:pPr>
+      <w:r>
+        <w:rPr>
+          <w:sz w:val="24"/>
+          <w:szCs w:val="24"/>
+        </w:rPr>
+        <w:t>provinceId</w:t>
+      </w:r>
+    </w:p>
+    <w:p>
+      <w:pPr>
+        <w:rPr>
+          <w:sz w:val="24"/>
+          <w:szCs w:val="24"/>
+        </w:rPr>
+      </w:pPr>
+      <w:r>
+        <w:rPr>
+          <w:sz w:val="24"/>
+          <w:szCs w:val="24"/>
+        </w:rPr>
+        <w:t>contoh:</w:t>
       </w:r>
     </w:p>
     <w:p>
@@ -2175,10 +2342,10 @@
           <w:noProof/>
         </w:rPr>
         <w:drawing>
-          <wp:inline distT="0" distB="0" distL="0" distR="0" wp14:anchorId="654021E2" wp14:editId="5E65B346">
-            <wp:extent cx="5731510" cy="1537335"/>
-            <wp:effectExtent l="0" t="0" r="2540" b="5715"/>
-            <wp:docPr id="15" name="Picture 15"/>
+          <wp:inline distT="0" distB="0" distL="0" distR="0" wp14:anchorId="40F0EBA8" wp14:editId="7D1D7882">
+            <wp:extent cx="5731510" cy="1706880"/>
+            <wp:effectExtent l="0" t="0" r="2540" b="7620"/>
+            <wp:docPr id="11" name="Picture 11"/>
             <wp:cNvGraphicFramePr>
               <a:graphicFrameLocks xmlns:a="http://schemas.openxmlformats.org/drawingml/2006/main" noChangeAspect="1"/>
             </wp:cNvGraphicFramePr>
@@ -2198,7 +2365,7 @@
                   <pic:spPr>
                     <a:xfrm>
                       <a:off x="0" y="0"/>
-                      <a:ext cx="5731510" cy="1537335"/>
+                      <a:ext cx="5731510" cy="1706880"/>
                     </a:xfrm>
                     <a:prstGeom prst="rect">
                       <a:avLst/>
@@ -2223,7 +2390,8 @@
           <w:sz w:val="24"/>
           <w:szCs w:val="24"/>
         </w:rPr>
-        <w:t>Respone:</w:t>
+        <w:lastRenderedPageBreak/>
+        <w:t>Respon:</w:t>
       </w:r>
     </w:p>
     <w:p>
@@ -2238,10 +2406,10 @@
           <w:noProof/>
         </w:rPr>
         <w:drawing>
-          <wp:inline distT="0" distB="0" distL="0" distR="0" wp14:anchorId="72A3CF42" wp14:editId="7258E41D">
-            <wp:extent cx="5731510" cy="2948305"/>
-            <wp:effectExtent l="0" t="0" r="2540" b="4445"/>
-            <wp:docPr id="16" name="Picture 16"/>
+          <wp:inline distT="0" distB="0" distL="0" distR="0" wp14:anchorId="78A63484" wp14:editId="50E3BD68">
+            <wp:extent cx="5731510" cy="2710180"/>
+            <wp:effectExtent l="0" t="0" r="2540" b="0"/>
+            <wp:docPr id="12" name="Picture 12"/>
             <wp:cNvGraphicFramePr>
               <a:graphicFrameLocks xmlns:a="http://schemas.openxmlformats.org/drawingml/2006/main" noChangeAspect="1"/>
             </wp:cNvGraphicFramePr>
@@ -2261,7 +2429,7 @@
                   <pic:spPr>
                     <a:xfrm>
                       <a:off x="0" y="0"/>
-                      <a:ext cx="5731510" cy="2948305"/>
+                      <a:ext cx="5731510" cy="2710180"/>
                     </a:xfrm>
                     <a:prstGeom prst="rect">
                       <a:avLst/>
@@ -2285,46 +2453,30 @@
     <w:p>
       <w:pPr>
         <w:rPr>
-          <w:sz w:val="24"/>
-          <w:szCs w:val="24"/>
-        </w:rPr>
-      </w:pPr>
-    </w:p>
-    <w:p>
-      <w:pPr>
-        <w:rPr>
-          <w:b/>
-          <w:bCs/>
-          <w:sz w:val="28"/>
-          <w:szCs w:val="28"/>
-        </w:rPr>
-      </w:pPr>
-      <w:r>
-        <w:rPr>
-          <w:b/>
-          <w:bCs/>
-          <w:sz w:val="28"/>
-          <w:szCs w:val="28"/>
-        </w:rPr>
-        <w:t>P</w:t>
-      </w:r>
-      <w:r>
-        <w:rPr>
-          <w:b/>
-          <w:bCs/>
-          <w:sz w:val="28"/>
-          <w:szCs w:val="28"/>
-        </w:rPr>
-        <w:t>rovinsi</w:t>
-      </w:r>
-      <w:r>
-        <w:rPr>
-          <w:b/>
-          <w:bCs/>
-          <w:sz w:val="28"/>
-          <w:szCs w:val="28"/>
-        </w:rPr>
-        <w:t xml:space="preserve"> berdasarkan Id</w:t>
+          <w:rFonts w:ascii="Times New Roman" w:hAnsi="Times New Roman" w:cs="Times New Roman"/>
+          <w:b/>
+          <w:bCs/>
+          <w:sz w:val="28"/>
+          <w:szCs w:val="28"/>
+        </w:rPr>
+      </w:pPr>
+      <w:r>
+        <w:rPr>
+          <w:b/>
+          <w:bCs/>
+          <w:sz w:val="28"/>
+          <w:szCs w:val="28"/>
+        </w:rPr>
+        <w:t xml:space="preserve">Kota Berdasarkan </w:t>
+      </w:r>
+      <w:r>
+        <w:rPr>
+          <w:b/>
+          <w:bCs/>
+          <w:sz w:val="28"/>
+          <w:szCs w:val="28"/>
+        </w:rPr>
+        <w:t>id</w:t>
       </w:r>
       <w:r>
         <w:rPr>
@@ -2345,31 +2497,41 @@
         <w:t>/</w:t>
       </w:r>
       <w:r>
+        <w:rPr>
+          <w:rFonts w:ascii="Segoe UI" w:hAnsi="Segoe UI" w:cs="Segoe UI"/>
+          <w:color w:val="212121"/>
+          <w:sz w:val="18"/>
+          <w:szCs w:val="18"/>
+          <w:shd w:val="clear" w:color="auto" w:fill="FFFFFF"/>
+        </w:rPr>
         <w:t xml:space="preserve"> </w:t>
       </w:r>
       <w:r>
         <w:rPr>
-          <w:b/>
-          <w:bCs/>
-          <w:sz w:val="28"/>
-          <w:szCs w:val="28"/>
-        </w:rPr>
-        <w:t>provinceById</w:t>
-      </w:r>
-    </w:p>
-    <w:p>
-      <w:pPr>
-        <w:rPr>
-          <w:sz w:val="24"/>
-          <w:szCs w:val="24"/>
-        </w:rPr>
-      </w:pPr>
-      <w:r>
-        <w:rPr>
-          <w:sz w:val="24"/>
-          <w:szCs w:val="24"/>
-        </w:rPr>
-        <w:t>Method: get</w:t>
+          <w:rFonts w:ascii="Times New Roman" w:hAnsi="Times New Roman" w:cs="Times New Roman"/>
+          <w:b/>
+          <w:bCs/>
+          <w:color w:val="212121"/>
+          <w:sz w:val="28"/>
+          <w:szCs w:val="28"/>
+          <w:shd w:val="clear" w:color="auto" w:fill="FFFFFF"/>
+        </w:rPr>
+        <w:t>cityById</w:t>
+      </w:r>
+    </w:p>
+    <w:p>
+      <w:pPr>
+        <w:rPr>
+          <w:sz w:val="24"/>
+          <w:szCs w:val="24"/>
+        </w:rPr>
+      </w:pPr>
+      <w:r>
+        <w:rPr>
+          <w:sz w:val="24"/>
+          <w:szCs w:val="24"/>
+        </w:rPr>
+        <w:t>Method: GET</w:t>
       </w:r>
     </w:p>
     <w:p>
@@ -2414,7 +2576,7 @@
           <w:sz w:val="24"/>
           <w:szCs w:val="24"/>
         </w:rPr>
-        <w:t xml:space="preserve">contoh: </w:t>
+        <w:t>contoh:</w:t>
       </w:r>
     </w:p>
     <w:p>
@@ -2428,12 +2590,11 @@
         <w:rPr>
           <w:noProof/>
         </w:rPr>
-        <w:lastRenderedPageBreak/>
         <w:drawing>
-          <wp:inline distT="0" distB="0" distL="0" distR="0" wp14:anchorId="7B8286FF" wp14:editId="70DB2297">
-            <wp:extent cx="5731510" cy="1659890"/>
-            <wp:effectExtent l="0" t="0" r="2540" b="0"/>
-            <wp:docPr id="17" name="Picture 17"/>
+          <wp:inline distT="0" distB="0" distL="0" distR="0" wp14:anchorId="2B151EDF" wp14:editId="51FD497D">
+            <wp:extent cx="5731510" cy="1578610"/>
+            <wp:effectExtent l="0" t="0" r="2540" b="2540"/>
+            <wp:docPr id="13" name="Picture 13"/>
             <wp:cNvGraphicFramePr>
               <a:graphicFrameLocks xmlns:a="http://schemas.openxmlformats.org/drawingml/2006/main" noChangeAspect="1"/>
             </wp:cNvGraphicFramePr>
@@ -2453,7 +2614,7 @@
                   <pic:spPr>
                     <a:xfrm>
                       <a:off x="0" y="0"/>
-                      <a:ext cx="5731510" cy="1659890"/>
+                      <a:ext cx="5731510" cy="1578610"/>
                     </a:xfrm>
                     <a:prstGeom prst="rect">
                       <a:avLst/>
@@ -2478,7 +2639,7 @@
           <w:sz w:val="24"/>
           <w:szCs w:val="24"/>
         </w:rPr>
-        <w:t>Respon:</w:t>
+        <w:t>Respon</w:t>
       </w:r>
     </w:p>
     <w:p>
@@ -2493,10 +2654,10 @@
           <w:noProof/>
         </w:rPr>
         <w:drawing>
-          <wp:inline distT="0" distB="0" distL="0" distR="0" wp14:anchorId="395CD394" wp14:editId="6E09E6BA">
-            <wp:extent cx="5731510" cy="1068705"/>
-            <wp:effectExtent l="0" t="0" r="2540" b="0"/>
-            <wp:docPr id="18" name="Picture 18"/>
+          <wp:inline distT="0" distB="0" distL="0" distR="0" wp14:anchorId="078D2EBF" wp14:editId="3EE09C07">
+            <wp:extent cx="5731510" cy="1523365"/>
+            <wp:effectExtent l="0" t="0" r="2540" b="635"/>
+            <wp:docPr id="14" name="Picture 14"/>
             <wp:cNvGraphicFramePr>
               <a:graphicFrameLocks xmlns:a="http://schemas.openxmlformats.org/drawingml/2006/main" noChangeAspect="1"/>
             </wp:cNvGraphicFramePr>
@@ -2516,6 +2677,510 @@
                   <pic:spPr>
                     <a:xfrm>
                       <a:off x="0" y="0"/>
+                      <a:ext cx="5731510" cy="1523365"/>
+                    </a:xfrm>
+                    <a:prstGeom prst="rect">
+                      <a:avLst/>
+                    </a:prstGeom>
+                  </pic:spPr>
+                </pic:pic>
+              </a:graphicData>
+            </a:graphic>
+          </wp:inline>
+        </w:drawing>
+      </w:r>
+    </w:p>
+    <w:p>
+      <w:pPr>
+        <w:rPr>
+          <w:sz w:val="24"/>
+          <w:szCs w:val="24"/>
+        </w:rPr>
+      </w:pPr>
+    </w:p>
+    <w:p>
+      <w:pPr>
+        <w:rPr>
+          <w:sz w:val="24"/>
+          <w:szCs w:val="24"/>
+        </w:rPr>
+      </w:pPr>
+    </w:p>
+    <w:p>
+      <w:pPr>
+        <w:rPr>
+          <w:b/>
+          <w:bCs/>
+          <w:sz w:val="28"/>
+          <w:szCs w:val="28"/>
+        </w:rPr>
+      </w:pPr>
+      <w:r>
+        <w:rPr>
+          <w:b/>
+          <w:bCs/>
+          <w:sz w:val="28"/>
+          <w:szCs w:val="28"/>
+        </w:rPr>
+        <w:t>Province</w:t>
+      </w:r>
+    </w:p>
+    <w:p>
+      <w:pPr>
+        <w:rPr>
+          <w:b/>
+          <w:bCs/>
+          <w:sz w:val="28"/>
+          <w:szCs w:val="28"/>
+        </w:rPr>
+      </w:pPr>
+      <w:r>
+        <w:rPr>
+          <w:b/>
+          <w:bCs/>
+          <w:sz w:val="28"/>
+          <w:szCs w:val="28"/>
+        </w:rPr>
+        <w:t xml:space="preserve">Semua </w:t>
+      </w:r>
+      <w:r>
+        <w:rPr>
+          <w:b/>
+          <w:bCs/>
+          <w:sz w:val="28"/>
+          <w:szCs w:val="28"/>
+        </w:rPr>
+        <w:t>provinsi</w:t>
+      </w:r>
+      <w:r>
+        <w:rPr>
+          <w:b/>
+          <w:bCs/>
+          <w:sz w:val="28"/>
+          <w:szCs w:val="28"/>
+        </w:rPr>
+        <w:t xml:space="preserve">: </w:t>
+      </w:r>
+      <w:r>
+        <w:rPr>
+          <w:b/>
+          <w:bCs/>
+          <w:sz w:val="28"/>
+          <w:szCs w:val="28"/>
+        </w:rPr>
+        <w:t>/</w:t>
+      </w:r>
+      <w:r>
+        <w:t xml:space="preserve"> </w:t>
+      </w:r>
+      <w:r>
+        <w:rPr>
+          <w:b/>
+          <w:bCs/>
+          <w:sz w:val="28"/>
+          <w:szCs w:val="28"/>
+        </w:rPr>
+        <w:t>provinceAll</w:t>
+      </w:r>
+    </w:p>
+    <w:p>
+      <w:pPr>
+        <w:rPr>
+          <w:sz w:val="24"/>
+          <w:szCs w:val="24"/>
+        </w:rPr>
+      </w:pPr>
+      <w:r>
+        <w:rPr>
+          <w:sz w:val="24"/>
+          <w:szCs w:val="24"/>
+        </w:rPr>
+        <w:t>Method: Get</w:t>
+      </w:r>
+    </w:p>
+    <w:p>
+      <w:pPr>
+        <w:rPr>
+          <w:sz w:val="24"/>
+          <w:szCs w:val="24"/>
+        </w:rPr>
+      </w:pPr>
+      <w:r>
+        <w:rPr>
+          <w:sz w:val="24"/>
+          <w:szCs w:val="24"/>
+        </w:rPr>
+        <w:t>No parameter</w:t>
+      </w:r>
+    </w:p>
+    <w:p>
+      <w:pPr>
+        <w:rPr>
+          <w:sz w:val="24"/>
+          <w:szCs w:val="24"/>
+        </w:rPr>
+      </w:pPr>
+      <w:r>
+        <w:rPr>
+          <w:sz w:val="24"/>
+          <w:szCs w:val="24"/>
+        </w:rPr>
+        <w:t xml:space="preserve">Contoh: </w:t>
+      </w:r>
+    </w:p>
+    <w:p>
+      <w:pPr>
+        <w:rPr>
+          <w:sz w:val="24"/>
+          <w:szCs w:val="24"/>
+        </w:rPr>
+      </w:pPr>
+      <w:r>
+        <w:rPr>
+          <w:noProof/>
+        </w:rPr>
+        <w:drawing>
+          <wp:inline distT="0" distB="0" distL="0" distR="0" wp14:anchorId="654021E2" wp14:editId="5E65B346">
+            <wp:extent cx="5731510" cy="1537335"/>
+            <wp:effectExtent l="0" t="0" r="2540" b="5715"/>
+            <wp:docPr id="15" name="Picture 15"/>
+            <wp:cNvGraphicFramePr>
+              <a:graphicFrameLocks xmlns:a="http://schemas.openxmlformats.org/drawingml/2006/main" noChangeAspect="1"/>
+            </wp:cNvGraphicFramePr>
+            <a:graphic xmlns:a="http://schemas.openxmlformats.org/drawingml/2006/main">
+              <a:graphicData uri="http://schemas.openxmlformats.org/drawingml/2006/picture">
+                <pic:pic xmlns:pic="http://schemas.openxmlformats.org/drawingml/2006/picture">
+                  <pic:nvPicPr>
+                    <pic:cNvPr id="1" name=""/>
+                    <pic:cNvPicPr/>
+                  </pic:nvPicPr>
+                  <pic:blipFill>
+                    <a:blip r:embed="rId22"/>
+                    <a:stretch>
+                      <a:fillRect/>
+                    </a:stretch>
+                  </pic:blipFill>
+                  <pic:spPr>
+                    <a:xfrm>
+                      <a:off x="0" y="0"/>
+                      <a:ext cx="5731510" cy="1537335"/>
+                    </a:xfrm>
+                    <a:prstGeom prst="rect">
+                      <a:avLst/>
+                    </a:prstGeom>
+                  </pic:spPr>
+                </pic:pic>
+              </a:graphicData>
+            </a:graphic>
+          </wp:inline>
+        </w:drawing>
+      </w:r>
+    </w:p>
+    <w:p>
+      <w:pPr>
+        <w:rPr>
+          <w:sz w:val="24"/>
+          <w:szCs w:val="24"/>
+        </w:rPr>
+      </w:pPr>
+      <w:r>
+        <w:rPr>
+          <w:sz w:val="24"/>
+          <w:szCs w:val="24"/>
+        </w:rPr>
+        <w:t>Respone:</w:t>
+      </w:r>
+    </w:p>
+    <w:p>
+      <w:pPr>
+        <w:rPr>
+          <w:sz w:val="24"/>
+          <w:szCs w:val="24"/>
+        </w:rPr>
+      </w:pPr>
+      <w:r>
+        <w:rPr>
+          <w:noProof/>
+        </w:rPr>
+        <w:drawing>
+          <wp:inline distT="0" distB="0" distL="0" distR="0" wp14:anchorId="72A3CF42" wp14:editId="7258E41D">
+            <wp:extent cx="5731510" cy="2948305"/>
+            <wp:effectExtent l="0" t="0" r="2540" b="4445"/>
+            <wp:docPr id="16" name="Picture 16"/>
+            <wp:cNvGraphicFramePr>
+              <a:graphicFrameLocks xmlns:a="http://schemas.openxmlformats.org/drawingml/2006/main" noChangeAspect="1"/>
+            </wp:cNvGraphicFramePr>
+            <a:graphic xmlns:a="http://schemas.openxmlformats.org/drawingml/2006/main">
+              <a:graphicData uri="http://schemas.openxmlformats.org/drawingml/2006/picture">
+                <pic:pic xmlns:pic="http://schemas.openxmlformats.org/drawingml/2006/picture">
+                  <pic:nvPicPr>
+                    <pic:cNvPr id="1" name=""/>
+                    <pic:cNvPicPr/>
+                  </pic:nvPicPr>
+                  <pic:blipFill>
+                    <a:blip r:embed="rId23"/>
+                    <a:stretch>
+                      <a:fillRect/>
+                    </a:stretch>
+                  </pic:blipFill>
+                  <pic:spPr>
+                    <a:xfrm>
+                      <a:off x="0" y="0"/>
+                      <a:ext cx="5731510" cy="2948305"/>
+                    </a:xfrm>
+                    <a:prstGeom prst="rect">
+                      <a:avLst/>
+                    </a:prstGeom>
+                  </pic:spPr>
+                </pic:pic>
+              </a:graphicData>
+            </a:graphic>
+          </wp:inline>
+        </w:drawing>
+      </w:r>
+    </w:p>
+    <w:p>
+      <w:pPr>
+        <w:rPr>
+          <w:sz w:val="24"/>
+          <w:szCs w:val="24"/>
+        </w:rPr>
+      </w:pPr>
+    </w:p>
+    <w:p>
+      <w:pPr>
+        <w:rPr>
+          <w:sz w:val="24"/>
+          <w:szCs w:val="24"/>
+        </w:rPr>
+      </w:pPr>
+    </w:p>
+    <w:p>
+      <w:pPr>
+        <w:rPr>
+          <w:b/>
+          <w:bCs/>
+          <w:sz w:val="28"/>
+          <w:szCs w:val="28"/>
+        </w:rPr>
+      </w:pPr>
+      <w:r>
+        <w:rPr>
+          <w:b/>
+          <w:bCs/>
+          <w:sz w:val="28"/>
+          <w:szCs w:val="28"/>
+        </w:rPr>
+        <w:t>P</w:t>
+      </w:r>
+      <w:r>
+        <w:rPr>
+          <w:b/>
+          <w:bCs/>
+          <w:sz w:val="28"/>
+          <w:szCs w:val="28"/>
+        </w:rPr>
+        <w:t>rovinsi</w:t>
+      </w:r>
+      <w:r>
+        <w:rPr>
+          <w:b/>
+          <w:bCs/>
+          <w:sz w:val="28"/>
+          <w:szCs w:val="28"/>
+        </w:rPr>
+        <w:t xml:space="preserve"> berdasarkan Id</w:t>
+      </w:r>
+      <w:r>
+        <w:rPr>
+          <w:b/>
+          <w:bCs/>
+          <w:sz w:val="28"/>
+          <w:szCs w:val="28"/>
+        </w:rPr>
+        <w:t xml:space="preserve">: </w:t>
+      </w:r>
+      <w:r>
+        <w:rPr>
+          <w:b/>
+          <w:bCs/>
+          <w:sz w:val="28"/>
+          <w:szCs w:val="28"/>
+        </w:rPr>
+        <w:t>/</w:t>
+      </w:r>
+      <w:r>
+        <w:t xml:space="preserve"> </w:t>
+      </w:r>
+      <w:r>
+        <w:rPr>
+          <w:b/>
+          <w:bCs/>
+          <w:sz w:val="28"/>
+          <w:szCs w:val="28"/>
+        </w:rPr>
+        <w:t>provinceById</w:t>
+      </w:r>
+    </w:p>
+    <w:p>
+      <w:pPr>
+        <w:rPr>
+          <w:sz w:val="24"/>
+          <w:szCs w:val="24"/>
+        </w:rPr>
+      </w:pPr>
+      <w:r>
+        <w:rPr>
+          <w:sz w:val="24"/>
+          <w:szCs w:val="24"/>
+        </w:rPr>
+        <w:t>Method: get</w:t>
+      </w:r>
+    </w:p>
+    <w:p>
+      <w:pPr>
+        <w:rPr>
+          <w:sz w:val="24"/>
+          <w:szCs w:val="24"/>
+        </w:rPr>
+      </w:pPr>
+      <w:r>
+        <w:rPr>
+          <w:sz w:val="24"/>
+          <w:szCs w:val="24"/>
+        </w:rPr>
+        <w:t>params: Query params</w:t>
+      </w:r>
+    </w:p>
+    <w:p>
+      <w:pPr>
+        <w:rPr>
+          <w:sz w:val="24"/>
+          <w:szCs w:val="24"/>
+        </w:rPr>
+      </w:pPr>
+      <w:r>
+        <w:rPr>
+          <w:sz w:val="24"/>
+          <w:szCs w:val="24"/>
+        </w:rPr>
+        <w:t>id</w:t>
+      </w:r>
+    </w:p>
+    <w:p>
+      <w:pPr>
+        <w:rPr>
+          <w:sz w:val="24"/>
+          <w:szCs w:val="24"/>
+        </w:rPr>
+      </w:pPr>
+      <w:r>
+        <w:rPr>
+          <w:sz w:val="24"/>
+          <w:szCs w:val="24"/>
+        </w:rPr>
+        <w:lastRenderedPageBreak/>
+        <w:t xml:space="preserve">contoh: </w:t>
+      </w:r>
+    </w:p>
+    <w:p>
+      <w:pPr>
+        <w:rPr>
+          <w:sz w:val="24"/>
+          <w:szCs w:val="24"/>
+        </w:rPr>
+      </w:pPr>
+      <w:r>
+        <w:rPr>
+          <w:noProof/>
+        </w:rPr>
+        <w:drawing>
+          <wp:inline distT="0" distB="0" distL="0" distR="0" wp14:anchorId="7B8286FF" wp14:editId="70DB2297">
+            <wp:extent cx="5731510" cy="1659890"/>
+            <wp:effectExtent l="0" t="0" r="2540" b="0"/>
+            <wp:docPr id="17" name="Picture 17"/>
+            <wp:cNvGraphicFramePr>
+              <a:graphicFrameLocks xmlns:a="http://schemas.openxmlformats.org/drawingml/2006/main" noChangeAspect="1"/>
+            </wp:cNvGraphicFramePr>
+            <a:graphic xmlns:a="http://schemas.openxmlformats.org/drawingml/2006/main">
+              <a:graphicData uri="http://schemas.openxmlformats.org/drawingml/2006/picture">
+                <pic:pic xmlns:pic="http://schemas.openxmlformats.org/drawingml/2006/picture">
+                  <pic:nvPicPr>
+                    <pic:cNvPr id="1" name=""/>
+                    <pic:cNvPicPr/>
+                  </pic:nvPicPr>
+                  <pic:blipFill>
+                    <a:blip r:embed="rId24"/>
+                    <a:stretch>
+                      <a:fillRect/>
+                    </a:stretch>
+                  </pic:blipFill>
+                  <pic:spPr>
+                    <a:xfrm>
+                      <a:off x="0" y="0"/>
+                      <a:ext cx="5731510" cy="1659890"/>
+                    </a:xfrm>
+                    <a:prstGeom prst="rect">
+                      <a:avLst/>
+                    </a:prstGeom>
+                  </pic:spPr>
+                </pic:pic>
+              </a:graphicData>
+            </a:graphic>
+          </wp:inline>
+        </w:drawing>
+      </w:r>
+    </w:p>
+    <w:p>
+      <w:pPr>
+        <w:rPr>
+          <w:sz w:val="24"/>
+          <w:szCs w:val="24"/>
+        </w:rPr>
+      </w:pPr>
+      <w:r>
+        <w:rPr>
+          <w:sz w:val="24"/>
+          <w:szCs w:val="24"/>
+        </w:rPr>
+        <w:t>Respon:</w:t>
+      </w:r>
+    </w:p>
+    <w:p>
+      <w:pPr>
+        <w:rPr>
+          <w:sz w:val="24"/>
+          <w:szCs w:val="24"/>
+        </w:rPr>
+      </w:pPr>
+      <w:r>
+        <w:rPr>
+          <w:noProof/>
+        </w:rPr>
+        <w:drawing>
+          <wp:inline distT="0" distB="0" distL="0" distR="0" wp14:anchorId="395CD394" wp14:editId="6E09E6BA">
+            <wp:extent cx="5731510" cy="1068705"/>
+            <wp:effectExtent l="0" t="0" r="2540" b="0"/>
+            <wp:docPr id="18" name="Picture 18"/>
+            <wp:cNvGraphicFramePr>
+              <a:graphicFrameLocks xmlns:a="http://schemas.openxmlformats.org/drawingml/2006/main" noChangeAspect="1"/>
+            </wp:cNvGraphicFramePr>
+            <a:graphic xmlns:a="http://schemas.openxmlformats.org/drawingml/2006/main">
+              <a:graphicData uri="http://schemas.openxmlformats.org/drawingml/2006/picture">
+                <pic:pic xmlns:pic="http://schemas.openxmlformats.org/drawingml/2006/picture">
+                  <pic:nvPicPr>
+                    <pic:cNvPr id="1" name=""/>
+                    <pic:cNvPicPr/>
+                  </pic:nvPicPr>
+                  <pic:blipFill>
+                    <a:blip r:embed="rId25"/>
+                    <a:stretch>
+                      <a:fillRect/>
+                    </a:stretch>
+                  </pic:blipFill>
+                  <pic:spPr>
+                    <a:xfrm>
+                      <a:off x="0" y="0"/>
                       <a:ext cx="5731510" cy="1068705"/>
                     </a:xfrm>
                     <a:prstGeom prst="rect">
@@ -2528,8 +3193,1509 @@
           </wp:inline>
         </w:drawing>
       </w:r>
+    </w:p>
+    <w:p>
+      <w:pPr>
+        <w:rPr>
+          <w:sz w:val="24"/>
+          <w:szCs w:val="24"/>
+        </w:rPr>
+      </w:pPr>
+    </w:p>
+    <w:p>
+      <w:pPr>
+        <w:rPr>
+          <w:sz w:val="24"/>
+          <w:szCs w:val="24"/>
+        </w:rPr>
+      </w:pPr>
+    </w:p>
+    <w:p>
+      <w:pPr>
+        <w:rPr>
+          <w:sz w:val="24"/>
+          <w:szCs w:val="24"/>
+        </w:rPr>
+      </w:pPr>
+    </w:p>
+    <w:p>
+      <w:pPr>
+        <w:rPr>
+          <w:b/>
+          <w:bCs/>
+          <w:sz w:val="28"/>
+          <w:szCs w:val="28"/>
+        </w:rPr>
+      </w:pPr>
+      <w:r>
+        <w:rPr>
+          <w:b/>
+          <w:bCs/>
+          <w:sz w:val="28"/>
+          <w:szCs w:val="28"/>
+        </w:rPr>
+        <w:t>Food</w:t>
+      </w:r>
+    </w:p>
+    <w:p>
+      <w:pPr>
+        <w:rPr>
+          <w:b/>
+          <w:bCs/>
+          <w:sz w:val="28"/>
+          <w:szCs w:val="28"/>
+        </w:rPr>
+      </w:pPr>
+      <w:r>
+        <w:rPr>
+          <w:b/>
+          <w:bCs/>
+          <w:sz w:val="28"/>
+          <w:szCs w:val="28"/>
+        </w:rPr>
+        <w:t xml:space="preserve">Semua </w:t>
+      </w:r>
+      <w:r>
+        <w:rPr>
+          <w:b/>
+          <w:bCs/>
+          <w:sz w:val="28"/>
+          <w:szCs w:val="28"/>
+        </w:rPr>
+        <w:t>data Food</w:t>
+      </w:r>
+      <w:r>
+        <w:rPr>
+          <w:b/>
+          <w:bCs/>
+          <w:sz w:val="28"/>
+          <w:szCs w:val="28"/>
+        </w:rPr>
+        <w:t xml:space="preserve">: </w:t>
+      </w:r>
+      <w:r>
+        <w:rPr>
+          <w:b/>
+          <w:bCs/>
+          <w:sz w:val="28"/>
+          <w:szCs w:val="28"/>
+        </w:rPr>
+        <w:t>/</w:t>
+      </w:r>
+      <w:r>
+        <w:t xml:space="preserve"> </w:t>
+      </w:r>
+      <w:r>
+        <w:rPr>
+          <w:b/>
+          <w:bCs/>
+          <w:sz w:val="28"/>
+          <w:szCs w:val="28"/>
+        </w:rPr>
+        <w:t>getAllFoods</w:t>
+      </w:r>
+    </w:p>
+    <w:p>
+      <w:pPr>
+        <w:rPr>
+          <w:sz w:val="24"/>
+          <w:szCs w:val="24"/>
+        </w:rPr>
+      </w:pPr>
+      <w:r>
+        <w:rPr>
+          <w:sz w:val="24"/>
+          <w:szCs w:val="24"/>
+        </w:rPr>
+        <w:t>Method: GET</w:t>
+      </w:r>
+    </w:p>
+    <w:p>
+      <w:pPr>
+        <w:rPr>
+          <w:sz w:val="24"/>
+          <w:szCs w:val="24"/>
+        </w:rPr>
+      </w:pPr>
+      <w:r>
+        <w:rPr>
+          <w:sz w:val="24"/>
+          <w:szCs w:val="24"/>
+        </w:rPr>
+        <w:t>No Parameter</w:t>
+      </w:r>
+    </w:p>
+    <w:p>
+      <w:pPr>
+        <w:rPr>
+          <w:sz w:val="24"/>
+          <w:szCs w:val="24"/>
+        </w:rPr>
+      </w:pPr>
+      <w:r>
+        <w:rPr>
+          <w:sz w:val="24"/>
+          <w:szCs w:val="24"/>
+        </w:rPr>
+        <w:t>Contoh:</w:t>
+      </w:r>
+    </w:p>
+    <w:p>
+      <w:pPr>
+        <w:rPr>
+          <w:sz w:val="24"/>
+          <w:szCs w:val="24"/>
+        </w:rPr>
+      </w:pPr>
+      <w:r>
+        <w:rPr>
+          <w:noProof/>
+        </w:rPr>
+        <w:drawing>
+          <wp:inline distT="0" distB="0" distL="0" distR="0" wp14:anchorId="03F06310" wp14:editId="0C7BBA28">
+            <wp:extent cx="5731510" cy="1607820"/>
+            <wp:effectExtent l="0" t="0" r="2540" b="0"/>
+            <wp:docPr id="23" name="Picture 23"/>
+            <wp:cNvGraphicFramePr>
+              <a:graphicFrameLocks xmlns:a="http://schemas.openxmlformats.org/drawingml/2006/main" noChangeAspect="1"/>
+            </wp:cNvGraphicFramePr>
+            <a:graphic xmlns:a="http://schemas.openxmlformats.org/drawingml/2006/main">
+              <a:graphicData uri="http://schemas.openxmlformats.org/drawingml/2006/picture">
+                <pic:pic xmlns:pic="http://schemas.openxmlformats.org/drawingml/2006/picture">
+                  <pic:nvPicPr>
+                    <pic:cNvPr id="1" name=""/>
+                    <pic:cNvPicPr/>
+                  </pic:nvPicPr>
+                  <pic:blipFill>
+                    <a:blip r:embed="rId26"/>
+                    <a:stretch>
+                      <a:fillRect/>
+                    </a:stretch>
+                  </pic:blipFill>
+                  <pic:spPr>
+                    <a:xfrm>
+                      <a:off x="0" y="0"/>
+                      <a:ext cx="5731510" cy="1607820"/>
+                    </a:xfrm>
+                    <a:prstGeom prst="rect">
+                      <a:avLst/>
+                    </a:prstGeom>
+                  </pic:spPr>
+                </pic:pic>
+              </a:graphicData>
+            </a:graphic>
+          </wp:inline>
+        </w:drawing>
+      </w:r>
+    </w:p>
+    <w:p>
+      <w:pPr>
+        <w:rPr>
+          <w:sz w:val="24"/>
+          <w:szCs w:val="24"/>
+        </w:rPr>
+      </w:pPr>
+      <w:r>
+        <w:rPr>
+          <w:sz w:val="24"/>
+          <w:szCs w:val="24"/>
+        </w:rPr>
+        <w:t>Respone:</w:t>
+      </w:r>
+    </w:p>
+    <w:p>
+      <w:pPr>
+        <w:rPr>
+          <w:sz w:val="24"/>
+          <w:szCs w:val="24"/>
+        </w:rPr>
+      </w:pPr>
+      <w:r>
+        <w:rPr>
+          <w:noProof/>
+        </w:rPr>
+        <w:lastRenderedPageBreak/>
+        <w:drawing>
+          <wp:inline distT="0" distB="0" distL="0" distR="0" wp14:anchorId="5A52D947" wp14:editId="5E3B7FAE">
+            <wp:extent cx="5114822" cy="1830365"/>
+            <wp:effectExtent l="0" t="0" r="0" b="0"/>
+            <wp:docPr id="24" name="Picture 24"/>
+            <wp:cNvGraphicFramePr>
+              <a:graphicFrameLocks xmlns:a="http://schemas.openxmlformats.org/drawingml/2006/main" noChangeAspect="1"/>
+            </wp:cNvGraphicFramePr>
+            <a:graphic xmlns:a="http://schemas.openxmlformats.org/drawingml/2006/main">
+              <a:graphicData uri="http://schemas.openxmlformats.org/drawingml/2006/picture">
+                <pic:pic xmlns:pic="http://schemas.openxmlformats.org/drawingml/2006/picture">
+                  <pic:nvPicPr>
+                    <pic:cNvPr id="1" name=""/>
+                    <pic:cNvPicPr/>
+                  </pic:nvPicPr>
+                  <pic:blipFill>
+                    <a:blip r:embed="rId27"/>
+                    <a:stretch>
+                      <a:fillRect/>
+                    </a:stretch>
+                  </pic:blipFill>
+                  <pic:spPr>
+                    <a:xfrm>
+                      <a:off x="0" y="0"/>
+                      <a:ext cx="5117785" cy="1831425"/>
+                    </a:xfrm>
+                    <a:prstGeom prst="rect">
+                      <a:avLst/>
+                    </a:prstGeom>
+                  </pic:spPr>
+                </pic:pic>
+              </a:graphicData>
+            </a:graphic>
+          </wp:inline>
+        </w:drawing>
+      </w:r>
+    </w:p>
+    <w:p>
+      <w:pPr>
+        <w:rPr>
+          <w:sz w:val="24"/>
+          <w:szCs w:val="24"/>
+        </w:rPr>
+      </w:pPr>
+    </w:p>
+    <w:p>
+      <w:pPr>
+        <w:rPr>
+          <w:b/>
+          <w:bCs/>
+          <w:sz w:val="28"/>
+          <w:szCs w:val="28"/>
+        </w:rPr>
+      </w:pPr>
+      <w:r>
+        <w:rPr>
+          <w:b/>
+          <w:bCs/>
+          <w:sz w:val="28"/>
+          <w:szCs w:val="28"/>
+        </w:rPr>
+        <w:t>data Food</w:t>
+      </w:r>
+      <w:r>
+        <w:rPr>
+          <w:b/>
+          <w:bCs/>
+          <w:sz w:val="28"/>
+          <w:szCs w:val="28"/>
+        </w:rPr>
+        <w:t xml:space="preserve"> berdasarkan id</w:t>
+      </w:r>
+      <w:r>
+        <w:rPr>
+          <w:b/>
+          <w:bCs/>
+          <w:sz w:val="28"/>
+          <w:szCs w:val="28"/>
+        </w:rPr>
+        <w:t xml:space="preserve">: </w:t>
+      </w:r>
+      <w:r>
+        <w:rPr>
+          <w:b/>
+          <w:bCs/>
+          <w:sz w:val="28"/>
+          <w:szCs w:val="28"/>
+        </w:rPr>
+        <w:t>/</w:t>
+      </w:r>
+      <w:r>
+        <w:t xml:space="preserve"> </w:t>
+      </w:r>
+      <w:r>
+        <w:rPr>
+          <w:b/>
+          <w:bCs/>
+          <w:sz w:val="28"/>
+          <w:szCs w:val="28"/>
+        </w:rPr>
+        <w:t>getFoodById</w:t>
+      </w:r>
+    </w:p>
+    <w:p>
+      <w:pPr>
+        <w:rPr>
+          <w:sz w:val="24"/>
+          <w:szCs w:val="24"/>
+        </w:rPr>
+      </w:pPr>
+      <w:r>
+        <w:rPr>
+          <w:sz w:val="24"/>
+          <w:szCs w:val="24"/>
+        </w:rPr>
+        <w:t>Method: GET</w:t>
+      </w:r>
+    </w:p>
+    <w:p>
+      <w:pPr>
+        <w:rPr>
+          <w:sz w:val="24"/>
+          <w:szCs w:val="24"/>
+        </w:rPr>
+      </w:pPr>
+      <w:r>
+        <w:rPr>
+          <w:sz w:val="24"/>
+          <w:szCs w:val="24"/>
+        </w:rPr>
+        <w:t>body</w:t>
+      </w:r>
+      <w:r>
+        <w:rPr>
+          <w:sz w:val="24"/>
+          <w:szCs w:val="24"/>
+        </w:rPr>
+        <w:t xml:space="preserve">: </w:t>
+      </w:r>
+      <w:r>
+        <w:rPr>
+          <w:sz w:val="24"/>
+          <w:szCs w:val="24"/>
+        </w:rPr>
+        <w:t>x-www-form-urlencoded</w:t>
+      </w:r>
+    </w:p>
+    <w:p>
+      <w:pPr>
+        <w:rPr>
+          <w:sz w:val="24"/>
+          <w:szCs w:val="24"/>
+        </w:rPr>
+      </w:pPr>
+      <w:r>
+        <w:rPr>
+          <w:sz w:val="24"/>
+          <w:szCs w:val="24"/>
+        </w:rPr>
+        <w:t>id</w:t>
+      </w:r>
+    </w:p>
+    <w:p>
+      <w:pPr>
+        <w:rPr>
+          <w:sz w:val="24"/>
+          <w:szCs w:val="24"/>
+        </w:rPr>
+      </w:pPr>
+      <w:r>
+        <w:rPr>
+          <w:sz w:val="24"/>
+          <w:szCs w:val="24"/>
+        </w:rPr>
+        <w:t xml:space="preserve">contoh: </w:t>
+      </w:r>
+    </w:p>
+    <w:p>
+      <w:pPr>
+        <w:rPr>
+          <w:sz w:val="24"/>
+          <w:szCs w:val="24"/>
+        </w:rPr>
+      </w:pPr>
+      <w:r>
+        <w:rPr>
+          <w:noProof/>
+        </w:rPr>
+        <w:drawing>
+          <wp:inline distT="0" distB="0" distL="0" distR="0" wp14:anchorId="49269E20" wp14:editId="25A6447C">
+            <wp:extent cx="5731510" cy="1678305"/>
+            <wp:effectExtent l="0" t="0" r="2540" b="0"/>
+            <wp:docPr id="30" name="Picture 30"/>
+            <wp:cNvGraphicFramePr>
+              <a:graphicFrameLocks xmlns:a="http://schemas.openxmlformats.org/drawingml/2006/main" noChangeAspect="1"/>
+            </wp:cNvGraphicFramePr>
+            <a:graphic xmlns:a="http://schemas.openxmlformats.org/drawingml/2006/main">
+              <a:graphicData uri="http://schemas.openxmlformats.org/drawingml/2006/picture">
+                <pic:pic xmlns:pic="http://schemas.openxmlformats.org/drawingml/2006/picture">
+                  <pic:nvPicPr>
+                    <pic:cNvPr id="1" name=""/>
+                    <pic:cNvPicPr/>
+                  </pic:nvPicPr>
+                  <pic:blipFill>
+                    <a:blip r:embed="rId28"/>
+                    <a:stretch>
+                      <a:fillRect/>
+                    </a:stretch>
+                  </pic:blipFill>
+                  <pic:spPr>
+                    <a:xfrm>
+                      <a:off x="0" y="0"/>
+                      <a:ext cx="5731510" cy="1678305"/>
+                    </a:xfrm>
+                    <a:prstGeom prst="rect">
+                      <a:avLst/>
+                    </a:prstGeom>
+                  </pic:spPr>
+                </pic:pic>
+              </a:graphicData>
+            </a:graphic>
+          </wp:inline>
+        </w:drawing>
+      </w:r>
+    </w:p>
+    <w:p>
+      <w:pPr>
+        <w:rPr>
+          <w:sz w:val="24"/>
+          <w:szCs w:val="24"/>
+        </w:rPr>
+      </w:pPr>
+      <w:r>
+        <w:rPr>
+          <w:sz w:val="24"/>
+          <w:szCs w:val="24"/>
+        </w:rPr>
+        <w:t>Respone:</w:t>
+      </w:r>
+    </w:p>
+    <w:p>
+      <w:pPr>
+        <w:rPr>
+          <w:sz w:val="24"/>
+          <w:szCs w:val="24"/>
+        </w:rPr>
+      </w:pPr>
+      <w:r>
+        <w:rPr>
+          <w:noProof/>
+        </w:rPr>
+        <w:drawing>
+          <wp:inline distT="0" distB="0" distL="0" distR="0" wp14:anchorId="6E69700B" wp14:editId="5EF118F2">
+            <wp:extent cx="5731510" cy="1553845"/>
+            <wp:effectExtent l="0" t="0" r="2540" b="8255"/>
+            <wp:docPr id="31" name="Picture 31"/>
+            <wp:cNvGraphicFramePr>
+              <a:graphicFrameLocks xmlns:a="http://schemas.openxmlformats.org/drawingml/2006/main" noChangeAspect="1"/>
+            </wp:cNvGraphicFramePr>
+            <a:graphic xmlns:a="http://schemas.openxmlformats.org/drawingml/2006/main">
+              <a:graphicData uri="http://schemas.openxmlformats.org/drawingml/2006/picture">
+                <pic:pic xmlns:pic="http://schemas.openxmlformats.org/drawingml/2006/picture">
+                  <pic:nvPicPr>
+                    <pic:cNvPr id="1" name=""/>
+                    <pic:cNvPicPr/>
+                  </pic:nvPicPr>
+                  <pic:blipFill>
+                    <a:blip r:embed="rId29"/>
+                    <a:stretch>
+                      <a:fillRect/>
+                    </a:stretch>
+                  </pic:blipFill>
+                  <pic:spPr>
+                    <a:xfrm>
+                      <a:off x="0" y="0"/>
+                      <a:ext cx="5731510" cy="1553845"/>
+                    </a:xfrm>
+                    <a:prstGeom prst="rect">
+                      <a:avLst/>
+                    </a:prstGeom>
+                  </pic:spPr>
+                </pic:pic>
+              </a:graphicData>
+            </a:graphic>
+          </wp:inline>
+        </w:drawing>
+      </w:r>
+    </w:p>
+    <w:p>
+      <w:pPr>
+        <w:rPr>
+          <w:sz w:val="24"/>
+          <w:szCs w:val="24"/>
+        </w:rPr>
+      </w:pPr>
+    </w:p>
+    <w:p>
+      <w:pPr>
+        <w:rPr>
+          <w:sz w:val="24"/>
+          <w:szCs w:val="24"/>
+        </w:rPr>
+      </w:pPr>
+    </w:p>
+    <w:p>
+      <w:pPr>
+        <w:rPr>
+          <w:sz w:val="24"/>
+          <w:szCs w:val="24"/>
+        </w:rPr>
+      </w:pPr>
+    </w:p>
+    <w:p>
+      <w:pPr>
+        <w:rPr>
+          <w:sz w:val="24"/>
+          <w:szCs w:val="24"/>
+        </w:rPr>
+      </w:pPr>
+    </w:p>
+    <w:p>
+      <w:pPr>
+        <w:rPr>
+          <w:b/>
+          <w:bCs/>
+          <w:sz w:val="28"/>
+          <w:szCs w:val="28"/>
+        </w:rPr>
+      </w:pPr>
+      <w:r>
+        <w:rPr>
+          <w:b/>
+          <w:bCs/>
+          <w:sz w:val="28"/>
+          <w:szCs w:val="28"/>
+        </w:rPr>
+        <w:lastRenderedPageBreak/>
+        <w:t>Buat data food</w:t>
+      </w:r>
+      <w:r>
+        <w:rPr>
+          <w:b/>
+          <w:bCs/>
+          <w:sz w:val="28"/>
+          <w:szCs w:val="28"/>
+        </w:rPr>
+        <w:t xml:space="preserve">: </w:t>
+      </w:r>
+      <w:r>
+        <w:rPr>
+          <w:b/>
+          <w:bCs/>
+          <w:sz w:val="28"/>
+          <w:szCs w:val="28"/>
+        </w:rPr>
+        <w:t>/</w:t>
+      </w:r>
+      <w:r>
+        <w:t xml:space="preserve"> </w:t>
+      </w:r>
+      <w:r>
+        <w:rPr>
+          <w:b/>
+          <w:bCs/>
+          <w:sz w:val="28"/>
+          <w:szCs w:val="28"/>
+        </w:rPr>
+        <w:t>createFood</w:t>
+      </w:r>
+    </w:p>
+    <w:p>
+      <w:pPr>
+        <w:rPr>
+          <w:sz w:val="24"/>
+          <w:szCs w:val="24"/>
+        </w:rPr>
+      </w:pPr>
+      <w:r>
+        <w:rPr>
+          <w:sz w:val="24"/>
+          <w:szCs w:val="24"/>
+        </w:rPr>
+        <w:t>Method: POST</w:t>
+      </w:r>
+    </w:p>
+    <w:p>
+      <w:pPr>
+        <w:rPr>
+          <w:sz w:val="24"/>
+          <w:szCs w:val="24"/>
+        </w:rPr>
+      </w:pPr>
+      <w:r>
+        <w:rPr>
+          <w:sz w:val="24"/>
+          <w:szCs w:val="24"/>
+        </w:rPr>
+        <w:t xml:space="preserve">Headers: Authorization: di isi token </w:t>
+      </w:r>
+      <w:r>
+        <w:rPr>
+          <w:sz w:val="24"/>
+          <w:szCs w:val="24"/>
+        </w:rPr>
+        <w:t>yang didapat saat seller login</w:t>
+      </w:r>
+    </w:p>
+    <w:p>
+      <w:pPr>
+        <w:rPr>
+          <w:sz w:val="24"/>
+          <w:szCs w:val="24"/>
+        </w:rPr>
+      </w:pPr>
+      <w:r>
+        <w:rPr>
+          <w:sz w:val="24"/>
+          <w:szCs w:val="24"/>
+        </w:rPr>
+        <w:t>Body: form-data</w:t>
+      </w:r>
+    </w:p>
+    <w:p>
+      <w:pPr>
+        <w:rPr>
+          <w:sz w:val="24"/>
+          <w:szCs w:val="24"/>
+        </w:rPr>
+      </w:pPr>
+      <w:r>
+        <w:rPr>
+          <w:sz w:val="24"/>
+          <w:szCs w:val="24"/>
+        </w:rPr>
+        <w:t>sellerId</w:t>
+      </w:r>
+    </w:p>
+    <w:p>
+      <w:pPr>
+        <w:rPr>
+          <w:sz w:val="24"/>
+          <w:szCs w:val="24"/>
+        </w:rPr>
+      </w:pPr>
+      <w:r>
+        <w:rPr>
+          <w:sz w:val="24"/>
+          <w:szCs w:val="24"/>
+        </w:rPr>
+        <w:t>name</w:t>
+      </w:r>
+    </w:p>
+    <w:p>
+      <w:pPr>
+        <w:rPr>
+          <w:sz w:val="24"/>
+          <w:szCs w:val="24"/>
+        </w:rPr>
+      </w:pPr>
+      <w:r>
+        <w:rPr>
+          <w:sz w:val="24"/>
+          <w:szCs w:val="24"/>
+        </w:rPr>
+        <w:t>price</w:t>
+      </w:r>
+    </w:p>
+    <w:p>
+      <w:pPr>
+        <w:rPr>
+          <w:sz w:val="24"/>
+          <w:szCs w:val="24"/>
+        </w:rPr>
+      </w:pPr>
+      <w:r>
+        <w:rPr>
+          <w:sz w:val="24"/>
+          <w:szCs w:val="24"/>
+        </w:rPr>
+        <w:t>stock</w:t>
+      </w:r>
+    </w:p>
+    <w:p>
+      <w:pPr>
+        <w:rPr>
+          <w:sz w:val="24"/>
+          <w:szCs w:val="24"/>
+        </w:rPr>
+      </w:pPr>
+      <w:r>
+        <w:rPr>
+          <w:sz w:val="24"/>
+          <w:szCs w:val="24"/>
+        </w:rPr>
+        <w:t xml:space="preserve">photo </w:t>
+      </w:r>
+    </w:p>
+    <w:p>
+      <w:pPr>
+        <w:rPr>
+          <w:sz w:val="24"/>
+          <w:szCs w:val="24"/>
+        </w:rPr>
+      </w:pPr>
+      <w:r>
+        <w:rPr>
+          <w:sz w:val="24"/>
+          <w:szCs w:val="24"/>
+        </w:rPr>
+        <w:t>contoh:</w:t>
+      </w:r>
+    </w:p>
+    <w:p>
+      <w:pPr>
+        <w:rPr>
+          <w:sz w:val="24"/>
+          <w:szCs w:val="24"/>
+        </w:rPr>
+      </w:pPr>
+      <w:r>
+        <w:rPr>
+          <w:noProof/>
+        </w:rPr>
+        <w:drawing>
+          <wp:inline distT="0" distB="0" distL="0" distR="0" wp14:anchorId="43673654" wp14:editId="69FC9C21">
+            <wp:extent cx="5731510" cy="2210435"/>
+            <wp:effectExtent l="0" t="0" r="2540" b="0"/>
+            <wp:docPr id="27" name="Picture 27"/>
+            <wp:cNvGraphicFramePr>
+              <a:graphicFrameLocks xmlns:a="http://schemas.openxmlformats.org/drawingml/2006/main" noChangeAspect="1"/>
+            </wp:cNvGraphicFramePr>
+            <a:graphic xmlns:a="http://schemas.openxmlformats.org/drawingml/2006/main">
+              <a:graphicData uri="http://schemas.openxmlformats.org/drawingml/2006/picture">
+                <pic:pic xmlns:pic="http://schemas.openxmlformats.org/drawingml/2006/picture">
+                  <pic:nvPicPr>
+                    <pic:cNvPr id="1" name=""/>
+                    <pic:cNvPicPr/>
+                  </pic:nvPicPr>
+                  <pic:blipFill>
+                    <a:blip r:embed="rId30"/>
+                    <a:stretch>
+                      <a:fillRect/>
+                    </a:stretch>
+                  </pic:blipFill>
+                  <pic:spPr>
+                    <a:xfrm>
+                      <a:off x="0" y="0"/>
+                      <a:ext cx="5731510" cy="2210435"/>
+                    </a:xfrm>
+                    <a:prstGeom prst="rect">
+                      <a:avLst/>
+                    </a:prstGeom>
+                  </pic:spPr>
+                </pic:pic>
+              </a:graphicData>
+            </a:graphic>
+          </wp:inline>
+        </w:drawing>
+      </w:r>
+    </w:p>
+    <w:p>
+      <w:pPr>
+        <w:rPr>
+          <w:sz w:val="24"/>
+          <w:szCs w:val="24"/>
+        </w:rPr>
+      </w:pPr>
+      <w:r>
+        <w:rPr>
+          <w:noProof/>
+        </w:rPr>
+        <w:drawing>
+          <wp:inline distT="0" distB="0" distL="0" distR="0" wp14:anchorId="1B670CCA" wp14:editId="4ED0B494">
+            <wp:extent cx="5731510" cy="2135505"/>
+            <wp:effectExtent l="0" t="0" r="2540" b="0"/>
+            <wp:docPr id="28" name="Picture 28"/>
+            <wp:cNvGraphicFramePr>
+              <a:graphicFrameLocks xmlns:a="http://schemas.openxmlformats.org/drawingml/2006/main" noChangeAspect="1"/>
+            </wp:cNvGraphicFramePr>
+            <a:graphic xmlns:a="http://schemas.openxmlformats.org/drawingml/2006/main">
+              <a:graphicData uri="http://schemas.openxmlformats.org/drawingml/2006/picture">
+                <pic:pic xmlns:pic="http://schemas.openxmlformats.org/drawingml/2006/picture">
+                  <pic:nvPicPr>
+                    <pic:cNvPr id="1" name=""/>
+                    <pic:cNvPicPr/>
+                  </pic:nvPicPr>
+                  <pic:blipFill>
+                    <a:blip r:embed="rId31"/>
+                    <a:stretch>
+                      <a:fillRect/>
+                    </a:stretch>
+                  </pic:blipFill>
+                  <pic:spPr>
+                    <a:xfrm>
+                      <a:off x="0" y="0"/>
+                      <a:ext cx="5731510" cy="2135505"/>
+                    </a:xfrm>
+                    <a:prstGeom prst="rect">
+                      <a:avLst/>
+                    </a:prstGeom>
+                  </pic:spPr>
+                </pic:pic>
+              </a:graphicData>
+            </a:graphic>
+          </wp:inline>
+        </w:drawing>
+      </w:r>
+    </w:p>
+    <w:p>
+      <w:pPr>
+        <w:rPr>
+          <w:sz w:val="24"/>
+          <w:szCs w:val="24"/>
+        </w:rPr>
+      </w:pPr>
+      <w:r>
+        <w:rPr>
+          <w:sz w:val="24"/>
+          <w:szCs w:val="24"/>
+        </w:rPr>
+        <w:t>Respone:</w:t>
+      </w:r>
+    </w:p>
+    <w:p>
+      <w:pPr>
+        <w:rPr>
+          <w:sz w:val="24"/>
+          <w:szCs w:val="24"/>
+        </w:rPr>
+      </w:pPr>
+      <w:r>
+        <w:rPr>
+          <w:noProof/>
+        </w:rPr>
+        <w:lastRenderedPageBreak/>
+        <w:drawing>
+          <wp:inline distT="0" distB="0" distL="0" distR="0" wp14:anchorId="63B981EC" wp14:editId="2E20D608">
+            <wp:extent cx="4410075" cy="1114425"/>
+            <wp:effectExtent l="0" t="0" r="9525" b="9525"/>
+            <wp:docPr id="29" name="Picture 29"/>
+            <wp:cNvGraphicFramePr>
+              <a:graphicFrameLocks xmlns:a="http://schemas.openxmlformats.org/drawingml/2006/main" noChangeAspect="1"/>
+            </wp:cNvGraphicFramePr>
+            <a:graphic xmlns:a="http://schemas.openxmlformats.org/drawingml/2006/main">
+              <a:graphicData uri="http://schemas.openxmlformats.org/drawingml/2006/picture">
+                <pic:pic xmlns:pic="http://schemas.openxmlformats.org/drawingml/2006/picture">
+                  <pic:nvPicPr>
+                    <pic:cNvPr id="1" name=""/>
+                    <pic:cNvPicPr/>
+                  </pic:nvPicPr>
+                  <pic:blipFill>
+                    <a:blip r:embed="rId32"/>
+                    <a:stretch>
+                      <a:fillRect/>
+                    </a:stretch>
+                  </pic:blipFill>
+                  <pic:spPr>
+                    <a:xfrm>
+                      <a:off x="0" y="0"/>
+                      <a:ext cx="4410075" cy="1114425"/>
+                    </a:xfrm>
+                    <a:prstGeom prst="rect">
+                      <a:avLst/>
+                    </a:prstGeom>
+                  </pic:spPr>
+                </pic:pic>
+              </a:graphicData>
+            </a:graphic>
+          </wp:inline>
+        </w:drawing>
+      </w:r>
+    </w:p>
+    <w:p>
+      <w:pPr>
+        <w:rPr>
+          <w:sz w:val="24"/>
+          <w:szCs w:val="24"/>
+        </w:rPr>
+      </w:pPr>
+    </w:p>
+    <w:p>
+      <w:pPr>
+        <w:rPr>
+          <w:sz w:val="24"/>
+          <w:szCs w:val="24"/>
+        </w:rPr>
+      </w:pPr>
+    </w:p>
+    <w:p>
+      <w:pPr>
+        <w:rPr>
+          <w:sz w:val="24"/>
+          <w:szCs w:val="24"/>
+        </w:rPr>
+      </w:pPr>
+      <w:r>
+        <w:rPr>
+          <w:b/>
+          <w:bCs/>
+          <w:sz w:val="28"/>
+          <w:szCs w:val="28"/>
+        </w:rPr>
+        <w:t>Update</w:t>
+      </w:r>
+      <w:r>
+        <w:rPr>
+          <w:b/>
+          <w:bCs/>
+          <w:sz w:val="28"/>
+          <w:szCs w:val="28"/>
+        </w:rPr>
+        <w:t xml:space="preserve"> data food: </w:t>
+      </w:r>
+      <w:r>
+        <w:rPr>
+          <w:b/>
+          <w:bCs/>
+          <w:sz w:val="28"/>
+          <w:szCs w:val="28"/>
+        </w:rPr>
+        <w:t>/</w:t>
+      </w:r>
+      <w:r>
+        <w:rPr>
+          <w:b/>
+          <w:bCs/>
+          <w:sz w:val="28"/>
+          <w:szCs w:val="28"/>
+        </w:rPr>
+        <w:t>update</w:t>
+      </w:r>
+      <w:r>
+        <w:rPr>
+          <w:b/>
+          <w:bCs/>
+          <w:sz w:val="28"/>
+          <w:szCs w:val="28"/>
+        </w:rPr>
+        <w:t>Food</w:t>
+      </w:r>
+    </w:p>
+    <w:p>
+      <w:pPr>
+        <w:rPr>
+          <w:sz w:val="24"/>
+          <w:szCs w:val="24"/>
+        </w:rPr>
+      </w:pPr>
+      <w:r>
+        <w:rPr>
+          <w:sz w:val="24"/>
+          <w:szCs w:val="24"/>
+        </w:rPr>
+        <w:t xml:space="preserve">Method: </w:t>
+      </w:r>
+      <w:r>
+        <w:rPr>
+          <w:sz w:val="24"/>
+          <w:szCs w:val="24"/>
+        </w:rPr>
+        <w:t>PUT</w:t>
+      </w:r>
+    </w:p>
+    <w:p>
+      <w:pPr>
+        <w:rPr>
+          <w:sz w:val="24"/>
+          <w:szCs w:val="24"/>
+        </w:rPr>
+      </w:pPr>
+      <w:r>
+        <w:rPr>
+          <w:sz w:val="24"/>
+          <w:szCs w:val="24"/>
+        </w:rPr>
+        <w:t>Headers: Authorization: di isi token yang didapat saat seller login</w:t>
+      </w:r>
+    </w:p>
+    <w:p>
+      <w:pPr>
+        <w:rPr>
+          <w:sz w:val="24"/>
+          <w:szCs w:val="24"/>
+        </w:rPr>
+      </w:pPr>
+      <w:r>
+        <w:rPr>
+          <w:sz w:val="24"/>
+          <w:szCs w:val="24"/>
+        </w:rPr>
+        <w:t>Body: form-data</w:t>
+      </w:r>
+    </w:p>
+    <w:p>
+      <w:pPr>
+        <w:rPr>
+          <w:sz w:val="24"/>
+          <w:szCs w:val="24"/>
+        </w:rPr>
+      </w:pPr>
+      <w:r>
+        <w:rPr>
+          <w:sz w:val="24"/>
+          <w:szCs w:val="24"/>
+        </w:rPr>
+        <w:t>Id (id dari food nya)</w:t>
+      </w:r>
+    </w:p>
+    <w:p>
+      <w:pPr>
+        <w:rPr>
+          <w:sz w:val="24"/>
+          <w:szCs w:val="24"/>
+        </w:rPr>
+      </w:pPr>
+      <w:r>
+        <w:rPr>
+          <w:sz w:val="24"/>
+          <w:szCs w:val="24"/>
+        </w:rPr>
+        <w:t>name (name dari food nya)</w:t>
+      </w:r>
+    </w:p>
+    <w:p>
+      <w:pPr>
+        <w:rPr>
+          <w:sz w:val="24"/>
+          <w:szCs w:val="24"/>
+        </w:rPr>
+      </w:pPr>
+      <w:r>
+        <w:rPr>
+          <w:sz w:val="24"/>
+          <w:szCs w:val="24"/>
+        </w:rPr>
+        <w:t>sellerId (id dari seller bisa didapat saat setelah seller logii)</w:t>
+      </w:r>
+    </w:p>
+    <w:p>
+      <w:pPr>
+        <w:rPr>
+          <w:sz w:val="24"/>
+          <w:szCs w:val="24"/>
+        </w:rPr>
+      </w:pPr>
+      <w:r>
+        <w:rPr>
+          <w:sz w:val="24"/>
+          <w:szCs w:val="24"/>
+        </w:rPr>
+        <w:t>price</w:t>
+      </w:r>
+    </w:p>
+    <w:p>
+      <w:pPr>
+        <w:rPr>
+          <w:sz w:val="24"/>
+          <w:szCs w:val="24"/>
+        </w:rPr>
+      </w:pPr>
+      <w:r>
+        <w:rPr>
+          <w:sz w:val="24"/>
+          <w:szCs w:val="24"/>
+        </w:rPr>
+        <w:t>stock</w:t>
+      </w:r>
+    </w:p>
+    <w:p>
+      <w:pPr>
+        <w:rPr>
+          <w:sz w:val="24"/>
+          <w:szCs w:val="24"/>
+        </w:rPr>
+      </w:pPr>
+      <w:r>
+        <w:rPr>
+          <w:sz w:val="24"/>
+          <w:szCs w:val="24"/>
+        </w:rPr>
+        <w:t>contoh:</w:t>
+      </w:r>
+    </w:p>
+    <w:p>
+      <w:pPr>
+        <w:rPr>
+          <w:sz w:val="24"/>
+          <w:szCs w:val="24"/>
+        </w:rPr>
+      </w:pPr>
+      <w:r>
+        <w:rPr>
+          <w:noProof/>
+        </w:rPr>
+        <w:drawing>
+          <wp:inline distT="0" distB="0" distL="0" distR="0" wp14:anchorId="7D966560" wp14:editId="23A34563">
+            <wp:extent cx="5731510" cy="2259965"/>
+            <wp:effectExtent l="0" t="0" r="2540" b="6985"/>
+            <wp:docPr id="32" name="Picture 32"/>
+            <wp:cNvGraphicFramePr>
+              <a:graphicFrameLocks xmlns:a="http://schemas.openxmlformats.org/drawingml/2006/main" noChangeAspect="1"/>
+            </wp:cNvGraphicFramePr>
+            <a:graphic xmlns:a="http://schemas.openxmlformats.org/drawingml/2006/main">
+              <a:graphicData uri="http://schemas.openxmlformats.org/drawingml/2006/picture">
+                <pic:pic xmlns:pic="http://schemas.openxmlformats.org/drawingml/2006/picture">
+                  <pic:nvPicPr>
+                    <pic:cNvPr id="1" name=""/>
+                    <pic:cNvPicPr/>
+                  </pic:nvPicPr>
+                  <pic:blipFill>
+                    <a:blip r:embed="rId33"/>
+                    <a:stretch>
+                      <a:fillRect/>
+                    </a:stretch>
+                  </pic:blipFill>
+                  <pic:spPr>
+                    <a:xfrm>
+                      <a:off x="0" y="0"/>
+                      <a:ext cx="5731510" cy="2259965"/>
+                    </a:xfrm>
+                    <a:prstGeom prst="rect">
+                      <a:avLst/>
+                    </a:prstGeom>
+                  </pic:spPr>
+                </pic:pic>
+              </a:graphicData>
+            </a:graphic>
+          </wp:inline>
+        </w:drawing>
+      </w:r>
+    </w:p>
+    <w:p>
+      <w:pPr>
+        <w:rPr>
+          <w:sz w:val="24"/>
+          <w:szCs w:val="24"/>
+        </w:rPr>
+      </w:pPr>
+      <w:r>
+        <w:rPr>
+          <w:sz w:val="24"/>
+          <w:szCs w:val="24"/>
+        </w:rPr>
+        <w:t>Respon:</w:t>
+      </w:r>
+    </w:p>
+    <w:p>
+      <w:pPr>
+        <w:rPr>
+          <w:sz w:val="24"/>
+          <w:szCs w:val="24"/>
+        </w:rPr>
+      </w:pPr>
+      <w:r>
+        <w:rPr>
+          <w:noProof/>
+        </w:rPr>
+        <w:drawing>
+          <wp:inline distT="0" distB="0" distL="0" distR="0" wp14:anchorId="6F3B1810" wp14:editId="43DBE544">
+            <wp:extent cx="5731510" cy="1047750"/>
+            <wp:effectExtent l="0" t="0" r="2540" b="0"/>
+            <wp:docPr id="33" name="Picture 33"/>
+            <wp:cNvGraphicFramePr>
+              <a:graphicFrameLocks xmlns:a="http://schemas.openxmlformats.org/drawingml/2006/main" noChangeAspect="1"/>
+            </wp:cNvGraphicFramePr>
+            <a:graphic xmlns:a="http://schemas.openxmlformats.org/drawingml/2006/main">
+              <a:graphicData uri="http://schemas.openxmlformats.org/drawingml/2006/picture">
+                <pic:pic xmlns:pic="http://schemas.openxmlformats.org/drawingml/2006/picture">
+                  <pic:nvPicPr>
+                    <pic:cNvPr id="1" name=""/>
+                    <pic:cNvPicPr/>
+                  </pic:nvPicPr>
+                  <pic:blipFill>
+                    <a:blip r:embed="rId34"/>
+                    <a:stretch>
+                      <a:fillRect/>
+                    </a:stretch>
+                  </pic:blipFill>
+                  <pic:spPr>
+                    <a:xfrm>
+                      <a:off x="0" y="0"/>
+                      <a:ext cx="5731510" cy="1047750"/>
+                    </a:xfrm>
+                    <a:prstGeom prst="rect">
+                      <a:avLst/>
+                    </a:prstGeom>
+                  </pic:spPr>
+                </pic:pic>
+              </a:graphicData>
+            </a:graphic>
+          </wp:inline>
+        </w:drawing>
+      </w:r>
+    </w:p>
+    <w:p>
+      <w:pPr>
+        <w:rPr>
+          <w:sz w:val="24"/>
+          <w:szCs w:val="24"/>
+        </w:rPr>
+      </w:pPr>
+      <w:r>
+        <w:rPr>
+          <w:b/>
+          <w:bCs/>
+          <w:sz w:val="28"/>
+          <w:szCs w:val="28"/>
+        </w:rPr>
+        <w:lastRenderedPageBreak/>
+        <w:t>Hapus</w:t>
+      </w:r>
+      <w:r>
+        <w:rPr>
+          <w:b/>
+          <w:bCs/>
+          <w:sz w:val="28"/>
+          <w:szCs w:val="28"/>
+        </w:rPr>
+        <w:t xml:space="preserve"> data food: </w:t>
+      </w:r>
+      <w:r>
+        <w:rPr>
+          <w:b/>
+          <w:bCs/>
+          <w:sz w:val="28"/>
+          <w:szCs w:val="28"/>
+        </w:rPr>
+        <w:t>/</w:t>
+      </w:r>
+      <w:r>
+        <w:rPr>
+          <w:b/>
+          <w:bCs/>
+          <w:sz w:val="28"/>
+          <w:szCs w:val="28"/>
+        </w:rPr>
+        <w:t>delete</w:t>
+      </w:r>
+      <w:r>
+        <w:rPr>
+          <w:b/>
+          <w:bCs/>
+          <w:sz w:val="28"/>
+          <w:szCs w:val="28"/>
+        </w:rPr>
+        <w:t>Food</w:t>
+      </w:r>
+    </w:p>
+    <w:p>
+      <w:pPr>
+        <w:rPr>
+          <w:sz w:val="24"/>
+          <w:szCs w:val="24"/>
+        </w:rPr>
+      </w:pPr>
+      <w:r>
+        <w:rPr>
+          <w:sz w:val="24"/>
+          <w:szCs w:val="24"/>
+        </w:rPr>
+        <w:t xml:space="preserve">Method: </w:t>
+      </w:r>
+      <w:r>
+        <w:rPr>
+          <w:sz w:val="24"/>
+          <w:szCs w:val="24"/>
+        </w:rPr>
+        <w:t>DELETE</w:t>
+      </w:r>
+    </w:p>
+    <w:p>
+      <w:pPr>
+        <w:rPr>
+          <w:sz w:val="24"/>
+          <w:szCs w:val="24"/>
+        </w:rPr>
+      </w:pPr>
+      <w:r>
+        <w:rPr>
+          <w:sz w:val="24"/>
+          <w:szCs w:val="24"/>
+        </w:rPr>
+        <w:t>Headers: Authorization: di isi token yang didapat saat seller login</w:t>
+      </w:r>
+    </w:p>
+    <w:p>
+      <w:pPr>
+        <w:rPr>
+          <w:sz w:val="24"/>
+          <w:szCs w:val="24"/>
+        </w:rPr>
+      </w:pPr>
+      <w:r>
+        <w:rPr>
+          <w:sz w:val="24"/>
+          <w:szCs w:val="24"/>
+        </w:rPr>
+        <w:t>Body: x-www-form-urlencoded</w:t>
+      </w:r>
+    </w:p>
+    <w:p>
+      <w:pPr>
+        <w:rPr>
+          <w:sz w:val="24"/>
+          <w:szCs w:val="24"/>
+        </w:rPr>
+      </w:pPr>
+      <w:r>
+        <w:rPr>
+          <w:sz w:val="24"/>
+          <w:szCs w:val="24"/>
+        </w:rPr>
+        <w:t>id</w:t>
+      </w:r>
+    </w:p>
+    <w:p>
+      <w:pPr>
+        <w:rPr>
+          <w:sz w:val="24"/>
+          <w:szCs w:val="24"/>
+        </w:rPr>
+      </w:pPr>
+      <w:r>
+        <w:rPr>
+          <w:sz w:val="24"/>
+          <w:szCs w:val="24"/>
+        </w:rPr>
+        <w:t>sellerId</w:t>
+      </w:r>
+    </w:p>
+    <w:p>
+      <w:pPr>
+        <w:rPr>
+          <w:sz w:val="24"/>
+          <w:szCs w:val="24"/>
+        </w:rPr>
+      </w:pPr>
+      <w:r>
+        <w:rPr>
+          <w:sz w:val="24"/>
+          <w:szCs w:val="24"/>
+        </w:rPr>
+        <w:t>contoh:</w:t>
+      </w:r>
+    </w:p>
+    <w:p>
+      <w:pPr>
+        <w:rPr>
+          <w:sz w:val="24"/>
+          <w:szCs w:val="24"/>
+        </w:rPr>
+      </w:pPr>
+      <w:r>
+        <w:rPr>
+          <w:noProof/>
+        </w:rPr>
+        <w:drawing>
+          <wp:inline distT="0" distB="0" distL="0" distR="0" wp14:anchorId="366A6A08" wp14:editId="0C528164">
+            <wp:extent cx="5731510" cy="2007870"/>
+            <wp:effectExtent l="0" t="0" r="2540" b="0"/>
+            <wp:docPr id="34" name="Picture 34"/>
+            <wp:cNvGraphicFramePr>
+              <a:graphicFrameLocks xmlns:a="http://schemas.openxmlformats.org/drawingml/2006/main" noChangeAspect="1"/>
+            </wp:cNvGraphicFramePr>
+            <a:graphic xmlns:a="http://schemas.openxmlformats.org/drawingml/2006/main">
+              <a:graphicData uri="http://schemas.openxmlformats.org/drawingml/2006/picture">
+                <pic:pic xmlns:pic="http://schemas.openxmlformats.org/drawingml/2006/picture">
+                  <pic:nvPicPr>
+                    <pic:cNvPr id="1" name=""/>
+                    <pic:cNvPicPr/>
+                  </pic:nvPicPr>
+                  <pic:blipFill>
+                    <a:blip r:embed="rId35"/>
+                    <a:stretch>
+                      <a:fillRect/>
+                    </a:stretch>
+                  </pic:blipFill>
+                  <pic:spPr>
+                    <a:xfrm>
+                      <a:off x="0" y="0"/>
+                      <a:ext cx="5731510" cy="2007870"/>
+                    </a:xfrm>
+                    <a:prstGeom prst="rect">
+                      <a:avLst/>
+                    </a:prstGeom>
+                  </pic:spPr>
+                </pic:pic>
+              </a:graphicData>
+            </a:graphic>
+          </wp:inline>
+        </w:drawing>
+      </w:r>
+    </w:p>
+    <w:p>
+      <w:pPr>
+        <w:rPr>
+          <w:sz w:val="24"/>
+          <w:szCs w:val="24"/>
+        </w:rPr>
+      </w:pPr>
+      <w:r>
+        <w:rPr>
+          <w:sz w:val="24"/>
+          <w:szCs w:val="24"/>
+        </w:rPr>
+        <w:t>Respone:</w:t>
+      </w:r>
+    </w:p>
+    <w:p>
+      <w:pPr>
+        <w:rPr>
+          <w:sz w:val="24"/>
+          <w:szCs w:val="24"/>
+        </w:rPr>
+      </w:pPr>
+      <w:r>
+        <w:rPr>
+          <w:noProof/>
+        </w:rPr>
+        <w:drawing>
+          <wp:inline distT="0" distB="0" distL="0" distR="0" wp14:anchorId="6F706971" wp14:editId="74A4BDB5">
+            <wp:extent cx="5731510" cy="1014730"/>
+            <wp:effectExtent l="0" t="0" r="2540" b="0"/>
+            <wp:docPr id="35" name="Picture 35"/>
+            <wp:cNvGraphicFramePr>
+              <a:graphicFrameLocks xmlns:a="http://schemas.openxmlformats.org/drawingml/2006/main" noChangeAspect="1"/>
+            </wp:cNvGraphicFramePr>
+            <a:graphic xmlns:a="http://schemas.openxmlformats.org/drawingml/2006/main">
+              <a:graphicData uri="http://schemas.openxmlformats.org/drawingml/2006/picture">
+                <pic:pic xmlns:pic="http://schemas.openxmlformats.org/drawingml/2006/picture">
+                  <pic:nvPicPr>
+                    <pic:cNvPr id="1" name=""/>
+                    <pic:cNvPicPr/>
+                  </pic:nvPicPr>
+                  <pic:blipFill>
+                    <a:blip r:embed="rId36"/>
+                    <a:stretch>
+                      <a:fillRect/>
+                    </a:stretch>
+                  </pic:blipFill>
+                  <pic:spPr>
+                    <a:xfrm>
+                      <a:off x="0" y="0"/>
+                      <a:ext cx="5731510" cy="1014730"/>
+                    </a:xfrm>
+                    <a:prstGeom prst="rect">
+                      <a:avLst/>
+                    </a:prstGeom>
+                  </pic:spPr>
+                </pic:pic>
+              </a:graphicData>
+            </a:graphic>
+          </wp:inline>
+        </w:drawing>
+      </w:r>
       <w:bookmarkStart w:id="0" w:name="_GoBack"/>
       <w:bookmarkEnd w:id="0"/>
+    </w:p>
+    <w:p>
+      <w:pPr>
+        <w:rPr>
+          <w:sz w:val="24"/>
+          <w:szCs w:val="24"/>
+        </w:rPr>
+      </w:pPr>
+    </w:p>
+    <w:p>
+      <w:pPr>
+        <w:rPr>
+          <w:sz w:val="24"/>
+          <w:szCs w:val="24"/>
+        </w:rPr>
+      </w:pPr>
+    </w:p>
+    <w:p>
+      <w:pPr>
+        <w:rPr>
+          <w:sz w:val="24"/>
+          <w:szCs w:val="24"/>
+        </w:rPr>
+      </w:pPr>
     </w:p>
     <w:p>
       <w:pPr>

</xml_diff>

<commit_message>
fix api create and login customer, seller, admin
</commit_message>
<xml_diff>
--- a/dokumenAPI.docx
+++ b/dokumenAPI.docx
@@ -61,7 +61,7 @@
           <w:sz w:val="28"/>
           <w:szCs w:val="28"/>
         </w:rPr>
-        <w:t>User</w:t>
+        <w:t>CUSTOMER</w:t>
       </w:r>
     </w:p>
     <w:p>
@@ -89,7 +89,16 @@
           <w:sz w:val="28"/>
           <w:szCs w:val="28"/>
         </w:rPr>
-        <w:t>/userRegist</w:t>
+        <w:t>/</w:t>
+      </w:r>
+      <w:r>
+        <w:rPr>
+          <w:b/>
+          <w:bCs/>
+          <w:sz w:val="28"/>
+          <w:szCs w:val="28"/>
+        </w:rPr>
+        <w:t>createCustomer</w:t>
       </w:r>
     </w:p>
     <w:p>
@@ -119,7 +128,29 @@
           <w:sz w:val="28"/>
           <w:szCs w:val="28"/>
         </w:rPr>
-        <w:t>body: x-www-form-urlencoded</w:t>
+        <w:t xml:space="preserve">body: </w:t>
+      </w:r>
+      <w:r>
+        <w:rPr>
+          <w:sz w:val="28"/>
+          <w:szCs w:val="28"/>
+        </w:rPr>
+        <w:t>form-data</w:t>
+      </w:r>
+    </w:p>
+    <w:p>
+      <w:pPr>
+        <w:rPr>
+          <w:sz w:val="24"/>
+          <w:szCs w:val="24"/>
+        </w:rPr>
+      </w:pPr>
+      <w:r>
+        <w:rPr>
+          <w:sz w:val="24"/>
+          <w:szCs w:val="24"/>
+        </w:rPr>
+        <w:t>username</w:t>
       </w:r>
     </w:p>
     <w:p>
@@ -164,6 +195,51 @@
           <w:sz w:val="24"/>
           <w:szCs w:val="24"/>
         </w:rPr>
+        <w:t>confirmPassword</w:t>
+      </w:r>
+    </w:p>
+    <w:p>
+      <w:pPr>
+        <w:rPr>
+          <w:sz w:val="24"/>
+          <w:szCs w:val="24"/>
+        </w:rPr>
+      </w:pPr>
+      <w:r>
+        <w:rPr>
+          <w:sz w:val="24"/>
+          <w:szCs w:val="24"/>
+        </w:rPr>
+        <w:t>role</w:t>
+      </w:r>
+    </w:p>
+    <w:p>
+      <w:pPr>
+        <w:rPr>
+          <w:sz w:val="24"/>
+          <w:szCs w:val="24"/>
+        </w:rPr>
+      </w:pPr>
+      <w:r>
+        <w:rPr>
+          <w:sz w:val="24"/>
+          <w:szCs w:val="24"/>
+        </w:rPr>
+        <w:t>photo</w:t>
+      </w:r>
+    </w:p>
+    <w:p>
+      <w:pPr>
+        <w:rPr>
+          <w:sz w:val="24"/>
+          <w:szCs w:val="24"/>
+        </w:rPr>
+      </w:pPr>
+      <w:r>
+        <w:rPr>
+          <w:sz w:val="24"/>
+          <w:szCs w:val="24"/>
+        </w:rPr>
         <w:t>name</w:t>
       </w:r>
     </w:p>
@@ -179,22 +255,7 @@
           <w:sz w:val="24"/>
           <w:szCs w:val="24"/>
         </w:rPr>
-        <w:t>provinceId</w:t>
-      </w:r>
-    </w:p>
-    <w:p>
-      <w:pPr>
-        <w:rPr>
-          <w:sz w:val="24"/>
-          <w:szCs w:val="24"/>
-        </w:rPr>
-      </w:pPr>
-      <w:r>
-        <w:rPr>
-          <w:sz w:val="24"/>
-          <w:szCs w:val="24"/>
-        </w:rPr>
-        <w:t>cityId</w:t>
+        <w:t>nomorWA</w:t>
       </w:r>
     </w:p>
     <w:p>
@@ -224,22 +285,22 @@
           <w:sz w:val="24"/>
           <w:szCs w:val="24"/>
         </w:rPr>
-        <w:t>latitude</w:t>
-      </w:r>
-    </w:p>
-    <w:p>
-      <w:pPr>
-        <w:rPr>
-          <w:sz w:val="24"/>
-          <w:szCs w:val="24"/>
-        </w:rPr>
-      </w:pPr>
-      <w:r>
-        <w:rPr>
-          <w:sz w:val="24"/>
-          <w:szCs w:val="24"/>
-        </w:rPr>
-        <w:t>longitude</w:t>
+        <w:t>city_id</w:t>
+      </w:r>
+    </w:p>
+    <w:p>
+      <w:pPr>
+        <w:rPr>
+          <w:sz w:val="24"/>
+          <w:szCs w:val="24"/>
+        </w:rPr>
+      </w:pPr>
+      <w:r>
+        <w:rPr>
+          <w:sz w:val="24"/>
+          <w:szCs w:val="24"/>
+        </w:rPr>
+        <w:t>city_province_id</w:t>
       </w:r>
     </w:p>
     <w:p>
@@ -269,10 +330,11 @@
         <w:rPr>
           <w:noProof/>
         </w:rPr>
+        <w:lastRenderedPageBreak/>
         <w:drawing>
-          <wp:inline distT="0" distB="0" distL="0" distR="0" wp14:anchorId="30C96171" wp14:editId="2DE156F4">
-            <wp:extent cx="5157352" cy="2459256"/>
-            <wp:effectExtent l="0" t="0" r="5715" b="0"/>
+          <wp:inline distT="0" distB="0" distL="0" distR="0" wp14:anchorId="17D50323" wp14:editId="2719A57C">
+            <wp:extent cx="5300189" cy="3295442"/>
+            <wp:effectExtent l="0" t="0" r="0" b="635"/>
             <wp:docPr id="1" name="Picture 1"/>
             <wp:cNvGraphicFramePr>
               <a:graphicFrameLocks xmlns:a="http://schemas.openxmlformats.org/drawingml/2006/main" noChangeAspect="1"/>
@@ -293,7 +355,7 @@
                   <pic:spPr>
                     <a:xfrm>
                       <a:off x="0" y="0"/>
-                      <a:ext cx="5159072" cy="2460076"/>
+                      <a:ext cx="5302267" cy="3296734"/>
                     </a:xfrm>
                     <a:prstGeom prst="rect">
                       <a:avLst/>
@@ -334,10 +396,10 @@
           <w:noProof/>
         </w:rPr>
         <w:drawing>
-          <wp:inline distT="0" distB="0" distL="0" distR="0" wp14:anchorId="56DAC841" wp14:editId="670EEB85">
-            <wp:extent cx="5731510" cy="958215"/>
-            <wp:effectExtent l="0" t="0" r="2540" b="0"/>
-            <wp:docPr id="4" name="Picture 4"/>
+          <wp:inline distT="0" distB="0" distL="0" distR="0" wp14:anchorId="47D8E3B8" wp14:editId="44F8E291">
+            <wp:extent cx="4181475" cy="1781175"/>
+            <wp:effectExtent l="0" t="0" r="9525" b="9525"/>
+            <wp:docPr id="25" name="Picture 25"/>
             <wp:cNvGraphicFramePr>
               <a:graphicFrameLocks xmlns:a="http://schemas.openxmlformats.org/drawingml/2006/main" noChangeAspect="1"/>
             </wp:cNvGraphicFramePr>
@@ -357,7 +419,7 @@
                   <pic:spPr>
                     <a:xfrm>
                       <a:off x="0" y="0"/>
-                      <a:ext cx="5731510" cy="958215"/>
+                      <a:ext cx="4181475" cy="1781175"/>
                     </a:xfrm>
                     <a:prstGeom prst="rect">
                       <a:avLst/>
@@ -460,7 +522,7 @@
           <w:sz w:val="28"/>
           <w:szCs w:val="28"/>
         </w:rPr>
-        <w:t>userLogin</w:t>
+        <w:t>loginCustomer</w:t>
       </w:r>
     </w:p>
     <w:p>
@@ -535,6 +597,7 @@
           <w:sz w:val="24"/>
           <w:szCs w:val="24"/>
         </w:rPr>
+        <w:lastRenderedPageBreak/>
         <w:t>contoh:</w:t>
       </w:r>
     </w:p>
@@ -551,10 +614,10 @@
           <w:noProof/>
         </w:rPr>
         <w:drawing>
-          <wp:inline distT="0" distB="0" distL="0" distR="0" wp14:anchorId="67E16E6D" wp14:editId="3341CD7B">
-            <wp:extent cx="5731510" cy="1957705"/>
-            <wp:effectExtent l="0" t="0" r="2540" b="4445"/>
-            <wp:docPr id="3" name="Picture 3"/>
+          <wp:inline distT="0" distB="0" distL="0" distR="0" wp14:anchorId="7268FCB2" wp14:editId="0D7865AA">
+            <wp:extent cx="4886121" cy="1497884"/>
+            <wp:effectExtent l="0" t="0" r="0" b="7620"/>
+            <wp:docPr id="26" name="Picture 26"/>
             <wp:cNvGraphicFramePr>
               <a:graphicFrameLocks xmlns:a="http://schemas.openxmlformats.org/drawingml/2006/main" noChangeAspect="1"/>
             </wp:cNvGraphicFramePr>
@@ -574,7 +637,7 @@
                   <pic:spPr>
                     <a:xfrm>
                       <a:off x="0" y="0"/>
-                      <a:ext cx="5731510" cy="1957705"/>
+                      <a:ext cx="4897536" cy="1501383"/>
                     </a:xfrm>
                     <a:prstGeom prst="rect">
                       <a:avLst/>
@@ -615,10 +678,10 @@
           <w:noProof/>
         </w:rPr>
         <w:drawing>
-          <wp:inline distT="0" distB="0" distL="0" distR="0" wp14:anchorId="75E7D02D" wp14:editId="57A9562B">
-            <wp:extent cx="5508226" cy="1665405"/>
-            <wp:effectExtent l="0" t="0" r="0" b="0"/>
-            <wp:docPr id="2" name="Picture 2"/>
+          <wp:inline distT="0" distB="0" distL="0" distR="0" wp14:anchorId="30BFC0D0" wp14:editId="576AAC91">
+            <wp:extent cx="4963759" cy="2677658"/>
+            <wp:effectExtent l="0" t="0" r="8890" b="8890"/>
+            <wp:docPr id="36" name="Picture 36"/>
             <wp:cNvGraphicFramePr>
               <a:graphicFrameLocks xmlns:a="http://schemas.openxmlformats.org/drawingml/2006/main" noChangeAspect="1"/>
             </wp:cNvGraphicFramePr>
@@ -638,7 +701,7 @@
                   <pic:spPr>
                     <a:xfrm>
                       <a:off x="0" y="0"/>
-                      <a:ext cx="5528185" cy="1671440"/>
+                      <a:ext cx="4970330" cy="2681203"/>
                     </a:xfrm>
                     <a:prstGeom prst="rect">
                       <a:avLst/>
@@ -703,222 +766,172 @@
           <w:sz w:val="28"/>
           <w:szCs w:val="28"/>
         </w:rPr>
+        <w:t>Admin</w:t>
+      </w:r>
+    </w:p>
+    <w:p>
+      <w:pPr>
+        <w:rPr>
+          <w:b/>
+          <w:bCs/>
+          <w:sz w:val="28"/>
+          <w:szCs w:val="28"/>
+        </w:rPr>
+      </w:pPr>
+      <w:r>
+        <w:rPr>
+          <w:b/>
+          <w:bCs/>
+          <w:sz w:val="28"/>
+          <w:szCs w:val="28"/>
+        </w:rPr>
+        <w:t xml:space="preserve">Daftar admin: </w:t>
+      </w:r>
+      <w:r>
+        <w:rPr>
+          <w:b/>
+          <w:bCs/>
+          <w:sz w:val="28"/>
+          <w:szCs w:val="28"/>
+        </w:rPr>
+        <w:t>/</w:t>
+      </w:r>
+      <w:r>
+        <w:rPr>
+          <w:b/>
+          <w:bCs/>
+          <w:sz w:val="28"/>
+          <w:szCs w:val="28"/>
+        </w:rPr>
+        <w:t>createAdmin</w:t>
+      </w:r>
+    </w:p>
+    <w:p>
+      <w:pPr>
+        <w:rPr>
+          <w:sz w:val="28"/>
+          <w:szCs w:val="28"/>
+        </w:rPr>
+      </w:pPr>
+      <w:r>
+        <w:rPr>
+          <w:sz w:val="28"/>
+          <w:szCs w:val="28"/>
+        </w:rPr>
+        <w:t>Method: post</w:t>
+      </w:r>
+    </w:p>
+    <w:p>
+      <w:pPr>
+        <w:rPr>
+          <w:sz w:val="28"/>
+          <w:szCs w:val="28"/>
+        </w:rPr>
+      </w:pPr>
+      <w:r>
+        <w:rPr>
+          <w:sz w:val="28"/>
+          <w:szCs w:val="28"/>
+        </w:rPr>
+        <w:t xml:space="preserve">body: </w:t>
+      </w:r>
+      <w:r>
+        <w:rPr>
+          <w:sz w:val="28"/>
+          <w:szCs w:val="28"/>
+        </w:rPr>
+        <w:t>form-data</w:t>
+      </w:r>
+    </w:p>
+    <w:p>
+      <w:pPr>
+        <w:rPr>
+          <w:sz w:val="24"/>
+          <w:szCs w:val="24"/>
+        </w:rPr>
+      </w:pPr>
+      <w:r>
+        <w:rPr>
+          <w:sz w:val="24"/>
+          <w:szCs w:val="24"/>
+        </w:rPr>
+        <w:t>username</w:t>
+      </w:r>
+    </w:p>
+    <w:p>
+      <w:pPr>
+        <w:rPr>
+          <w:sz w:val="24"/>
+          <w:szCs w:val="24"/>
+        </w:rPr>
+      </w:pPr>
+      <w:r>
+        <w:rPr>
+          <w:sz w:val="24"/>
+          <w:szCs w:val="24"/>
+        </w:rPr>
+        <w:t>email</w:t>
+      </w:r>
+    </w:p>
+    <w:p>
+      <w:pPr>
+        <w:rPr>
+          <w:sz w:val="24"/>
+          <w:szCs w:val="24"/>
+        </w:rPr>
+      </w:pPr>
+      <w:r>
+        <w:rPr>
+          <w:sz w:val="24"/>
+          <w:szCs w:val="24"/>
+        </w:rPr>
+        <w:t>password</w:t>
+      </w:r>
+    </w:p>
+    <w:p>
+      <w:pPr>
+        <w:rPr>
+          <w:sz w:val="24"/>
+          <w:szCs w:val="24"/>
+        </w:rPr>
+      </w:pPr>
+      <w:r>
+        <w:rPr>
+          <w:sz w:val="24"/>
+          <w:szCs w:val="24"/>
+        </w:rPr>
+        <w:t>confirmPassword</w:t>
+      </w:r>
+    </w:p>
+    <w:p>
+      <w:pPr>
+        <w:rPr>
+          <w:sz w:val="24"/>
+          <w:szCs w:val="24"/>
+        </w:rPr>
+      </w:pPr>
+      <w:r>
+        <w:rPr>
+          <w:sz w:val="24"/>
+          <w:szCs w:val="24"/>
+        </w:rPr>
         <w:lastRenderedPageBreak/>
-        <w:t>Admin</w:t>
-      </w:r>
-    </w:p>
-    <w:p>
-      <w:pPr>
-        <w:rPr>
-          <w:b/>
-          <w:bCs/>
-          <w:sz w:val="28"/>
-          <w:szCs w:val="28"/>
-        </w:rPr>
-      </w:pPr>
-      <w:r>
-        <w:rPr>
-          <w:b/>
-          <w:bCs/>
-          <w:sz w:val="28"/>
-          <w:szCs w:val="28"/>
-        </w:rPr>
-        <w:t xml:space="preserve">Daftar </w:t>
-      </w:r>
-      <w:r>
-        <w:rPr>
-          <w:b/>
-          <w:bCs/>
-          <w:sz w:val="28"/>
-          <w:szCs w:val="28"/>
-        </w:rPr>
-        <w:t>admin</w:t>
-      </w:r>
-      <w:r>
-        <w:rPr>
-          <w:b/>
-          <w:bCs/>
-          <w:sz w:val="28"/>
-          <w:szCs w:val="28"/>
-        </w:rPr>
-        <w:t xml:space="preserve">: </w:t>
-      </w:r>
-      <w:r>
-        <w:rPr>
-          <w:b/>
-          <w:bCs/>
-          <w:sz w:val="28"/>
-          <w:szCs w:val="28"/>
-        </w:rPr>
-        <w:t>/</w:t>
-      </w:r>
-      <w:r>
-        <w:rPr>
-          <w:b/>
-          <w:bCs/>
-          <w:sz w:val="28"/>
-          <w:szCs w:val="28"/>
-        </w:rPr>
-        <w:t>admin</w:t>
-      </w:r>
-      <w:r>
-        <w:rPr>
-          <w:b/>
-          <w:bCs/>
-          <w:sz w:val="28"/>
-          <w:szCs w:val="28"/>
-        </w:rPr>
-        <w:t>Regist</w:t>
-      </w:r>
-    </w:p>
-    <w:p>
-      <w:pPr>
-        <w:rPr>
-          <w:sz w:val="28"/>
-          <w:szCs w:val="28"/>
-        </w:rPr>
-      </w:pPr>
-      <w:r>
-        <w:rPr>
-          <w:sz w:val="28"/>
-          <w:szCs w:val="28"/>
-        </w:rPr>
-        <w:t>Method: post</w:t>
-      </w:r>
-    </w:p>
-    <w:p>
-      <w:pPr>
-        <w:rPr>
-          <w:sz w:val="28"/>
-          <w:szCs w:val="28"/>
-        </w:rPr>
-      </w:pPr>
-      <w:r>
-        <w:rPr>
-          <w:sz w:val="28"/>
-          <w:szCs w:val="28"/>
-        </w:rPr>
-        <w:t>body: x-www-form-urlencoded</w:t>
-      </w:r>
-    </w:p>
-    <w:p>
-      <w:pPr>
-        <w:rPr>
-          <w:sz w:val="24"/>
-          <w:szCs w:val="24"/>
-        </w:rPr>
-      </w:pPr>
-      <w:r>
-        <w:rPr>
-          <w:sz w:val="24"/>
-          <w:szCs w:val="24"/>
-        </w:rPr>
-        <w:t>email</w:t>
-      </w:r>
-    </w:p>
-    <w:p>
-      <w:pPr>
-        <w:rPr>
-          <w:sz w:val="24"/>
-          <w:szCs w:val="24"/>
-        </w:rPr>
-      </w:pPr>
-      <w:r>
-        <w:rPr>
-          <w:sz w:val="24"/>
-          <w:szCs w:val="24"/>
-        </w:rPr>
-        <w:t>password</w:t>
-      </w:r>
-    </w:p>
-    <w:p>
-      <w:pPr>
-        <w:rPr>
-          <w:sz w:val="24"/>
-          <w:szCs w:val="24"/>
-        </w:rPr>
-      </w:pPr>
-      <w:r>
-        <w:rPr>
-          <w:sz w:val="24"/>
-          <w:szCs w:val="24"/>
-        </w:rPr>
-        <w:t>name</w:t>
-      </w:r>
-    </w:p>
-    <w:p>
-      <w:pPr>
-        <w:rPr>
-          <w:sz w:val="24"/>
-          <w:szCs w:val="24"/>
-        </w:rPr>
-      </w:pPr>
-      <w:r>
-        <w:rPr>
-          <w:sz w:val="24"/>
-          <w:szCs w:val="24"/>
-        </w:rPr>
-        <w:t>provinceId</w:t>
-      </w:r>
-    </w:p>
-    <w:p>
-      <w:pPr>
-        <w:rPr>
-          <w:sz w:val="24"/>
-          <w:szCs w:val="24"/>
-        </w:rPr>
-      </w:pPr>
-      <w:r>
-        <w:rPr>
-          <w:sz w:val="24"/>
-          <w:szCs w:val="24"/>
-        </w:rPr>
-        <w:t>cityId</w:t>
-      </w:r>
-    </w:p>
-    <w:p>
-      <w:pPr>
-        <w:rPr>
-          <w:sz w:val="24"/>
-          <w:szCs w:val="24"/>
-        </w:rPr>
-      </w:pPr>
-      <w:r>
-        <w:rPr>
-          <w:sz w:val="24"/>
-          <w:szCs w:val="24"/>
-        </w:rPr>
-        <w:t>address</w:t>
-      </w:r>
-    </w:p>
-    <w:p>
-      <w:pPr>
-        <w:rPr>
-          <w:sz w:val="24"/>
-          <w:szCs w:val="24"/>
-        </w:rPr>
-      </w:pPr>
-      <w:r>
-        <w:rPr>
-          <w:sz w:val="24"/>
-          <w:szCs w:val="24"/>
-        </w:rPr>
-        <w:t>latitude</w:t>
-      </w:r>
-    </w:p>
-    <w:p>
-      <w:pPr>
-        <w:rPr>
-          <w:sz w:val="24"/>
-          <w:szCs w:val="24"/>
-        </w:rPr>
-      </w:pPr>
-      <w:r>
-        <w:rPr>
-          <w:sz w:val="24"/>
-          <w:szCs w:val="24"/>
-        </w:rPr>
-        <w:t>longitude</w:t>
+        <w:t>role</w:t>
+      </w:r>
+    </w:p>
+    <w:p>
+      <w:pPr>
+        <w:rPr>
+          <w:sz w:val="24"/>
+          <w:szCs w:val="24"/>
+        </w:rPr>
+      </w:pPr>
+      <w:r>
+        <w:rPr>
+          <w:sz w:val="24"/>
+          <w:szCs w:val="24"/>
+        </w:rPr>
+        <w:t>photo</w:t>
       </w:r>
     </w:p>
     <w:p>
@@ -948,10 +961,10 @@
           <w:noProof/>
         </w:rPr>
         <w:drawing>
-          <wp:inline distT="0" distB="0" distL="0" distR="0" wp14:anchorId="1FACDE8B" wp14:editId="5073AD9C">
-            <wp:extent cx="5731510" cy="3221990"/>
+          <wp:inline distT="0" distB="0" distL="0" distR="0" wp14:anchorId="14B3530B" wp14:editId="33712A6D">
+            <wp:extent cx="5731510" cy="2618105"/>
             <wp:effectExtent l="0" t="0" r="2540" b="0"/>
-            <wp:docPr id="19" name="Picture 19"/>
+            <wp:docPr id="37" name="Picture 37"/>
             <wp:cNvGraphicFramePr>
               <a:graphicFrameLocks xmlns:a="http://schemas.openxmlformats.org/drawingml/2006/main" noChangeAspect="1"/>
             </wp:cNvGraphicFramePr>
@@ -971,7 +984,7 @@
                   <pic:spPr>
                     <a:xfrm>
                       <a:off x="0" y="0"/>
-                      <a:ext cx="5731510" cy="3221990"/>
+                      <a:ext cx="5731510" cy="2618105"/>
                     </a:xfrm>
                     <a:prstGeom prst="rect">
                       <a:avLst/>
@@ -1010,12 +1023,11 @@
         <w:rPr>
           <w:noProof/>
         </w:rPr>
-        <w:lastRenderedPageBreak/>
         <w:drawing>
-          <wp:inline distT="0" distB="0" distL="0" distR="0" wp14:anchorId="6D972875" wp14:editId="74C784FA">
-            <wp:extent cx="4997863" cy="1775775"/>
-            <wp:effectExtent l="0" t="0" r="0" b="0"/>
-            <wp:docPr id="20" name="Picture 20"/>
+          <wp:inline distT="0" distB="0" distL="0" distR="0" wp14:anchorId="3E61EAA4" wp14:editId="3C265162">
+            <wp:extent cx="4886325" cy="1619250"/>
+            <wp:effectExtent l="0" t="0" r="9525" b="0"/>
+            <wp:docPr id="38" name="Picture 38"/>
             <wp:cNvGraphicFramePr>
               <a:graphicFrameLocks xmlns:a="http://schemas.openxmlformats.org/drawingml/2006/main" noChangeAspect="1"/>
             </wp:cNvGraphicFramePr>
@@ -1035,7 +1047,7 @@
                   <pic:spPr>
                     <a:xfrm>
                       <a:off x="0" y="0"/>
-                      <a:ext cx="5004042" cy="1777970"/>
+                      <a:ext cx="4886325" cy="1619250"/>
                     </a:xfrm>
                     <a:prstGeom prst="rect">
                       <a:avLst/>
@@ -1103,16 +1115,7 @@
           <w:sz w:val="28"/>
           <w:szCs w:val="28"/>
         </w:rPr>
-        <w:t>admin</w:t>
-      </w:r>
-      <w:r>
-        <w:rPr>
-          <w:b/>
-          <w:bCs/>
-          <w:sz w:val="28"/>
-          <w:szCs w:val="28"/>
-        </w:rPr>
-        <w:t>Login</w:t>
+        <w:t>loginAdmin</w:t>
       </w:r>
     </w:p>
     <w:p>
@@ -1201,6 +1204,7 @@
         <w:rPr>
           <w:noProof/>
         </w:rPr>
+        <w:lastRenderedPageBreak/>
         <w:drawing>
           <wp:inline distT="0" distB="0" distL="0" distR="0" wp14:anchorId="0EF24093" wp14:editId="08A8FE17">
             <wp:extent cx="5731510" cy="1778635"/>
@@ -1265,10 +1269,10 @@
           <w:noProof/>
         </w:rPr>
         <w:drawing>
-          <wp:inline distT="0" distB="0" distL="0" distR="0" wp14:anchorId="3E286A8F" wp14:editId="4141A845">
-            <wp:extent cx="5614552" cy="2236241"/>
-            <wp:effectExtent l="0" t="0" r="5715" b="0"/>
-            <wp:docPr id="22" name="Picture 22"/>
+          <wp:inline distT="0" distB="0" distL="0" distR="0" wp14:anchorId="3246DCDF" wp14:editId="7414BE40">
+            <wp:extent cx="5731510" cy="2197100"/>
+            <wp:effectExtent l="0" t="0" r="2540" b="0"/>
+            <wp:docPr id="39" name="Picture 39"/>
             <wp:cNvGraphicFramePr>
               <a:graphicFrameLocks xmlns:a="http://schemas.openxmlformats.org/drawingml/2006/main" noChangeAspect="1"/>
             </wp:cNvGraphicFramePr>
@@ -1288,7 +1292,7 @@
                   <pic:spPr>
                     <a:xfrm>
                       <a:off x="0" y="0"/>
-                      <a:ext cx="5622229" cy="2239299"/>
+                      <a:ext cx="5731510" cy="2197100"/>
                     </a:xfrm>
                     <a:prstGeom prst="rect">
                       <a:avLst/>
@@ -1320,296 +1324,347 @@
     </w:p>
     <w:p>
       <w:pPr>
+        <w:rPr>
+          <w:sz w:val="24"/>
+          <w:szCs w:val="24"/>
+        </w:rPr>
+      </w:pPr>
+    </w:p>
+    <w:p>
+      <w:pPr>
+        <w:rPr>
+          <w:sz w:val="24"/>
+          <w:szCs w:val="24"/>
+        </w:rPr>
+      </w:pPr>
+    </w:p>
+    <w:p>
+      <w:pPr>
+        <w:rPr>
+          <w:b/>
+          <w:bCs/>
+          <w:sz w:val="28"/>
+          <w:szCs w:val="28"/>
+        </w:rPr>
+      </w:pPr>
+      <w:r>
+        <w:rPr>
+          <w:b/>
+          <w:bCs/>
+          <w:sz w:val="28"/>
+          <w:szCs w:val="28"/>
+        </w:rPr>
+        <w:t>Seller</w:t>
+      </w:r>
+    </w:p>
+    <w:p>
+      <w:pPr>
+        <w:rPr>
+          <w:b/>
+          <w:bCs/>
+          <w:sz w:val="28"/>
+          <w:szCs w:val="28"/>
+        </w:rPr>
+      </w:pPr>
+      <w:r>
+        <w:rPr>
+          <w:b/>
+          <w:bCs/>
+          <w:sz w:val="28"/>
+          <w:szCs w:val="28"/>
+        </w:rPr>
+        <w:t xml:space="preserve">Daftar </w:t>
+      </w:r>
+      <w:r>
+        <w:rPr>
+          <w:b/>
+          <w:bCs/>
+          <w:sz w:val="28"/>
+          <w:szCs w:val="28"/>
+        </w:rPr>
+        <w:t>seller</w:t>
+      </w:r>
+      <w:r>
+        <w:rPr>
+          <w:b/>
+          <w:bCs/>
+          <w:sz w:val="28"/>
+          <w:szCs w:val="28"/>
+        </w:rPr>
+        <w:t xml:space="preserve">: </w:t>
+      </w:r>
+      <w:r>
+        <w:rPr>
+          <w:b/>
+          <w:bCs/>
+          <w:sz w:val="28"/>
+          <w:szCs w:val="28"/>
+        </w:rPr>
+        <w:t>/</w:t>
+      </w:r>
+      <w:r>
+        <w:t xml:space="preserve"> </w:t>
+      </w:r>
+      <w:r>
+        <w:rPr>
+          <w:b/>
+          <w:bCs/>
+          <w:sz w:val="28"/>
+          <w:szCs w:val="28"/>
+        </w:rPr>
+        <w:t>createSeller</w:t>
+      </w:r>
+    </w:p>
+    <w:p>
+      <w:pPr>
+        <w:rPr>
+          <w:sz w:val="28"/>
+          <w:szCs w:val="28"/>
+        </w:rPr>
+      </w:pPr>
+      <w:r>
+        <w:rPr>
+          <w:sz w:val="28"/>
+          <w:szCs w:val="28"/>
+        </w:rPr>
+        <w:t>Method: post</w:t>
+      </w:r>
+    </w:p>
+    <w:p>
+      <w:pPr>
+        <w:rPr>
+          <w:sz w:val="28"/>
+          <w:szCs w:val="28"/>
+        </w:rPr>
+      </w:pPr>
+      <w:r>
+        <w:rPr>
+          <w:sz w:val="28"/>
+          <w:szCs w:val="28"/>
+        </w:rPr>
+        <w:t xml:space="preserve">body: </w:t>
+      </w:r>
+      <w:r>
+        <w:rPr>
+          <w:sz w:val="28"/>
+          <w:szCs w:val="28"/>
+        </w:rPr>
+        <w:t>form-data</w:t>
+      </w:r>
+    </w:p>
+    <w:p>
+      <w:pPr>
+        <w:rPr>
+          <w:sz w:val="24"/>
+          <w:szCs w:val="24"/>
+        </w:rPr>
+      </w:pPr>
+      <w:r>
+        <w:rPr>
+          <w:sz w:val="24"/>
+          <w:szCs w:val="24"/>
+        </w:rPr>
+        <w:t>username</w:t>
+      </w:r>
+    </w:p>
+    <w:p>
+      <w:pPr>
+        <w:rPr>
+          <w:sz w:val="24"/>
+          <w:szCs w:val="24"/>
+        </w:rPr>
+      </w:pPr>
+      <w:r>
+        <w:rPr>
+          <w:sz w:val="24"/>
+          <w:szCs w:val="24"/>
+        </w:rPr>
+        <w:t>email</w:t>
+      </w:r>
+    </w:p>
+    <w:p>
+      <w:pPr>
+        <w:rPr>
+          <w:sz w:val="24"/>
+          <w:szCs w:val="24"/>
+        </w:rPr>
+      </w:pPr>
+      <w:r>
+        <w:rPr>
+          <w:sz w:val="24"/>
+          <w:szCs w:val="24"/>
+        </w:rPr>
+        <w:t>password</w:t>
+      </w:r>
+    </w:p>
+    <w:p>
+      <w:pPr>
+        <w:rPr>
+          <w:sz w:val="24"/>
+          <w:szCs w:val="24"/>
+        </w:rPr>
+      </w:pPr>
+      <w:r>
+        <w:rPr>
+          <w:sz w:val="24"/>
+          <w:szCs w:val="24"/>
+        </w:rPr>
+        <w:t>confirmPassword</w:t>
+      </w:r>
+    </w:p>
+    <w:p>
+      <w:pPr>
+        <w:rPr>
+          <w:sz w:val="24"/>
+          <w:szCs w:val="24"/>
+        </w:rPr>
+      </w:pPr>
+      <w:r>
+        <w:rPr>
+          <w:sz w:val="24"/>
+          <w:szCs w:val="24"/>
+        </w:rPr>
+        <w:t>role</w:t>
+      </w:r>
+    </w:p>
+    <w:p>
+      <w:pPr>
+        <w:rPr>
+          <w:sz w:val="24"/>
+          <w:szCs w:val="24"/>
+        </w:rPr>
+      </w:pPr>
+      <w:r>
+        <w:rPr>
+          <w:sz w:val="24"/>
+          <w:szCs w:val="24"/>
+        </w:rPr>
+        <w:t>photo</w:t>
+      </w:r>
+    </w:p>
+    <w:p>
+      <w:pPr>
+        <w:rPr>
+          <w:sz w:val="24"/>
+          <w:szCs w:val="24"/>
+        </w:rPr>
+      </w:pPr>
+      <w:r>
+        <w:rPr>
+          <w:sz w:val="24"/>
+          <w:szCs w:val="24"/>
+        </w:rPr>
+        <w:lastRenderedPageBreak/>
+        <w:t>name</w:t>
+      </w:r>
+    </w:p>
+    <w:p>
+      <w:pPr>
+        <w:rPr>
+          <w:sz w:val="24"/>
+          <w:szCs w:val="24"/>
+        </w:rPr>
+      </w:pPr>
+      <w:r>
+        <w:rPr>
+          <w:sz w:val="24"/>
+          <w:szCs w:val="24"/>
+        </w:rPr>
+        <w:t>desc</w:t>
+      </w:r>
+    </w:p>
+    <w:p>
+      <w:pPr>
+        <w:rPr>
+          <w:sz w:val="24"/>
+          <w:szCs w:val="24"/>
+        </w:rPr>
+      </w:pPr>
+      <w:r>
+        <w:rPr>
+          <w:sz w:val="24"/>
+          <w:szCs w:val="24"/>
+        </w:rPr>
+        <w:t>nomorWA</w:t>
+      </w:r>
+    </w:p>
+    <w:p>
+      <w:pPr>
+        <w:rPr>
+          <w:sz w:val="24"/>
+          <w:szCs w:val="24"/>
+        </w:rPr>
+      </w:pPr>
+      <w:r>
+        <w:rPr>
+          <w:sz w:val="24"/>
+          <w:szCs w:val="24"/>
+        </w:rPr>
+        <w:t>address</w:t>
+      </w:r>
+    </w:p>
+    <w:p>
+      <w:pPr>
+        <w:rPr>
+          <w:sz w:val="24"/>
+          <w:szCs w:val="24"/>
+        </w:rPr>
+      </w:pPr>
+      <w:r>
+        <w:rPr>
+          <w:sz w:val="24"/>
+          <w:szCs w:val="24"/>
+        </w:rPr>
+        <w:t>city_id</w:t>
+      </w:r>
+    </w:p>
+    <w:p>
+      <w:pPr>
+        <w:rPr>
+          <w:sz w:val="24"/>
+          <w:szCs w:val="24"/>
+        </w:rPr>
+      </w:pPr>
+      <w:r>
+        <w:rPr>
+          <w:sz w:val="24"/>
+          <w:szCs w:val="24"/>
+        </w:rPr>
+        <w:t>city_province_id</w:t>
+      </w:r>
+    </w:p>
+    <w:p>
+      <w:pPr>
+        <w:rPr>
+          <w:sz w:val="24"/>
+          <w:szCs w:val="24"/>
+        </w:rPr>
+      </w:pPr>
+      <w:r>
+        <w:rPr>
+          <w:sz w:val="24"/>
+          <w:szCs w:val="24"/>
+        </w:rPr>
+        <w:t xml:space="preserve">contoh: </w:t>
+      </w:r>
+    </w:p>
+    <w:p>
+      <w:pPr>
         <w:jc w:val="center"/>
         <w:rPr>
           <w:sz w:val="24"/>
           <w:szCs w:val="24"/>
         </w:rPr>
       </w:pPr>
-    </w:p>
-    <w:p>
-      <w:pPr>
-        <w:rPr>
-          <w:sz w:val="24"/>
-          <w:szCs w:val="24"/>
-        </w:rPr>
-      </w:pPr>
-    </w:p>
-    <w:p>
-      <w:pPr>
-        <w:rPr>
-          <w:sz w:val="24"/>
-          <w:szCs w:val="24"/>
-        </w:rPr>
-      </w:pPr>
-    </w:p>
-    <w:p>
-      <w:pPr>
-        <w:rPr>
-          <w:sz w:val="24"/>
-          <w:szCs w:val="24"/>
-        </w:rPr>
-      </w:pPr>
-    </w:p>
-    <w:p>
-      <w:pPr>
-        <w:rPr>
-          <w:b/>
-          <w:bCs/>
-          <w:sz w:val="28"/>
-          <w:szCs w:val="28"/>
-        </w:rPr>
-      </w:pPr>
-      <w:r>
-        <w:rPr>
-          <w:b/>
-          <w:bCs/>
-          <w:sz w:val="28"/>
-          <w:szCs w:val="28"/>
-        </w:rPr>
-        <w:t>Seller</w:t>
-      </w:r>
-    </w:p>
-    <w:p>
-      <w:pPr>
-        <w:rPr>
-          <w:b/>
-          <w:bCs/>
-          <w:sz w:val="28"/>
-          <w:szCs w:val="28"/>
-        </w:rPr>
-      </w:pPr>
-      <w:r>
-        <w:rPr>
-          <w:b/>
-          <w:bCs/>
-          <w:sz w:val="28"/>
-          <w:szCs w:val="28"/>
-        </w:rPr>
-        <w:t xml:space="preserve">Daftar </w:t>
-      </w:r>
-      <w:r>
-        <w:rPr>
-          <w:b/>
-          <w:bCs/>
-          <w:sz w:val="28"/>
-          <w:szCs w:val="28"/>
-        </w:rPr>
-        <w:t>seller</w:t>
-      </w:r>
-      <w:r>
-        <w:rPr>
-          <w:b/>
-          <w:bCs/>
-          <w:sz w:val="28"/>
-          <w:szCs w:val="28"/>
-        </w:rPr>
-        <w:t xml:space="preserve">: </w:t>
-      </w:r>
-      <w:r>
-        <w:rPr>
-          <w:b/>
-          <w:bCs/>
-          <w:sz w:val="28"/>
-          <w:szCs w:val="28"/>
-        </w:rPr>
-        <w:t>/</w:t>
-      </w:r>
-      <w:r>
-        <w:t xml:space="preserve"> </w:t>
-      </w:r>
-      <w:r>
-        <w:rPr>
-          <w:b/>
-          <w:bCs/>
-          <w:sz w:val="28"/>
-          <w:szCs w:val="28"/>
-        </w:rPr>
-        <w:t>sellerRegist</w:t>
-      </w:r>
-    </w:p>
-    <w:p>
-      <w:pPr>
-        <w:rPr>
-          <w:sz w:val="28"/>
-          <w:szCs w:val="28"/>
-        </w:rPr>
-      </w:pPr>
-      <w:r>
-        <w:rPr>
-          <w:sz w:val="28"/>
-          <w:szCs w:val="28"/>
-        </w:rPr>
-        <w:t>Method: post</w:t>
-      </w:r>
-    </w:p>
-    <w:p>
-      <w:pPr>
-        <w:rPr>
-          <w:sz w:val="28"/>
-          <w:szCs w:val="28"/>
-        </w:rPr>
-      </w:pPr>
-      <w:r>
-        <w:rPr>
-          <w:sz w:val="28"/>
-          <w:szCs w:val="28"/>
-        </w:rPr>
-        <w:t>body: x-www-form-urlencoded</w:t>
-      </w:r>
-    </w:p>
-    <w:p>
-      <w:pPr>
-        <w:rPr>
-          <w:sz w:val="24"/>
-          <w:szCs w:val="24"/>
-        </w:rPr>
-      </w:pPr>
-      <w:r>
-        <w:rPr>
-          <w:sz w:val="24"/>
-          <w:szCs w:val="24"/>
-        </w:rPr>
-        <w:t>email</w:t>
-      </w:r>
-    </w:p>
-    <w:p>
-      <w:pPr>
-        <w:rPr>
-          <w:sz w:val="24"/>
-          <w:szCs w:val="24"/>
-        </w:rPr>
-      </w:pPr>
-      <w:r>
-        <w:rPr>
-          <w:sz w:val="24"/>
-          <w:szCs w:val="24"/>
-        </w:rPr>
-        <w:t>password</w:t>
-      </w:r>
-    </w:p>
-    <w:p>
-      <w:pPr>
-        <w:rPr>
-          <w:sz w:val="24"/>
-          <w:szCs w:val="24"/>
-        </w:rPr>
-      </w:pPr>
-      <w:r>
-        <w:rPr>
-          <w:sz w:val="24"/>
-          <w:szCs w:val="24"/>
-        </w:rPr>
-        <w:t>name</w:t>
-      </w:r>
-    </w:p>
-    <w:p>
-      <w:pPr>
-        <w:rPr>
-          <w:sz w:val="24"/>
-          <w:szCs w:val="24"/>
-        </w:rPr>
-      </w:pPr>
-      <w:r>
-        <w:rPr>
-          <w:sz w:val="24"/>
-          <w:szCs w:val="24"/>
-        </w:rPr>
-        <w:t>provinceId</w:t>
-      </w:r>
-    </w:p>
-    <w:p>
-      <w:pPr>
-        <w:rPr>
-          <w:sz w:val="24"/>
-          <w:szCs w:val="24"/>
-        </w:rPr>
-      </w:pPr>
-      <w:r>
-        <w:rPr>
-          <w:sz w:val="24"/>
-          <w:szCs w:val="24"/>
-        </w:rPr>
-        <w:t>cityId</w:t>
-      </w:r>
-    </w:p>
-    <w:p>
-      <w:pPr>
-        <w:rPr>
-          <w:sz w:val="24"/>
-          <w:szCs w:val="24"/>
-        </w:rPr>
-      </w:pPr>
-      <w:r>
-        <w:rPr>
-          <w:sz w:val="24"/>
-          <w:szCs w:val="24"/>
-        </w:rPr>
-        <w:t>address</w:t>
-      </w:r>
-    </w:p>
-    <w:p>
-      <w:pPr>
-        <w:rPr>
-          <w:sz w:val="24"/>
-          <w:szCs w:val="24"/>
-        </w:rPr>
-      </w:pPr>
-      <w:r>
-        <w:rPr>
-          <w:sz w:val="24"/>
-          <w:szCs w:val="24"/>
-        </w:rPr>
-        <w:t>latitude</w:t>
-      </w:r>
-    </w:p>
-    <w:p>
-      <w:pPr>
-        <w:rPr>
-          <w:sz w:val="24"/>
-          <w:szCs w:val="24"/>
-        </w:rPr>
-      </w:pPr>
-      <w:r>
-        <w:rPr>
-          <w:sz w:val="24"/>
-          <w:szCs w:val="24"/>
-        </w:rPr>
-        <w:t>longitude</w:t>
-      </w:r>
-    </w:p>
-    <w:p>
-      <w:pPr>
-        <w:rPr>
-          <w:sz w:val="24"/>
-          <w:szCs w:val="24"/>
-        </w:rPr>
-      </w:pPr>
-      <w:r>
-        <w:rPr>
-          <w:sz w:val="24"/>
-          <w:szCs w:val="24"/>
-        </w:rPr>
-        <w:t xml:space="preserve">contoh: </w:t>
-      </w:r>
-    </w:p>
-    <w:p>
-      <w:pPr>
-        <w:jc w:val="center"/>
-        <w:rPr>
-          <w:sz w:val="24"/>
-          <w:szCs w:val="24"/>
-        </w:rPr>
-      </w:pPr>
       <w:r>
         <w:rPr>
           <w:noProof/>
         </w:rPr>
         <w:drawing>
-          <wp:inline distT="0" distB="0" distL="0" distR="0" wp14:anchorId="0FFCF268" wp14:editId="4051BE78">
-            <wp:extent cx="5550757" cy="2865165"/>
-            <wp:effectExtent l="0" t="0" r="0" b="0"/>
-            <wp:docPr id="5" name="Picture 5"/>
+          <wp:inline distT="0" distB="0" distL="0" distR="0" wp14:anchorId="3FBEF8BD" wp14:editId="311DC652">
+            <wp:extent cx="5731510" cy="3505835"/>
+            <wp:effectExtent l="0" t="0" r="2540" b="0"/>
+            <wp:docPr id="40" name="Picture 40"/>
             <wp:cNvGraphicFramePr>
               <a:graphicFrameLocks xmlns:a="http://schemas.openxmlformats.org/drawingml/2006/main" noChangeAspect="1"/>
             </wp:cNvGraphicFramePr>
@@ -1629,7 +1684,7 @@
                   <pic:spPr>
                     <a:xfrm>
                       <a:off x="0" y="0"/>
-                      <a:ext cx="5564753" cy="2872389"/>
+                      <a:ext cx="5731510" cy="3505835"/>
                     </a:xfrm>
                     <a:prstGeom prst="rect">
                       <a:avLst/>
@@ -1683,12 +1738,11 @@
         <w:rPr>
           <w:noProof/>
         </w:rPr>
-        <w:lastRenderedPageBreak/>
         <w:drawing>
-          <wp:inline distT="0" distB="0" distL="0" distR="0" wp14:anchorId="38C2013C" wp14:editId="0C126FAD">
-            <wp:extent cx="4124325" cy="1466850"/>
-            <wp:effectExtent l="0" t="0" r="9525" b="0"/>
-            <wp:docPr id="6" name="Picture 6"/>
+          <wp:inline distT="0" distB="0" distL="0" distR="0" wp14:anchorId="5E1B9D62" wp14:editId="77C33FEA">
+            <wp:extent cx="4533900" cy="1771650"/>
+            <wp:effectExtent l="0" t="0" r="0" b="0"/>
+            <wp:docPr id="41" name="Picture 41"/>
             <wp:cNvGraphicFramePr>
               <a:graphicFrameLocks xmlns:a="http://schemas.openxmlformats.org/drawingml/2006/main" noChangeAspect="1"/>
             </wp:cNvGraphicFramePr>
@@ -1708,7 +1762,7 @@
                   <pic:spPr>
                     <a:xfrm>
                       <a:off x="0" y="0"/>
-                      <a:ext cx="4124325" cy="1466850"/>
+                      <a:ext cx="4533900" cy="1771650"/>
                     </a:xfrm>
                     <a:prstGeom prst="rect">
                       <a:avLst/>
@@ -1737,15 +1791,18 @@
           <w:sz w:val="28"/>
           <w:szCs w:val="28"/>
         </w:rPr>
-        <w:t>login</w:t>
-      </w:r>
-      <w:r>
-        <w:rPr>
-          <w:b/>
-          <w:bCs/>
-          <w:sz w:val="28"/>
-          <w:szCs w:val="28"/>
-        </w:rPr>
+        <w:t xml:space="preserve">login seller: </w:t>
+      </w:r>
+      <w:r>
+        <w:rPr>
+          <w:b/>
+          <w:bCs/>
+          <w:sz w:val="28"/>
+          <w:szCs w:val="28"/>
+        </w:rPr>
+        <w:t>/</w:t>
+      </w:r>
+      <w:r>
         <w:t xml:space="preserve"> </w:t>
       </w:r>
       <w:r>
@@ -1755,37 +1812,7 @@
           <w:sz w:val="28"/>
           <w:szCs w:val="28"/>
         </w:rPr>
-        <w:t>seller</w:t>
-      </w:r>
-      <w:r>
-        <w:rPr>
-          <w:b/>
-          <w:bCs/>
-          <w:sz w:val="28"/>
-          <w:szCs w:val="28"/>
-        </w:rPr>
-        <w:t xml:space="preserve">: </w:t>
-      </w:r>
-      <w:r>
-        <w:rPr>
-          <w:b/>
-          <w:bCs/>
-          <w:sz w:val="28"/>
-          <w:szCs w:val="28"/>
-        </w:rPr>
-        <w:t>/</w:t>
-      </w:r>
-      <w:r>
-        <w:t xml:space="preserve"> </w:t>
-      </w:r>
-      <w:r>
-        <w:rPr>
-          <w:b/>
-          <w:bCs/>
-          <w:sz w:val="28"/>
-          <w:szCs w:val="28"/>
-        </w:rPr>
-        <w:t>sellerLogin</w:t>
+        <w:t>loginSeller</w:t>
       </w:r>
     </w:p>
     <w:p>
@@ -1830,6 +1857,7 @@
           <w:sz w:val="24"/>
           <w:szCs w:val="24"/>
         </w:rPr>
+        <w:lastRenderedPageBreak/>
         <w:t>email</w:t>
       </w:r>
     </w:p>
@@ -1875,10 +1903,10 @@
           <w:noProof/>
         </w:rPr>
         <w:drawing>
-          <wp:inline distT="0" distB="0" distL="0" distR="0" wp14:anchorId="638B7FF7" wp14:editId="34C69F0B">
-            <wp:extent cx="5731510" cy="1592580"/>
-            <wp:effectExtent l="0" t="0" r="2540" b="7620"/>
-            <wp:docPr id="7" name="Picture 7"/>
+          <wp:inline distT="0" distB="0" distL="0" distR="0" wp14:anchorId="343763FA" wp14:editId="4F9DFA07">
+            <wp:extent cx="5731510" cy="1995170"/>
+            <wp:effectExtent l="0" t="0" r="2540" b="5080"/>
+            <wp:docPr id="43" name="Picture 43"/>
             <wp:cNvGraphicFramePr>
               <a:graphicFrameLocks xmlns:a="http://schemas.openxmlformats.org/drawingml/2006/main" noChangeAspect="1"/>
             </wp:cNvGraphicFramePr>
@@ -1898,7 +1926,7 @@
                   <pic:spPr>
                     <a:xfrm>
                       <a:off x="0" y="0"/>
-                      <a:ext cx="5731510" cy="1592580"/>
+                      <a:ext cx="5731510" cy="1995170"/>
                     </a:xfrm>
                     <a:prstGeom prst="rect">
                       <a:avLst/>
@@ -1910,6 +1938,8 @@
           </wp:inline>
         </w:drawing>
       </w:r>
+      <w:bookmarkStart w:id="0" w:name="_GoBack"/>
+      <w:bookmarkEnd w:id="0"/>
     </w:p>
     <w:p>
       <w:pPr>
@@ -1938,10 +1968,10 @@
           <w:noProof/>
         </w:rPr>
         <w:drawing>
-          <wp:inline distT="0" distB="0" distL="0" distR="0" wp14:anchorId="3CE5BE9C" wp14:editId="00712F45">
-            <wp:extent cx="5731510" cy="1745615"/>
-            <wp:effectExtent l="0" t="0" r="2540" b="6985"/>
-            <wp:docPr id="8" name="Picture 8"/>
+          <wp:inline distT="0" distB="0" distL="0" distR="0" wp14:anchorId="4E524F37" wp14:editId="2D1DCE59">
+            <wp:extent cx="5731510" cy="3191510"/>
+            <wp:effectExtent l="0" t="0" r="2540" b="8890"/>
+            <wp:docPr id="42" name="Picture 42"/>
             <wp:cNvGraphicFramePr>
               <a:graphicFrameLocks xmlns:a="http://schemas.openxmlformats.org/drawingml/2006/main" noChangeAspect="1"/>
             </wp:cNvGraphicFramePr>
@@ -1961,7 +1991,7 @@
                   <pic:spPr>
                     <a:xfrm>
                       <a:off x="0" y="0"/>
-                      <a:ext cx="5731510" cy="1745615"/>
+                      <a:ext cx="5731510" cy="3191510"/>
                     </a:xfrm>
                     <a:prstGeom prst="rect">
                       <a:avLst/>
@@ -2017,16 +2047,7 @@
           <w:sz w:val="28"/>
           <w:szCs w:val="28"/>
         </w:rPr>
-        <w:t>Semua Kota</w:t>
-      </w:r>
-      <w:r>
-        <w:rPr>
-          <w:b/>
-          <w:bCs/>
-          <w:sz w:val="28"/>
-          <w:szCs w:val="28"/>
-        </w:rPr>
-        <w:t xml:space="preserve">: </w:t>
+        <w:t xml:space="preserve">Semua Kota: </w:t>
       </w:r>
       <w:r>
         <w:rPr>
@@ -2077,36 +2098,36 @@
           <w:sz w:val="24"/>
           <w:szCs w:val="24"/>
         </w:rPr>
+        <w:t>No parameter</w:t>
+      </w:r>
+    </w:p>
+    <w:p>
+      <w:pPr>
+        <w:rPr>
+          <w:sz w:val="24"/>
+          <w:szCs w:val="24"/>
+        </w:rPr>
+      </w:pPr>
+      <w:r>
+        <w:rPr>
+          <w:sz w:val="24"/>
+          <w:szCs w:val="24"/>
+        </w:rPr>
+        <w:t xml:space="preserve">Contoh: </w:t>
+      </w:r>
+    </w:p>
+    <w:p>
+      <w:pPr>
+        <w:rPr>
+          <w:sz w:val="24"/>
+          <w:szCs w:val="24"/>
+        </w:rPr>
+      </w:pPr>
+      <w:r>
+        <w:rPr>
+          <w:noProof/>
+        </w:rPr>
         <w:lastRenderedPageBreak/>
-        <w:t>No parameter</w:t>
-      </w:r>
-    </w:p>
-    <w:p>
-      <w:pPr>
-        <w:rPr>
-          <w:sz w:val="24"/>
-          <w:szCs w:val="24"/>
-        </w:rPr>
-      </w:pPr>
-      <w:r>
-        <w:rPr>
-          <w:sz w:val="24"/>
-          <w:szCs w:val="24"/>
-        </w:rPr>
-        <w:t xml:space="preserve">Contoh: </w:t>
-      </w:r>
-    </w:p>
-    <w:p>
-      <w:pPr>
-        <w:rPr>
-          <w:sz w:val="24"/>
-          <w:szCs w:val="24"/>
-        </w:rPr>
-      </w:pPr>
-      <w:r>
-        <w:rPr>
-          <w:noProof/>
-        </w:rPr>
         <w:drawing>
           <wp:inline distT="0" distB="0" distL="0" distR="0" wp14:anchorId="3591B33E" wp14:editId="4AC18557">
             <wp:extent cx="5731510" cy="1600200"/>
@@ -2231,16 +2252,7 @@
           <w:sz w:val="28"/>
           <w:szCs w:val="28"/>
         </w:rPr>
-        <w:t>Kota Berdasarkan Provinsi</w:t>
-      </w:r>
-      <w:r>
-        <w:rPr>
-          <w:b/>
-          <w:bCs/>
-          <w:sz w:val="28"/>
-          <w:szCs w:val="28"/>
-        </w:rPr>
-        <w:t xml:space="preserve">: </w:t>
+        <w:t xml:space="preserve">Kota Berdasarkan Provinsi: </w:t>
       </w:r>
       <w:r>
         <w:rPr>
@@ -2390,21 +2402,21 @@
           <w:sz w:val="24"/>
           <w:szCs w:val="24"/>
         </w:rPr>
+        <w:t>Respon:</w:t>
+      </w:r>
+    </w:p>
+    <w:p>
+      <w:pPr>
+        <w:rPr>
+          <w:sz w:val="24"/>
+          <w:szCs w:val="24"/>
+        </w:rPr>
+      </w:pPr>
+      <w:r>
+        <w:rPr>
+          <w:noProof/>
+        </w:rPr>
         <w:lastRenderedPageBreak/>
-        <w:t>Respon:</w:t>
-      </w:r>
-    </w:p>
-    <w:p>
-      <w:pPr>
-        <w:rPr>
-          <w:sz w:val="24"/>
-          <w:szCs w:val="24"/>
-        </w:rPr>
-      </w:pPr>
-      <w:r>
-        <w:rPr>
-          <w:noProof/>
-        </w:rPr>
         <w:drawing>
           <wp:inline distT="0" distB="0" distL="0" distR="0" wp14:anchorId="78A63484" wp14:editId="50E3BD68">
             <wp:extent cx="5731510" cy="2710180"/>
@@ -2467,25 +2479,7 @@
           <w:sz w:val="28"/>
           <w:szCs w:val="28"/>
         </w:rPr>
-        <w:t xml:space="preserve">Kota Berdasarkan </w:t>
-      </w:r>
-      <w:r>
-        <w:rPr>
-          <w:b/>
-          <w:bCs/>
-          <w:sz w:val="28"/>
-          <w:szCs w:val="28"/>
-        </w:rPr>
-        <w:t>id</w:t>
-      </w:r>
-      <w:r>
-        <w:rPr>
-          <w:b/>
-          <w:bCs/>
-          <w:sz w:val="28"/>
-          <w:szCs w:val="28"/>
-        </w:rPr>
-        <w:t xml:space="preserve">: </w:t>
+        <w:t xml:space="preserve">Kota Berdasarkan id: </w:t>
       </w:r>
       <w:r>
         <w:rPr>
@@ -2722,6 +2716,7 @@
           <w:sz w:val="28"/>
           <w:szCs w:val="28"/>
         </w:rPr>
+        <w:lastRenderedPageBreak/>
         <w:t>Province</w:t>
       </w:r>
     </w:p>
@@ -2741,25 +2736,7 @@
           <w:sz w:val="28"/>
           <w:szCs w:val="28"/>
         </w:rPr>
-        <w:t xml:space="preserve">Semua </w:t>
-      </w:r>
-      <w:r>
-        <w:rPr>
-          <w:b/>
-          <w:bCs/>
-          <w:sz w:val="28"/>
-          <w:szCs w:val="28"/>
-        </w:rPr>
-        <w:t>provinsi</w:t>
-      </w:r>
-      <w:r>
-        <w:rPr>
-          <w:b/>
-          <w:bCs/>
-          <w:sz w:val="28"/>
-          <w:szCs w:val="28"/>
-        </w:rPr>
-        <w:t xml:space="preserve">: </w:t>
+        <w:t xml:space="preserve">Semua provinsi: </w:t>
       </w:r>
       <w:r>
         <w:rPr>
@@ -2971,34 +2948,7 @@
           <w:sz w:val="28"/>
           <w:szCs w:val="28"/>
         </w:rPr>
-        <w:t>P</w:t>
-      </w:r>
-      <w:r>
-        <w:rPr>
-          <w:b/>
-          <w:bCs/>
-          <w:sz w:val="28"/>
-          <w:szCs w:val="28"/>
-        </w:rPr>
-        <w:t>rovinsi</w:t>
-      </w:r>
-      <w:r>
-        <w:rPr>
-          <w:b/>
-          <w:bCs/>
-          <w:sz w:val="28"/>
-          <w:szCs w:val="28"/>
-        </w:rPr>
-        <w:t xml:space="preserve"> berdasarkan Id</w:t>
-      </w:r>
-      <w:r>
-        <w:rPr>
-          <w:b/>
-          <w:bCs/>
-          <w:sz w:val="28"/>
-          <w:szCs w:val="28"/>
-        </w:rPr>
-        <w:t xml:space="preserve">: </w:t>
+        <w:t xml:space="preserve">Provinsi berdasarkan Id: </w:t>
       </w:r>
       <w:r>
         <w:rPr>
@@ -3079,21 +3029,21 @@
           <w:sz w:val="24"/>
           <w:szCs w:val="24"/>
         </w:rPr>
+        <w:t xml:space="preserve">contoh: </w:t>
+      </w:r>
+    </w:p>
+    <w:p>
+      <w:pPr>
+        <w:rPr>
+          <w:sz w:val="24"/>
+          <w:szCs w:val="24"/>
+        </w:rPr>
+      </w:pPr>
+      <w:r>
+        <w:rPr>
+          <w:noProof/>
+        </w:rPr>
         <w:lastRenderedPageBreak/>
-        <w:t xml:space="preserve">contoh: </w:t>
-      </w:r>
-    </w:p>
-    <w:p>
-      <w:pPr>
-        <w:rPr>
-          <w:sz w:val="24"/>
-          <w:szCs w:val="24"/>
-        </w:rPr>
-      </w:pPr>
-      <w:r>
-        <w:rPr>
-          <w:noProof/>
-        </w:rPr>
         <w:drawing>
           <wp:inline distT="0" distB="0" distL="0" distR="0" wp14:anchorId="7B8286FF" wp14:editId="70DB2297">
             <wp:extent cx="5731510" cy="1659890"/>
@@ -3253,25 +3203,7 @@
           <w:sz w:val="28"/>
           <w:szCs w:val="28"/>
         </w:rPr>
-        <w:t xml:space="preserve">Semua </w:t>
-      </w:r>
-      <w:r>
-        <w:rPr>
-          <w:b/>
-          <w:bCs/>
-          <w:sz w:val="28"/>
-          <w:szCs w:val="28"/>
-        </w:rPr>
-        <w:t>data Food</w:t>
-      </w:r>
-      <w:r>
-        <w:rPr>
-          <w:b/>
-          <w:bCs/>
-          <w:sz w:val="28"/>
-          <w:szCs w:val="28"/>
-        </w:rPr>
-        <w:t xml:space="preserve">: </w:t>
+        <w:t xml:space="preserve">Semua data Food: </w:t>
       </w:r>
       <w:r>
         <w:rPr>
@@ -3476,25 +3408,7 @@
           <w:sz w:val="28"/>
           <w:szCs w:val="28"/>
         </w:rPr>
-        <w:t>data Food</w:t>
-      </w:r>
-      <w:r>
-        <w:rPr>
-          <w:b/>
-          <w:bCs/>
-          <w:sz w:val="28"/>
-          <w:szCs w:val="28"/>
-        </w:rPr>
-        <w:t xml:space="preserve"> berdasarkan id</w:t>
-      </w:r>
-      <w:r>
-        <w:rPr>
-          <w:b/>
-          <w:bCs/>
-          <w:sz w:val="28"/>
-          <w:szCs w:val="28"/>
-        </w:rPr>
-        <w:t xml:space="preserve">: </w:t>
+        <w:t xml:space="preserve">data Food berdasarkan id: </w:t>
       </w:r>
       <w:r>
         <w:rPr>
@@ -3752,16 +3666,7 @@
           <w:szCs w:val="28"/>
         </w:rPr>
         <w:lastRenderedPageBreak/>
-        <w:t>Buat data food</w:t>
-      </w:r>
-      <w:r>
-        <w:rPr>
-          <w:b/>
-          <w:bCs/>
-          <w:sz w:val="28"/>
-          <w:szCs w:val="28"/>
-        </w:rPr>
-        <w:t xml:space="preserve">: </w:t>
+        <w:t xml:space="preserve">Buat data food: </w:t>
       </w:r>
       <w:r>
         <w:rPr>
@@ -4117,16 +4022,7 @@
           <w:sz w:val="28"/>
           <w:szCs w:val="28"/>
         </w:rPr>
-        <w:t>Update</w:t>
-      </w:r>
-      <w:r>
-        <w:rPr>
-          <w:b/>
-          <w:bCs/>
-          <w:sz w:val="28"/>
-          <w:szCs w:val="28"/>
-        </w:rPr>
-        <w:t xml:space="preserve"> data food: </w:t>
+        <w:t xml:space="preserve">Update data food: </w:t>
       </w:r>
       <w:r>
         <w:rPr>
@@ -4168,14 +4064,7 @@
           <w:sz w:val="24"/>
           <w:szCs w:val="24"/>
         </w:rPr>
-        <w:t xml:space="preserve">Method: </w:t>
-      </w:r>
-      <w:r>
-        <w:rPr>
-          <w:sz w:val="24"/>
-          <w:szCs w:val="24"/>
-        </w:rPr>
-        <w:t>PUT</w:t>
+        <w:t>Method: PUT</w:t>
       </w:r>
     </w:p>
     <w:p>
@@ -4424,16 +4313,7 @@
           <w:szCs w:val="28"/>
         </w:rPr>
         <w:lastRenderedPageBreak/>
-        <w:t>Hapus</w:t>
-      </w:r>
-      <w:r>
-        <w:rPr>
-          <w:b/>
-          <w:bCs/>
-          <w:sz w:val="28"/>
-          <w:szCs w:val="28"/>
-        </w:rPr>
-        <w:t xml:space="preserve"> data food: </w:t>
+        <w:t xml:space="preserve">Hapus data food: </w:t>
       </w:r>
       <w:r>
         <w:rPr>
@@ -4670,8 +4550,6 @@
           </wp:inline>
         </w:drawing>
       </w:r>
-      <w:bookmarkStart w:id="0" w:name="_GoBack"/>
-      <w:bookmarkEnd w:id="0"/>
     </w:p>
     <w:p>
       <w:pPr>

</xml_diff>

<commit_message>
update url login dokumenAPI
</commit_message>
<xml_diff>
--- a/dokumenAPI.docx
+++ b/dokumenAPI.docx
@@ -522,7 +522,7 @@
           <w:sz w:val="28"/>
           <w:szCs w:val="28"/>
         </w:rPr>
-        <w:t>loginCustomer</w:t>
+        <w:t>login</w:t>
       </w:r>
     </w:p>
     <w:p>
@@ -614,10 +614,10 @@
           <w:noProof/>
         </w:rPr>
         <w:drawing>
-          <wp:inline distT="0" distB="0" distL="0" distR="0" wp14:anchorId="7268FCB2" wp14:editId="0D7865AA">
-            <wp:extent cx="4886121" cy="1497884"/>
-            <wp:effectExtent l="0" t="0" r="0" b="7620"/>
-            <wp:docPr id="26" name="Picture 26"/>
+          <wp:inline distT="0" distB="0" distL="0" distR="0" wp14:anchorId="3A1DFDEB" wp14:editId="5660E06C">
+            <wp:extent cx="5731510" cy="2054860"/>
+            <wp:effectExtent l="0" t="0" r="2540" b="2540"/>
+            <wp:docPr id="2" name="Picture 2"/>
             <wp:cNvGraphicFramePr>
               <a:graphicFrameLocks xmlns:a="http://schemas.openxmlformats.org/drawingml/2006/main" noChangeAspect="1"/>
             </wp:cNvGraphicFramePr>
@@ -637,7 +637,7 @@
                   <pic:spPr>
                     <a:xfrm>
                       <a:off x="0" y="0"/>
-                      <a:ext cx="4897536" cy="1501383"/>
+                      <a:ext cx="5731510" cy="2054860"/>
                     </a:xfrm>
                     <a:prstGeom prst="rect">
                       <a:avLst/>
@@ -678,10 +678,10 @@
           <w:noProof/>
         </w:rPr>
         <w:drawing>
-          <wp:inline distT="0" distB="0" distL="0" distR="0" wp14:anchorId="30BFC0D0" wp14:editId="576AAC91">
-            <wp:extent cx="4963759" cy="2677658"/>
-            <wp:effectExtent l="0" t="0" r="8890" b="8890"/>
-            <wp:docPr id="36" name="Picture 36"/>
+          <wp:inline distT="0" distB="0" distL="0" distR="0" wp14:anchorId="0A0FA4FF" wp14:editId="18750C62">
+            <wp:extent cx="5731510" cy="2794635"/>
+            <wp:effectExtent l="0" t="0" r="2540" b="5715"/>
+            <wp:docPr id="4" name="Picture 4"/>
             <wp:cNvGraphicFramePr>
               <a:graphicFrameLocks xmlns:a="http://schemas.openxmlformats.org/drawingml/2006/main" noChangeAspect="1"/>
             </wp:cNvGraphicFramePr>
@@ -701,7 +701,7 @@
                   <pic:spPr>
                     <a:xfrm>
                       <a:off x="0" y="0"/>
-                      <a:ext cx="4970330" cy="2681203"/>
+                      <a:ext cx="5731510" cy="2794635"/>
                     </a:xfrm>
                     <a:prstGeom prst="rect">
                       <a:avLst/>
@@ -885,6 +885,7 @@
           <w:sz w:val="24"/>
           <w:szCs w:val="24"/>
         </w:rPr>
+        <w:lastRenderedPageBreak/>
         <w:t>password</w:t>
       </w:r>
     </w:p>
@@ -915,7 +916,6 @@
           <w:sz w:val="24"/>
           <w:szCs w:val="24"/>
         </w:rPr>
-        <w:lastRenderedPageBreak/>
         <w:t>role</w:t>
       </w:r>
     </w:p>
@@ -1062,30 +1062,74 @@
     </w:p>
     <w:p>
       <w:pPr>
-        <w:rPr>
-          <w:b/>
-          <w:bCs/>
-          <w:sz w:val="28"/>
-          <w:szCs w:val="28"/>
-        </w:rPr>
-      </w:pPr>
-      <w:r>
-        <w:rPr>
-          <w:b/>
-          <w:bCs/>
-          <w:sz w:val="28"/>
-          <w:szCs w:val="28"/>
-        </w:rPr>
-        <w:t xml:space="preserve">login </w:t>
-      </w:r>
-      <w:r>
-        <w:rPr>
-          <w:b/>
-          <w:bCs/>
-          <w:sz w:val="28"/>
-          <w:szCs w:val="28"/>
-        </w:rPr>
-        <w:t>admin</w:t>
+        <w:jc w:val="center"/>
+        <w:rPr>
+          <w:sz w:val="24"/>
+          <w:szCs w:val="24"/>
+        </w:rPr>
+      </w:pPr>
+    </w:p>
+    <w:p>
+      <w:pPr>
+        <w:rPr>
+          <w:sz w:val="24"/>
+          <w:szCs w:val="24"/>
+        </w:rPr>
+      </w:pPr>
+    </w:p>
+    <w:p>
+      <w:pPr>
+        <w:rPr>
+          <w:sz w:val="24"/>
+          <w:szCs w:val="24"/>
+        </w:rPr>
+      </w:pPr>
+    </w:p>
+    <w:p>
+      <w:pPr>
+        <w:rPr>
+          <w:b/>
+          <w:bCs/>
+          <w:sz w:val="28"/>
+          <w:szCs w:val="28"/>
+        </w:rPr>
+      </w:pPr>
+      <w:r>
+        <w:rPr>
+          <w:b/>
+          <w:bCs/>
+          <w:sz w:val="28"/>
+          <w:szCs w:val="28"/>
+        </w:rPr>
+        <w:t>Seller</w:t>
+      </w:r>
+    </w:p>
+    <w:p>
+      <w:pPr>
+        <w:rPr>
+          <w:b/>
+          <w:bCs/>
+          <w:sz w:val="28"/>
+          <w:szCs w:val="28"/>
+        </w:rPr>
+      </w:pPr>
+      <w:r>
+        <w:rPr>
+          <w:b/>
+          <w:bCs/>
+          <w:sz w:val="28"/>
+          <w:szCs w:val="28"/>
+        </w:rPr>
+        <w:t xml:space="preserve">Daftar </w:t>
+      </w:r>
+      <w:r>
+        <w:rPr>
+          <w:b/>
+          <w:bCs/>
+          <w:sz w:val="28"/>
+          <w:szCs w:val="28"/>
+        </w:rPr>
+        <w:t>seller</w:t>
       </w:r>
       <w:r>
         <w:rPr>
@@ -1115,7 +1159,7 @@
           <w:sz w:val="28"/>
           <w:szCs w:val="28"/>
         </w:rPr>
-        <w:t>loginAdmin</w:t>
+        <w:t>createSeller</w:t>
       </w:r>
     </w:p>
     <w:p>
@@ -1145,21 +1189,44 @@
           <w:sz w:val="28"/>
           <w:szCs w:val="28"/>
         </w:rPr>
-        <w:t>body: x-www-form-urlencoded</w:t>
-      </w:r>
-    </w:p>
-    <w:p>
-      <w:pPr>
-        <w:rPr>
-          <w:sz w:val="24"/>
-          <w:szCs w:val="24"/>
-        </w:rPr>
-      </w:pPr>
-      <w:r>
-        <w:rPr>
-          <w:sz w:val="24"/>
-          <w:szCs w:val="24"/>
-        </w:rPr>
+        <w:t xml:space="preserve">body: </w:t>
+      </w:r>
+      <w:r>
+        <w:rPr>
+          <w:sz w:val="28"/>
+          <w:szCs w:val="28"/>
+        </w:rPr>
+        <w:t>form-data</w:t>
+      </w:r>
+    </w:p>
+    <w:p>
+      <w:pPr>
+        <w:rPr>
+          <w:sz w:val="24"/>
+          <w:szCs w:val="24"/>
+        </w:rPr>
+      </w:pPr>
+      <w:r>
+        <w:rPr>
+          <w:sz w:val="24"/>
+          <w:szCs w:val="24"/>
+        </w:rPr>
+        <w:t>username</w:t>
+      </w:r>
+    </w:p>
+    <w:p>
+      <w:pPr>
+        <w:rPr>
+          <w:sz w:val="24"/>
+          <w:szCs w:val="24"/>
+        </w:rPr>
+      </w:pPr>
+      <w:r>
+        <w:rPr>
+          <w:sz w:val="24"/>
+          <w:szCs w:val="24"/>
+        </w:rPr>
+        <w:lastRenderedPageBreak/>
         <w:t>email</w:t>
       </w:r>
     </w:p>
@@ -1190,11 +1257,147 @@
           <w:sz w:val="24"/>
           <w:szCs w:val="24"/>
         </w:rPr>
-        <w:t>contoh:</w:t>
-      </w:r>
-    </w:p>
-    <w:p>
-      <w:pPr>
+        <w:t>confirmPassword</w:t>
+      </w:r>
+    </w:p>
+    <w:p>
+      <w:pPr>
+        <w:rPr>
+          <w:sz w:val="24"/>
+          <w:szCs w:val="24"/>
+        </w:rPr>
+      </w:pPr>
+      <w:r>
+        <w:rPr>
+          <w:sz w:val="24"/>
+          <w:szCs w:val="24"/>
+        </w:rPr>
+        <w:t>role</w:t>
+      </w:r>
+    </w:p>
+    <w:p>
+      <w:pPr>
+        <w:rPr>
+          <w:sz w:val="24"/>
+          <w:szCs w:val="24"/>
+        </w:rPr>
+      </w:pPr>
+      <w:r>
+        <w:rPr>
+          <w:sz w:val="24"/>
+          <w:szCs w:val="24"/>
+        </w:rPr>
+        <w:t>photo</w:t>
+      </w:r>
+    </w:p>
+    <w:p>
+      <w:pPr>
+        <w:rPr>
+          <w:sz w:val="24"/>
+          <w:szCs w:val="24"/>
+        </w:rPr>
+      </w:pPr>
+      <w:r>
+        <w:rPr>
+          <w:sz w:val="24"/>
+          <w:szCs w:val="24"/>
+        </w:rPr>
+        <w:t>name</w:t>
+      </w:r>
+    </w:p>
+    <w:p>
+      <w:pPr>
+        <w:rPr>
+          <w:sz w:val="24"/>
+          <w:szCs w:val="24"/>
+        </w:rPr>
+      </w:pPr>
+      <w:r>
+        <w:rPr>
+          <w:sz w:val="24"/>
+          <w:szCs w:val="24"/>
+        </w:rPr>
+        <w:t>desc</w:t>
+      </w:r>
+    </w:p>
+    <w:p>
+      <w:pPr>
+        <w:rPr>
+          <w:sz w:val="24"/>
+          <w:szCs w:val="24"/>
+        </w:rPr>
+      </w:pPr>
+      <w:r>
+        <w:rPr>
+          <w:sz w:val="24"/>
+          <w:szCs w:val="24"/>
+        </w:rPr>
+        <w:t>nomorWA</w:t>
+      </w:r>
+    </w:p>
+    <w:p>
+      <w:pPr>
+        <w:rPr>
+          <w:sz w:val="24"/>
+          <w:szCs w:val="24"/>
+        </w:rPr>
+      </w:pPr>
+      <w:r>
+        <w:rPr>
+          <w:sz w:val="24"/>
+          <w:szCs w:val="24"/>
+        </w:rPr>
+        <w:t>address</w:t>
+      </w:r>
+    </w:p>
+    <w:p>
+      <w:pPr>
+        <w:rPr>
+          <w:sz w:val="24"/>
+          <w:szCs w:val="24"/>
+        </w:rPr>
+      </w:pPr>
+      <w:r>
+        <w:rPr>
+          <w:sz w:val="24"/>
+          <w:szCs w:val="24"/>
+        </w:rPr>
+        <w:t>city_id</w:t>
+      </w:r>
+    </w:p>
+    <w:p>
+      <w:pPr>
+        <w:rPr>
+          <w:sz w:val="24"/>
+          <w:szCs w:val="24"/>
+        </w:rPr>
+      </w:pPr>
+      <w:r>
+        <w:rPr>
+          <w:sz w:val="24"/>
+          <w:szCs w:val="24"/>
+        </w:rPr>
+        <w:t>city_province_id</w:t>
+      </w:r>
+    </w:p>
+    <w:p>
+      <w:pPr>
+        <w:rPr>
+          <w:sz w:val="24"/>
+          <w:szCs w:val="24"/>
+        </w:rPr>
+      </w:pPr>
+      <w:r>
+        <w:rPr>
+          <w:sz w:val="24"/>
+          <w:szCs w:val="24"/>
+        </w:rPr>
+        <w:t xml:space="preserve">contoh: </w:t>
+      </w:r>
+    </w:p>
+    <w:p>
+      <w:pPr>
+        <w:jc w:val="center"/>
         <w:rPr>
           <w:sz w:val="24"/>
           <w:szCs w:val="24"/>
@@ -1204,12 +1407,11 @@
         <w:rPr>
           <w:noProof/>
         </w:rPr>
-        <w:lastRenderedPageBreak/>
         <w:drawing>
-          <wp:inline distT="0" distB="0" distL="0" distR="0" wp14:anchorId="0EF24093" wp14:editId="08A8FE17">
-            <wp:extent cx="5731510" cy="1778635"/>
+          <wp:inline distT="0" distB="0" distL="0" distR="0" wp14:anchorId="3FBEF8BD" wp14:editId="311DC652">
+            <wp:extent cx="5731510" cy="3505835"/>
             <wp:effectExtent l="0" t="0" r="2540" b="0"/>
-            <wp:docPr id="21" name="Picture 21"/>
+            <wp:docPr id="40" name="Picture 40"/>
             <wp:cNvGraphicFramePr>
               <a:graphicFrameLocks xmlns:a="http://schemas.openxmlformats.org/drawingml/2006/main" noChangeAspect="1"/>
             </wp:cNvGraphicFramePr>
@@ -1229,7 +1431,7 @@
                   <pic:spPr>
                     <a:xfrm>
                       <a:off x="0" y="0"/>
-                      <a:ext cx="5731510" cy="1778635"/>
+                      <a:ext cx="5731510" cy="3505835"/>
                     </a:xfrm>
                     <a:prstGeom prst="rect">
                       <a:avLst/>
@@ -1254,11 +1456,26 @@
           <w:sz w:val="24"/>
           <w:szCs w:val="24"/>
         </w:rPr>
-        <w:t>Respon:</w:t>
-      </w:r>
-    </w:p>
-    <w:p>
-      <w:pPr>
+        <w:t>R</w:t>
+      </w:r>
+      <w:r>
+        <w:rPr>
+          <w:sz w:val="24"/>
+          <w:szCs w:val="24"/>
+        </w:rPr>
+        <w:t>espone</w:t>
+      </w:r>
+      <w:r>
+        <w:rPr>
+          <w:sz w:val="24"/>
+          <w:szCs w:val="24"/>
+        </w:rPr>
+        <w:t>:</w:t>
+      </w:r>
+    </w:p>
+    <w:p>
+      <w:pPr>
+        <w:jc w:val="center"/>
         <w:rPr>
           <w:sz w:val="24"/>
           <w:szCs w:val="24"/>
@@ -1268,11 +1485,12 @@
         <w:rPr>
           <w:noProof/>
         </w:rPr>
+        <w:lastRenderedPageBreak/>
         <w:drawing>
-          <wp:inline distT="0" distB="0" distL="0" distR="0" wp14:anchorId="3246DCDF" wp14:editId="7414BE40">
-            <wp:extent cx="5731510" cy="2197100"/>
-            <wp:effectExtent l="0" t="0" r="2540" b="0"/>
-            <wp:docPr id="39" name="Picture 39"/>
+          <wp:inline distT="0" distB="0" distL="0" distR="0" wp14:anchorId="5E1B9D62" wp14:editId="77C33FEA">
+            <wp:extent cx="4533900" cy="1771650"/>
+            <wp:effectExtent l="0" t="0" r="0" b="0"/>
+            <wp:docPr id="41" name="Picture 41"/>
             <wp:cNvGraphicFramePr>
               <a:graphicFrameLocks xmlns:a="http://schemas.openxmlformats.org/drawingml/2006/main" noChangeAspect="1"/>
             </wp:cNvGraphicFramePr>
@@ -1292,7 +1510,7 @@
                   <pic:spPr>
                     <a:xfrm>
                       <a:off x="0" y="0"/>
-                      <a:ext cx="5731510" cy="2197100"/>
+                      <a:ext cx="4533900" cy="1771650"/>
                     </a:xfrm>
                     <a:prstGeom prst="rect">
                       <a:avLst/>
@@ -1308,90 +1526,49 @@
     <w:p>
       <w:pPr>
         <w:rPr>
-          <w:sz w:val="24"/>
-          <w:szCs w:val="24"/>
-        </w:rPr>
-      </w:pPr>
-    </w:p>
-    <w:p>
-      <w:pPr>
-        <w:jc w:val="center"/>
-        <w:rPr>
-          <w:sz w:val="24"/>
-          <w:szCs w:val="24"/>
-        </w:rPr>
-      </w:pPr>
-    </w:p>
-    <w:p>
-      <w:pPr>
-        <w:rPr>
-          <w:sz w:val="24"/>
-          <w:szCs w:val="24"/>
-        </w:rPr>
-      </w:pPr>
-    </w:p>
-    <w:p>
-      <w:pPr>
-        <w:rPr>
-          <w:sz w:val="24"/>
-          <w:szCs w:val="24"/>
-        </w:rPr>
-      </w:pPr>
-    </w:p>
-    <w:p>
-      <w:pPr>
-        <w:rPr>
-          <w:b/>
-          <w:bCs/>
-          <w:sz w:val="28"/>
-          <w:szCs w:val="28"/>
-        </w:rPr>
-      </w:pPr>
-      <w:r>
-        <w:rPr>
-          <w:b/>
-          <w:bCs/>
-          <w:sz w:val="28"/>
-          <w:szCs w:val="28"/>
-        </w:rPr>
-        <w:t>Seller</w:t>
-      </w:r>
-    </w:p>
-    <w:p>
-      <w:pPr>
-        <w:rPr>
-          <w:b/>
-          <w:bCs/>
-          <w:sz w:val="28"/>
-          <w:szCs w:val="28"/>
-        </w:rPr>
-      </w:pPr>
-      <w:r>
-        <w:rPr>
-          <w:b/>
-          <w:bCs/>
-          <w:sz w:val="28"/>
-          <w:szCs w:val="28"/>
-        </w:rPr>
-        <w:t xml:space="preserve">Daftar </w:t>
-      </w:r>
-      <w:r>
-        <w:rPr>
-          <w:b/>
-          <w:bCs/>
-          <w:sz w:val="28"/>
-          <w:szCs w:val="28"/>
-        </w:rPr>
-        <w:t>seller</w:t>
-      </w:r>
-      <w:r>
-        <w:rPr>
-          <w:b/>
-          <w:bCs/>
-          <w:sz w:val="28"/>
-          <w:szCs w:val="28"/>
-        </w:rPr>
-        <w:t xml:space="preserve">: </w:t>
+          <w:sz w:val="28"/>
+          <w:szCs w:val="28"/>
+        </w:rPr>
+      </w:pPr>
+      <w:bookmarkStart w:id="0" w:name="_GoBack"/>
+      <w:bookmarkEnd w:id="0"/>
+    </w:p>
+    <w:p>
+      <w:pPr>
+        <w:rPr>
+          <w:b/>
+          <w:bCs/>
+          <w:sz w:val="28"/>
+          <w:szCs w:val="28"/>
+        </w:rPr>
+      </w:pPr>
+      <w:r>
+        <w:rPr>
+          <w:b/>
+          <w:bCs/>
+          <w:sz w:val="28"/>
+          <w:szCs w:val="28"/>
+        </w:rPr>
+        <w:t>City</w:t>
+      </w:r>
+    </w:p>
+    <w:p>
+      <w:pPr>
+        <w:rPr>
+          <w:b/>
+          <w:bCs/>
+          <w:sz w:val="28"/>
+          <w:szCs w:val="28"/>
+        </w:rPr>
+      </w:pPr>
+      <w:r>
+        <w:rPr>
+          <w:b/>
+          <w:bCs/>
+          <w:sz w:val="28"/>
+          <w:szCs w:val="28"/>
+        </w:rPr>
+        <w:t xml:space="preserve">Semua Kota: </w:t>
       </w:r>
       <w:r>
         <w:rPr>
@@ -1412,245 +1589,56 @@
           <w:sz w:val="28"/>
           <w:szCs w:val="28"/>
         </w:rPr>
-        <w:t>createSeller</w:t>
-      </w:r>
-    </w:p>
-    <w:p>
-      <w:pPr>
-        <w:rPr>
-          <w:sz w:val="28"/>
-          <w:szCs w:val="28"/>
-        </w:rPr>
-      </w:pPr>
-      <w:r>
-        <w:rPr>
-          <w:sz w:val="28"/>
-          <w:szCs w:val="28"/>
-        </w:rPr>
-        <w:t>Method: post</w:t>
-      </w:r>
-    </w:p>
-    <w:p>
-      <w:pPr>
-        <w:rPr>
-          <w:sz w:val="28"/>
-          <w:szCs w:val="28"/>
-        </w:rPr>
-      </w:pPr>
-      <w:r>
-        <w:rPr>
-          <w:sz w:val="28"/>
-          <w:szCs w:val="28"/>
-        </w:rPr>
-        <w:t xml:space="preserve">body: </w:t>
-      </w:r>
-      <w:r>
-        <w:rPr>
-          <w:sz w:val="28"/>
-          <w:szCs w:val="28"/>
-        </w:rPr>
-        <w:t>form-data</w:t>
-      </w:r>
-    </w:p>
-    <w:p>
-      <w:pPr>
-        <w:rPr>
-          <w:sz w:val="24"/>
-          <w:szCs w:val="24"/>
-        </w:rPr>
-      </w:pPr>
-      <w:r>
-        <w:rPr>
-          <w:sz w:val="24"/>
-          <w:szCs w:val="24"/>
-        </w:rPr>
-        <w:t>username</w:t>
-      </w:r>
-    </w:p>
-    <w:p>
-      <w:pPr>
-        <w:rPr>
-          <w:sz w:val="24"/>
-          <w:szCs w:val="24"/>
-        </w:rPr>
-      </w:pPr>
-      <w:r>
-        <w:rPr>
-          <w:sz w:val="24"/>
-          <w:szCs w:val="24"/>
-        </w:rPr>
-        <w:t>email</w:t>
-      </w:r>
-    </w:p>
-    <w:p>
-      <w:pPr>
-        <w:rPr>
-          <w:sz w:val="24"/>
-          <w:szCs w:val="24"/>
-        </w:rPr>
-      </w:pPr>
-      <w:r>
-        <w:rPr>
-          <w:sz w:val="24"/>
-          <w:szCs w:val="24"/>
-        </w:rPr>
-        <w:t>password</w:t>
-      </w:r>
-    </w:p>
-    <w:p>
-      <w:pPr>
-        <w:rPr>
-          <w:sz w:val="24"/>
-          <w:szCs w:val="24"/>
-        </w:rPr>
-      </w:pPr>
-      <w:r>
-        <w:rPr>
-          <w:sz w:val="24"/>
-          <w:szCs w:val="24"/>
-        </w:rPr>
-        <w:t>confirmPassword</w:t>
-      </w:r>
-    </w:p>
-    <w:p>
-      <w:pPr>
-        <w:rPr>
-          <w:sz w:val="24"/>
-          <w:szCs w:val="24"/>
-        </w:rPr>
-      </w:pPr>
-      <w:r>
-        <w:rPr>
-          <w:sz w:val="24"/>
-          <w:szCs w:val="24"/>
-        </w:rPr>
-        <w:t>role</w:t>
-      </w:r>
-    </w:p>
-    <w:p>
-      <w:pPr>
-        <w:rPr>
-          <w:sz w:val="24"/>
-          <w:szCs w:val="24"/>
-        </w:rPr>
-      </w:pPr>
-      <w:r>
-        <w:rPr>
-          <w:sz w:val="24"/>
-          <w:szCs w:val="24"/>
-        </w:rPr>
-        <w:t>photo</w:t>
-      </w:r>
-    </w:p>
-    <w:p>
-      <w:pPr>
-        <w:rPr>
-          <w:sz w:val="24"/>
-          <w:szCs w:val="24"/>
-        </w:rPr>
-      </w:pPr>
-      <w:r>
-        <w:rPr>
-          <w:sz w:val="24"/>
-          <w:szCs w:val="24"/>
-        </w:rPr>
-        <w:lastRenderedPageBreak/>
-        <w:t>name</w:t>
-      </w:r>
-    </w:p>
-    <w:p>
-      <w:pPr>
-        <w:rPr>
-          <w:sz w:val="24"/>
-          <w:szCs w:val="24"/>
-        </w:rPr>
-      </w:pPr>
-      <w:r>
-        <w:rPr>
-          <w:sz w:val="24"/>
-          <w:szCs w:val="24"/>
-        </w:rPr>
-        <w:t>desc</w:t>
-      </w:r>
-    </w:p>
-    <w:p>
-      <w:pPr>
-        <w:rPr>
-          <w:sz w:val="24"/>
-          <w:szCs w:val="24"/>
-        </w:rPr>
-      </w:pPr>
-      <w:r>
-        <w:rPr>
-          <w:sz w:val="24"/>
-          <w:szCs w:val="24"/>
-        </w:rPr>
-        <w:t>nomorWA</w:t>
-      </w:r>
-    </w:p>
-    <w:p>
-      <w:pPr>
-        <w:rPr>
-          <w:sz w:val="24"/>
-          <w:szCs w:val="24"/>
-        </w:rPr>
-      </w:pPr>
-      <w:r>
-        <w:rPr>
-          <w:sz w:val="24"/>
-          <w:szCs w:val="24"/>
-        </w:rPr>
-        <w:t>address</w:t>
-      </w:r>
-    </w:p>
-    <w:p>
-      <w:pPr>
-        <w:rPr>
-          <w:sz w:val="24"/>
-          <w:szCs w:val="24"/>
-        </w:rPr>
-      </w:pPr>
-      <w:r>
-        <w:rPr>
-          <w:sz w:val="24"/>
-          <w:szCs w:val="24"/>
-        </w:rPr>
-        <w:t>city_id</w:t>
-      </w:r>
-    </w:p>
-    <w:p>
-      <w:pPr>
-        <w:rPr>
-          <w:sz w:val="24"/>
-          <w:szCs w:val="24"/>
-        </w:rPr>
-      </w:pPr>
-      <w:r>
-        <w:rPr>
-          <w:sz w:val="24"/>
-          <w:szCs w:val="24"/>
-        </w:rPr>
-        <w:t>city_province_id</w:t>
-      </w:r>
-    </w:p>
-    <w:p>
-      <w:pPr>
-        <w:rPr>
-          <w:sz w:val="24"/>
-          <w:szCs w:val="24"/>
-        </w:rPr>
-      </w:pPr>
-      <w:r>
-        <w:rPr>
-          <w:sz w:val="24"/>
-          <w:szCs w:val="24"/>
-        </w:rPr>
-        <w:t xml:space="preserve">contoh: </w:t>
-      </w:r>
-    </w:p>
-    <w:p>
-      <w:pPr>
-        <w:jc w:val="center"/>
+        <w:t>cityAll</w:t>
+      </w:r>
+    </w:p>
+    <w:p>
+      <w:pPr>
+        <w:rPr>
+          <w:sz w:val="24"/>
+          <w:szCs w:val="24"/>
+        </w:rPr>
+      </w:pPr>
+      <w:r>
+        <w:rPr>
+          <w:sz w:val="24"/>
+          <w:szCs w:val="24"/>
+        </w:rPr>
+        <w:t>Method: Get</w:t>
+      </w:r>
+    </w:p>
+    <w:p>
+      <w:pPr>
+        <w:rPr>
+          <w:sz w:val="24"/>
+          <w:szCs w:val="24"/>
+        </w:rPr>
+      </w:pPr>
+      <w:r>
+        <w:rPr>
+          <w:sz w:val="24"/>
+          <w:szCs w:val="24"/>
+        </w:rPr>
+        <w:t>No parameter</w:t>
+      </w:r>
+    </w:p>
+    <w:p>
+      <w:pPr>
+        <w:rPr>
+          <w:sz w:val="24"/>
+          <w:szCs w:val="24"/>
+        </w:rPr>
+      </w:pPr>
+      <w:r>
+        <w:rPr>
+          <w:sz w:val="24"/>
+          <w:szCs w:val="24"/>
+        </w:rPr>
+        <w:t xml:space="preserve">Contoh: </w:t>
+      </w:r>
+    </w:p>
+    <w:p>
+      <w:pPr>
         <w:rPr>
           <w:sz w:val="24"/>
           <w:szCs w:val="24"/>
@@ -1661,10 +1649,10 @@
           <w:noProof/>
         </w:rPr>
         <w:drawing>
-          <wp:inline distT="0" distB="0" distL="0" distR="0" wp14:anchorId="3FBEF8BD" wp14:editId="311DC652">
-            <wp:extent cx="5731510" cy="3505835"/>
+          <wp:inline distT="0" distB="0" distL="0" distR="0" wp14:anchorId="3591B33E" wp14:editId="4AC18557">
+            <wp:extent cx="5731510" cy="1600200"/>
             <wp:effectExtent l="0" t="0" r="2540" b="0"/>
-            <wp:docPr id="40" name="Picture 40"/>
+            <wp:docPr id="9" name="Picture 9"/>
             <wp:cNvGraphicFramePr>
               <a:graphicFrameLocks xmlns:a="http://schemas.openxmlformats.org/drawingml/2006/main" noChangeAspect="1"/>
             </wp:cNvGraphicFramePr>
@@ -1684,7 +1672,7 @@
                   <pic:spPr>
                     <a:xfrm>
                       <a:off x="0" y="0"/>
-                      <a:ext cx="5731510" cy="3505835"/>
+                      <a:ext cx="5731510" cy="1600200"/>
                     </a:xfrm>
                     <a:prstGeom prst="rect">
                       <a:avLst/>
@@ -1709,26 +1697,11 @@
           <w:sz w:val="24"/>
           <w:szCs w:val="24"/>
         </w:rPr>
-        <w:t>R</w:t>
-      </w:r>
-      <w:r>
-        <w:rPr>
-          <w:sz w:val="24"/>
-          <w:szCs w:val="24"/>
-        </w:rPr>
-        <w:t>espone</w:t>
-      </w:r>
-      <w:r>
-        <w:rPr>
-          <w:sz w:val="24"/>
-          <w:szCs w:val="24"/>
-        </w:rPr>
-        <w:t>:</w:t>
-      </w:r>
-    </w:p>
-    <w:p>
-      <w:pPr>
-        <w:jc w:val="center"/>
+        <w:t>Respone:</w:t>
+      </w:r>
+    </w:p>
+    <w:p>
+      <w:pPr>
         <w:rPr>
           <w:sz w:val="24"/>
           <w:szCs w:val="24"/>
@@ -1739,10 +1712,10 @@
           <w:noProof/>
         </w:rPr>
         <w:drawing>
-          <wp:inline distT="0" distB="0" distL="0" distR="0" wp14:anchorId="5E1B9D62" wp14:editId="77C33FEA">
-            <wp:extent cx="4533900" cy="1771650"/>
-            <wp:effectExtent l="0" t="0" r="0" b="0"/>
-            <wp:docPr id="41" name="Picture 41"/>
+          <wp:inline distT="0" distB="0" distL="0" distR="0" wp14:anchorId="3CDAE765" wp14:editId="283CAE91">
+            <wp:extent cx="5731510" cy="2485390"/>
+            <wp:effectExtent l="0" t="0" r="2540" b="0"/>
+            <wp:docPr id="10" name="Picture 10"/>
             <wp:cNvGraphicFramePr>
               <a:graphicFrameLocks xmlns:a="http://schemas.openxmlformats.org/drawingml/2006/main" noChangeAspect="1"/>
             </wp:cNvGraphicFramePr>
@@ -1762,7 +1735,7 @@
                   <pic:spPr>
                     <a:xfrm>
                       <a:off x="0" y="0"/>
-                      <a:ext cx="4533900" cy="1771650"/>
+                      <a:ext cx="5731510" cy="2485390"/>
                     </a:xfrm>
                     <a:prstGeom prst="rect">
                       <a:avLst/>
@@ -1778,20 +1751,29 @@
     <w:p>
       <w:pPr>
         <w:rPr>
-          <w:b/>
-          <w:bCs/>
-          <w:sz w:val="28"/>
-          <w:szCs w:val="28"/>
-        </w:rPr>
-      </w:pPr>
-      <w:r>
-        <w:rPr>
-          <w:b/>
-          <w:bCs/>
-          <w:sz w:val="28"/>
-          <w:szCs w:val="28"/>
-        </w:rPr>
-        <w:t xml:space="preserve">login seller: </w:t>
+          <w:sz w:val="24"/>
+          <w:szCs w:val="24"/>
+        </w:rPr>
+      </w:pPr>
+    </w:p>
+    <w:p>
+      <w:pPr>
+        <w:rPr>
+          <w:b/>
+          <w:bCs/>
+          <w:sz w:val="28"/>
+          <w:szCs w:val="28"/>
+        </w:rPr>
+      </w:pPr>
+      <w:r>
+        <w:rPr>
+          <w:b/>
+          <w:bCs/>
+          <w:sz w:val="28"/>
+          <w:szCs w:val="28"/>
+        </w:rPr>
+        <w:lastRenderedPageBreak/>
+        <w:t xml:space="preserve">Kota Berdasarkan Provinsi: </w:t>
       </w:r>
       <w:r>
         <w:rPr>
@@ -1803,77 +1785,67 @@
         <w:t>/</w:t>
       </w:r>
       <w:r>
-        <w:t xml:space="preserve"> </w:t>
-      </w:r>
-      <w:r>
-        <w:rPr>
-          <w:b/>
-          <w:bCs/>
-          <w:sz w:val="28"/>
-          <w:szCs w:val="28"/>
-        </w:rPr>
-        <w:t>loginSeller</w:t>
-      </w:r>
-    </w:p>
-    <w:p>
-      <w:pPr>
-        <w:rPr>
-          <w:sz w:val="28"/>
-          <w:szCs w:val="28"/>
-        </w:rPr>
-      </w:pPr>
-      <w:r>
-        <w:rPr>
-          <w:sz w:val="28"/>
-          <w:szCs w:val="28"/>
-        </w:rPr>
-        <w:t>Method: post</w:t>
-      </w:r>
-    </w:p>
-    <w:p>
-      <w:pPr>
-        <w:rPr>
-          <w:sz w:val="28"/>
-          <w:szCs w:val="28"/>
-        </w:rPr>
-      </w:pPr>
-      <w:r>
-        <w:rPr>
-          <w:sz w:val="28"/>
-          <w:szCs w:val="28"/>
-        </w:rPr>
-        <w:t>body: x-www-form-urlencoded</w:t>
-      </w:r>
-    </w:p>
-    <w:p>
-      <w:pPr>
-        <w:rPr>
-          <w:sz w:val="24"/>
-          <w:szCs w:val="24"/>
-        </w:rPr>
-      </w:pPr>
-      <w:r>
-        <w:rPr>
-          <w:sz w:val="24"/>
-          <w:szCs w:val="24"/>
-        </w:rPr>
-        <w:lastRenderedPageBreak/>
-        <w:t>email</w:t>
-      </w:r>
-    </w:p>
-    <w:p>
-      <w:pPr>
-        <w:rPr>
-          <w:sz w:val="24"/>
-          <w:szCs w:val="24"/>
-        </w:rPr>
-      </w:pPr>
-      <w:r>
-        <w:rPr>
-          <w:sz w:val="24"/>
-          <w:szCs w:val="24"/>
-        </w:rPr>
-        <w:t>password</w:t>
+        <w:rPr>
+          <w:b/>
+          <w:bCs/>
+          <w:sz w:val="28"/>
+          <w:szCs w:val="28"/>
+        </w:rPr>
+        <w:t>city</w:t>
+      </w:r>
+      <w:r>
+        <w:rPr>
+          <w:b/>
+          <w:bCs/>
+          <w:sz w:val="28"/>
+          <w:szCs w:val="28"/>
+        </w:rPr>
+        <w:t>ByProvinceId</w:t>
+      </w:r>
+    </w:p>
+    <w:p>
+      <w:pPr>
+        <w:rPr>
+          <w:sz w:val="24"/>
+          <w:szCs w:val="24"/>
+        </w:rPr>
+      </w:pPr>
+      <w:r>
+        <w:rPr>
+          <w:sz w:val="24"/>
+          <w:szCs w:val="24"/>
+        </w:rPr>
+        <w:t>Method: GET</w:t>
+      </w:r>
+    </w:p>
+    <w:p>
+      <w:pPr>
+        <w:rPr>
+          <w:sz w:val="24"/>
+          <w:szCs w:val="24"/>
+        </w:rPr>
+      </w:pPr>
+      <w:r>
+        <w:rPr>
+          <w:sz w:val="24"/>
+          <w:szCs w:val="24"/>
+        </w:rPr>
+        <w:t>params: Query params</w:t>
+      </w:r>
+    </w:p>
+    <w:p>
+      <w:pPr>
+        <w:rPr>
+          <w:sz w:val="24"/>
+          <w:szCs w:val="24"/>
+        </w:rPr>
+      </w:pPr>
+      <w:r>
+        <w:rPr>
+          <w:sz w:val="24"/>
+          <w:szCs w:val="24"/>
+        </w:rPr>
+        <w:t>provinceId</w:t>
       </w:r>
     </w:p>
     <w:p>
@@ -1894,8 +1866,8 @@
     <w:p>
       <w:pPr>
         <w:rPr>
-          <w:sz w:val="28"/>
-          <w:szCs w:val="28"/>
+          <w:sz w:val="24"/>
+          <w:szCs w:val="24"/>
         </w:rPr>
       </w:pPr>
       <w:r>
@@ -1903,10 +1875,10 @@
           <w:noProof/>
         </w:rPr>
         <w:drawing>
-          <wp:inline distT="0" distB="0" distL="0" distR="0" wp14:anchorId="343763FA" wp14:editId="4F9DFA07">
-            <wp:extent cx="5731510" cy="1995170"/>
-            <wp:effectExtent l="0" t="0" r="2540" b="5080"/>
-            <wp:docPr id="43" name="Picture 43"/>
+          <wp:inline distT="0" distB="0" distL="0" distR="0" wp14:anchorId="40F0EBA8" wp14:editId="7D1D7882">
+            <wp:extent cx="5731510" cy="1706880"/>
+            <wp:effectExtent l="0" t="0" r="2540" b="7620"/>
+            <wp:docPr id="11" name="Picture 11"/>
             <wp:cNvGraphicFramePr>
               <a:graphicFrameLocks xmlns:a="http://schemas.openxmlformats.org/drawingml/2006/main" noChangeAspect="1"/>
             </wp:cNvGraphicFramePr>
@@ -1926,7 +1898,7 @@
                   <pic:spPr>
                     <a:xfrm>
                       <a:off x="0" y="0"/>
-                      <a:ext cx="5731510" cy="1995170"/>
+                      <a:ext cx="5731510" cy="1706880"/>
                     </a:xfrm>
                     <a:prstGeom prst="rect">
                       <a:avLst/>
@@ -1938,29 +1910,27 @@
           </wp:inline>
         </w:drawing>
       </w:r>
-      <w:bookmarkStart w:id="0" w:name="_GoBack"/>
-      <w:bookmarkEnd w:id="0"/>
-    </w:p>
-    <w:p>
-      <w:pPr>
-        <w:rPr>
-          <w:sz w:val="28"/>
-          <w:szCs w:val="28"/>
-        </w:rPr>
-      </w:pPr>
-      <w:r>
-        <w:rPr>
-          <w:sz w:val="28"/>
-          <w:szCs w:val="28"/>
-        </w:rPr>
-        <w:t xml:space="preserve">Respone: </w:t>
-      </w:r>
-    </w:p>
-    <w:p>
-      <w:pPr>
-        <w:rPr>
-          <w:sz w:val="28"/>
-          <w:szCs w:val="28"/>
+    </w:p>
+    <w:p>
+      <w:pPr>
+        <w:rPr>
+          <w:sz w:val="24"/>
+          <w:szCs w:val="24"/>
+        </w:rPr>
+      </w:pPr>
+      <w:r>
+        <w:rPr>
+          <w:sz w:val="24"/>
+          <w:szCs w:val="24"/>
+        </w:rPr>
+        <w:t>Respon:</w:t>
+      </w:r>
+    </w:p>
+    <w:p>
+      <w:pPr>
+        <w:rPr>
+          <w:sz w:val="24"/>
+          <w:szCs w:val="24"/>
         </w:rPr>
       </w:pPr>
       <w:r>
@@ -1968,10 +1938,10 @@
           <w:noProof/>
         </w:rPr>
         <w:drawing>
-          <wp:inline distT="0" distB="0" distL="0" distR="0" wp14:anchorId="4E524F37" wp14:editId="2D1DCE59">
-            <wp:extent cx="5731510" cy="3191510"/>
-            <wp:effectExtent l="0" t="0" r="2540" b="8890"/>
-            <wp:docPr id="42" name="Picture 42"/>
+          <wp:inline distT="0" distB="0" distL="0" distR="0" wp14:anchorId="78A63484" wp14:editId="50E3BD68">
+            <wp:extent cx="5731510" cy="2710180"/>
+            <wp:effectExtent l="0" t="0" r="2540" b="0"/>
+            <wp:docPr id="12" name="Picture 12"/>
             <wp:cNvGraphicFramePr>
               <a:graphicFrameLocks xmlns:a="http://schemas.openxmlformats.org/drawingml/2006/main" noChangeAspect="1"/>
             </wp:cNvGraphicFramePr>
@@ -1991,7 +1961,7 @@
                   <pic:spPr>
                     <a:xfrm>
                       <a:off x="0" y="0"/>
-                      <a:ext cx="5731510" cy="3191510"/>
+                      <a:ext cx="5731510" cy="2710180"/>
                     </a:xfrm>
                     <a:prstGeom prst="rect">
                       <a:avLst/>
@@ -2007,47 +1977,29 @@
     <w:p>
       <w:pPr>
         <w:rPr>
-          <w:sz w:val="28"/>
-          <w:szCs w:val="28"/>
-        </w:rPr>
-      </w:pPr>
-    </w:p>
-    <w:p>
-      <w:pPr>
-        <w:rPr>
-          <w:b/>
-          <w:bCs/>
-          <w:sz w:val="28"/>
-          <w:szCs w:val="28"/>
-        </w:rPr>
-      </w:pPr>
-      <w:r>
-        <w:rPr>
-          <w:b/>
-          <w:bCs/>
-          <w:sz w:val="28"/>
-          <w:szCs w:val="28"/>
-        </w:rPr>
-        <w:t>City</w:t>
-      </w:r>
-    </w:p>
-    <w:p>
-      <w:pPr>
-        <w:rPr>
-          <w:b/>
-          <w:bCs/>
-          <w:sz w:val="28"/>
-          <w:szCs w:val="28"/>
-        </w:rPr>
-      </w:pPr>
-      <w:r>
-        <w:rPr>
-          <w:b/>
-          <w:bCs/>
-          <w:sz w:val="28"/>
-          <w:szCs w:val="28"/>
-        </w:rPr>
-        <w:t xml:space="preserve">Semua Kota: </w:t>
+          <w:sz w:val="24"/>
+          <w:szCs w:val="24"/>
+        </w:rPr>
+      </w:pPr>
+    </w:p>
+    <w:p>
+      <w:pPr>
+        <w:rPr>
+          <w:rFonts w:ascii="Times New Roman" w:hAnsi="Times New Roman" w:cs="Times New Roman"/>
+          <w:b/>
+          <w:bCs/>
+          <w:sz w:val="28"/>
+          <w:szCs w:val="28"/>
+        </w:rPr>
+      </w:pPr>
+      <w:r>
+        <w:rPr>
+          <w:b/>
+          <w:bCs/>
+          <w:sz w:val="28"/>
+          <w:szCs w:val="28"/>
+        </w:rPr>
+        <w:t xml:space="preserve">Kota Berdasarkan id: </w:t>
       </w:r>
       <w:r>
         <w:rPr>
@@ -2059,61 +2011,86 @@
         <w:t>/</w:t>
       </w:r>
       <w:r>
+        <w:rPr>
+          <w:rFonts w:ascii="Segoe UI" w:hAnsi="Segoe UI" w:cs="Segoe UI"/>
+          <w:color w:val="212121"/>
+          <w:sz w:val="18"/>
+          <w:szCs w:val="18"/>
+          <w:shd w:val="clear" w:color="auto" w:fill="FFFFFF"/>
+        </w:rPr>
         <w:t xml:space="preserve"> </w:t>
       </w:r>
       <w:r>
         <w:rPr>
-          <w:b/>
-          <w:bCs/>
-          <w:sz w:val="28"/>
-          <w:szCs w:val="28"/>
-        </w:rPr>
-        <w:t>cityAll</w:t>
-      </w:r>
-    </w:p>
-    <w:p>
-      <w:pPr>
-        <w:rPr>
-          <w:sz w:val="24"/>
-          <w:szCs w:val="24"/>
-        </w:rPr>
-      </w:pPr>
-      <w:r>
-        <w:rPr>
-          <w:sz w:val="24"/>
-          <w:szCs w:val="24"/>
-        </w:rPr>
-        <w:t>Method: Get</w:t>
-      </w:r>
-    </w:p>
-    <w:p>
-      <w:pPr>
-        <w:rPr>
-          <w:sz w:val="24"/>
-          <w:szCs w:val="24"/>
-        </w:rPr>
-      </w:pPr>
-      <w:r>
-        <w:rPr>
-          <w:sz w:val="24"/>
-          <w:szCs w:val="24"/>
-        </w:rPr>
-        <w:t>No parameter</w:t>
-      </w:r>
-    </w:p>
-    <w:p>
-      <w:pPr>
-        <w:rPr>
-          <w:sz w:val="24"/>
-          <w:szCs w:val="24"/>
-        </w:rPr>
-      </w:pPr>
-      <w:r>
-        <w:rPr>
-          <w:sz w:val="24"/>
-          <w:szCs w:val="24"/>
-        </w:rPr>
-        <w:t xml:space="preserve">Contoh: </w:t>
+          <w:rFonts w:ascii="Times New Roman" w:hAnsi="Times New Roman" w:cs="Times New Roman"/>
+          <w:b/>
+          <w:bCs/>
+          <w:color w:val="212121"/>
+          <w:sz w:val="28"/>
+          <w:szCs w:val="28"/>
+          <w:shd w:val="clear" w:color="auto" w:fill="FFFFFF"/>
+        </w:rPr>
+        <w:t>cityById</w:t>
+      </w:r>
+    </w:p>
+    <w:p>
+      <w:pPr>
+        <w:rPr>
+          <w:sz w:val="24"/>
+          <w:szCs w:val="24"/>
+        </w:rPr>
+      </w:pPr>
+      <w:r>
+        <w:rPr>
+          <w:sz w:val="24"/>
+          <w:szCs w:val="24"/>
+        </w:rPr>
+        <w:t>Method: GET</w:t>
+      </w:r>
+    </w:p>
+    <w:p>
+      <w:pPr>
+        <w:rPr>
+          <w:sz w:val="24"/>
+          <w:szCs w:val="24"/>
+        </w:rPr>
+      </w:pPr>
+      <w:r>
+        <w:rPr>
+          <w:sz w:val="24"/>
+          <w:szCs w:val="24"/>
+        </w:rPr>
+        <w:t>params: Query params</w:t>
+      </w:r>
+    </w:p>
+    <w:p>
+      <w:pPr>
+        <w:rPr>
+          <w:sz w:val="24"/>
+          <w:szCs w:val="24"/>
+        </w:rPr>
+      </w:pPr>
+      <w:r>
+        <w:rPr>
+          <w:sz w:val="24"/>
+          <w:szCs w:val="24"/>
+        </w:rPr>
+        <w:t>id</w:t>
+      </w:r>
+    </w:p>
+    <w:p>
+      <w:pPr>
+        <w:rPr>
+          <w:sz w:val="24"/>
+          <w:szCs w:val="24"/>
+        </w:rPr>
+      </w:pPr>
+      <w:r>
+        <w:rPr>
+          <w:sz w:val="24"/>
+          <w:szCs w:val="24"/>
+        </w:rPr>
+        <w:t>contoh:</w:t>
       </w:r>
     </w:p>
     <w:p>
@@ -2129,10 +2106,10 @@
         </w:rPr>
         <w:lastRenderedPageBreak/>
         <w:drawing>
-          <wp:inline distT="0" distB="0" distL="0" distR="0" wp14:anchorId="3591B33E" wp14:editId="4AC18557">
-            <wp:extent cx="5731510" cy="1600200"/>
-            <wp:effectExtent l="0" t="0" r="2540" b="0"/>
-            <wp:docPr id="9" name="Picture 9"/>
+          <wp:inline distT="0" distB="0" distL="0" distR="0" wp14:anchorId="2B151EDF" wp14:editId="51FD497D">
+            <wp:extent cx="5731510" cy="1578610"/>
+            <wp:effectExtent l="0" t="0" r="2540" b="2540"/>
+            <wp:docPr id="13" name="Picture 13"/>
             <wp:cNvGraphicFramePr>
               <a:graphicFrameLocks xmlns:a="http://schemas.openxmlformats.org/drawingml/2006/main" noChangeAspect="1"/>
             </wp:cNvGraphicFramePr>
@@ -2152,7 +2129,7 @@
                   <pic:spPr>
                     <a:xfrm>
                       <a:off x="0" y="0"/>
-                      <a:ext cx="5731510" cy="1600200"/>
+                      <a:ext cx="5731510" cy="1578610"/>
                     </a:xfrm>
                     <a:prstGeom prst="rect">
                       <a:avLst/>
@@ -2177,7 +2154,7 @@
           <w:sz w:val="24"/>
           <w:szCs w:val="24"/>
         </w:rPr>
-        <w:t>Respone:</w:t>
+        <w:t>Respon</w:t>
       </w:r>
     </w:p>
     <w:p>
@@ -2192,10 +2169,10 @@
           <w:noProof/>
         </w:rPr>
         <w:drawing>
-          <wp:inline distT="0" distB="0" distL="0" distR="0" wp14:anchorId="3CDAE765" wp14:editId="283CAE91">
-            <wp:extent cx="5731510" cy="2485390"/>
-            <wp:effectExtent l="0" t="0" r="2540" b="0"/>
-            <wp:docPr id="10" name="Picture 10"/>
+          <wp:inline distT="0" distB="0" distL="0" distR="0" wp14:anchorId="078D2EBF" wp14:editId="3EE09C07">
+            <wp:extent cx="5731510" cy="1523365"/>
+            <wp:effectExtent l="0" t="0" r="2540" b="635"/>
+            <wp:docPr id="14" name="Picture 14"/>
             <wp:cNvGraphicFramePr>
               <a:graphicFrameLocks xmlns:a="http://schemas.openxmlformats.org/drawingml/2006/main" noChangeAspect="1"/>
             </wp:cNvGraphicFramePr>
@@ -2215,7 +2192,7 @@
                   <pic:spPr>
                     <a:xfrm>
                       <a:off x="0" y="0"/>
-                      <a:ext cx="5731510" cy="2485390"/>
+                      <a:ext cx="5731510" cy="1523365"/>
                     </a:xfrm>
                     <a:prstGeom prst="rect">
                       <a:avLst/>
@@ -2239,20 +2216,47 @@
     <w:p>
       <w:pPr>
         <w:rPr>
-          <w:b/>
-          <w:bCs/>
-          <w:sz w:val="28"/>
-          <w:szCs w:val="28"/>
-        </w:rPr>
-      </w:pPr>
-      <w:r>
-        <w:rPr>
-          <w:b/>
-          <w:bCs/>
-          <w:sz w:val="28"/>
-          <w:szCs w:val="28"/>
-        </w:rPr>
-        <w:t xml:space="preserve">Kota Berdasarkan Provinsi: </w:t>
+          <w:sz w:val="24"/>
+          <w:szCs w:val="24"/>
+        </w:rPr>
+      </w:pPr>
+    </w:p>
+    <w:p>
+      <w:pPr>
+        <w:rPr>
+          <w:b/>
+          <w:bCs/>
+          <w:sz w:val="28"/>
+          <w:szCs w:val="28"/>
+        </w:rPr>
+      </w:pPr>
+      <w:r>
+        <w:rPr>
+          <w:b/>
+          <w:bCs/>
+          <w:sz w:val="28"/>
+          <w:szCs w:val="28"/>
+        </w:rPr>
+        <w:t>Province</w:t>
+      </w:r>
+    </w:p>
+    <w:p>
+      <w:pPr>
+        <w:rPr>
+          <w:b/>
+          <w:bCs/>
+          <w:sz w:val="28"/>
+          <w:szCs w:val="28"/>
+        </w:rPr>
+      </w:pPr>
+      <w:r>
+        <w:rPr>
+          <w:b/>
+          <w:bCs/>
+          <w:sz w:val="28"/>
+          <w:szCs w:val="28"/>
+        </w:rPr>
+        <w:t xml:space="preserve">Semua provinsi: </w:t>
       </w:r>
       <w:r>
         <w:rPr>
@@ -2264,82 +2268,61 @@
         <w:t>/</w:t>
       </w:r>
       <w:r>
-        <w:rPr>
-          <w:b/>
-          <w:bCs/>
-          <w:sz w:val="28"/>
-          <w:szCs w:val="28"/>
-        </w:rPr>
-        <w:t>city</w:t>
-      </w:r>
-      <w:r>
-        <w:rPr>
-          <w:b/>
-          <w:bCs/>
-          <w:sz w:val="28"/>
-          <w:szCs w:val="28"/>
-        </w:rPr>
-        <w:t>ByProvinceId</w:t>
-      </w:r>
-    </w:p>
-    <w:p>
-      <w:pPr>
-        <w:rPr>
-          <w:sz w:val="24"/>
-          <w:szCs w:val="24"/>
-        </w:rPr>
-      </w:pPr>
-      <w:r>
-        <w:rPr>
-          <w:sz w:val="24"/>
-          <w:szCs w:val="24"/>
-        </w:rPr>
-        <w:t>Method: GET</w:t>
-      </w:r>
-    </w:p>
-    <w:p>
-      <w:pPr>
-        <w:rPr>
-          <w:sz w:val="24"/>
-          <w:szCs w:val="24"/>
-        </w:rPr>
-      </w:pPr>
-      <w:r>
-        <w:rPr>
-          <w:sz w:val="24"/>
-          <w:szCs w:val="24"/>
-        </w:rPr>
-        <w:t>params: Query params</w:t>
-      </w:r>
-    </w:p>
-    <w:p>
-      <w:pPr>
-        <w:rPr>
-          <w:sz w:val="24"/>
-          <w:szCs w:val="24"/>
-        </w:rPr>
-      </w:pPr>
-      <w:r>
-        <w:rPr>
-          <w:sz w:val="24"/>
-          <w:szCs w:val="24"/>
-        </w:rPr>
-        <w:t>provinceId</w:t>
-      </w:r>
-    </w:p>
-    <w:p>
-      <w:pPr>
-        <w:rPr>
-          <w:sz w:val="24"/>
-          <w:szCs w:val="24"/>
-        </w:rPr>
-      </w:pPr>
-      <w:r>
-        <w:rPr>
-          <w:sz w:val="24"/>
-          <w:szCs w:val="24"/>
-        </w:rPr>
-        <w:t>contoh:</w:t>
+        <w:t xml:space="preserve"> </w:t>
+      </w:r>
+      <w:r>
+        <w:rPr>
+          <w:b/>
+          <w:bCs/>
+          <w:sz w:val="28"/>
+          <w:szCs w:val="28"/>
+        </w:rPr>
+        <w:t>provinceAll</w:t>
+      </w:r>
+    </w:p>
+    <w:p>
+      <w:pPr>
+        <w:rPr>
+          <w:sz w:val="24"/>
+          <w:szCs w:val="24"/>
+        </w:rPr>
+      </w:pPr>
+      <w:r>
+        <w:rPr>
+          <w:sz w:val="24"/>
+          <w:szCs w:val="24"/>
+        </w:rPr>
+        <w:t>Method: Get</w:t>
+      </w:r>
+    </w:p>
+    <w:p>
+      <w:pPr>
+        <w:rPr>
+          <w:sz w:val="24"/>
+          <w:szCs w:val="24"/>
+        </w:rPr>
+      </w:pPr>
+      <w:r>
+        <w:rPr>
+          <w:sz w:val="24"/>
+          <w:szCs w:val="24"/>
+        </w:rPr>
+        <w:t>No parameter</w:t>
+      </w:r>
+    </w:p>
+    <w:p>
+      <w:pPr>
+        <w:rPr>
+          <w:sz w:val="24"/>
+          <w:szCs w:val="24"/>
+        </w:rPr>
+      </w:pPr>
+      <w:r>
+        <w:rPr>
+          <w:sz w:val="24"/>
+          <w:szCs w:val="24"/>
+        </w:rPr>
+        <w:t xml:space="preserve">Contoh: </w:t>
       </w:r>
     </w:p>
     <w:p>
@@ -2354,10 +2337,10 @@
           <w:noProof/>
         </w:rPr>
         <w:drawing>
-          <wp:inline distT="0" distB="0" distL="0" distR="0" wp14:anchorId="40F0EBA8" wp14:editId="7D1D7882">
-            <wp:extent cx="5731510" cy="1706880"/>
-            <wp:effectExtent l="0" t="0" r="2540" b="7620"/>
-            <wp:docPr id="11" name="Picture 11"/>
+          <wp:inline distT="0" distB="0" distL="0" distR="0" wp14:anchorId="654021E2" wp14:editId="5E65B346">
+            <wp:extent cx="5731510" cy="1537335"/>
+            <wp:effectExtent l="0" t="0" r="2540" b="5715"/>
+            <wp:docPr id="15" name="Picture 15"/>
             <wp:cNvGraphicFramePr>
               <a:graphicFrameLocks xmlns:a="http://schemas.openxmlformats.org/drawingml/2006/main" noChangeAspect="1"/>
             </wp:cNvGraphicFramePr>
@@ -2377,7 +2360,7 @@
                   <pic:spPr>
                     <a:xfrm>
                       <a:off x="0" y="0"/>
-                      <a:ext cx="5731510" cy="1706880"/>
+                      <a:ext cx="5731510" cy="1537335"/>
                     </a:xfrm>
                     <a:prstGeom prst="rect">
                       <a:avLst/>
@@ -2402,7 +2385,7 @@
           <w:sz w:val="24"/>
           <w:szCs w:val="24"/>
         </w:rPr>
-        <w:t>Respon:</w:t>
+        <w:t>Respone:</w:t>
       </w:r>
     </w:p>
     <w:p>
@@ -2418,10 +2401,10 @@
         </w:rPr>
         <w:lastRenderedPageBreak/>
         <w:drawing>
-          <wp:inline distT="0" distB="0" distL="0" distR="0" wp14:anchorId="78A63484" wp14:editId="50E3BD68">
-            <wp:extent cx="5731510" cy="2710180"/>
-            <wp:effectExtent l="0" t="0" r="2540" b="0"/>
-            <wp:docPr id="12" name="Picture 12"/>
+          <wp:inline distT="0" distB="0" distL="0" distR="0" wp14:anchorId="72A3CF42" wp14:editId="7258E41D">
+            <wp:extent cx="5731510" cy="2948305"/>
+            <wp:effectExtent l="0" t="0" r="2540" b="4445"/>
+            <wp:docPr id="16" name="Picture 16"/>
             <wp:cNvGraphicFramePr>
               <a:graphicFrameLocks xmlns:a="http://schemas.openxmlformats.org/drawingml/2006/main" noChangeAspect="1"/>
             </wp:cNvGraphicFramePr>
@@ -2441,7 +2424,7 @@
                   <pic:spPr>
                     <a:xfrm>
                       <a:off x="0" y="0"/>
-                      <a:ext cx="5731510" cy="2710180"/>
+                      <a:ext cx="5731510" cy="2948305"/>
                     </a:xfrm>
                     <a:prstGeom prst="rect">
                       <a:avLst/>
@@ -2465,21 +2448,28 @@
     <w:p>
       <w:pPr>
         <w:rPr>
-          <w:rFonts w:ascii="Times New Roman" w:hAnsi="Times New Roman" w:cs="Times New Roman"/>
-          <w:b/>
-          <w:bCs/>
-          <w:sz w:val="28"/>
-          <w:szCs w:val="28"/>
-        </w:rPr>
-      </w:pPr>
-      <w:r>
-        <w:rPr>
-          <w:b/>
-          <w:bCs/>
-          <w:sz w:val="28"/>
-          <w:szCs w:val="28"/>
-        </w:rPr>
-        <w:t xml:space="preserve">Kota Berdasarkan id: </w:t>
+          <w:sz w:val="24"/>
+          <w:szCs w:val="24"/>
+        </w:rPr>
+      </w:pPr>
+    </w:p>
+    <w:p>
+      <w:pPr>
+        <w:rPr>
+          <w:b/>
+          <w:bCs/>
+          <w:sz w:val="28"/>
+          <w:szCs w:val="28"/>
+        </w:rPr>
+      </w:pPr>
+      <w:r>
+        <w:rPr>
+          <w:b/>
+          <w:bCs/>
+          <w:sz w:val="28"/>
+          <w:szCs w:val="28"/>
+        </w:rPr>
+        <w:t xml:space="preserve">Provinsi berdasarkan Id: </w:t>
       </w:r>
       <w:r>
         <w:rPr>
@@ -2491,41 +2481,31 @@
         <w:t>/</w:t>
       </w:r>
       <w:r>
-        <w:rPr>
-          <w:rFonts w:ascii="Segoe UI" w:hAnsi="Segoe UI" w:cs="Segoe UI"/>
-          <w:color w:val="212121"/>
-          <w:sz w:val="18"/>
-          <w:szCs w:val="18"/>
-          <w:shd w:val="clear" w:color="auto" w:fill="FFFFFF"/>
-        </w:rPr>
         <w:t xml:space="preserve"> </w:t>
       </w:r>
       <w:r>
         <w:rPr>
-          <w:rFonts w:ascii="Times New Roman" w:hAnsi="Times New Roman" w:cs="Times New Roman"/>
-          <w:b/>
-          <w:bCs/>
-          <w:color w:val="212121"/>
-          <w:sz w:val="28"/>
-          <w:szCs w:val="28"/>
-          <w:shd w:val="clear" w:color="auto" w:fill="FFFFFF"/>
-        </w:rPr>
-        <w:t>cityById</w:t>
-      </w:r>
-    </w:p>
-    <w:p>
-      <w:pPr>
-        <w:rPr>
-          <w:sz w:val="24"/>
-          <w:szCs w:val="24"/>
-        </w:rPr>
-      </w:pPr>
-      <w:r>
-        <w:rPr>
-          <w:sz w:val="24"/>
-          <w:szCs w:val="24"/>
-        </w:rPr>
-        <w:t>Method: GET</w:t>
+          <w:b/>
+          <w:bCs/>
+          <w:sz w:val="28"/>
+          <w:szCs w:val="28"/>
+        </w:rPr>
+        <w:t>provinceById</w:t>
+      </w:r>
+    </w:p>
+    <w:p>
+      <w:pPr>
+        <w:rPr>
+          <w:sz w:val="24"/>
+          <w:szCs w:val="24"/>
+        </w:rPr>
+      </w:pPr>
+      <w:r>
+        <w:rPr>
+          <w:sz w:val="24"/>
+          <w:szCs w:val="24"/>
+        </w:rPr>
+        <w:t>Method: get</w:t>
       </w:r>
     </w:p>
     <w:p>
@@ -2570,7 +2550,7 @@
           <w:sz w:val="24"/>
           <w:szCs w:val="24"/>
         </w:rPr>
-        <w:t>contoh:</w:t>
+        <w:t xml:space="preserve">contoh: </w:t>
       </w:r>
     </w:p>
     <w:p>
@@ -2585,10 +2565,10 @@
           <w:noProof/>
         </w:rPr>
         <w:drawing>
-          <wp:inline distT="0" distB="0" distL="0" distR="0" wp14:anchorId="2B151EDF" wp14:editId="51FD497D">
-            <wp:extent cx="5731510" cy="1578610"/>
-            <wp:effectExtent l="0" t="0" r="2540" b="2540"/>
-            <wp:docPr id="13" name="Picture 13"/>
+          <wp:inline distT="0" distB="0" distL="0" distR="0" wp14:anchorId="7B8286FF" wp14:editId="70DB2297">
+            <wp:extent cx="5731510" cy="1659890"/>
+            <wp:effectExtent l="0" t="0" r="2540" b="0"/>
+            <wp:docPr id="17" name="Picture 17"/>
             <wp:cNvGraphicFramePr>
               <a:graphicFrameLocks xmlns:a="http://schemas.openxmlformats.org/drawingml/2006/main" noChangeAspect="1"/>
             </wp:cNvGraphicFramePr>
@@ -2608,7 +2588,7 @@
                   <pic:spPr>
                     <a:xfrm>
                       <a:off x="0" y="0"/>
-                      <a:ext cx="5731510" cy="1578610"/>
+                      <a:ext cx="5731510" cy="1659890"/>
                     </a:xfrm>
                     <a:prstGeom prst="rect">
                       <a:avLst/>
@@ -2633,7 +2613,7 @@
           <w:sz w:val="24"/>
           <w:szCs w:val="24"/>
         </w:rPr>
-        <w:t>Respon</w:t>
+        <w:t>Respon:</w:t>
       </w:r>
     </w:p>
     <w:p>
@@ -2648,10 +2628,10 @@
           <w:noProof/>
         </w:rPr>
         <w:drawing>
-          <wp:inline distT="0" distB="0" distL="0" distR="0" wp14:anchorId="078D2EBF" wp14:editId="3EE09C07">
-            <wp:extent cx="5731510" cy="1523365"/>
-            <wp:effectExtent l="0" t="0" r="2540" b="635"/>
-            <wp:docPr id="14" name="Picture 14"/>
+          <wp:inline distT="0" distB="0" distL="0" distR="0" wp14:anchorId="395CD394" wp14:editId="6E09E6BA">
+            <wp:extent cx="5731510" cy="1068705"/>
+            <wp:effectExtent l="0" t="0" r="2540" b="0"/>
+            <wp:docPr id="18" name="Picture 18"/>
             <wp:cNvGraphicFramePr>
               <a:graphicFrameLocks xmlns:a="http://schemas.openxmlformats.org/drawingml/2006/main" noChangeAspect="1"/>
             </wp:cNvGraphicFramePr>
@@ -2671,7 +2651,7 @@
                   <pic:spPr>
                     <a:xfrm>
                       <a:off x="0" y="0"/>
-                      <a:ext cx="5731510" cy="1523365"/>
+                      <a:ext cx="5731510" cy="1068705"/>
                     </a:xfrm>
                     <a:prstGeom prst="rect">
                       <a:avLst/>
@@ -2703,40 +2683,47 @@
     <w:p>
       <w:pPr>
         <w:rPr>
-          <w:b/>
-          <w:bCs/>
-          <w:sz w:val="28"/>
-          <w:szCs w:val="28"/>
-        </w:rPr>
-      </w:pPr>
-      <w:r>
-        <w:rPr>
-          <w:b/>
-          <w:bCs/>
-          <w:sz w:val="28"/>
-          <w:szCs w:val="28"/>
-        </w:rPr>
-        <w:lastRenderedPageBreak/>
-        <w:t>Province</w:t>
-      </w:r>
-    </w:p>
-    <w:p>
-      <w:pPr>
-        <w:rPr>
-          <w:b/>
-          <w:bCs/>
-          <w:sz w:val="28"/>
-          <w:szCs w:val="28"/>
-        </w:rPr>
-      </w:pPr>
-      <w:r>
-        <w:rPr>
-          <w:b/>
-          <w:bCs/>
-          <w:sz w:val="28"/>
-          <w:szCs w:val="28"/>
-        </w:rPr>
-        <w:t xml:space="preserve">Semua provinsi: </w:t>
+          <w:sz w:val="24"/>
+          <w:szCs w:val="24"/>
+        </w:rPr>
+      </w:pPr>
+    </w:p>
+    <w:p>
+      <w:pPr>
+        <w:rPr>
+          <w:b/>
+          <w:bCs/>
+          <w:sz w:val="28"/>
+          <w:szCs w:val="28"/>
+        </w:rPr>
+      </w:pPr>
+      <w:r>
+        <w:rPr>
+          <w:b/>
+          <w:bCs/>
+          <w:sz w:val="28"/>
+          <w:szCs w:val="28"/>
+        </w:rPr>
+        <w:t>Food</w:t>
+      </w:r>
+    </w:p>
+    <w:p>
+      <w:pPr>
+        <w:rPr>
+          <w:b/>
+          <w:bCs/>
+          <w:sz w:val="28"/>
+          <w:szCs w:val="28"/>
+        </w:rPr>
+      </w:pPr>
+      <w:r>
+        <w:rPr>
+          <w:b/>
+          <w:bCs/>
+          <w:sz w:val="28"/>
+          <w:szCs w:val="28"/>
+        </w:rPr>
+        <w:t xml:space="preserve">Semua data Food: </w:t>
       </w:r>
       <w:r>
         <w:rPr>
@@ -2757,52 +2744,52 @@
           <w:sz w:val="28"/>
           <w:szCs w:val="28"/>
         </w:rPr>
-        <w:t>provinceAll</w:t>
-      </w:r>
-    </w:p>
-    <w:p>
-      <w:pPr>
-        <w:rPr>
-          <w:sz w:val="24"/>
-          <w:szCs w:val="24"/>
-        </w:rPr>
-      </w:pPr>
-      <w:r>
-        <w:rPr>
-          <w:sz w:val="24"/>
-          <w:szCs w:val="24"/>
-        </w:rPr>
-        <w:t>Method: Get</w:t>
-      </w:r>
-    </w:p>
-    <w:p>
-      <w:pPr>
-        <w:rPr>
-          <w:sz w:val="24"/>
-          <w:szCs w:val="24"/>
-        </w:rPr>
-      </w:pPr>
-      <w:r>
-        <w:rPr>
-          <w:sz w:val="24"/>
-          <w:szCs w:val="24"/>
-        </w:rPr>
-        <w:t>No parameter</w:t>
-      </w:r>
-    </w:p>
-    <w:p>
-      <w:pPr>
-        <w:rPr>
-          <w:sz w:val="24"/>
-          <w:szCs w:val="24"/>
-        </w:rPr>
-      </w:pPr>
-      <w:r>
-        <w:rPr>
-          <w:sz w:val="24"/>
-          <w:szCs w:val="24"/>
-        </w:rPr>
-        <w:t xml:space="preserve">Contoh: </w:t>
+        <w:t>getAllFoods</w:t>
+      </w:r>
+    </w:p>
+    <w:p>
+      <w:pPr>
+        <w:rPr>
+          <w:sz w:val="24"/>
+          <w:szCs w:val="24"/>
+        </w:rPr>
+      </w:pPr>
+      <w:r>
+        <w:rPr>
+          <w:sz w:val="24"/>
+          <w:szCs w:val="24"/>
+        </w:rPr>
+        <w:t>Method: GET</w:t>
+      </w:r>
+    </w:p>
+    <w:p>
+      <w:pPr>
+        <w:rPr>
+          <w:sz w:val="24"/>
+          <w:szCs w:val="24"/>
+        </w:rPr>
+      </w:pPr>
+      <w:r>
+        <w:rPr>
+          <w:sz w:val="24"/>
+          <w:szCs w:val="24"/>
+        </w:rPr>
+        <w:t>No Parameter</w:t>
+      </w:r>
+    </w:p>
+    <w:p>
+      <w:pPr>
+        <w:rPr>
+          <w:sz w:val="24"/>
+          <w:szCs w:val="24"/>
+        </w:rPr>
+      </w:pPr>
+      <w:r>
+        <w:rPr>
+          <w:sz w:val="24"/>
+          <w:szCs w:val="24"/>
+        </w:rPr>
+        <w:t>Contoh:</w:t>
       </w:r>
     </w:p>
     <w:p>
@@ -2817,10 +2804,10 @@
           <w:noProof/>
         </w:rPr>
         <w:drawing>
-          <wp:inline distT="0" distB="0" distL="0" distR="0" wp14:anchorId="654021E2" wp14:editId="5E65B346">
-            <wp:extent cx="5731510" cy="1537335"/>
-            <wp:effectExtent l="0" t="0" r="2540" b="5715"/>
-            <wp:docPr id="15" name="Picture 15"/>
+          <wp:inline distT="0" distB="0" distL="0" distR="0" wp14:anchorId="03F06310" wp14:editId="0C7BBA28">
+            <wp:extent cx="5731510" cy="1607820"/>
+            <wp:effectExtent l="0" t="0" r="2540" b="0"/>
+            <wp:docPr id="23" name="Picture 23"/>
             <wp:cNvGraphicFramePr>
               <a:graphicFrameLocks xmlns:a="http://schemas.openxmlformats.org/drawingml/2006/main" noChangeAspect="1"/>
             </wp:cNvGraphicFramePr>
@@ -2840,7 +2827,7 @@
                   <pic:spPr>
                     <a:xfrm>
                       <a:off x="0" y="0"/>
-                      <a:ext cx="5731510" cy="1537335"/>
+                      <a:ext cx="5731510" cy="1607820"/>
                     </a:xfrm>
                     <a:prstGeom prst="rect">
                       <a:avLst/>
@@ -2880,10 +2867,10 @@
           <w:noProof/>
         </w:rPr>
         <w:drawing>
-          <wp:inline distT="0" distB="0" distL="0" distR="0" wp14:anchorId="72A3CF42" wp14:editId="7258E41D">
-            <wp:extent cx="5731510" cy="2948305"/>
-            <wp:effectExtent l="0" t="0" r="2540" b="4445"/>
-            <wp:docPr id="16" name="Picture 16"/>
+          <wp:inline distT="0" distB="0" distL="0" distR="0" wp14:anchorId="5A52D947" wp14:editId="5E3B7FAE">
+            <wp:extent cx="5114822" cy="1830365"/>
+            <wp:effectExtent l="0" t="0" r="0" b="0"/>
+            <wp:docPr id="24" name="Picture 24"/>
             <wp:cNvGraphicFramePr>
               <a:graphicFrameLocks xmlns:a="http://schemas.openxmlformats.org/drawingml/2006/main" noChangeAspect="1"/>
             </wp:cNvGraphicFramePr>
@@ -2903,7 +2890,7 @@
                   <pic:spPr>
                     <a:xfrm>
                       <a:off x="0" y="0"/>
-                      <a:ext cx="5731510" cy="2948305"/>
+                      <a:ext cx="5117785" cy="1831425"/>
                     </a:xfrm>
                     <a:prstGeom prst="rect">
                       <a:avLst/>
@@ -2927,28 +2914,20 @@
     <w:p>
       <w:pPr>
         <w:rPr>
-          <w:sz w:val="24"/>
-          <w:szCs w:val="24"/>
-        </w:rPr>
-      </w:pPr>
-    </w:p>
-    <w:p>
-      <w:pPr>
-        <w:rPr>
-          <w:b/>
-          <w:bCs/>
-          <w:sz w:val="28"/>
-          <w:szCs w:val="28"/>
-        </w:rPr>
-      </w:pPr>
-      <w:r>
-        <w:rPr>
-          <w:b/>
-          <w:bCs/>
-          <w:sz w:val="28"/>
-          <w:szCs w:val="28"/>
-        </w:rPr>
-        <w:t xml:space="preserve">Provinsi berdasarkan Id: </w:t>
+          <w:b/>
+          <w:bCs/>
+          <w:sz w:val="28"/>
+          <w:szCs w:val="28"/>
+        </w:rPr>
+      </w:pPr>
+      <w:r>
+        <w:rPr>
+          <w:b/>
+          <w:bCs/>
+          <w:sz w:val="28"/>
+          <w:szCs w:val="28"/>
+        </w:rPr>
+        <w:t xml:space="preserve">data Food berdasarkan id: </w:t>
       </w:r>
       <w:r>
         <w:rPr>
@@ -2969,37 +2948,51 @@
           <w:sz w:val="28"/>
           <w:szCs w:val="28"/>
         </w:rPr>
-        <w:t>provinceById</w:t>
-      </w:r>
-    </w:p>
-    <w:p>
-      <w:pPr>
-        <w:rPr>
-          <w:sz w:val="24"/>
-          <w:szCs w:val="24"/>
-        </w:rPr>
-      </w:pPr>
-      <w:r>
-        <w:rPr>
-          <w:sz w:val="24"/>
-          <w:szCs w:val="24"/>
-        </w:rPr>
-        <w:t>Method: get</w:t>
-      </w:r>
-    </w:p>
-    <w:p>
-      <w:pPr>
-        <w:rPr>
-          <w:sz w:val="24"/>
-          <w:szCs w:val="24"/>
-        </w:rPr>
-      </w:pPr>
-      <w:r>
-        <w:rPr>
-          <w:sz w:val="24"/>
-          <w:szCs w:val="24"/>
-        </w:rPr>
-        <w:t>params: Query params</w:t>
+        <w:t>getFoodById</w:t>
+      </w:r>
+    </w:p>
+    <w:p>
+      <w:pPr>
+        <w:rPr>
+          <w:sz w:val="24"/>
+          <w:szCs w:val="24"/>
+        </w:rPr>
+      </w:pPr>
+      <w:r>
+        <w:rPr>
+          <w:sz w:val="24"/>
+          <w:szCs w:val="24"/>
+        </w:rPr>
+        <w:t>Method: GET</w:t>
+      </w:r>
+    </w:p>
+    <w:p>
+      <w:pPr>
+        <w:rPr>
+          <w:sz w:val="24"/>
+          <w:szCs w:val="24"/>
+        </w:rPr>
+      </w:pPr>
+      <w:r>
+        <w:rPr>
+          <w:sz w:val="24"/>
+          <w:szCs w:val="24"/>
+        </w:rPr>
+        <w:t>body</w:t>
+      </w:r>
+      <w:r>
+        <w:rPr>
+          <w:sz w:val="24"/>
+          <w:szCs w:val="24"/>
+        </w:rPr>
+        <w:t xml:space="preserve">: </w:t>
+      </w:r>
+      <w:r>
+        <w:rPr>
+          <w:sz w:val="24"/>
+          <w:szCs w:val="24"/>
+        </w:rPr>
+        <w:t>x-www-form-urlencoded</w:t>
       </w:r>
     </w:p>
     <w:p>
@@ -3045,10 +3038,10 @@
         </w:rPr>
         <w:lastRenderedPageBreak/>
         <w:drawing>
-          <wp:inline distT="0" distB="0" distL="0" distR="0" wp14:anchorId="7B8286FF" wp14:editId="70DB2297">
-            <wp:extent cx="5731510" cy="1659890"/>
+          <wp:inline distT="0" distB="0" distL="0" distR="0" wp14:anchorId="49269E20" wp14:editId="25A6447C">
+            <wp:extent cx="5731510" cy="1678305"/>
             <wp:effectExtent l="0" t="0" r="2540" b="0"/>
-            <wp:docPr id="17" name="Picture 17"/>
+            <wp:docPr id="30" name="Picture 30"/>
             <wp:cNvGraphicFramePr>
               <a:graphicFrameLocks xmlns:a="http://schemas.openxmlformats.org/drawingml/2006/main" noChangeAspect="1"/>
             </wp:cNvGraphicFramePr>
@@ -3068,7 +3061,7 @@
                   <pic:spPr>
                     <a:xfrm>
                       <a:off x="0" y="0"/>
-                      <a:ext cx="5731510" cy="1659890"/>
+                      <a:ext cx="5731510" cy="1678305"/>
                     </a:xfrm>
                     <a:prstGeom prst="rect">
                       <a:avLst/>
@@ -3093,7 +3086,7 @@
           <w:sz w:val="24"/>
           <w:szCs w:val="24"/>
         </w:rPr>
-        <w:t>Respon:</w:t>
+        <w:t>Respone:</w:t>
       </w:r>
     </w:p>
     <w:p>
@@ -3108,10 +3101,10 @@
           <w:noProof/>
         </w:rPr>
         <w:drawing>
-          <wp:inline distT="0" distB="0" distL="0" distR="0" wp14:anchorId="395CD394" wp14:editId="6E09E6BA">
-            <wp:extent cx="5731510" cy="1068705"/>
-            <wp:effectExtent l="0" t="0" r="2540" b="0"/>
-            <wp:docPr id="18" name="Picture 18"/>
+          <wp:inline distT="0" distB="0" distL="0" distR="0" wp14:anchorId="6E69700B" wp14:editId="5EF118F2">
+            <wp:extent cx="5731510" cy="1553845"/>
+            <wp:effectExtent l="0" t="0" r="2540" b="8255"/>
+            <wp:docPr id="31" name="Picture 31"/>
             <wp:cNvGraphicFramePr>
               <a:graphicFrameLocks xmlns:a="http://schemas.openxmlformats.org/drawingml/2006/main" noChangeAspect="1"/>
             </wp:cNvGraphicFramePr>
@@ -3131,7 +3124,7 @@
                   <pic:spPr>
                     <a:xfrm>
                       <a:off x="0" y="0"/>
-                      <a:ext cx="5731510" cy="1068705"/>
+                      <a:ext cx="5731510" cy="1553845"/>
                     </a:xfrm>
                     <a:prstGeom prst="rect">
                       <a:avLst/>
@@ -3171,39 +3164,28 @@
     <w:p>
       <w:pPr>
         <w:rPr>
-          <w:b/>
-          <w:bCs/>
-          <w:sz w:val="28"/>
-          <w:szCs w:val="28"/>
-        </w:rPr>
-      </w:pPr>
-      <w:r>
-        <w:rPr>
-          <w:b/>
-          <w:bCs/>
-          <w:sz w:val="28"/>
-          <w:szCs w:val="28"/>
-        </w:rPr>
-        <w:t>Food</w:t>
-      </w:r>
-    </w:p>
-    <w:p>
-      <w:pPr>
-        <w:rPr>
-          <w:b/>
-          <w:bCs/>
-          <w:sz w:val="28"/>
-          <w:szCs w:val="28"/>
-        </w:rPr>
-      </w:pPr>
-      <w:r>
-        <w:rPr>
-          <w:b/>
-          <w:bCs/>
-          <w:sz w:val="28"/>
-          <w:szCs w:val="28"/>
-        </w:rPr>
-        <w:t xml:space="preserve">Semua data Food: </w:t>
+          <w:sz w:val="24"/>
+          <w:szCs w:val="24"/>
+        </w:rPr>
+      </w:pPr>
+    </w:p>
+    <w:p>
+      <w:pPr>
+        <w:rPr>
+          <w:b/>
+          <w:bCs/>
+          <w:sz w:val="28"/>
+          <w:szCs w:val="28"/>
+        </w:rPr>
+      </w:pPr>
+      <w:r>
+        <w:rPr>
+          <w:b/>
+          <w:bCs/>
+          <w:sz w:val="28"/>
+          <w:szCs w:val="28"/>
+        </w:rPr>
+        <w:t xml:space="preserve">Buat data food: </w:t>
       </w:r>
       <w:r>
         <w:rPr>
@@ -3224,52 +3206,149 @@
           <w:sz w:val="28"/>
           <w:szCs w:val="28"/>
         </w:rPr>
-        <w:t>getAllFoods</w:t>
-      </w:r>
-    </w:p>
-    <w:p>
-      <w:pPr>
-        <w:rPr>
-          <w:sz w:val="24"/>
-          <w:szCs w:val="24"/>
-        </w:rPr>
-      </w:pPr>
-      <w:r>
-        <w:rPr>
-          <w:sz w:val="24"/>
-          <w:szCs w:val="24"/>
-        </w:rPr>
-        <w:t>Method: GET</w:t>
-      </w:r>
-    </w:p>
-    <w:p>
-      <w:pPr>
-        <w:rPr>
-          <w:sz w:val="24"/>
-          <w:szCs w:val="24"/>
-        </w:rPr>
-      </w:pPr>
-      <w:r>
-        <w:rPr>
-          <w:sz w:val="24"/>
-          <w:szCs w:val="24"/>
-        </w:rPr>
-        <w:t>No Parameter</w:t>
-      </w:r>
-    </w:p>
-    <w:p>
-      <w:pPr>
-        <w:rPr>
-          <w:sz w:val="24"/>
-          <w:szCs w:val="24"/>
-        </w:rPr>
-      </w:pPr>
-      <w:r>
-        <w:rPr>
-          <w:sz w:val="24"/>
-          <w:szCs w:val="24"/>
-        </w:rPr>
-        <w:t>Contoh:</w:t>
+        <w:t>createFood</w:t>
+      </w:r>
+    </w:p>
+    <w:p>
+      <w:pPr>
+        <w:rPr>
+          <w:sz w:val="24"/>
+          <w:szCs w:val="24"/>
+        </w:rPr>
+      </w:pPr>
+      <w:r>
+        <w:rPr>
+          <w:sz w:val="24"/>
+          <w:szCs w:val="24"/>
+        </w:rPr>
+        <w:t>Method: POST</w:t>
+      </w:r>
+    </w:p>
+    <w:p>
+      <w:pPr>
+        <w:rPr>
+          <w:sz w:val="24"/>
+          <w:szCs w:val="24"/>
+        </w:rPr>
+      </w:pPr>
+      <w:r>
+        <w:rPr>
+          <w:sz w:val="24"/>
+          <w:szCs w:val="24"/>
+        </w:rPr>
+        <w:t xml:space="preserve">Headers: Authorization: di isi token </w:t>
+      </w:r>
+      <w:r>
+        <w:rPr>
+          <w:sz w:val="24"/>
+          <w:szCs w:val="24"/>
+        </w:rPr>
+        <w:t>yang didapat saat seller login</w:t>
+      </w:r>
+    </w:p>
+    <w:p>
+      <w:pPr>
+        <w:rPr>
+          <w:sz w:val="24"/>
+          <w:szCs w:val="24"/>
+        </w:rPr>
+      </w:pPr>
+      <w:r>
+        <w:rPr>
+          <w:sz w:val="24"/>
+          <w:szCs w:val="24"/>
+        </w:rPr>
+        <w:t>Body: form-data</w:t>
+      </w:r>
+    </w:p>
+    <w:p>
+      <w:pPr>
+        <w:rPr>
+          <w:sz w:val="24"/>
+          <w:szCs w:val="24"/>
+        </w:rPr>
+      </w:pPr>
+      <w:r>
+        <w:rPr>
+          <w:sz w:val="24"/>
+          <w:szCs w:val="24"/>
+        </w:rPr>
+        <w:t>sellerId</w:t>
+      </w:r>
+    </w:p>
+    <w:p>
+      <w:pPr>
+        <w:rPr>
+          <w:sz w:val="24"/>
+          <w:szCs w:val="24"/>
+        </w:rPr>
+      </w:pPr>
+      <w:r>
+        <w:rPr>
+          <w:sz w:val="24"/>
+          <w:szCs w:val="24"/>
+        </w:rPr>
+        <w:t>name</w:t>
+      </w:r>
+    </w:p>
+    <w:p>
+      <w:pPr>
+        <w:rPr>
+          <w:sz w:val="24"/>
+          <w:szCs w:val="24"/>
+        </w:rPr>
+      </w:pPr>
+      <w:r>
+        <w:rPr>
+          <w:sz w:val="24"/>
+          <w:szCs w:val="24"/>
+        </w:rPr>
+        <w:t>price</w:t>
+      </w:r>
+    </w:p>
+    <w:p>
+      <w:pPr>
+        <w:rPr>
+          <w:sz w:val="24"/>
+          <w:szCs w:val="24"/>
+        </w:rPr>
+      </w:pPr>
+      <w:r>
+        <w:rPr>
+          <w:sz w:val="24"/>
+          <w:szCs w:val="24"/>
+        </w:rPr>
+        <w:t>stock</w:t>
+      </w:r>
+    </w:p>
+    <w:p>
+      <w:pPr>
+        <w:rPr>
+          <w:sz w:val="24"/>
+          <w:szCs w:val="24"/>
+        </w:rPr>
+      </w:pPr>
+      <w:r>
+        <w:rPr>
+          <w:sz w:val="24"/>
+          <w:szCs w:val="24"/>
+        </w:rPr>
+        <w:t xml:space="preserve">photo </w:t>
+      </w:r>
+    </w:p>
+    <w:p>
+      <w:pPr>
+        <w:rPr>
+          <w:sz w:val="24"/>
+          <w:szCs w:val="24"/>
+        </w:rPr>
+      </w:pPr>
+      <w:r>
+        <w:rPr>
+          <w:sz w:val="24"/>
+          <w:szCs w:val="24"/>
+        </w:rPr>
+        <w:t>contoh:</w:t>
       </w:r>
     </w:p>
     <w:p>
@@ -3283,11 +3362,12 @@
         <w:rPr>
           <w:noProof/>
         </w:rPr>
+        <w:lastRenderedPageBreak/>
         <w:drawing>
-          <wp:inline distT="0" distB="0" distL="0" distR="0" wp14:anchorId="03F06310" wp14:editId="0C7BBA28">
-            <wp:extent cx="5731510" cy="1607820"/>
+          <wp:inline distT="0" distB="0" distL="0" distR="0" wp14:anchorId="43673654" wp14:editId="69FC9C21">
+            <wp:extent cx="5731510" cy="2210435"/>
             <wp:effectExtent l="0" t="0" r="2540" b="0"/>
-            <wp:docPr id="23" name="Picture 23"/>
+            <wp:docPr id="27" name="Picture 27"/>
             <wp:cNvGraphicFramePr>
               <a:graphicFrameLocks xmlns:a="http://schemas.openxmlformats.org/drawingml/2006/main" noChangeAspect="1"/>
             </wp:cNvGraphicFramePr>
@@ -3307,7 +3387,7 @@
                   <pic:spPr>
                     <a:xfrm>
                       <a:off x="0" y="0"/>
-                      <a:ext cx="5731510" cy="1607820"/>
+                      <a:ext cx="5731510" cy="2210435"/>
                     </a:xfrm>
                     <a:prstGeom prst="rect">
                       <a:avLst/>
@@ -3329,29 +3409,13 @@
       </w:pPr>
       <w:r>
         <w:rPr>
-          <w:sz w:val="24"/>
-          <w:szCs w:val="24"/>
-        </w:rPr>
-        <w:t>Respone:</w:t>
-      </w:r>
-    </w:p>
-    <w:p>
-      <w:pPr>
-        <w:rPr>
-          <w:sz w:val="24"/>
-          <w:szCs w:val="24"/>
-        </w:rPr>
-      </w:pPr>
-      <w:r>
-        <w:rPr>
           <w:noProof/>
         </w:rPr>
-        <w:lastRenderedPageBreak/>
         <w:drawing>
-          <wp:inline distT="0" distB="0" distL="0" distR="0" wp14:anchorId="5A52D947" wp14:editId="5E3B7FAE">
-            <wp:extent cx="5114822" cy="1830365"/>
-            <wp:effectExtent l="0" t="0" r="0" b="0"/>
-            <wp:docPr id="24" name="Picture 24"/>
+          <wp:inline distT="0" distB="0" distL="0" distR="0" wp14:anchorId="1B670CCA" wp14:editId="4ED0B494">
+            <wp:extent cx="5731510" cy="2135505"/>
+            <wp:effectExtent l="0" t="0" r="2540" b="0"/>
+            <wp:docPr id="28" name="Picture 28"/>
             <wp:cNvGraphicFramePr>
               <a:graphicFrameLocks xmlns:a="http://schemas.openxmlformats.org/drawingml/2006/main" noChangeAspect="1"/>
             </wp:cNvGraphicFramePr>
@@ -3371,7 +3435,7 @@
                   <pic:spPr>
                     <a:xfrm>
                       <a:off x="0" y="0"/>
-                      <a:ext cx="5117785" cy="1831425"/>
+                      <a:ext cx="5731510" cy="2135505"/>
                     </a:xfrm>
                     <a:prstGeom prst="rect">
                       <a:avLst/>
@@ -3391,119 +3455,12 @@
           <w:szCs w:val="24"/>
         </w:rPr>
       </w:pPr>
-    </w:p>
-    <w:p>
-      <w:pPr>
-        <w:rPr>
-          <w:b/>
-          <w:bCs/>
-          <w:sz w:val="28"/>
-          <w:szCs w:val="28"/>
-        </w:rPr>
-      </w:pPr>
-      <w:r>
-        <w:rPr>
-          <w:b/>
-          <w:bCs/>
-          <w:sz w:val="28"/>
-          <w:szCs w:val="28"/>
-        </w:rPr>
-        <w:t xml:space="preserve">data Food berdasarkan id: </w:t>
-      </w:r>
-      <w:r>
-        <w:rPr>
-          <w:b/>
-          <w:bCs/>
-          <w:sz w:val="28"/>
-          <w:szCs w:val="28"/>
-        </w:rPr>
-        <w:t>/</w:t>
-      </w:r>
-      <w:r>
-        <w:t xml:space="preserve"> </w:t>
-      </w:r>
-      <w:r>
-        <w:rPr>
-          <w:b/>
-          <w:bCs/>
-          <w:sz w:val="28"/>
-          <w:szCs w:val="28"/>
-        </w:rPr>
-        <w:t>getFoodById</w:t>
-      </w:r>
-    </w:p>
-    <w:p>
-      <w:pPr>
-        <w:rPr>
-          <w:sz w:val="24"/>
-          <w:szCs w:val="24"/>
-        </w:rPr>
-      </w:pPr>
-      <w:r>
-        <w:rPr>
-          <w:sz w:val="24"/>
-          <w:szCs w:val="24"/>
-        </w:rPr>
-        <w:t>Method: GET</w:t>
-      </w:r>
-    </w:p>
-    <w:p>
-      <w:pPr>
-        <w:rPr>
-          <w:sz w:val="24"/>
-          <w:szCs w:val="24"/>
-        </w:rPr>
-      </w:pPr>
-      <w:r>
-        <w:rPr>
-          <w:sz w:val="24"/>
-          <w:szCs w:val="24"/>
-        </w:rPr>
-        <w:t>body</w:t>
-      </w:r>
-      <w:r>
-        <w:rPr>
-          <w:sz w:val="24"/>
-          <w:szCs w:val="24"/>
-        </w:rPr>
-        <w:t xml:space="preserve">: </w:t>
-      </w:r>
-      <w:r>
-        <w:rPr>
-          <w:sz w:val="24"/>
-          <w:szCs w:val="24"/>
-        </w:rPr>
-        <w:t>x-www-form-urlencoded</w:t>
-      </w:r>
-    </w:p>
-    <w:p>
-      <w:pPr>
-        <w:rPr>
-          <w:sz w:val="24"/>
-          <w:szCs w:val="24"/>
-        </w:rPr>
-      </w:pPr>
-      <w:r>
-        <w:rPr>
-          <w:sz w:val="24"/>
-          <w:szCs w:val="24"/>
-        </w:rPr>
-        <w:t>id</w:t>
-      </w:r>
-    </w:p>
-    <w:p>
-      <w:pPr>
-        <w:rPr>
-          <w:sz w:val="24"/>
-          <w:szCs w:val="24"/>
-        </w:rPr>
-      </w:pPr>
-      <w:r>
-        <w:rPr>
-          <w:sz w:val="24"/>
-          <w:szCs w:val="24"/>
-        </w:rPr>
-        <w:t xml:space="preserve">contoh: </w:t>
+      <w:r>
+        <w:rPr>
+          <w:sz w:val="24"/>
+          <w:szCs w:val="24"/>
+        </w:rPr>
+        <w:t>Respone:</w:t>
       </w:r>
     </w:p>
     <w:p>
@@ -3518,10 +3475,10 @@
           <w:noProof/>
         </w:rPr>
         <w:drawing>
-          <wp:inline distT="0" distB="0" distL="0" distR="0" wp14:anchorId="49269E20" wp14:editId="25A6447C">
-            <wp:extent cx="5731510" cy="1678305"/>
-            <wp:effectExtent l="0" t="0" r="2540" b="0"/>
-            <wp:docPr id="30" name="Picture 30"/>
+          <wp:inline distT="0" distB="0" distL="0" distR="0" wp14:anchorId="63B981EC" wp14:editId="2E20D608">
+            <wp:extent cx="4410075" cy="1114425"/>
+            <wp:effectExtent l="0" t="0" r="9525" b="9525"/>
+            <wp:docPr id="29" name="Picture 29"/>
             <wp:cNvGraphicFramePr>
               <a:graphicFrameLocks xmlns:a="http://schemas.openxmlformats.org/drawingml/2006/main" noChangeAspect="1"/>
             </wp:cNvGraphicFramePr>
@@ -3541,7 +3498,7 @@
                   <pic:spPr>
                     <a:xfrm>
                       <a:off x="0" y="0"/>
-                      <a:ext cx="5731510" cy="1678305"/>
+                      <a:ext cx="4410075" cy="1114425"/>
                     </a:xfrm>
                     <a:prstGeom prst="rect">
                       <a:avLst/>
@@ -3561,12 +3518,193 @@
           <w:szCs w:val="24"/>
         </w:rPr>
       </w:pPr>
-      <w:r>
-        <w:rPr>
-          <w:sz w:val="24"/>
-          <w:szCs w:val="24"/>
-        </w:rPr>
-        <w:t>Respone:</w:t>
+    </w:p>
+    <w:p>
+      <w:pPr>
+        <w:rPr>
+          <w:sz w:val="24"/>
+          <w:szCs w:val="24"/>
+        </w:rPr>
+      </w:pPr>
+    </w:p>
+    <w:p>
+      <w:pPr>
+        <w:rPr>
+          <w:sz w:val="24"/>
+          <w:szCs w:val="24"/>
+        </w:rPr>
+      </w:pPr>
+      <w:r>
+        <w:rPr>
+          <w:b/>
+          <w:bCs/>
+          <w:sz w:val="28"/>
+          <w:szCs w:val="28"/>
+        </w:rPr>
+        <w:t xml:space="preserve">Update data food: </w:t>
+      </w:r>
+      <w:r>
+        <w:rPr>
+          <w:b/>
+          <w:bCs/>
+          <w:sz w:val="28"/>
+          <w:szCs w:val="28"/>
+        </w:rPr>
+        <w:t>/</w:t>
+      </w:r>
+      <w:r>
+        <w:rPr>
+          <w:b/>
+          <w:bCs/>
+          <w:sz w:val="28"/>
+          <w:szCs w:val="28"/>
+        </w:rPr>
+        <w:t>update</w:t>
+      </w:r>
+      <w:r>
+        <w:rPr>
+          <w:b/>
+          <w:bCs/>
+          <w:sz w:val="28"/>
+          <w:szCs w:val="28"/>
+        </w:rPr>
+        <w:t>Food</w:t>
+      </w:r>
+    </w:p>
+    <w:p>
+      <w:pPr>
+        <w:rPr>
+          <w:sz w:val="24"/>
+          <w:szCs w:val="24"/>
+        </w:rPr>
+      </w:pPr>
+      <w:r>
+        <w:rPr>
+          <w:sz w:val="24"/>
+          <w:szCs w:val="24"/>
+        </w:rPr>
+        <w:t>Method: PUT</w:t>
+      </w:r>
+    </w:p>
+    <w:p>
+      <w:pPr>
+        <w:rPr>
+          <w:sz w:val="24"/>
+          <w:szCs w:val="24"/>
+        </w:rPr>
+      </w:pPr>
+      <w:r>
+        <w:rPr>
+          <w:sz w:val="24"/>
+          <w:szCs w:val="24"/>
+        </w:rPr>
+        <w:t>Headers: Authorization: di isi token yang didapat saat seller login</w:t>
+      </w:r>
+    </w:p>
+    <w:p>
+      <w:pPr>
+        <w:rPr>
+          <w:sz w:val="24"/>
+          <w:szCs w:val="24"/>
+        </w:rPr>
+      </w:pPr>
+      <w:r>
+        <w:rPr>
+          <w:sz w:val="24"/>
+          <w:szCs w:val="24"/>
+        </w:rPr>
+        <w:t>Body: form-data</w:t>
+      </w:r>
+    </w:p>
+    <w:p>
+      <w:pPr>
+        <w:rPr>
+          <w:sz w:val="24"/>
+          <w:szCs w:val="24"/>
+        </w:rPr>
+      </w:pPr>
+      <w:r>
+        <w:rPr>
+          <w:sz w:val="24"/>
+          <w:szCs w:val="24"/>
+        </w:rPr>
+        <w:t>Id (id dari food nya)</w:t>
+      </w:r>
+    </w:p>
+    <w:p>
+      <w:pPr>
+        <w:rPr>
+          <w:sz w:val="24"/>
+          <w:szCs w:val="24"/>
+        </w:rPr>
+      </w:pPr>
+      <w:r>
+        <w:rPr>
+          <w:sz w:val="24"/>
+          <w:szCs w:val="24"/>
+        </w:rPr>
+        <w:t>name (name dari food nya)</w:t>
+      </w:r>
+    </w:p>
+    <w:p>
+      <w:pPr>
+        <w:rPr>
+          <w:sz w:val="24"/>
+          <w:szCs w:val="24"/>
+        </w:rPr>
+      </w:pPr>
+      <w:r>
+        <w:rPr>
+          <w:sz w:val="24"/>
+          <w:szCs w:val="24"/>
+        </w:rPr>
+        <w:t>sellerId (id dari seller bisa didapat saat setelah seller logii)</w:t>
+      </w:r>
+    </w:p>
+    <w:p>
+      <w:pPr>
+        <w:rPr>
+          <w:sz w:val="24"/>
+          <w:szCs w:val="24"/>
+        </w:rPr>
+      </w:pPr>
+      <w:r>
+        <w:rPr>
+          <w:sz w:val="24"/>
+          <w:szCs w:val="24"/>
+        </w:rPr>
+        <w:lastRenderedPageBreak/>
+        <w:t>price</w:t>
+      </w:r>
+    </w:p>
+    <w:p>
+      <w:pPr>
+        <w:rPr>
+          <w:sz w:val="24"/>
+          <w:szCs w:val="24"/>
+        </w:rPr>
+      </w:pPr>
+      <w:r>
+        <w:rPr>
+          <w:sz w:val="24"/>
+          <w:szCs w:val="24"/>
+        </w:rPr>
+        <w:t>stock</w:t>
+      </w:r>
+    </w:p>
+    <w:p>
+      <w:pPr>
+        <w:rPr>
+          <w:sz w:val="24"/>
+          <w:szCs w:val="24"/>
+        </w:rPr>
+      </w:pPr>
+      <w:r>
+        <w:rPr>
+          <w:sz w:val="24"/>
+          <w:szCs w:val="24"/>
+        </w:rPr>
+        <w:t>contoh:</w:t>
       </w:r>
     </w:p>
     <w:p>
@@ -3581,10 +3719,10 @@
           <w:noProof/>
         </w:rPr>
         <w:drawing>
-          <wp:inline distT="0" distB="0" distL="0" distR="0" wp14:anchorId="6E69700B" wp14:editId="5EF118F2">
-            <wp:extent cx="5731510" cy="1553845"/>
-            <wp:effectExtent l="0" t="0" r="2540" b="8255"/>
-            <wp:docPr id="31" name="Picture 31"/>
+          <wp:inline distT="0" distB="0" distL="0" distR="0" wp14:anchorId="7D966560" wp14:editId="23A34563">
+            <wp:extent cx="5731510" cy="2259965"/>
+            <wp:effectExtent l="0" t="0" r="2540" b="6985"/>
+            <wp:docPr id="32" name="Picture 32"/>
             <wp:cNvGraphicFramePr>
               <a:graphicFrameLocks xmlns:a="http://schemas.openxmlformats.org/drawingml/2006/main" noChangeAspect="1"/>
             </wp:cNvGraphicFramePr>
@@ -3604,7 +3742,7 @@
                   <pic:spPr>
                     <a:xfrm>
                       <a:off x="0" y="0"/>
-                      <a:ext cx="5731510" cy="1553845"/>
+                      <a:ext cx="5731510" cy="2259965"/>
                     </a:xfrm>
                     <a:prstGeom prst="rect">
                       <a:avLst/>
@@ -3624,212 +3762,12 @@
           <w:szCs w:val="24"/>
         </w:rPr>
       </w:pPr>
-    </w:p>
-    <w:p>
-      <w:pPr>
-        <w:rPr>
-          <w:sz w:val="24"/>
-          <w:szCs w:val="24"/>
-        </w:rPr>
-      </w:pPr>
-    </w:p>
-    <w:p>
-      <w:pPr>
-        <w:rPr>
-          <w:sz w:val="24"/>
-          <w:szCs w:val="24"/>
-        </w:rPr>
-      </w:pPr>
-    </w:p>
-    <w:p>
-      <w:pPr>
-        <w:rPr>
-          <w:sz w:val="24"/>
-          <w:szCs w:val="24"/>
-        </w:rPr>
-      </w:pPr>
-    </w:p>
-    <w:p>
-      <w:pPr>
-        <w:rPr>
-          <w:b/>
-          <w:bCs/>
-          <w:sz w:val="28"/>
-          <w:szCs w:val="28"/>
-        </w:rPr>
-      </w:pPr>
-      <w:r>
-        <w:rPr>
-          <w:b/>
-          <w:bCs/>
-          <w:sz w:val="28"/>
-          <w:szCs w:val="28"/>
-        </w:rPr>
-        <w:lastRenderedPageBreak/>
-        <w:t xml:space="preserve">Buat data food: </w:t>
-      </w:r>
-      <w:r>
-        <w:rPr>
-          <w:b/>
-          <w:bCs/>
-          <w:sz w:val="28"/>
-          <w:szCs w:val="28"/>
-        </w:rPr>
-        <w:t>/</w:t>
-      </w:r>
-      <w:r>
-        <w:t xml:space="preserve"> </w:t>
-      </w:r>
-      <w:r>
-        <w:rPr>
-          <w:b/>
-          <w:bCs/>
-          <w:sz w:val="28"/>
-          <w:szCs w:val="28"/>
-        </w:rPr>
-        <w:t>createFood</w:t>
-      </w:r>
-    </w:p>
-    <w:p>
-      <w:pPr>
-        <w:rPr>
-          <w:sz w:val="24"/>
-          <w:szCs w:val="24"/>
-        </w:rPr>
-      </w:pPr>
-      <w:r>
-        <w:rPr>
-          <w:sz w:val="24"/>
-          <w:szCs w:val="24"/>
-        </w:rPr>
-        <w:t>Method: POST</w:t>
-      </w:r>
-    </w:p>
-    <w:p>
-      <w:pPr>
-        <w:rPr>
-          <w:sz w:val="24"/>
-          <w:szCs w:val="24"/>
-        </w:rPr>
-      </w:pPr>
-      <w:r>
-        <w:rPr>
-          <w:sz w:val="24"/>
-          <w:szCs w:val="24"/>
-        </w:rPr>
-        <w:t xml:space="preserve">Headers: Authorization: di isi token </w:t>
-      </w:r>
-      <w:r>
-        <w:rPr>
-          <w:sz w:val="24"/>
-          <w:szCs w:val="24"/>
-        </w:rPr>
-        <w:t>yang didapat saat seller login</w:t>
-      </w:r>
-    </w:p>
-    <w:p>
-      <w:pPr>
-        <w:rPr>
-          <w:sz w:val="24"/>
-          <w:szCs w:val="24"/>
-        </w:rPr>
-      </w:pPr>
-      <w:r>
-        <w:rPr>
-          <w:sz w:val="24"/>
-          <w:szCs w:val="24"/>
-        </w:rPr>
-        <w:t>Body: form-data</w:t>
-      </w:r>
-    </w:p>
-    <w:p>
-      <w:pPr>
-        <w:rPr>
-          <w:sz w:val="24"/>
-          <w:szCs w:val="24"/>
-        </w:rPr>
-      </w:pPr>
-      <w:r>
-        <w:rPr>
-          <w:sz w:val="24"/>
-          <w:szCs w:val="24"/>
-        </w:rPr>
-        <w:t>sellerId</w:t>
-      </w:r>
-    </w:p>
-    <w:p>
-      <w:pPr>
-        <w:rPr>
-          <w:sz w:val="24"/>
-          <w:szCs w:val="24"/>
-        </w:rPr>
-      </w:pPr>
-      <w:r>
-        <w:rPr>
-          <w:sz w:val="24"/>
-          <w:szCs w:val="24"/>
-        </w:rPr>
-        <w:t>name</w:t>
-      </w:r>
-    </w:p>
-    <w:p>
-      <w:pPr>
-        <w:rPr>
-          <w:sz w:val="24"/>
-          <w:szCs w:val="24"/>
-        </w:rPr>
-      </w:pPr>
-      <w:r>
-        <w:rPr>
-          <w:sz w:val="24"/>
-          <w:szCs w:val="24"/>
-        </w:rPr>
-        <w:t>price</w:t>
-      </w:r>
-    </w:p>
-    <w:p>
-      <w:pPr>
-        <w:rPr>
-          <w:sz w:val="24"/>
-          <w:szCs w:val="24"/>
-        </w:rPr>
-      </w:pPr>
-      <w:r>
-        <w:rPr>
-          <w:sz w:val="24"/>
-          <w:szCs w:val="24"/>
-        </w:rPr>
-        <w:t>stock</w:t>
-      </w:r>
-    </w:p>
-    <w:p>
-      <w:pPr>
-        <w:rPr>
-          <w:sz w:val="24"/>
-          <w:szCs w:val="24"/>
-        </w:rPr>
-      </w:pPr>
-      <w:r>
-        <w:rPr>
-          <w:sz w:val="24"/>
-          <w:szCs w:val="24"/>
-        </w:rPr>
-        <w:t xml:space="preserve">photo </w:t>
-      </w:r>
-    </w:p>
-    <w:p>
-      <w:pPr>
-        <w:rPr>
-          <w:sz w:val="24"/>
-          <w:szCs w:val="24"/>
-        </w:rPr>
-      </w:pPr>
-      <w:r>
-        <w:rPr>
-          <w:sz w:val="24"/>
-          <w:szCs w:val="24"/>
-        </w:rPr>
-        <w:t>contoh:</w:t>
+      <w:r>
+        <w:rPr>
+          <w:sz w:val="24"/>
+          <w:szCs w:val="24"/>
+        </w:rPr>
+        <w:t>Respon:</w:t>
       </w:r>
     </w:p>
     <w:p>
@@ -3844,10 +3782,10 @@
           <w:noProof/>
         </w:rPr>
         <w:drawing>
-          <wp:inline distT="0" distB="0" distL="0" distR="0" wp14:anchorId="43673654" wp14:editId="69FC9C21">
-            <wp:extent cx="5731510" cy="2210435"/>
+          <wp:inline distT="0" distB="0" distL="0" distR="0" wp14:anchorId="6F3B1810" wp14:editId="43DBE544">
+            <wp:extent cx="5731510" cy="1047750"/>
             <wp:effectExtent l="0" t="0" r="2540" b="0"/>
-            <wp:docPr id="27" name="Picture 27"/>
+            <wp:docPr id="33" name="Picture 33"/>
             <wp:cNvGraphicFramePr>
               <a:graphicFrameLocks xmlns:a="http://schemas.openxmlformats.org/drawingml/2006/main" noChangeAspect="1"/>
             </wp:cNvGraphicFramePr>
@@ -3867,7 +3805,7 @@
                   <pic:spPr>
                     <a:xfrm>
                       <a:off x="0" y="0"/>
-                      <a:ext cx="5731510" cy="2210435"/>
+                      <a:ext cx="5731510" cy="1047750"/>
                     </a:xfrm>
                     <a:prstGeom prst="rect">
                       <a:avLst/>
@@ -3889,13 +3827,155 @@
       </w:pPr>
       <w:r>
         <w:rPr>
+          <w:b/>
+          <w:bCs/>
+          <w:sz w:val="28"/>
+          <w:szCs w:val="28"/>
+        </w:rPr>
+        <w:t xml:space="preserve">Hapus data food: </w:t>
+      </w:r>
+      <w:r>
+        <w:rPr>
+          <w:b/>
+          <w:bCs/>
+          <w:sz w:val="28"/>
+          <w:szCs w:val="28"/>
+        </w:rPr>
+        <w:t>/</w:t>
+      </w:r>
+      <w:r>
+        <w:rPr>
+          <w:b/>
+          <w:bCs/>
+          <w:sz w:val="28"/>
+          <w:szCs w:val="28"/>
+        </w:rPr>
+        <w:t>delete</w:t>
+      </w:r>
+      <w:r>
+        <w:rPr>
+          <w:b/>
+          <w:bCs/>
+          <w:sz w:val="28"/>
+          <w:szCs w:val="28"/>
+        </w:rPr>
+        <w:t>Food</w:t>
+      </w:r>
+    </w:p>
+    <w:p>
+      <w:pPr>
+        <w:rPr>
+          <w:sz w:val="24"/>
+          <w:szCs w:val="24"/>
+        </w:rPr>
+      </w:pPr>
+      <w:r>
+        <w:rPr>
+          <w:sz w:val="24"/>
+          <w:szCs w:val="24"/>
+        </w:rPr>
+        <w:t xml:space="preserve">Method: </w:t>
+      </w:r>
+      <w:r>
+        <w:rPr>
+          <w:sz w:val="24"/>
+          <w:szCs w:val="24"/>
+        </w:rPr>
+        <w:t>DELETE</w:t>
+      </w:r>
+    </w:p>
+    <w:p>
+      <w:pPr>
+        <w:rPr>
+          <w:sz w:val="24"/>
+          <w:szCs w:val="24"/>
+        </w:rPr>
+      </w:pPr>
+      <w:r>
+        <w:rPr>
+          <w:sz w:val="24"/>
+          <w:szCs w:val="24"/>
+        </w:rPr>
+        <w:t>Headers: Authorization: di isi token yang didapat saat seller login</w:t>
+      </w:r>
+    </w:p>
+    <w:p>
+      <w:pPr>
+        <w:rPr>
+          <w:sz w:val="24"/>
+          <w:szCs w:val="24"/>
+        </w:rPr>
+      </w:pPr>
+      <w:r>
+        <w:rPr>
+          <w:sz w:val="24"/>
+          <w:szCs w:val="24"/>
+        </w:rPr>
+        <w:t>Body: x-www-form-urlencoded</w:t>
+      </w:r>
+    </w:p>
+    <w:p>
+      <w:pPr>
+        <w:rPr>
+          <w:sz w:val="24"/>
+          <w:szCs w:val="24"/>
+        </w:rPr>
+      </w:pPr>
+      <w:r>
+        <w:rPr>
+          <w:sz w:val="24"/>
+          <w:szCs w:val="24"/>
+        </w:rPr>
+        <w:t>id</w:t>
+      </w:r>
+    </w:p>
+    <w:p>
+      <w:pPr>
+        <w:rPr>
+          <w:sz w:val="24"/>
+          <w:szCs w:val="24"/>
+        </w:rPr>
+      </w:pPr>
+      <w:r>
+        <w:rPr>
+          <w:sz w:val="24"/>
+          <w:szCs w:val="24"/>
+        </w:rPr>
+        <w:t>sellerId</w:t>
+      </w:r>
+    </w:p>
+    <w:p>
+      <w:pPr>
+        <w:rPr>
+          <w:sz w:val="24"/>
+          <w:szCs w:val="24"/>
+        </w:rPr>
+      </w:pPr>
+      <w:r>
+        <w:rPr>
+          <w:sz w:val="24"/>
+          <w:szCs w:val="24"/>
+        </w:rPr>
+        <w:t>contoh:</w:t>
+      </w:r>
+    </w:p>
+    <w:p>
+      <w:pPr>
+        <w:rPr>
+          <w:sz w:val="24"/>
+          <w:szCs w:val="24"/>
+        </w:rPr>
+      </w:pPr>
+      <w:r>
+        <w:rPr>
           <w:noProof/>
         </w:rPr>
+        <w:lastRenderedPageBreak/>
         <w:drawing>
-          <wp:inline distT="0" distB="0" distL="0" distR="0" wp14:anchorId="1B670CCA" wp14:editId="4ED0B494">
-            <wp:extent cx="5731510" cy="2135505"/>
+          <wp:inline distT="0" distB="0" distL="0" distR="0" wp14:anchorId="366A6A08" wp14:editId="0C528164">
+            <wp:extent cx="5731510" cy="2007870"/>
             <wp:effectExtent l="0" t="0" r="2540" b="0"/>
-            <wp:docPr id="28" name="Picture 28"/>
+            <wp:docPr id="34" name="Picture 34"/>
             <wp:cNvGraphicFramePr>
               <a:graphicFrameLocks xmlns:a="http://schemas.openxmlformats.org/drawingml/2006/main" noChangeAspect="1"/>
             </wp:cNvGraphicFramePr>
@@ -3915,566 +3995,6 @@
                   <pic:spPr>
                     <a:xfrm>
                       <a:off x="0" y="0"/>
-                      <a:ext cx="5731510" cy="2135505"/>
-                    </a:xfrm>
-                    <a:prstGeom prst="rect">
-                      <a:avLst/>
-                    </a:prstGeom>
-                  </pic:spPr>
-                </pic:pic>
-              </a:graphicData>
-            </a:graphic>
-          </wp:inline>
-        </w:drawing>
-      </w:r>
-    </w:p>
-    <w:p>
-      <w:pPr>
-        <w:rPr>
-          <w:sz w:val="24"/>
-          <w:szCs w:val="24"/>
-        </w:rPr>
-      </w:pPr>
-      <w:r>
-        <w:rPr>
-          <w:sz w:val="24"/>
-          <w:szCs w:val="24"/>
-        </w:rPr>
-        <w:t>Respone:</w:t>
-      </w:r>
-    </w:p>
-    <w:p>
-      <w:pPr>
-        <w:rPr>
-          <w:sz w:val="24"/>
-          <w:szCs w:val="24"/>
-        </w:rPr>
-      </w:pPr>
-      <w:r>
-        <w:rPr>
-          <w:noProof/>
-        </w:rPr>
-        <w:lastRenderedPageBreak/>
-        <w:drawing>
-          <wp:inline distT="0" distB="0" distL="0" distR="0" wp14:anchorId="63B981EC" wp14:editId="2E20D608">
-            <wp:extent cx="4410075" cy="1114425"/>
-            <wp:effectExtent l="0" t="0" r="9525" b="9525"/>
-            <wp:docPr id="29" name="Picture 29"/>
-            <wp:cNvGraphicFramePr>
-              <a:graphicFrameLocks xmlns:a="http://schemas.openxmlformats.org/drawingml/2006/main" noChangeAspect="1"/>
-            </wp:cNvGraphicFramePr>
-            <a:graphic xmlns:a="http://schemas.openxmlformats.org/drawingml/2006/main">
-              <a:graphicData uri="http://schemas.openxmlformats.org/drawingml/2006/picture">
-                <pic:pic xmlns:pic="http://schemas.openxmlformats.org/drawingml/2006/picture">
-                  <pic:nvPicPr>
-                    <pic:cNvPr id="1" name=""/>
-                    <pic:cNvPicPr/>
-                  </pic:nvPicPr>
-                  <pic:blipFill>
-                    <a:blip r:embed="rId32"/>
-                    <a:stretch>
-                      <a:fillRect/>
-                    </a:stretch>
-                  </pic:blipFill>
-                  <pic:spPr>
-                    <a:xfrm>
-                      <a:off x="0" y="0"/>
-                      <a:ext cx="4410075" cy="1114425"/>
-                    </a:xfrm>
-                    <a:prstGeom prst="rect">
-                      <a:avLst/>
-                    </a:prstGeom>
-                  </pic:spPr>
-                </pic:pic>
-              </a:graphicData>
-            </a:graphic>
-          </wp:inline>
-        </w:drawing>
-      </w:r>
-    </w:p>
-    <w:p>
-      <w:pPr>
-        <w:rPr>
-          <w:sz w:val="24"/>
-          <w:szCs w:val="24"/>
-        </w:rPr>
-      </w:pPr>
-    </w:p>
-    <w:p>
-      <w:pPr>
-        <w:rPr>
-          <w:sz w:val="24"/>
-          <w:szCs w:val="24"/>
-        </w:rPr>
-      </w:pPr>
-    </w:p>
-    <w:p>
-      <w:pPr>
-        <w:rPr>
-          <w:sz w:val="24"/>
-          <w:szCs w:val="24"/>
-        </w:rPr>
-      </w:pPr>
-      <w:r>
-        <w:rPr>
-          <w:b/>
-          <w:bCs/>
-          <w:sz w:val="28"/>
-          <w:szCs w:val="28"/>
-        </w:rPr>
-        <w:t xml:space="preserve">Update data food: </w:t>
-      </w:r>
-      <w:r>
-        <w:rPr>
-          <w:b/>
-          <w:bCs/>
-          <w:sz w:val="28"/>
-          <w:szCs w:val="28"/>
-        </w:rPr>
-        <w:t>/</w:t>
-      </w:r>
-      <w:r>
-        <w:rPr>
-          <w:b/>
-          <w:bCs/>
-          <w:sz w:val="28"/>
-          <w:szCs w:val="28"/>
-        </w:rPr>
-        <w:t>update</w:t>
-      </w:r>
-      <w:r>
-        <w:rPr>
-          <w:b/>
-          <w:bCs/>
-          <w:sz w:val="28"/>
-          <w:szCs w:val="28"/>
-        </w:rPr>
-        <w:t>Food</w:t>
-      </w:r>
-    </w:p>
-    <w:p>
-      <w:pPr>
-        <w:rPr>
-          <w:sz w:val="24"/>
-          <w:szCs w:val="24"/>
-        </w:rPr>
-      </w:pPr>
-      <w:r>
-        <w:rPr>
-          <w:sz w:val="24"/>
-          <w:szCs w:val="24"/>
-        </w:rPr>
-        <w:t>Method: PUT</w:t>
-      </w:r>
-    </w:p>
-    <w:p>
-      <w:pPr>
-        <w:rPr>
-          <w:sz w:val="24"/>
-          <w:szCs w:val="24"/>
-        </w:rPr>
-      </w:pPr>
-      <w:r>
-        <w:rPr>
-          <w:sz w:val="24"/>
-          <w:szCs w:val="24"/>
-        </w:rPr>
-        <w:t>Headers: Authorization: di isi token yang didapat saat seller login</w:t>
-      </w:r>
-    </w:p>
-    <w:p>
-      <w:pPr>
-        <w:rPr>
-          <w:sz w:val="24"/>
-          <w:szCs w:val="24"/>
-        </w:rPr>
-      </w:pPr>
-      <w:r>
-        <w:rPr>
-          <w:sz w:val="24"/>
-          <w:szCs w:val="24"/>
-        </w:rPr>
-        <w:t>Body: form-data</w:t>
-      </w:r>
-    </w:p>
-    <w:p>
-      <w:pPr>
-        <w:rPr>
-          <w:sz w:val="24"/>
-          <w:szCs w:val="24"/>
-        </w:rPr>
-      </w:pPr>
-      <w:r>
-        <w:rPr>
-          <w:sz w:val="24"/>
-          <w:szCs w:val="24"/>
-        </w:rPr>
-        <w:t>Id (id dari food nya)</w:t>
-      </w:r>
-    </w:p>
-    <w:p>
-      <w:pPr>
-        <w:rPr>
-          <w:sz w:val="24"/>
-          <w:szCs w:val="24"/>
-        </w:rPr>
-      </w:pPr>
-      <w:r>
-        <w:rPr>
-          <w:sz w:val="24"/>
-          <w:szCs w:val="24"/>
-        </w:rPr>
-        <w:t>name (name dari food nya)</w:t>
-      </w:r>
-    </w:p>
-    <w:p>
-      <w:pPr>
-        <w:rPr>
-          <w:sz w:val="24"/>
-          <w:szCs w:val="24"/>
-        </w:rPr>
-      </w:pPr>
-      <w:r>
-        <w:rPr>
-          <w:sz w:val="24"/>
-          <w:szCs w:val="24"/>
-        </w:rPr>
-        <w:t>sellerId (id dari seller bisa didapat saat setelah seller logii)</w:t>
-      </w:r>
-    </w:p>
-    <w:p>
-      <w:pPr>
-        <w:rPr>
-          <w:sz w:val="24"/>
-          <w:szCs w:val="24"/>
-        </w:rPr>
-      </w:pPr>
-      <w:r>
-        <w:rPr>
-          <w:sz w:val="24"/>
-          <w:szCs w:val="24"/>
-        </w:rPr>
-        <w:t>price</w:t>
-      </w:r>
-    </w:p>
-    <w:p>
-      <w:pPr>
-        <w:rPr>
-          <w:sz w:val="24"/>
-          <w:szCs w:val="24"/>
-        </w:rPr>
-      </w:pPr>
-      <w:r>
-        <w:rPr>
-          <w:sz w:val="24"/>
-          <w:szCs w:val="24"/>
-        </w:rPr>
-        <w:t>stock</w:t>
-      </w:r>
-    </w:p>
-    <w:p>
-      <w:pPr>
-        <w:rPr>
-          <w:sz w:val="24"/>
-          <w:szCs w:val="24"/>
-        </w:rPr>
-      </w:pPr>
-      <w:r>
-        <w:rPr>
-          <w:sz w:val="24"/>
-          <w:szCs w:val="24"/>
-        </w:rPr>
-        <w:t>contoh:</w:t>
-      </w:r>
-    </w:p>
-    <w:p>
-      <w:pPr>
-        <w:rPr>
-          <w:sz w:val="24"/>
-          <w:szCs w:val="24"/>
-        </w:rPr>
-      </w:pPr>
-      <w:r>
-        <w:rPr>
-          <w:noProof/>
-        </w:rPr>
-        <w:drawing>
-          <wp:inline distT="0" distB="0" distL="0" distR="0" wp14:anchorId="7D966560" wp14:editId="23A34563">
-            <wp:extent cx="5731510" cy="2259965"/>
-            <wp:effectExtent l="0" t="0" r="2540" b="6985"/>
-            <wp:docPr id="32" name="Picture 32"/>
-            <wp:cNvGraphicFramePr>
-              <a:graphicFrameLocks xmlns:a="http://schemas.openxmlformats.org/drawingml/2006/main" noChangeAspect="1"/>
-            </wp:cNvGraphicFramePr>
-            <a:graphic xmlns:a="http://schemas.openxmlformats.org/drawingml/2006/main">
-              <a:graphicData uri="http://schemas.openxmlformats.org/drawingml/2006/picture">
-                <pic:pic xmlns:pic="http://schemas.openxmlformats.org/drawingml/2006/picture">
-                  <pic:nvPicPr>
-                    <pic:cNvPr id="1" name=""/>
-                    <pic:cNvPicPr/>
-                  </pic:nvPicPr>
-                  <pic:blipFill>
-                    <a:blip r:embed="rId33"/>
-                    <a:stretch>
-                      <a:fillRect/>
-                    </a:stretch>
-                  </pic:blipFill>
-                  <pic:spPr>
-                    <a:xfrm>
-                      <a:off x="0" y="0"/>
-                      <a:ext cx="5731510" cy="2259965"/>
-                    </a:xfrm>
-                    <a:prstGeom prst="rect">
-                      <a:avLst/>
-                    </a:prstGeom>
-                  </pic:spPr>
-                </pic:pic>
-              </a:graphicData>
-            </a:graphic>
-          </wp:inline>
-        </w:drawing>
-      </w:r>
-    </w:p>
-    <w:p>
-      <w:pPr>
-        <w:rPr>
-          <w:sz w:val="24"/>
-          <w:szCs w:val="24"/>
-        </w:rPr>
-      </w:pPr>
-      <w:r>
-        <w:rPr>
-          <w:sz w:val="24"/>
-          <w:szCs w:val="24"/>
-        </w:rPr>
-        <w:t>Respon:</w:t>
-      </w:r>
-    </w:p>
-    <w:p>
-      <w:pPr>
-        <w:rPr>
-          <w:sz w:val="24"/>
-          <w:szCs w:val="24"/>
-        </w:rPr>
-      </w:pPr>
-      <w:r>
-        <w:rPr>
-          <w:noProof/>
-        </w:rPr>
-        <w:drawing>
-          <wp:inline distT="0" distB="0" distL="0" distR="0" wp14:anchorId="6F3B1810" wp14:editId="43DBE544">
-            <wp:extent cx="5731510" cy="1047750"/>
-            <wp:effectExtent l="0" t="0" r="2540" b="0"/>
-            <wp:docPr id="33" name="Picture 33"/>
-            <wp:cNvGraphicFramePr>
-              <a:graphicFrameLocks xmlns:a="http://schemas.openxmlformats.org/drawingml/2006/main" noChangeAspect="1"/>
-            </wp:cNvGraphicFramePr>
-            <a:graphic xmlns:a="http://schemas.openxmlformats.org/drawingml/2006/main">
-              <a:graphicData uri="http://schemas.openxmlformats.org/drawingml/2006/picture">
-                <pic:pic xmlns:pic="http://schemas.openxmlformats.org/drawingml/2006/picture">
-                  <pic:nvPicPr>
-                    <pic:cNvPr id="1" name=""/>
-                    <pic:cNvPicPr/>
-                  </pic:nvPicPr>
-                  <pic:blipFill>
-                    <a:blip r:embed="rId34"/>
-                    <a:stretch>
-                      <a:fillRect/>
-                    </a:stretch>
-                  </pic:blipFill>
-                  <pic:spPr>
-                    <a:xfrm>
-                      <a:off x="0" y="0"/>
-                      <a:ext cx="5731510" cy="1047750"/>
-                    </a:xfrm>
-                    <a:prstGeom prst="rect">
-                      <a:avLst/>
-                    </a:prstGeom>
-                  </pic:spPr>
-                </pic:pic>
-              </a:graphicData>
-            </a:graphic>
-          </wp:inline>
-        </w:drawing>
-      </w:r>
-    </w:p>
-    <w:p>
-      <w:pPr>
-        <w:rPr>
-          <w:sz w:val="24"/>
-          <w:szCs w:val="24"/>
-        </w:rPr>
-      </w:pPr>
-      <w:r>
-        <w:rPr>
-          <w:b/>
-          <w:bCs/>
-          <w:sz w:val="28"/>
-          <w:szCs w:val="28"/>
-        </w:rPr>
-        <w:lastRenderedPageBreak/>
-        <w:t xml:space="preserve">Hapus data food: </w:t>
-      </w:r>
-      <w:r>
-        <w:rPr>
-          <w:b/>
-          <w:bCs/>
-          <w:sz w:val="28"/>
-          <w:szCs w:val="28"/>
-        </w:rPr>
-        <w:t>/</w:t>
-      </w:r>
-      <w:r>
-        <w:rPr>
-          <w:b/>
-          <w:bCs/>
-          <w:sz w:val="28"/>
-          <w:szCs w:val="28"/>
-        </w:rPr>
-        <w:t>delete</w:t>
-      </w:r>
-      <w:r>
-        <w:rPr>
-          <w:b/>
-          <w:bCs/>
-          <w:sz w:val="28"/>
-          <w:szCs w:val="28"/>
-        </w:rPr>
-        <w:t>Food</w:t>
-      </w:r>
-    </w:p>
-    <w:p>
-      <w:pPr>
-        <w:rPr>
-          <w:sz w:val="24"/>
-          <w:szCs w:val="24"/>
-        </w:rPr>
-      </w:pPr>
-      <w:r>
-        <w:rPr>
-          <w:sz w:val="24"/>
-          <w:szCs w:val="24"/>
-        </w:rPr>
-        <w:t xml:space="preserve">Method: </w:t>
-      </w:r>
-      <w:r>
-        <w:rPr>
-          <w:sz w:val="24"/>
-          <w:szCs w:val="24"/>
-        </w:rPr>
-        <w:t>DELETE</w:t>
-      </w:r>
-    </w:p>
-    <w:p>
-      <w:pPr>
-        <w:rPr>
-          <w:sz w:val="24"/>
-          <w:szCs w:val="24"/>
-        </w:rPr>
-      </w:pPr>
-      <w:r>
-        <w:rPr>
-          <w:sz w:val="24"/>
-          <w:szCs w:val="24"/>
-        </w:rPr>
-        <w:t>Headers: Authorization: di isi token yang didapat saat seller login</w:t>
-      </w:r>
-    </w:p>
-    <w:p>
-      <w:pPr>
-        <w:rPr>
-          <w:sz w:val="24"/>
-          <w:szCs w:val="24"/>
-        </w:rPr>
-      </w:pPr>
-      <w:r>
-        <w:rPr>
-          <w:sz w:val="24"/>
-          <w:szCs w:val="24"/>
-        </w:rPr>
-        <w:t>Body: x-www-form-urlencoded</w:t>
-      </w:r>
-    </w:p>
-    <w:p>
-      <w:pPr>
-        <w:rPr>
-          <w:sz w:val="24"/>
-          <w:szCs w:val="24"/>
-        </w:rPr>
-      </w:pPr>
-      <w:r>
-        <w:rPr>
-          <w:sz w:val="24"/>
-          <w:szCs w:val="24"/>
-        </w:rPr>
-        <w:t>id</w:t>
-      </w:r>
-    </w:p>
-    <w:p>
-      <w:pPr>
-        <w:rPr>
-          <w:sz w:val="24"/>
-          <w:szCs w:val="24"/>
-        </w:rPr>
-      </w:pPr>
-      <w:r>
-        <w:rPr>
-          <w:sz w:val="24"/>
-          <w:szCs w:val="24"/>
-        </w:rPr>
-        <w:t>sellerId</w:t>
-      </w:r>
-    </w:p>
-    <w:p>
-      <w:pPr>
-        <w:rPr>
-          <w:sz w:val="24"/>
-          <w:szCs w:val="24"/>
-        </w:rPr>
-      </w:pPr>
-      <w:r>
-        <w:rPr>
-          <w:sz w:val="24"/>
-          <w:szCs w:val="24"/>
-        </w:rPr>
-        <w:t>contoh:</w:t>
-      </w:r>
-    </w:p>
-    <w:p>
-      <w:pPr>
-        <w:rPr>
-          <w:sz w:val="24"/>
-          <w:szCs w:val="24"/>
-        </w:rPr>
-      </w:pPr>
-      <w:r>
-        <w:rPr>
-          <w:noProof/>
-        </w:rPr>
-        <w:drawing>
-          <wp:inline distT="0" distB="0" distL="0" distR="0" wp14:anchorId="366A6A08" wp14:editId="0C528164">
-            <wp:extent cx="5731510" cy="2007870"/>
-            <wp:effectExtent l="0" t="0" r="2540" b="0"/>
-            <wp:docPr id="34" name="Picture 34"/>
-            <wp:cNvGraphicFramePr>
-              <a:graphicFrameLocks xmlns:a="http://schemas.openxmlformats.org/drawingml/2006/main" noChangeAspect="1"/>
-            </wp:cNvGraphicFramePr>
-            <a:graphic xmlns:a="http://schemas.openxmlformats.org/drawingml/2006/main">
-              <a:graphicData uri="http://schemas.openxmlformats.org/drawingml/2006/picture">
-                <pic:pic xmlns:pic="http://schemas.openxmlformats.org/drawingml/2006/picture">
-                  <pic:nvPicPr>
-                    <pic:cNvPr id="1" name=""/>
-                    <pic:cNvPicPr/>
-                  </pic:nvPicPr>
-                  <pic:blipFill>
-                    <a:blip r:embed="rId35"/>
-                    <a:stretch>
-                      <a:fillRect/>
-                    </a:stretch>
-                  </pic:blipFill>
-                  <pic:spPr>
-                    <a:xfrm>
-                      <a:off x="0" y="0"/>
                       <a:ext cx="5731510" cy="2007870"/>
                     </a:xfrm>
                     <a:prstGeom prst="rect">
@@ -4530,7 +4050,7 @@
                     <pic:cNvPicPr/>
                   </pic:nvPicPr>
                   <pic:blipFill>
-                    <a:blip r:embed="rId36"/>
+                    <a:blip r:embed="rId32"/>
                     <a:stretch>
                       <a:fillRect/>
                     </a:stretch>

</xml_diff>

<commit_message>
add method getFoodByIdToUpdate Food
</commit_message>
<xml_diff>
--- a/dokumenAPI.docx
+++ b/dokumenAPI.docx
@@ -1702,16 +1702,7 @@
           <w:sz w:val="32"/>
           <w:szCs w:val="32"/>
         </w:rPr>
-        <w:t>Ambil semua data seller: /getAll</w:t>
-      </w:r>
-      <w:r>
-        <w:rPr>
-          <w:b/>
-          <w:bCs/>
-          <w:sz w:val="32"/>
-          <w:szCs w:val="32"/>
-        </w:rPr>
-        <w:t>Customers</w:t>
+        <w:t>Ambil semua data seller: /getAllCustomers</w:t>
       </w:r>
     </w:p>
     <w:p>
@@ -1770,7 +1761,6 @@
           <w:szCs w:val="24"/>
         </w:rPr>
       </w:pPr>
-      <w:bookmarkStart w:id="0" w:name="_GoBack"/>
       <w:r>
         <w:rPr>
           <w:noProof/>
@@ -1813,7 +1803,6 @@
         </w:drawing>
       </w:r>
     </w:p>
-    <w:bookmarkEnd w:id="0"/>
     <w:p>
       <w:pPr>
         <w:rPr>
@@ -4726,10 +4715,10 @@
         </w:rPr>
         <w:lastRenderedPageBreak/>
         <w:drawing>
-          <wp:inline distT="0" distB="0" distL="0" distR="0" wp14:anchorId="407232D6" wp14:editId="3078C362">
-            <wp:extent cx="5731510" cy="4085590"/>
+          <wp:inline distT="0" distB="0" distL="0" distR="0" wp14:anchorId="234299AC" wp14:editId="6E8FAA41">
+            <wp:extent cx="5731510" cy="3799205"/>
             <wp:effectExtent l="0" t="0" r="2540" b="0"/>
-            <wp:docPr id="58" name="Picture 58"/>
+            <wp:docPr id="30" name="Picture 30"/>
             <wp:cNvGraphicFramePr>
               <a:graphicFrameLocks xmlns:a="http://schemas.openxmlformats.org/drawingml/2006/main" noChangeAspect="1"/>
             </wp:cNvGraphicFramePr>
@@ -4749,7 +4738,7 @@
                   <pic:spPr>
                     <a:xfrm>
                       <a:off x="0" y="0"/>
-                      <a:ext cx="5731510" cy="4085590"/>
+                      <a:ext cx="5731510" cy="3799205"/>
                     </a:xfrm>
                     <a:prstGeom prst="rect">
                       <a:avLst/>
@@ -4761,6 +4750,8 @@
           </wp:inline>
         </w:drawing>
       </w:r>
+      <w:bookmarkStart w:id="0" w:name="_GoBack"/>
+      <w:bookmarkEnd w:id="0"/>
     </w:p>
     <w:p>
       <w:pPr>
@@ -4871,29 +4862,34 @@
     <w:p>
       <w:pPr>
         <w:rPr>
-          <w:b/>
-          <w:bCs/>
-          <w:sz w:val="28"/>
-          <w:szCs w:val="28"/>
-        </w:rPr>
-      </w:pPr>
-      <w:r>
-        <w:rPr>
-          <w:sz w:val="24"/>
-          <w:szCs w:val="24"/>
+          <w:sz w:val="24"/>
+          <w:szCs w:val="24"/>
+        </w:rPr>
+      </w:pPr>
+      <w:r>
+        <w:rPr>
+          <w:sz w:val="24"/>
+          <w:szCs w:val="24"/>
+        </w:rPr>
+        <w:t xml:space="preserve">contoh: </w:t>
+      </w:r>
+    </w:p>
+    <w:p>
+      <w:pPr>
+        <w:rPr>
+          <w:noProof/>
+        </w:rPr>
+      </w:pPr>
+      <w:r>
+        <w:rPr>
+          <w:noProof/>
         </w:rPr>
         <w:lastRenderedPageBreak/>
-        <w:t xml:space="preserve">contoh: </w:t>
-      </w:r>
-      <w:r>
-        <w:rPr>
-          <w:noProof/>
-        </w:rPr>
         <w:drawing>
-          <wp:inline distT="0" distB="0" distL="0" distR="0" wp14:anchorId="18D42018" wp14:editId="063351FB">
-            <wp:extent cx="5731510" cy="4135120"/>
+          <wp:inline distT="0" distB="0" distL="0" distR="0" wp14:anchorId="67054C75" wp14:editId="54DA06EF">
+            <wp:extent cx="5731510" cy="3701415"/>
             <wp:effectExtent l="0" t="0" r="2540" b="0"/>
-            <wp:docPr id="59" name="Picture 59"/>
+            <wp:docPr id="24" name="Picture 24"/>
             <wp:cNvGraphicFramePr>
               <a:graphicFrameLocks xmlns:a="http://schemas.openxmlformats.org/drawingml/2006/main" noChangeAspect="1"/>
             </wp:cNvGraphicFramePr>
@@ -4913,7 +4909,7 @@
                   <pic:spPr>
                     <a:xfrm>
                       <a:off x="0" y="0"/>
-                      <a:ext cx="5731510" cy="4135120"/>
+                      <a:ext cx="5731510" cy="3701415"/>
                     </a:xfrm>
                     <a:prstGeom prst="rect">
                       <a:avLst/>
@@ -4925,6 +4921,16 @@
           </wp:inline>
         </w:drawing>
       </w:r>
+    </w:p>
+    <w:p>
+      <w:pPr>
+        <w:rPr>
+          <w:b/>
+          <w:bCs/>
+          <w:sz w:val="28"/>
+          <w:szCs w:val="28"/>
+        </w:rPr>
+      </w:pPr>
       <w:r>
         <w:rPr>
           <w:b/>
@@ -5023,7 +5029,6 @@
           <w:sz w:val="24"/>
           <w:szCs w:val="24"/>
         </w:rPr>
-        <w:lastRenderedPageBreak/>
         <w:t xml:space="preserve">contoh: </w:t>
       </w:r>
       <w:r>
@@ -5322,7 +5327,6 @@
           <w:sz w:val="24"/>
           <w:szCs w:val="24"/>
         </w:rPr>
-        <w:lastRenderedPageBreak/>
         <w:t>pickUpTimeEnd</w:t>
       </w:r>
     </w:p>
@@ -5400,6 +5404,7 @@
         <w:rPr>
           <w:noProof/>
         </w:rPr>
+        <w:lastRenderedPageBreak/>
         <w:drawing>
           <wp:inline distT="0" distB="0" distL="0" distR="0" wp14:anchorId="05E04237" wp14:editId="0990F5AA">
             <wp:extent cx="5731510" cy="3535045"/>
@@ -5530,184 +5535,184 @@
           <w:sz w:val="28"/>
           <w:szCs w:val="28"/>
         </w:rPr>
+        <w:t xml:space="preserve">Update data food: </w:t>
+      </w:r>
+      <w:r>
+        <w:rPr>
+          <w:b/>
+          <w:bCs/>
+          <w:sz w:val="28"/>
+          <w:szCs w:val="28"/>
+        </w:rPr>
+        <w:t>/</w:t>
+      </w:r>
+      <w:r>
+        <w:rPr>
+          <w:b/>
+          <w:bCs/>
+          <w:sz w:val="28"/>
+          <w:szCs w:val="28"/>
+        </w:rPr>
+        <w:t>update</w:t>
+      </w:r>
+      <w:r>
+        <w:rPr>
+          <w:b/>
+          <w:bCs/>
+          <w:sz w:val="28"/>
+          <w:szCs w:val="28"/>
+        </w:rPr>
+        <w:t>Food</w:t>
+      </w:r>
+    </w:p>
+    <w:p>
+      <w:pPr>
+        <w:rPr>
+          <w:sz w:val="24"/>
+          <w:szCs w:val="24"/>
+        </w:rPr>
+      </w:pPr>
+      <w:r>
+        <w:rPr>
+          <w:sz w:val="24"/>
+          <w:szCs w:val="24"/>
+        </w:rPr>
+        <w:t>Method: PUT</w:t>
+      </w:r>
+    </w:p>
+    <w:p>
+      <w:pPr>
+        <w:rPr>
+          <w:sz w:val="24"/>
+          <w:szCs w:val="24"/>
+        </w:rPr>
+      </w:pPr>
+      <w:r>
+        <w:rPr>
+          <w:sz w:val="24"/>
+          <w:szCs w:val="24"/>
+        </w:rPr>
+        <w:t>Headers: Authorization: di isi token yang didapat saat seller login</w:t>
+      </w:r>
+    </w:p>
+    <w:p>
+      <w:pPr>
+        <w:rPr>
+          <w:sz w:val="24"/>
+          <w:szCs w:val="24"/>
+        </w:rPr>
+      </w:pPr>
+      <w:r>
+        <w:rPr>
+          <w:sz w:val="24"/>
+          <w:szCs w:val="24"/>
+        </w:rPr>
+        <w:t>Body: form-data</w:t>
+      </w:r>
+    </w:p>
+    <w:p>
+      <w:pPr>
+        <w:rPr>
+          <w:sz w:val="24"/>
+          <w:szCs w:val="24"/>
+        </w:rPr>
+      </w:pPr>
+      <w:r>
+        <w:rPr>
+          <w:sz w:val="24"/>
+          <w:szCs w:val="24"/>
+        </w:rPr>
+        <w:t>Id (id dari food nya)</w:t>
+      </w:r>
+    </w:p>
+    <w:p>
+      <w:pPr>
+        <w:rPr>
+          <w:sz w:val="24"/>
+          <w:szCs w:val="24"/>
+        </w:rPr>
+      </w:pPr>
+      <w:r>
+        <w:rPr>
+          <w:sz w:val="24"/>
+          <w:szCs w:val="24"/>
+        </w:rPr>
+        <w:t>sellerId (id dari seller bisa didapat saat setelah seller logii)</w:t>
+      </w:r>
+    </w:p>
+    <w:p>
+      <w:pPr>
+        <w:rPr>
+          <w:sz w:val="24"/>
+          <w:szCs w:val="24"/>
+        </w:rPr>
+      </w:pPr>
+      <w:r>
+        <w:rPr>
+          <w:sz w:val="24"/>
+          <w:szCs w:val="24"/>
+        </w:rPr>
+        <w:t>name (name dari food nya)</w:t>
+      </w:r>
+    </w:p>
+    <w:p>
+      <w:pPr>
+        <w:rPr>
+          <w:sz w:val="24"/>
+          <w:szCs w:val="24"/>
+        </w:rPr>
+      </w:pPr>
+      <w:r>
+        <w:rPr>
+          <w:sz w:val="24"/>
+          <w:szCs w:val="24"/>
+        </w:rPr>
+        <w:t>price</w:t>
+      </w:r>
+    </w:p>
+    <w:p>
+      <w:pPr>
+        <w:rPr>
+          <w:sz w:val="24"/>
+          <w:szCs w:val="24"/>
+        </w:rPr>
+      </w:pPr>
+      <w:r>
+        <w:rPr>
+          <w:sz w:val="24"/>
+          <w:szCs w:val="24"/>
+        </w:rPr>
+        <w:t>stock</w:t>
+      </w:r>
+    </w:p>
+    <w:p>
+      <w:pPr>
+        <w:rPr>
+          <w:sz w:val="24"/>
+          <w:szCs w:val="24"/>
+        </w:rPr>
+      </w:pPr>
+      <w:r>
+        <w:rPr>
+          <w:sz w:val="24"/>
+          <w:szCs w:val="24"/>
+        </w:rPr>
+        <w:t>status</w:t>
+      </w:r>
+    </w:p>
+    <w:p>
+      <w:pPr>
+        <w:rPr>
+          <w:sz w:val="24"/>
+          <w:szCs w:val="24"/>
+        </w:rPr>
+      </w:pPr>
+      <w:r>
+        <w:rPr>
+          <w:sz w:val="24"/>
+          <w:szCs w:val="24"/>
+        </w:rPr>
         <w:lastRenderedPageBreak/>
-        <w:t xml:space="preserve">Update data food: </w:t>
-      </w:r>
-      <w:r>
-        <w:rPr>
-          <w:b/>
-          <w:bCs/>
-          <w:sz w:val="28"/>
-          <w:szCs w:val="28"/>
-        </w:rPr>
-        <w:t>/</w:t>
-      </w:r>
-      <w:r>
-        <w:rPr>
-          <w:b/>
-          <w:bCs/>
-          <w:sz w:val="28"/>
-          <w:szCs w:val="28"/>
-        </w:rPr>
-        <w:t>update</w:t>
-      </w:r>
-      <w:r>
-        <w:rPr>
-          <w:b/>
-          <w:bCs/>
-          <w:sz w:val="28"/>
-          <w:szCs w:val="28"/>
-        </w:rPr>
-        <w:t>Food</w:t>
-      </w:r>
-    </w:p>
-    <w:p>
-      <w:pPr>
-        <w:rPr>
-          <w:sz w:val="24"/>
-          <w:szCs w:val="24"/>
-        </w:rPr>
-      </w:pPr>
-      <w:r>
-        <w:rPr>
-          <w:sz w:val="24"/>
-          <w:szCs w:val="24"/>
-        </w:rPr>
-        <w:t>Method: PUT</w:t>
-      </w:r>
-    </w:p>
-    <w:p>
-      <w:pPr>
-        <w:rPr>
-          <w:sz w:val="24"/>
-          <w:szCs w:val="24"/>
-        </w:rPr>
-      </w:pPr>
-      <w:r>
-        <w:rPr>
-          <w:sz w:val="24"/>
-          <w:szCs w:val="24"/>
-        </w:rPr>
-        <w:t>Headers: Authorization: di isi token yang didapat saat seller login</w:t>
-      </w:r>
-    </w:p>
-    <w:p>
-      <w:pPr>
-        <w:rPr>
-          <w:sz w:val="24"/>
-          <w:szCs w:val="24"/>
-        </w:rPr>
-      </w:pPr>
-      <w:r>
-        <w:rPr>
-          <w:sz w:val="24"/>
-          <w:szCs w:val="24"/>
-        </w:rPr>
-        <w:t>Body: form-data</w:t>
-      </w:r>
-    </w:p>
-    <w:p>
-      <w:pPr>
-        <w:rPr>
-          <w:sz w:val="24"/>
-          <w:szCs w:val="24"/>
-        </w:rPr>
-      </w:pPr>
-      <w:r>
-        <w:rPr>
-          <w:sz w:val="24"/>
-          <w:szCs w:val="24"/>
-        </w:rPr>
-        <w:t>Id (id dari food nya)</w:t>
-      </w:r>
-    </w:p>
-    <w:p>
-      <w:pPr>
-        <w:rPr>
-          <w:sz w:val="24"/>
-          <w:szCs w:val="24"/>
-        </w:rPr>
-      </w:pPr>
-      <w:r>
-        <w:rPr>
-          <w:sz w:val="24"/>
-          <w:szCs w:val="24"/>
-        </w:rPr>
-        <w:t>sellerId (id dari seller bisa didapat saat setelah seller logii)</w:t>
-      </w:r>
-    </w:p>
-    <w:p>
-      <w:pPr>
-        <w:rPr>
-          <w:sz w:val="24"/>
-          <w:szCs w:val="24"/>
-        </w:rPr>
-      </w:pPr>
-      <w:r>
-        <w:rPr>
-          <w:sz w:val="24"/>
-          <w:szCs w:val="24"/>
-        </w:rPr>
-        <w:t>name (name dari food nya)</w:t>
-      </w:r>
-    </w:p>
-    <w:p>
-      <w:pPr>
-        <w:rPr>
-          <w:sz w:val="24"/>
-          <w:szCs w:val="24"/>
-        </w:rPr>
-      </w:pPr>
-      <w:r>
-        <w:rPr>
-          <w:sz w:val="24"/>
-          <w:szCs w:val="24"/>
-        </w:rPr>
-        <w:t>price</w:t>
-      </w:r>
-    </w:p>
-    <w:p>
-      <w:pPr>
-        <w:rPr>
-          <w:sz w:val="24"/>
-          <w:szCs w:val="24"/>
-        </w:rPr>
-      </w:pPr>
-      <w:r>
-        <w:rPr>
-          <w:sz w:val="24"/>
-          <w:szCs w:val="24"/>
-        </w:rPr>
-        <w:t>stock</w:t>
-      </w:r>
-    </w:p>
-    <w:p>
-      <w:pPr>
-        <w:rPr>
-          <w:sz w:val="24"/>
-          <w:szCs w:val="24"/>
-        </w:rPr>
-      </w:pPr>
-      <w:r>
-        <w:rPr>
-          <w:sz w:val="24"/>
-          <w:szCs w:val="24"/>
-        </w:rPr>
-        <w:t>status</w:t>
-      </w:r>
-    </w:p>
-    <w:p>
-      <w:pPr>
-        <w:rPr>
-          <w:sz w:val="24"/>
-          <w:szCs w:val="24"/>
-        </w:rPr>
-      </w:pPr>
-      <w:r>
-        <w:rPr>
-          <w:sz w:val="24"/>
-          <w:szCs w:val="24"/>
-        </w:rPr>
         <w:t>description</w:t>
       </w:r>
     </w:p>
@@ -5860,7 +5865,6 @@
         <w:rPr>
           <w:noProof/>
         </w:rPr>
-        <w:lastRenderedPageBreak/>
         <w:drawing>
           <wp:inline distT="0" distB="0" distL="0" distR="0" wp14:anchorId="6F3B1810" wp14:editId="43DBE544">
             <wp:extent cx="5731510" cy="1047750"/>
@@ -6036,6 +6040,7 @@
           <w:sz w:val="24"/>
           <w:szCs w:val="24"/>
         </w:rPr>
+        <w:lastRenderedPageBreak/>
         <w:t>contoh:</w:t>
       </w:r>
     </w:p>
@@ -6300,7 +6305,6 @@
         <w:rPr>
           <w:noProof/>
         </w:rPr>
-        <w:lastRenderedPageBreak/>
         <w:drawing>
           <wp:inline distT="0" distB="0" distL="0" distR="0" wp14:anchorId="0238D4C6" wp14:editId="3A629650">
             <wp:extent cx="5731510" cy="1690370"/>
@@ -6364,6 +6368,7 @@
         <w:rPr>
           <w:noProof/>
         </w:rPr>
+        <w:lastRenderedPageBreak/>
         <w:drawing>
           <wp:inline distT="0" distB="0" distL="0" distR="0" wp14:anchorId="08370279" wp14:editId="71083569">
             <wp:extent cx="5731510" cy="1948815"/>
@@ -6598,7 +6603,6 @@
         <w:rPr>
           <w:noProof/>
         </w:rPr>
-        <w:lastRenderedPageBreak/>
         <w:drawing>
           <wp:inline distT="0" distB="0" distL="0" distR="0" wp14:anchorId="6144DA0D" wp14:editId="32B52D22">
             <wp:extent cx="5731510" cy="2310765"/>
@@ -6720,6 +6724,7 @@
           <w:sz w:val="24"/>
           <w:szCs w:val="24"/>
         </w:rPr>
+        <w:lastRenderedPageBreak/>
         <w:t>Body: x-www-form-urlencoded</w:t>
       </w:r>
     </w:p>
@@ -6880,7 +6885,6 @@
           <w:sz w:val="28"/>
           <w:szCs w:val="28"/>
         </w:rPr>
-        <w:lastRenderedPageBreak/>
         <w:t xml:space="preserve">Semua data Order byFoodId: </w:t>
       </w:r>
       <w:r>
@@ -7048,6 +7052,7 @@
         <w:rPr>
           <w:noProof/>
         </w:rPr>
+        <w:lastRenderedPageBreak/>
         <w:drawing>
           <wp:inline distT="0" distB="0" distL="0" distR="0" wp14:anchorId="0434D5CB" wp14:editId="3A0DC3A5">
             <wp:extent cx="5731510" cy="2164715"/>
@@ -7213,7 +7218,6 @@
         <w:rPr>
           <w:noProof/>
         </w:rPr>
-        <w:lastRenderedPageBreak/>
         <w:drawing>
           <wp:inline distT="0" distB="0" distL="0" distR="0" wp14:anchorId="7674DA2D" wp14:editId="47000F15">
             <wp:extent cx="5731510" cy="1654175"/>
@@ -7381,6 +7385,7 @@
           <w:sz w:val="24"/>
           <w:szCs w:val="24"/>
         </w:rPr>
+        <w:lastRenderedPageBreak/>
         <w:t>Body: x-www-form-urlencoded</w:t>
       </w:r>
     </w:p>
@@ -7488,7 +7493,6 @@
         <w:rPr>
           <w:noProof/>
         </w:rPr>
-        <w:lastRenderedPageBreak/>
         <w:drawing>
           <wp:inline distT="0" distB="0" distL="0" distR="0" wp14:anchorId="1186ECA3" wp14:editId="6DD440DE">
             <wp:extent cx="4267200" cy="1428750"/>
@@ -7730,6 +7734,7 @@
         <w:rPr>
           <w:noProof/>
         </w:rPr>
+        <w:lastRenderedPageBreak/>
         <w:drawing>
           <wp:inline distT="0" distB="0" distL="0" distR="0" wp14:anchorId="056204CF" wp14:editId="0733F05E">
             <wp:extent cx="5731510" cy="1379220"/>
@@ -7908,7 +7913,6 @@
           <w:sz w:val="24"/>
           <w:szCs w:val="24"/>
         </w:rPr>
-        <w:lastRenderedPageBreak/>
         <w:t>order_id</w:t>
       </w:r>
     </w:p>
@@ -8143,6 +8147,7 @@
           <w:sz w:val="24"/>
           <w:szCs w:val="24"/>
         </w:rPr>
+        <w:lastRenderedPageBreak/>
         <w:t>order_id</w:t>
       </w:r>
     </w:p>
@@ -8235,7 +8240,6 @@
         <w:rPr>
           <w:noProof/>
         </w:rPr>
-        <w:lastRenderedPageBreak/>
         <w:drawing>
           <wp:inline distT="0" distB="0" distL="0" distR="0" wp14:anchorId="417F8DE6" wp14:editId="50AB5ADA">
             <wp:extent cx="5731510" cy="893445"/>
@@ -8446,6 +8450,7 @@
         <w:rPr>
           <w:noProof/>
         </w:rPr>
+        <w:lastRenderedPageBreak/>
         <w:drawing>
           <wp:inline distT="0" distB="0" distL="0" distR="0" wp14:anchorId="199C57B9" wp14:editId="7E3489FB">
             <wp:extent cx="5731510" cy="2137410"/>
@@ -8610,7 +8615,6 @@
           <w:sz w:val="24"/>
           <w:szCs w:val="24"/>
         </w:rPr>
-        <w:lastRenderedPageBreak/>
         <w:t>body: none</w:t>
       </w:r>
     </w:p>
@@ -8703,6 +8707,7 @@
         <w:rPr>
           <w:noProof/>
         </w:rPr>
+        <w:lastRenderedPageBreak/>
         <w:drawing>
           <wp:inline distT="0" distB="0" distL="0" distR="0" wp14:anchorId="6BB6E0D7" wp14:editId="42088FB3">
             <wp:extent cx="5731510" cy="2972435"/>
@@ -8897,7 +8902,6 @@
           <w:sz w:val="24"/>
           <w:szCs w:val="24"/>
         </w:rPr>
-        <w:lastRenderedPageBreak/>
         <w:t>Respone:</w:t>
       </w:r>
     </w:p>

</xml_diff>

<commit_message>
add dokumen api orders for order food
</commit_message>
<xml_diff>
--- a/dokumenAPI.docx
+++ b/dokumenAPI.docx
@@ -4750,8 +4750,6 @@
           </wp:inline>
         </w:drawing>
       </w:r>
-      <w:bookmarkStart w:id="0" w:name="_GoBack"/>
-      <w:bookmarkEnd w:id="0"/>
     </w:p>
     <w:p>
       <w:pPr>
@@ -6198,118 +6196,146 @@
           <w:sz w:val="28"/>
           <w:szCs w:val="28"/>
         </w:rPr>
-        <w:t xml:space="preserve">Semua data </w:t>
-      </w:r>
-      <w:r>
-        <w:rPr>
-          <w:b/>
-          <w:bCs/>
-          <w:sz w:val="28"/>
-          <w:szCs w:val="28"/>
-        </w:rPr>
-        <w:t>Order</w:t>
-      </w:r>
-      <w:r>
-        <w:rPr>
-          <w:b/>
-          <w:bCs/>
-          <w:sz w:val="28"/>
-          <w:szCs w:val="28"/>
-        </w:rPr>
-        <w:t xml:space="preserve">: </w:t>
-      </w:r>
-      <w:r>
-        <w:rPr>
-          <w:b/>
-          <w:bCs/>
-          <w:sz w:val="28"/>
-          <w:szCs w:val="28"/>
-        </w:rPr>
-        <w:t>/</w:t>
-      </w:r>
-      <w:r>
-        <w:t xml:space="preserve"> </w:t>
-      </w:r>
-      <w:r>
-        <w:rPr>
-          <w:b/>
-          <w:bCs/>
-          <w:sz w:val="28"/>
-          <w:szCs w:val="28"/>
-        </w:rPr>
-        <w:t>getAll</w:t>
-      </w:r>
-      <w:r>
-        <w:rPr>
-          <w:b/>
-          <w:bCs/>
-          <w:sz w:val="28"/>
-          <w:szCs w:val="28"/>
-        </w:rPr>
-        <w:t>Orders</w:t>
-      </w:r>
-    </w:p>
-    <w:p>
-      <w:pPr>
-        <w:rPr>
-          <w:sz w:val="24"/>
-          <w:szCs w:val="24"/>
-        </w:rPr>
-      </w:pPr>
-      <w:r>
-        <w:rPr>
-          <w:sz w:val="24"/>
-          <w:szCs w:val="24"/>
-        </w:rPr>
-        <w:t>Method: GET</w:t>
-      </w:r>
-    </w:p>
-    <w:p>
-      <w:pPr>
-        <w:rPr>
-          <w:sz w:val="24"/>
-          <w:szCs w:val="24"/>
-        </w:rPr>
-      </w:pPr>
-      <w:r>
-        <w:rPr>
-          <w:sz w:val="24"/>
-          <w:szCs w:val="24"/>
-        </w:rPr>
-        <w:t>No Parameter</w:t>
-      </w:r>
-    </w:p>
-    <w:p>
-      <w:pPr>
-        <w:rPr>
-          <w:sz w:val="24"/>
-          <w:szCs w:val="24"/>
-        </w:rPr>
-      </w:pPr>
-      <w:r>
-        <w:rPr>
-          <w:sz w:val="24"/>
-          <w:szCs w:val="24"/>
-        </w:rPr>
-        <w:t>Contoh:</w:t>
-      </w:r>
-    </w:p>
-    <w:p>
-      <w:pPr>
-        <w:rPr>
-          <w:sz w:val="24"/>
-          <w:szCs w:val="24"/>
+        <w:t>Membuat orders: /orders</w:t>
+      </w:r>
+    </w:p>
+    <w:p>
+      <w:pPr>
+        <w:rPr>
+          <w:sz w:val="28"/>
+          <w:szCs w:val="28"/>
+        </w:rPr>
+      </w:pPr>
+      <w:r>
+        <w:rPr>
+          <w:sz w:val="28"/>
+          <w:szCs w:val="28"/>
+        </w:rPr>
+        <w:t>Method: POST</w:t>
+      </w:r>
+    </w:p>
+    <w:p>
+      <w:pPr>
+        <w:rPr>
+          <w:sz w:val="28"/>
+          <w:szCs w:val="28"/>
+        </w:rPr>
+      </w:pPr>
+      <w:r>
+        <w:rPr>
+          <w:sz w:val="28"/>
+          <w:szCs w:val="28"/>
+        </w:rPr>
+        <w:t>Headers: Authorization: token</w:t>
+      </w:r>
+    </w:p>
+    <w:p>
+      <w:pPr>
+        <w:rPr>
+          <w:sz w:val="28"/>
+          <w:szCs w:val="28"/>
+        </w:rPr>
+      </w:pPr>
+      <w:r>
+        <w:rPr>
+          <w:sz w:val="28"/>
+          <w:szCs w:val="28"/>
+        </w:rPr>
+        <w:t>Body: x-www-form-urlencoded</w:t>
+      </w:r>
+    </w:p>
+    <w:p>
+      <w:pPr>
+        <w:rPr>
+          <w:sz w:val="28"/>
+          <w:szCs w:val="28"/>
+        </w:rPr>
+      </w:pPr>
+      <w:r>
+        <w:rPr>
+          <w:sz w:val="28"/>
+          <w:szCs w:val="28"/>
+        </w:rPr>
+        <w:t>food_id</w:t>
+      </w:r>
+    </w:p>
+    <w:p>
+      <w:pPr>
+        <w:rPr>
+          <w:sz w:val="28"/>
+          <w:szCs w:val="28"/>
+        </w:rPr>
+      </w:pPr>
+      <w:r>
+        <w:rPr>
+          <w:sz w:val="28"/>
+          <w:szCs w:val="28"/>
+        </w:rPr>
+        <w:t>seller_id</w:t>
+      </w:r>
+    </w:p>
+    <w:p>
+      <w:pPr>
+        <w:rPr>
+          <w:sz w:val="28"/>
+          <w:szCs w:val="28"/>
+        </w:rPr>
+      </w:pPr>
+      <w:r>
+        <w:rPr>
+          <w:sz w:val="28"/>
+          <w:szCs w:val="28"/>
+        </w:rPr>
+        <w:t>customer_id</w:t>
+      </w:r>
+    </w:p>
+    <w:p>
+      <w:pPr>
+        <w:rPr>
+          <w:sz w:val="28"/>
+          <w:szCs w:val="28"/>
+        </w:rPr>
+      </w:pPr>
+      <w:r>
+        <w:rPr>
+          <w:sz w:val="28"/>
+          <w:szCs w:val="28"/>
+        </w:rPr>
+        <w:t>amount</w:t>
+      </w:r>
+    </w:p>
+    <w:p>
+      <w:pPr>
+        <w:rPr>
+          <w:sz w:val="28"/>
+          <w:szCs w:val="28"/>
+        </w:rPr>
+      </w:pPr>
+      <w:r>
+        <w:rPr>
+          <w:sz w:val="28"/>
+          <w:szCs w:val="28"/>
+        </w:rPr>
+        <w:t>contoh:</w:t>
+      </w:r>
+    </w:p>
+    <w:p>
+      <w:pPr>
+        <w:rPr>
+          <w:sz w:val="28"/>
+          <w:szCs w:val="28"/>
         </w:rPr>
       </w:pPr>
       <w:r>
         <w:rPr>
           <w:noProof/>
         </w:rPr>
+        <w:lastRenderedPageBreak/>
         <w:drawing>
-          <wp:inline distT="0" distB="0" distL="0" distR="0" wp14:anchorId="0238D4C6" wp14:editId="3A629650">
-            <wp:extent cx="5731510" cy="1690370"/>
-            <wp:effectExtent l="0" t="0" r="2540" b="5080"/>
-            <wp:docPr id="7" name="Picture 7"/>
+          <wp:inline distT="0" distB="0" distL="0" distR="0" wp14:anchorId="235F7128" wp14:editId="123F7B66">
+            <wp:extent cx="5731510" cy="3082925"/>
+            <wp:effectExtent l="0" t="0" r="2540" b="3175"/>
+            <wp:docPr id="31" name="Picture 31"/>
             <wp:cNvGraphicFramePr>
               <a:graphicFrameLocks xmlns:a="http://schemas.openxmlformats.org/drawingml/2006/main" noChangeAspect="1"/>
             </wp:cNvGraphicFramePr>
@@ -6329,7 +6355,7 @@
                   <pic:spPr>
                     <a:xfrm>
                       <a:off x="0" y="0"/>
-                      <a:ext cx="5731510" cy="1690370"/>
+                      <a:ext cx="5731510" cy="3082925"/>
                     </a:xfrm>
                     <a:prstGeom prst="rect">
                       <a:avLst/>
@@ -6341,20 +6367,127 @@
           </wp:inline>
         </w:drawing>
       </w:r>
-    </w:p>
-    <w:p>
-      <w:pPr>
-        <w:rPr>
-          <w:sz w:val="24"/>
-          <w:szCs w:val="24"/>
-        </w:rPr>
-      </w:pPr>
-      <w:r>
-        <w:rPr>
-          <w:sz w:val="24"/>
-          <w:szCs w:val="24"/>
-        </w:rPr>
-        <w:t>Respone:</w:t>
+      <w:bookmarkStart w:id="0" w:name="_GoBack"/>
+      <w:bookmarkEnd w:id="0"/>
+    </w:p>
+    <w:p>
+      <w:pPr>
+        <w:rPr>
+          <w:sz w:val="28"/>
+          <w:szCs w:val="28"/>
+        </w:rPr>
+      </w:pPr>
+    </w:p>
+    <w:p>
+      <w:pPr>
+        <w:rPr>
+          <w:b/>
+          <w:bCs/>
+          <w:sz w:val="28"/>
+          <w:szCs w:val="28"/>
+        </w:rPr>
+      </w:pPr>
+      <w:r>
+        <w:rPr>
+          <w:b/>
+          <w:bCs/>
+          <w:sz w:val="28"/>
+          <w:szCs w:val="28"/>
+        </w:rPr>
+        <w:t xml:space="preserve">Semua data </w:t>
+      </w:r>
+      <w:r>
+        <w:rPr>
+          <w:b/>
+          <w:bCs/>
+          <w:sz w:val="28"/>
+          <w:szCs w:val="28"/>
+        </w:rPr>
+        <w:t>Order</w:t>
+      </w:r>
+      <w:r>
+        <w:rPr>
+          <w:b/>
+          <w:bCs/>
+          <w:sz w:val="28"/>
+          <w:szCs w:val="28"/>
+        </w:rPr>
+        <w:t xml:space="preserve">: </w:t>
+      </w:r>
+      <w:r>
+        <w:rPr>
+          <w:b/>
+          <w:bCs/>
+          <w:sz w:val="28"/>
+          <w:szCs w:val="28"/>
+        </w:rPr>
+        <w:t>/</w:t>
+      </w:r>
+      <w:r>
+        <w:t xml:space="preserve"> </w:t>
+      </w:r>
+      <w:r>
+        <w:rPr>
+          <w:b/>
+          <w:bCs/>
+          <w:sz w:val="28"/>
+          <w:szCs w:val="28"/>
+        </w:rPr>
+        <w:t>getAll</w:t>
+      </w:r>
+      <w:r>
+        <w:rPr>
+          <w:b/>
+          <w:bCs/>
+          <w:sz w:val="28"/>
+          <w:szCs w:val="28"/>
+        </w:rPr>
+        <w:t>Orders</w:t>
+      </w:r>
+    </w:p>
+    <w:p>
+      <w:pPr>
+        <w:rPr>
+          <w:sz w:val="24"/>
+          <w:szCs w:val="24"/>
+        </w:rPr>
+      </w:pPr>
+      <w:r>
+        <w:rPr>
+          <w:sz w:val="24"/>
+          <w:szCs w:val="24"/>
+        </w:rPr>
+        <w:t>Method: GET</w:t>
+      </w:r>
+    </w:p>
+    <w:p>
+      <w:pPr>
+        <w:rPr>
+          <w:sz w:val="24"/>
+          <w:szCs w:val="24"/>
+        </w:rPr>
+      </w:pPr>
+      <w:r>
+        <w:rPr>
+          <w:sz w:val="24"/>
+          <w:szCs w:val="24"/>
+        </w:rPr>
+        <w:t>No Parameter</w:t>
+      </w:r>
+    </w:p>
+    <w:p>
+      <w:pPr>
+        <w:rPr>
+          <w:sz w:val="24"/>
+          <w:szCs w:val="24"/>
+        </w:rPr>
+      </w:pPr>
+      <w:r>
+        <w:rPr>
+          <w:sz w:val="24"/>
+          <w:szCs w:val="24"/>
+        </w:rPr>
+        <w:t>Contoh:</w:t>
       </w:r>
     </w:p>
     <w:p>
@@ -6368,12 +6501,11 @@
         <w:rPr>
           <w:noProof/>
         </w:rPr>
-        <w:lastRenderedPageBreak/>
         <w:drawing>
-          <wp:inline distT="0" distB="0" distL="0" distR="0" wp14:anchorId="08370279" wp14:editId="71083569">
-            <wp:extent cx="5731510" cy="1948815"/>
-            <wp:effectExtent l="0" t="0" r="2540" b="0"/>
-            <wp:docPr id="8" name="Picture 8"/>
+          <wp:inline distT="0" distB="0" distL="0" distR="0" wp14:anchorId="0238D4C6" wp14:editId="3A629650">
+            <wp:extent cx="5731510" cy="1690370"/>
+            <wp:effectExtent l="0" t="0" r="2540" b="5080"/>
+            <wp:docPr id="7" name="Picture 7"/>
             <wp:cNvGraphicFramePr>
               <a:graphicFrameLocks xmlns:a="http://schemas.openxmlformats.org/drawingml/2006/main" noChangeAspect="1"/>
             </wp:cNvGraphicFramePr>
@@ -6393,7 +6525,7 @@
                   <pic:spPr>
                     <a:xfrm>
                       <a:off x="0" y="0"/>
-                      <a:ext cx="5731510" cy="1948815"/>
+                      <a:ext cx="5731510" cy="1690370"/>
                     </a:xfrm>
                     <a:prstGeom prst="rect">
                       <a:avLst/>
@@ -6409,124 +6541,16 @@
     <w:p>
       <w:pPr>
         <w:rPr>
-          <w:b/>
-          <w:bCs/>
-          <w:sz w:val="28"/>
-          <w:szCs w:val="28"/>
-        </w:rPr>
-      </w:pPr>
-      <w:r>
-        <w:rPr>
-          <w:b/>
-          <w:bCs/>
-          <w:sz w:val="28"/>
-          <w:szCs w:val="28"/>
-        </w:rPr>
-        <w:t xml:space="preserve">Semua data Order bySellerId: </w:t>
-      </w:r>
-      <w:r>
-        <w:rPr>
-          <w:b/>
-          <w:bCs/>
-          <w:sz w:val="28"/>
-          <w:szCs w:val="28"/>
-        </w:rPr>
-        <w:t>/</w:t>
-      </w:r>
-      <w:r>
-        <w:t xml:space="preserve"> </w:t>
-      </w:r>
-      <w:r>
-        <w:rPr>
-          <w:b/>
-          <w:bCs/>
-          <w:sz w:val="28"/>
-          <w:szCs w:val="28"/>
-        </w:rPr>
-        <w:t>get</w:t>
-      </w:r>
-      <w:r>
-        <w:rPr>
-          <w:b/>
-          <w:bCs/>
-          <w:sz w:val="28"/>
-          <w:szCs w:val="28"/>
-        </w:rPr>
-        <w:t>OrdersBySellerId</w:t>
-      </w:r>
-    </w:p>
-    <w:p>
-      <w:pPr>
-        <w:rPr>
-          <w:sz w:val="24"/>
-          <w:szCs w:val="24"/>
-        </w:rPr>
-      </w:pPr>
-      <w:r>
-        <w:rPr>
-          <w:sz w:val="24"/>
-          <w:szCs w:val="24"/>
-        </w:rPr>
-        <w:t>Method: GET</w:t>
-      </w:r>
-    </w:p>
-    <w:p>
-      <w:pPr>
-        <w:rPr>
-          <w:sz w:val="24"/>
-          <w:szCs w:val="24"/>
-        </w:rPr>
-      </w:pPr>
-      <w:r>
-        <w:rPr>
-          <w:sz w:val="24"/>
-          <w:szCs w:val="24"/>
-        </w:rPr>
-        <w:t>Body: x-www-</w:t>
-      </w:r>
-      <w:r>
-        <w:rPr>
-          <w:sz w:val="24"/>
-          <w:szCs w:val="24"/>
-        </w:rPr>
-        <w:t>form-</w:t>
-      </w:r>
-      <w:r>
-        <w:rPr>
-          <w:sz w:val="24"/>
-          <w:szCs w:val="24"/>
-        </w:rPr>
-        <w:t>urlencoded</w:t>
-      </w:r>
-    </w:p>
-    <w:p>
-      <w:pPr>
-        <w:rPr>
-          <w:sz w:val="24"/>
-          <w:szCs w:val="24"/>
-        </w:rPr>
-      </w:pPr>
-      <w:r>
-        <w:rPr>
-          <w:sz w:val="24"/>
-          <w:szCs w:val="24"/>
-        </w:rPr>
-        <w:t>seller_id</w:t>
-      </w:r>
-    </w:p>
-    <w:p>
-      <w:pPr>
-        <w:rPr>
-          <w:sz w:val="24"/>
-          <w:szCs w:val="24"/>
-        </w:rPr>
-      </w:pPr>
-      <w:r>
-        <w:rPr>
-          <w:sz w:val="24"/>
-          <w:szCs w:val="24"/>
-        </w:rPr>
-        <w:t>contoh:</w:t>
+          <w:sz w:val="24"/>
+          <w:szCs w:val="24"/>
+        </w:rPr>
+      </w:pPr>
+      <w:r>
+        <w:rPr>
+          <w:sz w:val="24"/>
+          <w:szCs w:val="24"/>
+        </w:rPr>
+        <w:t>Respone:</w:t>
       </w:r>
     </w:p>
     <w:p>
@@ -6541,10 +6565,10 @@
           <w:noProof/>
         </w:rPr>
         <w:drawing>
-          <wp:inline distT="0" distB="0" distL="0" distR="0" wp14:anchorId="5A87E742" wp14:editId="6F280119">
-            <wp:extent cx="5731510" cy="1583055"/>
+          <wp:inline distT="0" distB="0" distL="0" distR="0" wp14:anchorId="08370279" wp14:editId="71083569">
+            <wp:extent cx="5731510" cy="1948815"/>
             <wp:effectExtent l="0" t="0" r="2540" b="0"/>
-            <wp:docPr id="21" name="Picture 21"/>
+            <wp:docPr id="8" name="Picture 8"/>
             <wp:cNvGraphicFramePr>
               <a:graphicFrameLocks xmlns:a="http://schemas.openxmlformats.org/drawingml/2006/main" noChangeAspect="1"/>
             </wp:cNvGraphicFramePr>
@@ -6564,7 +6588,7 @@
                   <pic:spPr>
                     <a:xfrm>
                       <a:off x="0" y="0"/>
-                      <a:ext cx="5731510" cy="1583055"/>
+                      <a:ext cx="5731510" cy="1948815"/>
                     </a:xfrm>
                     <a:prstGeom prst="rect">
                       <a:avLst/>
@@ -6580,16 +6604,125 @@
     <w:p>
       <w:pPr>
         <w:rPr>
-          <w:sz w:val="24"/>
-          <w:szCs w:val="24"/>
-        </w:rPr>
-      </w:pPr>
-      <w:r>
-        <w:rPr>
-          <w:sz w:val="24"/>
-          <w:szCs w:val="24"/>
-        </w:rPr>
-        <w:t>Respon:</w:t>
+          <w:b/>
+          <w:bCs/>
+          <w:sz w:val="28"/>
+          <w:szCs w:val="28"/>
+        </w:rPr>
+      </w:pPr>
+      <w:r>
+        <w:rPr>
+          <w:b/>
+          <w:bCs/>
+          <w:sz w:val="28"/>
+          <w:szCs w:val="28"/>
+        </w:rPr>
+        <w:lastRenderedPageBreak/>
+        <w:t xml:space="preserve">Semua data Order bySellerId: </w:t>
+      </w:r>
+      <w:r>
+        <w:rPr>
+          <w:b/>
+          <w:bCs/>
+          <w:sz w:val="28"/>
+          <w:szCs w:val="28"/>
+        </w:rPr>
+        <w:t>/</w:t>
+      </w:r>
+      <w:r>
+        <w:t xml:space="preserve"> </w:t>
+      </w:r>
+      <w:r>
+        <w:rPr>
+          <w:b/>
+          <w:bCs/>
+          <w:sz w:val="28"/>
+          <w:szCs w:val="28"/>
+        </w:rPr>
+        <w:t>get</w:t>
+      </w:r>
+      <w:r>
+        <w:rPr>
+          <w:b/>
+          <w:bCs/>
+          <w:sz w:val="28"/>
+          <w:szCs w:val="28"/>
+        </w:rPr>
+        <w:t>OrdersBySellerId</w:t>
+      </w:r>
+    </w:p>
+    <w:p>
+      <w:pPr>
+        <w:rPr>
+          <w:sz w:val="24"/>
+          <w:szCs w:val="24"/>
+        </w:rPr>
+      </w:pPr>
+      <w:r>
+        <w:rPr>
+          <w:sz w:val="24"/>
+          <w:szCs w:val="24"/>
+        </w:rPr>
+        <w:t>Method: GET</w:t>
+      </w:r>
+    </w:p>
+    <w:p>
+      <w:pPr>
+        <w:rPr>
+          <w:sz w:val="24"/>
+          <w:szCs w:val="24"/>
+        </w:rPr>
+      </w:pPr>
+      <w:r>
+        <w:rPr>
+          <w:sz w:val="24"/>
+          <w:szCs w:val="24"/>
+        </w:rPr>
+        <w:t>Body: x-www-</w:t>
+      </w:r>
+      <w:r>
+        <w:rPr>
+          <w:sz w:val="24"/>
+          <w:szCs w:val="24"/>
+        </w:rPr>
+        <w:t>form-</w:t>
+      </w:r>
+      <w:r>
+        <w:rPr>
+          <w:sz w:val="24"/>
+          <w:szCs w:val="24"/>
+        </w:rPr>
+        <w:t>urlencoded</w:t>
+      </w:r>
+    </w:p>
+    <w:p>
+      <w:pPr>
+        <w:rPr>
+          <w:sz w:val="24"/>
+          <w:szCs w:val="24"/>
+        </w:rPr>
+      </w:pPr>
+      <w:r>
+        <w:rPr>
+          <w:sz w:val="24"/>
+          <w:szCs w:val="24"/>
+        </w:rPr>
+        <w:t>seller_id</w:t>
+      </w:r>
+    </w:p>
+    <w:p>
+      <w:pPr>
+        <w:rPr>
+          <w:sz w:val="24"/>
+          <w:szCs w:val="24"/>
+        </w:rPr>
+      </w:pPr>
+      <w:r>
+        <w:rPr>
+          <w:sz w:val="24"/>
+          <w:szCs w:val="24"/>
+        </w:rPr>
+        <w:t>contoh:</w:t>
       </w:r>
     </w:p>
     <w:p>
@@ -6604,10 +6737,10 @@
           <w:noProof/>
         </w:rPr>
         <w:drawing>
-          <wp:inline distT="0" distB="0" distL="0" distR="0" wp14:anchorId="6144DA0D" wp14:editId="32B52D22">
-            <wp:extent cx="5731510" cy="2310765"/>
+          <wp:inline distT="0" distB="0" distL="0" distR="0" wp14:anchorId="5A87E742" wp14:editId="6F280119">
+            <wp:extent cx="5731510" cy="1583055"/>
             <wp:effectExtent l="0" t="0" r="2540" b="0"/>
-            <wp:docPr id="22" name="Picture 22"/>
+            <wp:docPr id="21" name="Picture 21"/>
             <wp:cNvGraphicFramePr>
               <a:graphicFrameLocks xmlns:a="http://schemas.openxmlformats.org/drawingml/2006/main" noChangeAspect="1"/>
             </wp:cNvGraphicFramePr>
@@ -6627,7 +6760,7 @@
                   <pic:spPr>
                     <a:xfrm>
                       <a:off x="0" y="0"/>
-                      <a:ext cx="5731510" cy="2310765"/>
+                      <a:ext cx="5731510" cy="1583055"/>
                     </a:xfrm>
                     <a:prstGeom prst="rect">
                       <a:avLst/>
@@ -6647,115 +6780,12 @@
           <w:szCs w:val="24"/>
         </w:rPr>
       </w:pPr>
-    </w:p>
-    <w:p>
-      <w:pPr>
-        <w:rPr>
-          <w:b/>
-          <w:bCs/>
-          <w:sz w:val="28"/>
-          <w:szCs w:val="28"/>
-        </w:rPr>
-      </w:pPr>
-      <w:r>
-        <w:rPr>
-          <w:b/>
-          <w:bCs/>
-          <w:sz w:val="28"/>
-          <w:szCs w:val="28"/>
-        </w:rPr>
-        <w:t xml:space="preserve">Semua data Order byCustomerId: </w:t>
-      </w:r>
-      <w:r>
-        <w:rPr>
-          <w:b/>
-          <w:bCs/>
-          <w:sz w:val="28"/>
-          <w:szCs w:val="28"/>
-        </w:rPr>
-        <w:t>/</w:t>
-      </w:r>
-      <w:r>
-        <w:t xml:space="preserve"> </w:t>
-      </w:r>
-      <w:r>
-        <w:rPr>
-          <w:b/>
-          <w:bCs/>
-          <w:sz w:val="28"/>
-          <w:szCs w:val="28"/>
-        </w:rPr>
-        <w:t>get</w:t>
-      </w:r>
-      <w:r>
-        <w:rPr>
-          <w:b/>
-          <w:bCs/>
-          <w:sz w:val="28"/>
-          <w:szCs w:val="28"/>
-        </w:rPr>
-        <w:t>OrdersByCustomerId</w:t>
-      </w:r>
-    </w:p>
-    <w:p>
-      <w:pPr>
-        <w:rPr>
-          <w:sz w:val="24"/>
-          <w:szCs w:val="24"/>
-        </w:rPr>
-      </w:pPr>
-      <w:r>
-        <w:rPr>
-          <w:sz w:val="24"/>
-          <w:szCs w:val="24"/>
-        </w:rPr>
-        <w:t>Method: GET</w:t>
-      </w:r>
-    </w:p>
-    <w:p>
-      <w:pPr>
-        <w:rPr>
-          <w:sz w:val="24"/>
-          <w:szCs w:val="24"/>
-        </w:rPr>
-      </w:pPr>
-      <w:r>
-        <w:rPr>
-          <w:sz w:val="24"/>
-          <w:szCs w:val="24"/>
-        </w:rPr>
-        <w:lastRenderedPageBreak/>
-        <w:t>Body: x-www-form-urlencoded</w:t>
-      </w:r>
-    </w:p>
-    <w:p>
-      <w:pPr>
-        <w:rPr>
-          <w:sz w:val="24"/>
-          <w:szCs w:val="24"/>
-        </w:rPr>
-      </w:pPr>
-      <w:r>
-        <w:rPr>
-          <w:sz w:val="24"/>
-          <w:szCs w:val="24"/>
-        </w:rPr>
-        <w:t>customer_id</w:t>
-      </w:r>
-    </w:p>
-    <w:p>
-      <w:pPr>
-        <w:rPr>
-          <w:sz w:val="24"/>
-          <w:szCs w:val="24"/>
-        </w:rPr>
-      </w:pPr>
-      <w:r>
-        <w:rPr>
-          <w:sz w:val="24"/>
-          <w:szCs w:val="24"/>
-        </w:rPr>
-        <w:t>contoh:</w:t>
+      <w:r>
+        <w:rPr>
+          <w:sz w:val="24"/>
+          <w:szCs w:val="24"/>
+        </w:rPr>
+        <w:t>Respon:</w:t>
       </w:r>
     </w:p>
     <w:p>
@@ -6770,10 +6800,10 @@
           <w:noProof/>
         </w:rPr>
         <w:drawing>
-          <wp:inline distT="0" distB="0" distL="0" distR="0" wp14:anchorId="3F6437FC" wp14:editId="6842AFDA">
-            <wp:extent cx="5731510" cy="1640840"/>
+          <wp:inline distT="0" distB="0" distL="0" distR="0" wp14:anchorId="6144DA0D" wp14:editId="32B52D22">
+            <wp:extent cx="5731510" cy="2310765"/>
             <wp:effectExtent l="0" t="0" r="2540" b="0"/>
-            <wp:docPr id="26" name="Picture 26"/>
+            <wp:docPr id="22" name="Picture 22"/>
             <wp:cNvGraphicFramePr>
               <a:graphicFrameLocks xmlns:a="http://schemas.openxmlformats.org/drawingml/2006/main" noChangeAspect="1"/>
             </wp:cNvGraphicFramePr>
@@ -6793,7 +6823,7 @@
                   <pic:spPr>
                     <a:xfrm>
                       <a:off x="0" y="0"/>
-                      <a:ext cx="5731510" cy="1640840"/>
+                      <a:ext cx="5731510" cy="2310765"/>
                     </a:xfrm>
                     <a:prstGeom prst="rect">
                       <a:avLst/>
@@ -6813,12 +6843,114 @@
           <w:szCs w:val="24"/>
         </w:rPr>
       </w:pPr>
-      <w:r>
-        <w:rPr>
-          <w:sz w:val="24"/>
-          <w:szCs w:val="24"/>
-        </w:rPr>
-        <w:t>Respon:</w:t>
+    </w:p>
+    <w:p>
+      <w:pPr>
+        <w:rPr>
+          <w:b/>
+          <w:bCs/>
+          <w:sz w:val="28"/>
+          <w:szCs w:val="28"/>
+        </w:rPr>
+      </w:pPr>
+      <w:r>
+        <w:rPr>
+          <w:b/>
+          <w:bCs/>
+          <w:sz w:val="28"/>
+          <w:szCs w:val="28"/>
+        </w:rPr>
+        <w:t xml:space="preserve">Semua data Order byCustomerId: </w:t>
+      </w:r>
+      <w:r>
+        <w:rPr>
+          <w:b/>
+          <w:bCs/>
+          <w:sz w:val="28"/>
+          <w:szCs w:val="28"/>
+        </w:rPr>
+        <w:t>/</w:t>
+      </w:r>
+      <w:r>
+        <w:t xml:space="preserve"> </w:t>
+      </w:r>
+      <w:r>
+        <w:rPr>
+          <w:b/>
+          <w:bCs/>
+          <w:sz w:val="28"/>
+          <w:szCs w:val="28"/>
+        </w:rPr>
+        <w:t>get</w:t>
+      </w:r>
+      <w:r>
+        <w:rPr>
+          <w:b/>
+          <w:bCs/>
+          <w:sz w:val="28"/>
+          <w:szCs w:val="28"/>
+        </w:rPr>
+        <w:t>OrdersByCustomerId</w:t>
+      </w:r>
+    </w:p>
+    <w:p>
+      <w:pPr>
+        <w:rPr>
+          <w:sz w:val="24"/>
+          <w:szCs w:val="24"/>
+        </w:rPr>
+      </w:pPr>
+      <w:r>
+        <w:rPr>
+          <w:sz w:val="24"/>
+          <w:szCs w:val="24"/>
+        </w:rPr>
+        <w:t>Method: GET</w:t>
+      </w:r>
+    </w:p>
+    <w:p>
+      <w:pPr>
+        <w:rPr>
+          <w:sz w:val="24"/>
+          <w:szCs w:val="24"/>
+        </w:rPr>
+      </w:pPr>
+      <w:r>
+        <w:rPr>
+          <w:sz w:val="24"/>
+          <w:szCs w:val="24"/>
+        </w:rPr>
+        <w:t>Body: x-www-form-urlencoded</w:t>
+      </w:r>
+    </w:p>
+    <w:p>
+      <w:pPr>
+        <w:rPr>
+          <w:sz w:val="24"/>
+          <w:szCs w:val="24"/>
+        </w:rPr>
+      </w:pPr>
+      <w:r>
+        <w:rPr>
+          <w:sz w:val="24"/>
+          <w:szCs w:val="24"/>
+        </w:rPr>
+        <w:t>customer_id</w:t>
+      </w:r>
+    </w:p>
+    <w:p>
+      <w:pPr>
+        <w:rPr>
+          <w:sz w:val="24"/>
+          <w:szCs w:val="24"/>
+        </w:rPr>
+      </w:pPr>
+      <w:r>
+        <w:rPr>
+          <w:sz w:val="24"/>
+          <w:szCs w:val="24"/>
+        </w:rPr>
+        <w:t>contoh:</w:t>
       </w:r>
     </w:p>
     <w:p>
@@ -6832,11 +6964,12 @@
         <w:rPr>
           <w:noProof/>
         </w:rPr>
+        <w:lastRenderedPageBreak/>
         <w:drawing>
-          <wp:inline distT="0" distB="0" distL="0" distR="0" wp14:anchorId="74677BF0" wp14:editId="4A79F1C9">
-            <wp:extent cx="5731510" cy="2268220"/>
+          <wp:inline distT="0" distB="0" distL="0" distR="0" wp14:anchorId="3F6437FC" wp14:editId="6842AFDA">
+            <wp:extent cx="5731510" cy="1640840"/>
             <wp:effectExtent l="0" t="0" r="2540" b="0"/>
-            <wp:docPr id="28" name="Picture 28"/>
+            <wp:docPr id="26" name="Picture 26"/>
             <wp:cNvGraphicFramePr>
               <a:graphicFrameLocks xmlns:a="http://schemas.openxmlformats.org/drawingml/2006/main" noChangeAspect="1"/>
             </wp:cNvGraphicFramePr>
@@ -6856,7 +6989,7 @@
                   <pic:spPr>
                     <a:xfrm>
                       <a:off x="0" y="0"/>
-                      <a:ext cx="5731510" cy="2268220"/>
+                      <a:ext cx="5731510" cy="1640840"/>
                     </a:xfrm>
                     <a:prstGeom prst="rect">
                       <a:avLst/>
@@ -6872,110 +7005,16 @@
     <w:p>
       <w:pPr>
         <w:rPr>
-          <w:b/>
-          <w:bCs/>
-          <w:sz w:val="28"/>
-          <w:szCs w:val="28"/>
-        </w:rPr>
-      </w:pPr>
-      <w:r>
-        <w:rPr>
-          <w:b/>
-          <w:bCs/>
-          <w:sz w:val="28"/>
-          <w:szCs w:val="28"/>
-        </w:rPr>
-        <w:t xml:space="preserve">Semua data Order byFoodId: </w:t>
-      </w:r>
-      <w:r>
-        <w:rPr>
-          <w:b/>
-          <w:bCs/>
-          <w:sz w:val="28"/>
-          <w:szCs w:val="28"/>
-        </w:rPr>
-        <w:t>/</w:t>
-      </w:r>
-      <w:r>
-        <w:t xml:space="preserve"> </w:t>
-      </w:r>
-      <w:r>
-        <w:rPr>
-          <w:b/>
-          <w:bCs/>
-          <w:sz w:val="28"/>
-          <w:szCs w:val="28"/>
-        </w:rPr>
-        <w:t>get</w:t>
-      </w:r>
-      <w:r>
-        <w:rPr>
-          <w:b/>
-          <w:bCs/>
-          <w:sz w:val="28"/>
-          <w:szCs w:val="28"/>
-        </w:rPr>
-        <w:t>OrdersByFoodId</w:t>
-      </w:r>
-    </w:p>
-    <w:p>
-      <w:pPr>
-        <w:rPr>
-          <w:sz w:val="24"/>
-          <w:szCs w:val="24"/>
-        </w:rPr>
-      </w:pPr>
-      <w:r>
-        <w:rPr>
-          <w:sz w:val="24"/>
-          <w:szCs w:val="24"/>
-        </w:rPr>
-        <w:t>Method: GET</w:t>
-      </w:r>
-    </w:p>
-    <w:p>
-      <w:pPr>
-        <w:rPr>
-          <w:sz w:val="24"/>
-          <w:szCs w:val="24"/>
-        </w:rPr>
-      </w:pPr>
-      <w:r>
-        <w:rPr>
-          <w:sz w:val="24"/>
-          <w:szCs w:val="24"/>
-        </w:rPr>
-        <w:t>Body: x-www-form-urlencoded</w:t>
-      </w:r>
-    </w:p>
-    <w:p>
-      <w:pPr>
-        <w:rPr>
-          <w:sz w:val="24"/>
-          <w:szCs w:val="24"/>
-        </w:rPr>
-      </w:pPr>
-      <w:r>
-        <w:rPr>
-          <w:sz w:val="24"/>
-          <w:szCs w:val="24"/>
-        </w:rPr>
-        <w:t>food_id</w:t>
-      </w:r>
-    </w:p>
-    <w:p>
-      <w:pPr>
-        <w:rPr>
-          <w:sz w:val="24"/>
-          <w:szCs w:val="24"/>
-        </w:rPr>
-      </w:pPr>
-      <w:r>
-        <w:rPr>
-          <w:sz w:val="24"/>
-          <w:szCs w:val="24"/>
-        </w:rPr>
-        <w:t>contoh:</w:t>
+          <w:sz w:val="24"/>
+          <w:szCs w:val="24"/>
+        </w:rPr>
+      </w:pPr>
+      <w:r>
+        <w:rPr>
+          <w:sz w:val="24"/>
+          <w:szCs w:val="24"/>
+        </w:rPr>
+        <w:t>Respon:</w:t>
       </w:r>
     </w:p>
     <w:p>
@@ -6990,10 +7029,10 @@
           <w:noProof/>
         </w:rPr>
         <w:drawing>
-          <wp:inline distT="0" distB="0" distL="0" distR="0" wp14:anchorId="1F8E3F6C" wp14:editId="3519979A">
-            <wp:extent cx="5731510" cy="1530350"/>
+          <wp:inline distT="0" distB="0" distL="0" distR="0" wp14:anchorId="74677BF0" wp14:editId="4A79F1C9">
+            <wp:extent cx="5731510" cy="2268220"/>
             <wp:effectExtent l="0" t="0" r="2540" b="0"/>
-            <wp:docPr id="36" name="Picture 36"/>
+            <wp:docPr id="28" name="Picture 28"/>
             <wp:cNvGraphicFramePr>
               <a:graphicFrameLocks xmlns:a="http://schemas.openxmlformats.org/drawingml/2006/main" noChangeAspect="1"/>
             </wp:cNvGraphicFramePr>
@@ -7013,7 +7052,7 @@
                   <pic:spPr>
                     <a:xfrm>
                       <a:off x="0" y="0"/>
-                      <a:ext cx="5731510" cy="1530350"/>
+                      <a:ext cx="5731510" cy="2268220"/>
                     </a:xfrm>
                     <a:prstGeom prst="rect">
                       <a:avLst/>
@@ -7029,16 +7068,110 @@
     <w:p>
       <w:pPr>
         <w:rPr>
-          <w:sz w:val="24"/>
-          <w:szCs w:val="24"/>
-        </w:rPr>
-      </w:pPr>
-      <w:r>
-        <w:rPr>
-          <w:sz w:val="24"/>
-          <w:szCs w:val="24"/>
-        </w:rPr>
-        <w:t>Respon:</w:t>
+          <w:b/>
+          <w:bCs/>
+          <w:sz w:val="28"/>
+          <w:szCs w:val="28"/>
+        </w:rPr>
+      </w:pPr>
+      <w:r>
+        <w:rPr>
+          <w:b/>
+          <w:bCs/>
+          <w:sz w:val="28"/>
+          <w:szCs w:val="28"/>
+        </w:rPr>
+        <w:t xml:space="preserve">Semua data Order byFoodId: </w:t>
+      </w:r>
+      <w:r>
+        <w:rPr>
+          <w:b/>
+          <w:bCs/>
+          <w:sz w:val="28"/>
+          <w:szCs w:val="28"/>
+        </w:rPr>
+        <w:t>/</w:t>
+      </w:r>
+      <w:r>
+        <w:t xml:space="preserve"> </w:t>
+      </w:r>
+      <w:r>
+        <w:rPr>
+          <w:b/>
+          <w:bCs/>
+          <w:sz w:val="28"/>
+          <w:szCs w:val="28"/>
+        </w:rPr>
+        <w:t>get</w:t>
+      </w:r>
+      <w:r>
+        <w:rPr>
+          <w:b/>
+          <w:bCs/>
+          <w:sz w:val="28"/>
+          <w:szCs w:val="28"/>
+        </w:rPr>
+        <w:t>OrdersByFoodId</w:t>
+      </w:r>
+    </w:p>
+    <w:p>
+      <w:pPr>
+        <w:rPr>
+          <w:sz w:val="24"/>
+          <w:szCs w:val="24"/>
+        </w:rPr>
+      </w:pPr>
+      <w:r>
+        <w:rPr>
+          <w:sz w:val="24"/>
+          <w:szCs w:val="24"/>
+        </w:rPr>
+        <w:t>Method: GET</w:t>
+      </w:r>
+    </w:p>
+    <w:p>
+      <w:pPr>
+        <w:rPr>
+          <w:sz w:val="24"/>
+          <w:szCs w:val="24"/>
+        </w:rPr>
+      </w:pPr>
+      <w:r>
+        <w:rPr>
+          <w:sz w:val="24"/>
+          <w:szCs w:val="24"/>
+        </w:rPr>
+        <w:t>Body: x-www-form-urlencoded</w:t>
+      </w:r>
+    </w:p>
+    <w:p>
+      <w:pPr>
+        <w:rPr>
+          <w:sz w:val="24"/>
+          <w:szCs w:val="24"/>
+        </w:rPr>
+      </w:pPr>
+      <w:r>
+        <w:rPr>
+          <w:sz w:val="24"/>
+          <w:szCs w:val="24"/>
+        </w:rPr>
+        <w:t>food_id</w:t>
+      </w:r>
+    </w:p>
+    <w:p>
+      <w:pPr>
+        <w:rPr>
+          <w:sz w:val="24"/>
+          <w:szCs w:val="24"/>
+        </w:rPr>
+      </w:pPr>
+      <w:r>
+        <w:rPr>
+          <w:sz w:val="24"/>
+          <w:szCs w:val="24"/>
+        </w:rPr>
+        <w:t>contoh:</w:t>
       </w:r>
     </w:p>
     <w:p>
@@ -7052,12 +7185,11 @@
         <w:rPr>
           <w:noProof/>
         </w:rPr>
-        <w:lastRenderedPageBreak/>
         <w:drawing>
-          <wp:inline distT="0" distB="0" distL="0" distR="0" wp14:anchorId="0434D5CB" wp14:editId="3A0DC3A5">
-            <wp:extent cx="5731510" cy="2164715"/>
-            <wp:effectExtent l="0" t="0" r="2540" b="6985"/>
-            <wp:docPr id="39" name="Picture 39"/>
+          <wp:inline distT="0" distB="0" distL="0" distR="0" wp14:anchorId="1F8E3F6C" wp14:editId="3519979A">
+            <wp:extent cx="5731510" cy="1530350"/>
+            <wp:effectExtent l="0" t="0" r="2540" b="0"/>
+            <wp:docPr id="36" name="Picture 36"/>
             <wp:cNvGraphicFramePr>
               <a:graphicFrameLocks xmlns:a="http://schemas.openxmlformats.org/drawingml/2006/main" noChangeAspect="1"/>
             </wp:cNvGraphicFramePr>
@@ -7077,7 +7209,7 @@
                   <pic:spPr>
                     <a:xfrm>
                       <a:off x="0" y="0"/>
-                      <a:ext cx="5731510" cy="2164715"/>
+                      <a:ext cx="5731510" cy="1530350"/>
                     </a:xfrm>
                     <a:prstGeom prst="rect">
                       <a:avLst/>
@@ -7097,114 +7229,12 @@
           <w:szCs w:val="24"/>
         </w:rPr>
       </w:pPr>
-    </w:p>
-    <w:p>
-      <w:pPr>
-        <w:rPr>
-          <w:b/>
-          <w:bCs/>
-          <w:sz w:val="28"/>
-          <w:szCs w:val="28"/>
-        </w:rPr>
-      </w:pPr>
-      <w:r>
-        <w:rPr>
-          <w:b/>
-          <w:bCs/>
-          <w:sz w:val="28"/>
-          <w:szCs w:val="28"/>
-        </w:rPr>
-        <w:t xml:space="preserve">Semua data Order byOrderId: </w:t>
-      </w:r>
-      <w:r>
-        <w:rPr>
-          <w:b/>
-          <w:bCs/>
-          <w:sz w:val="28"/>
-          <w:szCs w:val="28"/>
-        </w:rPr>
-        <w:t>/</w:t>
-      </w:r>
-      <w:r>
-        <w:t xml:space="preserve"> </w:t>
-      </w:r>
-      <w:r>
-        <w:rPr>
-          <w:b/>
-          <w:bCs/>
-          <w:sz w:val="28"/>
-          <w:szCs w:val="28"/>
-        </w:rPr>
-        <w:t>get</w:t>
-      </w:r>
-      <w:r>
-        <w:rPr>
-          <w:b/>
-          <w:bCs/>
-          <w:sz w:val="28"/>
-          <w:szCs w:val="28"/>
-        </w:rPr>
-        <w:t>OrdersByOrderId</w:t>
-      </w:r>
-    </w:p>
-    <w:p>
-      <w:pPr>
-        <w:rPr>
-          <w:sz w:val="24"/>
-          <w:szCs w:val="24"/>
-        </w:rPr>
-      </w:pPr>
-      <w:r>
-        <w:rPr>
-          <w:sz w:val="24"/>
-          <w:szCs w:val="24"/>
-        </w:rPr>
-        <w:t>Method: GET</w:t>
-      </w:r>
-    </w:p>
-    <w:p>
-      <w:pPr>
-        <w:rPr>
-          <w:sz w:val="24"/>
-          <w:szCs w:val="24"/>
-        </w:rPr>
-      </w:pPr>
-      <w:r>
-        <w:rPr>
-          <w:sz w:val="24"/>
-          <w:szCs w:val="24"/>
-        </w:rPr>
-        <w:t>Body: x-www-form-urlencoded</w:t>
-      </w:r>
-    </w:p>
-    <w:p>
-      <w:pPr>
-        <w:rPr>
-          <w:sz w:val="24"/>
-          <w:szCs w:val="24"/>
-        </w:rPr>
-      </w:pPr>
-      <w:r>
-        <w:rPr>
-          <w:sz w:val="24"/>
-          <w:szCs w:val="24"/>
-        </w:rPr>
-        <w:t>order_id</w:t>
-      </w:r>
-    </w:p>
-    <w:p>
-      <w:pPr>
-        <w:rPr>
-          <w:sz w:val="24"/>
-          <w:szCs w:val="24"/>
-        </w:rPr>
-      </w:pPr>
-      <w:r>
-        <w:rPr>
-          <w:sz w:val="24"/>
-          <w:szCs w:val="24"/>
-        </w:rPr>
-        <w:t>contoh:</w:t>
+      <w:r>
+        <w:rPr>
+          <w:sz w:val="24"/>
+          <w:szCs w:val="24"/>
+        </w:rPr>
+        <w:t>Respon:</w:t>
       </w:r>
     </w:p>
     <w:p>
@@ -7218,11 +7248,12 @@
         <w:rPr>
           <w:noProof/>
         </w:rPr>
+        <w:lastRenderedPageBreak/>
         <w:drawing>
-          <wp:inline distT="0" distB="0" distL="0" distR="0" wp14:anchorId="7674DA2D" wp14:editId="47000F15">
-            <wp:extent cx="5731510" cy="1654175"/>
-            <wp:effectExtent l="0" t="0" r="2540" b="3175"/>
-            <wp:docPr id="44" name="Picture 44"/>
+          <wp:inline distT="0" distB="0" distL="0" distR="0" wp14:anchorId="0434D5CB" wp14:editId="3A0DC3A5">
+            <wp:extent cx="5731510" cy="2164715"/>
+            <wp:effectExtent l="0" t="0" r="2540" b="6985"/>
+            <wp:docPr id="39" name="Picture 39"/>
             <wp:cNvGraphicFramePr>
               <a:graphicFrameLocks xmlns:a="http://schemas.openxmlformats.org/drawingml/2006/main" noChangeAspect="1"/>
             </wp:cNvGraphicFramePr>
@@ -7242,7 +7273,7 @@
                   <pic:spPr>
                     <a:xfrm>
                       <a:off x="0" y="0"/>
-                      <a:ext cx="5731510" cy="1654175"/>
+                      <a:ext cx="5731510" cy="2164715"/>
                     </a:xfrm>
                     <a:prstGeom prst="rect">
                       <a:avLst/>
@@ -7262,12 +7293,114 @@
           <w:szCs w:val="24"/>
         </w:rPr>
       </w:pPr>
-      <w:r>
-        <w:rPr>
-          <w:sz w:val="24"/>
-          <w:szCs w:val="24"/>
-        </w:rPr>
-        <w:t>Respon:</w:t>
+    </w:p>
+    <w:p>
+      <w:pPr>
+        <w:rPr>
+          <w:b/>
+          <w:bCs/>
+          <w:sz w:val="28"/>
+          <w:szCs w:val="28"/>
+        </w:rPr>
+      </w:pPr>
+      <w:r>
+        <w:rPr>
+          <w:b/>
+          <w:bCs/>
+          <w:sz w:val="28"/>
+          <w:szCs w:val="28"/>
+        </w:rPr>
+        <w:t xml:space="preserve">Semua data Order byOrderId: </w:t>
+      </w:r>
+      <w:r>
+        <w:rPr>
+          <w:b/>
+          <w:bCs/>
+          <w:sz w:val="28"/>
+          <w:szCs w:val="28"/>
+        </w:rPr>
+        <w:t>/</w:t>
+      </w:r>
+      <w:r>
+        <w:t xml:space="preserve"> </w:t>
+      </w:r>
+      <w:r>
+        <w:rPr>
+          <w:b/>
+          <w:bCs/>
+          <w:sz w:val="28"/>
+          <w:szCs w:val="28"/>
+        </w:rPr>
+        <w:t>get</w:t>
+      </w:r>
+      <w:r>
+        <w:rPr>
+          <w:b/>
+          <w:bCs/>
+          <w:sz w:val="28"/>
+          <w:szCs w:val="28"/>
+        </w:rPr>
+        <w:t>OrdersByOrderId</w:t>
+      </w:r>
+    </w:p>
+    <w:p>
+      <w:pPr>
+        <w:rPr>
+          <w:sz w:val="24"/>
+          <w:szCs w:val="24"/>
+        </w:rPr>
+      </w:pPr>
+      <w:r>
+        <w:rPr>
+          <w:sz w:val="24"/>
+          <w:szCs w:val="24"/>
+        </w:rPr>
+        <w:t>Method: GET</w:t>
+      </w:r>
+    </w:p>
+    <w:p>
+      <w:pPr>
+        <w:rPr>
+          <w:sz w:val="24"/>
+          <w:szCs w:val="24"/>
+        </w:rPr>
+      </w:pPr>
+      <w:r>
+        <w:rPr>
+          <w:sz w:val="24"/>
+          <w:szCs w:val="24"/>
+        </w:rPr>
+        <w:t>Body: x-www-form-urlencoded</w:t>
+      </w:r>
+    </w:p>
+    <w:p>
+      <w:pPr>
+        <w:rPr>
+          <w:sz w:val="24"/>
+          <w:szCs w:val="24"/>
+        </w:rPr>
+      </w:pPr>
+      <w:r>
+        <w:rPr>
+          <w:sz w:val="24"/>
+          <w:szCs w:val="24"/>
+        </w:rPr>
+        <w:t>order_id</w:t>
+      </w:r>
+    </w:p>
+    <w:p>
+      <w:pPr>
+        <w:rPr>
+          <w:sz w:val="24"/>
+          <w:szCs w:val="24"/>
+        </w:rPr>
+      </w:pPr>
+      <w:r>
+        <w:rPr>
+          <w:sz w:val="24"/>
+          <w:szCs w:val="24"/>
+        </w:rPr>
+        <w:t>contoh:</w:t>
       </w:r>
     </w:p>
     <w:p>
@@ -7282,10 +7415,10 @@
           <w:noProof/>
         </w:rPr>
         <w:drawing>
-          <wp:inline distT="0" distB="0" distL="0" distR="0" wp14:anchorId="099FB17F" wp14:editId="527EB58F">
-            <wp:extent cx="5731510" cy="1997710"/>
-            <wp:effectExtent l="0" t="0" r="2540" b="2540"/>
-            <wp:docPr id="45" name="Picture 45"/>
+          <wp:inline distT="0" distB="0" distL="0" distR="0" wp14:anchorId="7674DA2D" wp14:editId="47000F15">
+            <wp:extent cx="5731510" cy="1654175"/>
+            <wp:effectExtent l="0" t="0" r="2540" b="3175"/>
+            <wp:docPr id="44" name="Picture 44"/>
             <wp:cNvGraphicFramePr>
               <a:graphicFrameLocks xmlns:a="http://schemas.openxmlformats.org/drawingml/2006/main" noChangeAspect="1"/>
             </wp:cNvGraphicFramePr>
@@ -7305,7 +7438,7 @@
                   <pic:spPr>
                     <a:xfrm>
                       <a:off x="0" y="0"/>
-                      <a:ext cx="5731510" cy="1997710"/>
+                      <a:ext cx="5731510" cy="1654175"/>
                     </a:xfrm>
                     <a:prstGeom prst="rect">
                       <a:avLst/>
@@ -7321,102 +7454,16 @@
     <w:p>
       <w:pPr>
         <w:rPr>
-          <w:b/>
-          <w:bCs/>
-          <w:sz w:val="28"/>
-          <w:szCs w:val="28"/>
-        </w:rPr>
-      </w:pPr>
-      <w:r>
-        <w:rPr>
-          <w:b/>
-          <w:bCs/>
-          <w:sz w:val="28"/>
-          <w:szCs w:val="28"/>
-        </w:rPr>
-        <w:t xml:space="preserve">Cek order baru yang masuk: </w:t>
-      </w:r>
-      <w:r>
-        <w:rPr>
-          <w:b/>
-          <w:bCs/>
-          <w:sz w:val="28"/>
-          <w:szCs w:val="28"/>
-        </w:rPr>
-        <w:t>/</w:t>
-      </w:r>
-      <w:r>
-        <w:t xml:space="preserve"> </w:t>
-      </w:r>
-      <w:r>
-        <w:rPr>
-          <w:b/>
-          <w:bCs/>
-          <w:sz w:val="28"/>
-          <w:szCs w:val="28"/>
-        </w:rPr>
-        <w:t>checkNewOrder</w:t>
-      </w:r>
-    </w:p>
-    <w:p>
-      <w:pPr>
-        <w:rPr>
-          <w:sz w:val="24"/>
-          <w:szCs w:val="24"/>
-        </w:rPr>
-      </w:pPr>
-      <w:r>
-        <w:rPr>
-          <w:sz w:val="24"/>
-          <w:szCs w:val="24"/>
-        </w:rPr>
-        <w:t>Method: GET</w:t>
-      </w:r>
-    </w:p>
-    <w:p>
-      <w:pPr>
-        <w:rPr>
-          <w:sz w:val="24"/>
-          <w:szCs w:val="24"/>
-        </w:rPr>
-      </w:pPr>
-      <w:r>
-        <w:rPr>
-          <w:sz w:val="24"/>
-          <w:szCs w:val="24"/>
-        </w:rPr>
-        <w:lastRenderedPageBreak/>
-        <w:t>Body: x-www-form-urlencoded</w:t>
-      </w:r>
-    </w:p>
-    <w:p>
-      <w:pPr>
-        <w:rPr>
-          <w:sz w:val="24"/>
-          <w:szCs w:val="24"/>
-        </w:rPr>
-      </w:pPr>
-      <w:r>
-        <w:rPr>
-          <w:sz w:val="24"/>
-          <w:szCs w:val="24"/>
-        </w:rPr>
-        <w:t>seller_id</w:t>
-      </w:r>
-    </w:p>
-    <w:p>
-      <w:pPr>
-        <w:rPr>
-          <w:sz w:val="24"/>
-          <w:szCs w:val="24"/>
-        </w:rPr>
-      </w:pPr>
-      <w:r>
-        <w:rPr>
-          <w:sz w:val="24"/>
-          <w:szCs w:val="24"/>
-        </w:rPr>
-        <w:t>contoh:</w:t>
+          <w:sz w:val="24"/>
+          <w:szCs w:val="24"/>
+        </w:rPr>
+      </w:pPr>
+      <w:r>
+        <w:rPr>
+          <w:sz w:val="24"/>
+          <w:szCs w:val="24"/>
+        </w:rPr>
+        <w:t>Respon:</w:t>
       </w:r>
     </w:p>
     <w:p>
@@ -7431,10 +7478,10 @@
           <w:noProof/>
         </w:rPr>
         <w:drawing>
-          <wp:inline distT="0" distB="0" distL="0" distR="0" wp14:anchorId="5556EC59" wp14:editId="158DC4F1">
-            <wp:extent cx="5731510" cy="1563370"/>
-            <wp:effectExtent l="0" t="0" r="2540" b="0"/>
-            <wp:docPr id="48" name="Picture 48"/>
+          <wp:inline distT="0" distB="0" distL="0" distR="0" wp14:anchorId="099FB17F" wp14:editId="527EB58F">
+            <wp:extent cx="5731510" cy="1997710"/>
+            <wp:effectExtent l="0" t="0" r="2540" b="2540"/>
+            <wp:docPr id="45" name="Picture 45"/>
             <wp:cNvGraphicFramePr>
               <a:graphicFrameLocks xmlns:a="http://schemas.openxmlformats.org/drawingml/2006/main" noChangeAspect="1"/>
             </wp:cNvGraphicFramePr>
@@ -7454,7 +7501,7 @@
                   <pic:spPr>
                     <a:xfrm>
                       <a:off x="0" y="0"/>
-                      <a:ext cx="5731510" cy="1563370"/>
+                      <a:ext cx="5731510" cy="1997710"/>
                     </a:xfrm>
                     <a:prstGeom prst="rect">
                       <a:avLst/>
@@ -7470,16 +7517,102 @@
     <w:p>
       <w:pPr>
         <w:rPr>
-          <w:sz w:val="24"/>
-          <w:szCs w:val="24"/>
-        </w:rPr>
-      </w:pPr>
-      <w:r>
-        <w:rPr>
-          <w:sz w:val="24"/>
-          <w:szCs w:val="24"/>
-        </w:rPr>
-        <w:t>Respon:</w:t>
+          <w:b/>
+          <w:bCs/>
+          <w:sz w:val="28"/>
+          <w:szCs w:val="28"/>
+        </w:rPr>
+      </w:pPr>
+      <w:r>
+        <w:rPr>
+          <w:b/>
+          <w:bCs/>
+          <w:sz w:val="28"/>
+          <w:szCs w:val="28"/>
+        </w:rPr>
+        <w:t xml:space="preserve">Cek order baru yang masuk: </w:t>
+      </w:r>
+      <w:r>
+        <w:rPr>
+          <w:b/>
+          <w:bCs/>
+          <w:sz w:val="28"/>
+          <w:szCs w:val="28"/>
+        </w:rPr>
+        <w:t>/</w:t>
+      </w:r>
+      <w:r>
+        <w:t xml:space="preserve"> </w:t>
+      </w:r>
+      <w:r>
+        <w:rPr>
+          <w:b/>
+          <w:bCs/>
+          <w:sz w:val="28"/>
+          <w:szCs w:val="28"/>
+        </w:rPr>
+        <w:t>checkNewOrder</w:t>
+      </w:r>
+    </w:p>
+    <w:p>
+      <w:pPr>
+        <w:rPr>
+          <w:sz w:val="24"/>
+          <w:szCs w:val="24"/>
+        </w:rPr>
+      </w:pPr>
+      <w:r>
+        <w:rPr>
+          <w:sz w:val="24"/>
+          <w:szCs w:val="24"/>
+        </w:rPr>
+        <w:t>Method: GET</w:t>
+      </w:r>
+    </w:p>
+    <w:p>
+      <w:pPr>
+        <w:rPr>
+          <w:sz w:val="24"/>
+          <w:szCs w:val="24"/>
+        </w:rPr>
+      </w:pPr>
+      <w:r>
+        <w:rPr>
+          <w:sz w:val="24"/>
+          <w:szCs w:val="24"/>
+        </w:rPr>
+        <w:lastRenderedPageBreak/>
+        <w:t>Body: x-www-form-urlencoded</w:t>
+      </w:r>
+    </w:p>
+    <w:p>
+      <w:pPr>
+        <w:rPr>
+          <w:sz w:val="24"/>
+          <w:szCs w:val="24"/>
+        </w:rPr>
+      </w:pPr>
+      <w:r>
+        <w:rPr>
+          <w:sz w:val="24"/>
+          <w:szCs w:val="24"/>
+        </w:rPr>
+        <w:t>seller_id</w:t>
+      </w:r>
+    </w:p>
+    <w:p>
+      <w:pPr>
+        <w:rPr>
+          <w:sz w:val="24"/>
+          <w:szCs w:val="24"/>
+        </w:rPr>
+      </w:pPr>
+      <w:r>
+        <w:rPr>
+          <w:sz w:val="24"/>
+          <w:szCs w:val="24"/>
+        </w:rPr>
+        <w:t>contoh:</w:t>
       </w:r>
     </w:p>
     <w:p>
@@ -7494,10 +7627,10 @@
           <w:noProof/>
         </w:rPr>
         <w:drawing>
-          <wp:inline distT="0" distB="0" distL="0" distR="0" wp14:anchorId="1186ECA3" wp14:editId="6DD440DE">
-            <wp:extent cx="4267200" cy="1428750"/>
-            <wp:effectExtent l="0" t="0" r="0" b="0"/>
-            <wp:docPr id="49" name="Picture 49"/>
+          <wp:inline distT="0" distB="0" distL="0" distR="0" wp14:anchorId="5556EC59" wp14:editId="158DC4F1">
+            <wp:extent cx="5731510" cy="1563370"/>
+            <wp:effectExtent l="0" t="0" r="2540" b="0"/>
+            <wp:docPr id="48" name="Picture 48"/>
             <wp:cNvGraphicFramePr>
               <a:graphicFrameLocks xmlns:a="http://schemas.openxmlformats.org/drawingml/2006/main" noChangeAspect="1"/>
             </wp:cNvGraphicFramePr>
@@ -7517,7 +7650,7 @@
                   <pic:spPr>
                     <a:xfrm>
                       <a:off x="0" y="0"/>
-                      <a:ext cx="4267200" cy="1428750"/>
+                      <a:ext cx="5731510" cy="1563370"/>
                     </a:xfrm>
                     <a:prstGeom prst="rect">
                       <a:avLst/>
@@ -7537,127 +7670,12 @@
           <w:szCs w:val="24"/>
         </w:rPr>
       </w:pPr>
-    </w:p>
-    <w:p>
-      <w:pPr>
-        <w:rPr>
-          <w:b/>
-          <w:bCs/>
-          <w:sz w:val="28"/>
-          <w:szCs w:val="28"/>
-        </w:rPr>
-      </w:pPr>
-      <w:r>
-        <w:rPr>
-          <w:b/>
-          <w:bCs/>
-          <w:sz w:val="28"/>
-          <w:szCs w:val="28"/>
-        </w:rPr>
-        <w:t xml:space="preserve">Update status order menajdi diproses: </w:t>
-      </w:r>
-      <w:r>
-        <w:rPr>
-          <w:b/>
-          <w:bCs/>
-          <w:sz w:val="28"/>
-          <w:szCs w:val="28"/>
-        </w:rPr>
-        <w:t>/</w:t>
-      </w:r>
-      <w:r>
-        <w:t xml:space="preserve"> </w:t>
-      </w:r>
-      <w:r>
-        <w:rPr>
-          <w:b/>
-          <w:bCs/>
-          <w:sz w:val="28"/>
-          <w:szCs w:val="28"/>
-        </w:rPr>
-        <w:t>updateOrderToDiproses</w:t>
-      </w:r>
-    </w:p>
-    <w:p>
-      <w:pPr>
-        <w:rPr>
-          <w:sz w:val="24"/>
-          <w:szCs w:val="24"/>
-        </w:rPr>
-      </w:pPr>
-      <w:r>
-        <w:rPr>
-          <w:sz w:val="24"/>
-          <w:szCs w:val="24"/>
-        </w:rPr>
-        <w:t xml:space="preserve">Method: </w:t>
-      </w:r>
-      <w:r>
-        <w:rPr>
-          <w:sz w:val="24"/>
-          <w:szCs w:val="24"/>
-        </w:rPr>
-        <w:t>PUT</w:t>
-      </w:r>
-    </w:p>
-    <w:p>
-      <w:pPr>
-        <w:rPr>
-          <w:sz w:val="24"/>
-          <w:szCs w:val="24"/>
-        </w:rPr>
-      </w:pPr>
-      <w:r>
-        <w:rPr>
-          <w:sz w:val="24"/>
-          <w:szCs w:val="24"/>
-        </w:rPr>
-        <w:t>Body: x-www-form-urlencoded</w:t>
-      </w:r>
-    </w:p>
-    <w:p>
-      <w:pPr>
-        <w:rPr>
-          <w:sz w:val="24"/>
-          <w:szCs w:val="24"/>
-        </w:rPr>
-      </w:pPr>
-      <w:r>
-        <w:rPr>
-          <w:sz w:val="24"/>
-          <w:szCs w:val="24"/>
-        </w:rPr>
-        <w:t>seller_id</w:t>
-      </w:r>
-    </w:p>
-    <w:p>
-      <w:pPr>
-        <w:rPr>
-          <w:sz w:val="24"/>
-          <w:szCs w:val="24"/>
-        </w:rPr>
-      </w:pPr>
-      <w:r>
-        <w:rPr>
-          <w:sz w:val="24"/>
-          <w:szCs w:val="24"/>
-        </w:rPr>
-        <w:t>order_id</w:t>
-      </w:r>
-    </w:p>
-    <w:p>
-      <w:pPr>
-        <w:rPr>
-          <w:sz w:val="24"/>
-          <w:szCs w:val="24"/>
-        </w:rPr>
-      </w:pPr>
-      <w:r>
-        <w:rPr>
-          <w:sz w:val="24"/>
-          <w:szCs w:val="24"/>
-        </w:rPr>
-        <w:t>contoh:</w:t>
+      <w:r>
+        <w:rPr>
+          <w:sz w:val="24"/>
+          <w:szCs w:val="24"/>
+        </w:rPr>
+        <w:t>Respon:</w:t>
       </w:r>
     </w:p>
     <w:p>
@@ -7672,10 +7690,10 @@
           <w:noProof/>
         </w:rPr>
         <w:drawing>
-          <wp:inline distT="0" distB="0" distL="0" distR="0" wp14:anchorId="556A07F9" wp14:editId="4A9215F0">
-            <wp:extent cx="5731510" cy="1553845"/>
-            <wp:effectExtent l="0" t="0" r="2540" b="8255"/>
-            <wp:docPr id="52" name="Picture 52"/>
+          <wp:inline distT="0" distB="0" distL="0" distR="0" wp14:anchorId="1186ECA3" wp14:editId="6DD440DE">
+            <wp:extent cx="4267200" cy="1428750"/>
+            <wp:effectExtent l="0" t="0" r="0" b="0"/>
+            <wp:docPr id="49" name="Picture 49"/>
             <wp:cNvGraphicFramePr>
               <a:graphicFrameLocks xmlns:a="http://schemas.openxmlformats.org/drawingml/2006/main" noChangeAspect="1"/>
             </wp:cNvGraphicFramePr>
@@ -7695,7 +7713,7 @@
                   <pic:spPr>
                     <a:xfrm>
                       <a:off x="0" y="0"/>
-                      <a:ext cx="5731510" cy="1553845"/>
+                      <a:ext cx="4267200" cy="1428750"/>
                     </a:xfrm>
                     <a:prstGeom prst="rect">
                       <a:avLst/>
@@ -7715,12 +7733,127 @@
           <w:szCs w:val="24"/>
         </w:rPr>
       </w:pPr>
-      <w:r>
-        <w:rPr>
-          <w:sz w:val="24"/>
-          <w:szCs w:val="24"/>
-        </w:rPr>
-        <w:t>Respon:</w:t>
+    </w:p>
+    <w:p>
+      <w:pPr>
+        <w:rPr>
+          <w:b/>
+          <w:bCs/>
+          <w:sz w:val="28"/>
+          <w:szCs w:val="28"/>
+        </w:rPr>
+      </w:pPr>
+      <w:r>
+        <w:rPr>
+          <w:b/>
+          <w:bCs/>
+          <w:sz w:val="28"/>
+          <w:szCs w:val="28"/>
+        </w:rPr>
+        <w:t xml:space="preserve">Update status order menajdi diproses: </w:t>
+      </w:r>
+      <w:r>
+        <w:rPr>
+          <w:b/>
+          <w:bCs/>
+          <w:sz w:val="28"/>
+          <w:szCs w:val="28"/>
+        </w:rPr>
+        <w:t>/</w:t>
+      </w:r>
+      <w:r>
+        <w:t xml:space="preserve"> </w:t>
+      </w:r>
+      <w:r>
+        <w:rPr>
+          <w:b/>
+          <w:bCs/>
+          <w:sz w:val="28"/>
+          <w:szCs w:val="28"/>
+        </w:rPr>
+        <w:t>updateOrderToDiproses</w:t>
+      </w:r>
+    </w:p>
+    <w:p>
+      <w:pPr>
+        <w:rPr>
+          <w:sz w:val="24"/>
+          <w:szCs w:val="24"/>
+        </w:rPr>
+      </w:pPr>
+      <w:r>
+        <w:rPr>
+          <w:sz w:val="24"/>
+          <w:szCs w:val="24"/>
+        </w:rPr>
+        <w:t xml:space="preserve">Method: </w:t>
+      </w:r>
+      <w:r>
+        <w:rPr>
+          <w:sz w:val="24"/>
+          <w:szCs w:val="24"/>
+        </w:rPr>
+        <w:t>PUT</w:t>
+      </w:r>
+    </w:p>
+    <w:p>
+      <w:pPr>
+        <w:rPr>
+          <w:sz w:val="24"/>
+          <w:szCs w:val="24"/>
+        </w:rPr>
+      </w:pPr>
+      <w:r>
+        <w:rPr>
+          <w:sz w:val="24"/>
+          <w:szCs w:val="24"/>
+        </w:rPr>
+        <w:t>Body: x-www-form-urlencoded</w:t>
+      </w:r>
+    </w:p>
+    <w:p>
+      <w:pPr>
+        <w:rPr>
+          <w:sz w:val="24"/>
+          <w:szCs w:val="24"/>
+        </w:rPr>
+      </w:pPr>
+      <w:r>
+        <w:rPr>
+          <w:sz w:val="24"/>
+          <w:szCs w:val="24"/>
+        </w:rPr>
+        <w:t>seller_id</w:t>
+      </w:r>
+    </w:p>
+    <w:p>
+      <w:pPr>
+        <w:rPr>
+          <w:sz w:val="24"/>
+          <w:szCs w:val="24"/>
+        </w:rPr>
+      </w:pPr>
+      <w:r>
+        <w:rPr>
+          <w:sz w:val="24"/>
+          <w:szCs w:val="24"/>
+        </w:rPr>
+        <w:t>order_id</w:t>
+      </w:r>
+    </w:p>
+    <w:p>
+      <w:pPr>
+        <w:rPr>
+          <w:sz w:val="24"/>
+          <w:szCs w:val="24"/>
+        </w:rPr>
+      </w:pPr>
+      <w:r>
+        <w:rPr>
+          <w:sz w:val="24"/>
+          <w:szCs w:val="24"/>
+        </w:rPr>
+        <w:t>contoh:</w:t>
       </w:r>
     </w:p>
     <w:p>
@@ -7734,12 +7867,11 @@
         <w:rPr>
           <w:noProof/>
         </w:rPr>
-        <w:lastRenderedPageBreak/>
         <w:drawing>
-          <wp:inline distT="0" distB="0" distL="0" distR="0" wp14:anchorId="056204CF" wp14:editId="0733F05E">
-            <wp:extent cx="5731510" cy="1379220"/>
-            <wp:effectExtent l="0" t="0" r="2540" b="0"/>
-            <wp:docPr id="53" name="Picture 53"/>
+          <wp:inline distT="0" distB="0" distL="0" distR="0" wp14:anchorId="556A07F9" wp14:editId="4A9215F0">
+            <wp:extent cx="5731510" cy="1553845"/>
+            <wp:effectExtent l="0" t="0" r="2540" b="8255"/>
+            <wp:docPr id="52" name="Picture 52"/>
             <wp:cNvGraphicFramePr>
               <a:graphicFrameLocks xmlns:a="http://schemas.openxmlformats.org/drawingml/2006/main" noChangeAspect="1"/>
             </wp:cNvGraphicFramePr>
@@ -7759,7 +7891,7 @@
                   <pic:spPr>
                     <a:xfrm>
                       <a:off x="0" y="0"/>
-                      <a:ext cx="5731510" cy="1379220"/>
+                      <a:ext cx="5731510" cy="1553845"/>
                     </a:xfrm>
                     <a:prstGeom prst="rect">
                       <a:avLst/>
@@ -7779,156 +7911,12 @@
           <w:szCs w:val="24"/>
         </w:rPr>
       </w:pPr>
-    </w:p>
-    <w:p>
-      <w:pPr>
-        <w:rPr>
-          <w:b/>
-          <w:bCs/>
-          <w:sz w:val="28"/>
-          <w:szCs w:val="28"/>
-        </w:rPr>
-      </w:pPr>
-      <w:r>
-        <w:rPr>
-          <w:b/>
-          <w:bCs/>
-          <w:sz w:val="28"/>
-          <w:szCs w:val="28"/>
-        </w:rPr>
-        <w:t xml:space="preserve">Update status order menajdi </w:t>
-      </w:r>
-      <w:r>
-        <w:rPr>
-          <w:b/>
-          <w:bCs/>
-          <w:sz w:val="28"/>
-          <w:szCs w:val="28"/>
-        </w:rPr>
-        <w:t>selsai</w:t>
-      </w:r>
-      <w:r>
-        <w:rPr>
-          <w:b/>
-          <w:bCs/>
-          <w:sz w:val="28"/>
-          <w:szCs w:val="28"/>
-        </w:rPr>
-        <w:t xml:space="preserve">: </w:t>
-      </w:r>
-      <w:r>
-        <w:rPr>
-          <w:b/>
-          <w:bCs/>
-          <w:sz w:val="28"/>
-          <w:szCs w:val="28"/>
-        </w:rPr>
-        <w:t>/</w:t>
-      </w:r>
-      <w:r>
-        <w:t xml:space="preserve"> </w:t>
-      </w:r>
-      <w:r>
-        <w:rPr>
-          <w:b/>
-          <w:bCs/>
-          <w:sz w:val="28"/>
-          <w:szCs w:val="28"/>
-        </w:rPr>
-        <w:t>updateOrderTo</w:t>
-      </w:r>
-      <w:r>
-        <w:rPr>
-          <w:b/>
-          <w:bCs/>
-          <w:sz w:val="28"/>
-          <w:szCs w:val="28"/>
-        </w:rPr>
-        <w:t>S</w:t>
-      </w:r>
-      <w:r>
-        <w:rPr>
-          <w:b/>
-          <w:bCs/>
-          <w:sz w:val="28"/>
-          <w:szCs w:val="28"/>
-        </w:rPr>
-        <w:t>elesai</w:t>
-      </w:r>
-    </w:p>
-    <w:p>
-      <w:pPr>
-        <w:rPr>
-          <w:sz w:val="24"/>
-          <w:szCs w:val="24"/>
-        </w:rPr>
-      </w:pPr>
-      <w:r>
-        <w:rPr>
-          <w:sz w:val="24"/>
-          <w:szCs w:val="24"/>
-        </w:rPr>
-        <w:t>Method: PUT</w:t>
-      </w:r>
-    </w:p>
-    <w:p>
-      <w:pPr>
-        <w:rPr>
-          <w:sz w:val="24"/>
-          <w:szCs w:val="24"/>
-        </w:rPr>
-      </w:pPr>
-      <w:r>
-        <w:rPr>
-          <w:sz w:val="24"/>
-          <w:szCs w:val="24"/>
-        </w:rPr>
-        <w:t>Body: x-www-form-urlencoded</w:t>
-      </w:r>
-    </w:p>
-    <w:p>
-      <w:pPr>
-        <w:rPr>
-          <w:sz w:val="24"/>
-          <w:szCs w:val="24"/>
-        </w:rPr>
-      </w:pPr>
-      <w:r>
-        <w:rPr>
-          <w:sz w:val="24"/>
-          <w:szCs w:val="24"/>
-        </w:rPr>
-        <w:t>seller_id</w:t>
-      </w:r>
-    </w:p>
-    <w:p>
-      <w:pPr>
-        <w:rPr>
-          <w:sz w:val="24"/>
-          <w:szCs w:val="24"/>
-        </w:rPr>
-      </w:pPr>
-      <w:r>
-        <w:rPr>
-          <w:sz w:val="24"/>
-          <w:szCs w:val="24"/>
-        </w:rPr>
-        <w:t>order_id</w:t>
-      </w:r>
-    </w:p>
-    <w:p>
-      <w:pPr>
-        <w:rPr>
-          <w:sz w:val="24"/>
-          <w:szCs w:val="24"/>
-        </w:rPr>
-      </w:pPr>
-      <w:r>
-        <w:rPr>
-          <w:sz w:val="24"/>
-          <w:szCs w:val="24"/>
-        </w:rPr>
-        <w:t>contoh:</w:t>
+      <w:r>
+        <w:rPr>
+          <w:sz w:val="24"/>
+          <w:szCs w:val="24"/>
+        </w:rPr>
+        <w:t>Respon:</w:t>
       </w:r>
     </w:p>
     <w:p>
@@ -7942,11 +7930,12 @@
         <w:rPr>
           <w:noProof/>
         </w:rPr>
+        <w:lastRenderedPageBreak/>
         <w:drawing>
-          <wp:inline distT="0" distB="0" distL="0" distR="0" wp14:anchorId="6AFDAD3A" wp14:editId="01415399">
-            <wp:extent cx="5731510" cy="2035810"/>
-            <wp:effectExtent l="0" t="0" r="2540" b="2540"/>
-            <wp:docPr id="56" name="Picture 56"/>
+          <wp:inline distT="0" distB="0" distL="0" distR="0" wp14:anchorId="056204CF" wp14:editId="0733F05E">
+            <wp:extent cx="5731510" cy="1379220"/>
+            <wp:effectExtent l="0" t="0" r="2540" b="0"/>
+            <wp:docPr id="53" name="Picture 53"/>
             <wp:cNvGraphicFramePr>
               <a:graphicFrameLocks xmlns:a="http://schemas.openxmlformats.org/drawingml/2006/main" noChangeAspect="1"/>
             </wp:cNvGraphicFramePr>
@@ -7966,7 +7955,7 @@
                   <pic:spPr>
                     <a:xfrm>
                       <a:off x="0" y="0"/>
-                      <a:ext cx="5731510" cy="2035810"/>
+                      <a:ext cx="5731510" cy="1379220"/>
                     </a:xfrm>
                     <a:prstGeom prst="rect">
                       <a:avLst/>
@@ -7986,12 +7975,156 @@
           <w:szCs w:val="24"/>
         </w:rPr>
       </w:pPr>
-      <w:r>
-        <w:rPr>
-          <w:sz w:val="24"/>
-          <w:szCs w:val="24"/>
-        </w:rPr>
-        <w:t>Respon:</w:t>
+    </w:p>
+    <w:p>
+      <w:pPr>
+        <w:rPr>
+          <w:b/>
+          <w:bCs/>
+          <w:sz w:val="28"/>
+          <w:szCs w:val="28"/>
+        </w:rPr>
+      </w:pPr>
+      <w:r>
+        <w:rPr>
+          <w:b/>
+          <w:bCs/>
+          <w:sz w:val="28"/>
+          <w:szCs w:val="28"/>
+        </w:rPr>
+        <w:t xml:space="preserve">Update status order menajdi </w:t>
+      </w:r>
+      <w:r>
+        <w:rPr>
+          <w:b/>
+          <w:bCs/>
+          <w:sz w:val="28"/>
+          <w:szCs w:val="28"/>
+        </w:rPr>
+        <w:t>selsai</w:t>
+      </w:r>
+      <w:r>
+        <w:rPr>
+          <w:b/>
+          <w:bCs/>
+          <w:sz w:val="28"/>
+          <w:szCs w:val="28"/>
+        </w:rPr>
+        <w:t xml:space="preserve">: </w:t>
+      </w:r>
+      <w:r>
+        <w:rPr>
+          <w:b/>
+          <w:bCs/>
+          <w:sz w:val="28"/>
+          <w:szCs w:val="28"/>
+        </w:rPr>
+        <w:t>/</w:t>
+      </w:r>
+      <w:r>
+        <w:t xml:space="preserve"> </w:t>
+      </w:r>
+      <w:r>
+        <w:rPr>
+          <w:b/>
+          <w:bCs/>
+          <w:sz w:val="28"/>
+          <w:szCs w:val="28"/>
+        </w:rPr>
+        <w:t>updateOrderTo</w:t>
+      </w:r>
+      <w:r>
+        <w:rPr>
+          <w:b/>
+          <w:bCs/>
+          <w:sz w:val="28"/>
+          <w:szCs w:val="28"/>
+        </w:rPr>
+        <w:t>S</w:t>
+      </w:r>
+      <w:r>
+        <w:rPr>
+          <w:b/>
+          <w:bCs/>
+          <w:sz w:val="28"/>
+          <w:szCs w:val="28"/>
+        </w:rPr>
+        <w:t>elesai</w:t>
+      </w:r>
+    </w:p>
+    <w:p>
+      <w:pPr>
+        <w:rPr>
+          <w:sz w:val="24"/>
+          <w:szCs w:val="24"/>
+        </w:rPr>
+      </w:pPr>
+      <w:r>
+        <w:rPr>
+          <w:sz w:val="24"/>
+          <w:szCs w:val="24"/>
+        </w:rPr>
+        <w:t>Method: PUT</w:t>
+      </w:r>
+    </w:p>
+    <w:p>
+      <w:pPr>
+        <w:rPr>
+          <w:sz w:val="24"/>
+          <w:szCs w:val="24"/>
+        </w:rPr>
+      </w:pPr>
+      <w:r>
+        <w:rPr>
+          <w:sz w:val="24"/>
+          <w:szCs w:val="24"/>
+        </w:rPr>
+        <w:t>Body: x-www-form-urlencoded</w:t>
+      </w:r>
+    </w:p>
+    <w:p>
+      <w:pPr>
+        <w:rPr>
+          <w:sz w:val="24"/>
+          <w:szCs w:val="24"/>
+        </w:rPr>
+      </w:pPr>
+      <w:r>
+        <w:rPr>
+          <w:sz w:val="24"/>
+          <w:szCs w:val="24"/>
+        </w:rPr>
+        <w:t>seller_id</w:t>
+      </w:r>
+    </w:p>
+    <w:p>
+      <w:pPr>
+        <w:rPr>
+          <w:sz w:val="24"/>
+          <w:szCs w:val="24"/>
+        </w:rPr>
+      </w:pPr>
+      <w:r>
+        <w:rPr>
+          <w:sz w:val="24"/>
+          <w:szCs w:val="24"/>
+        </w:rPr>
+        <w:t>order_id</w:t>
+      </w:r>
+    </w:p>
+    <w:p>
+      <w:pPr>
+        <w:rPr>
+          <w:sz w:val="24"/>
+          <w:szCs w:val="24"/>
+        </w:rPr>
+      </w:pPr>
+      <w:r>
+        <w:rPr>
+          <w:sz w:val="24"/>
+          <w:szCs w:val="24"/>
+        </w:rPr>
+        <w:t>contoh:</w:t>
       </w:r>
     </w:p>
     <w:p>
@@ -8006,10 +8139,10 @@
           <w:noProof/>
         </w:rPr>
         <w:drawing>
-          <wp:inline distT="0" distB="0" distL="0" distR="0" wp14:anchorId="2ED5C69B" wp14:editId="633B620A">
-            <wp:extent cx="5731510" cy="989965"/>
-            <wp:effectExtent l="0" t="0" r="2540" b="635"/>
-            <wp:docPr id="57" name="Picture 57"/>
+          <wp:inline distT="0" distB="0" distL="0" distR="0" wp14:anchorId="6AFDAD3A" wp14:editId="01415399">
+            <wp:extent cx="5731510" cy="2035810"/>
+            <wp:effectExtent l="0" t="0" r="2540" b="2540"/>
+            <wp:docPr id="56" name="Picture 56"/>
             <wp:cNvGraphicFramePr>
               <a:graphicFrameLocks xmlns:a="http://schemas.openxmlformats.org/drawingml/2006/main" noChangeAspect="1"/>
             </wp:cNvGraphicFramePr>
@@ -8029,7 +8162,7 @@
                   <pic:spPr>
                     <a:xfrm>
                       <a:off x="0" y="0"/>
-                      <a:ext cx="5731510" cy="989965"/>
+                      <a:ext cx="5731510" cy="2035810"/>
                     </a:xfrm>
                     <a:prstGeom prst="rect">
                       <a:avLst/>
@@ -8049,121 +8182,12 @@
           <w:szCs w:val="24"/>
         </w:rPr>
       </w:pPr>
-    </w:p>
-    <w:p>
-      <w:pPr>
-        <w:rPr>
-          <w:b/>
-          <w:bCs/>
-          <w:sz w:val="28"/>
-          <w:szCs w:val="28"/>
-        </w:rPr>
-      </w:pPr>
-      <w:r>
-        <w:rPr>
-          <w:b/>
-          <w:bCs/>
-          <w:sz w:val="28"/>
-          <w:szCs w:val="28"/>
-        </w:rPr>
-        <w:t xml:space="preserve">Update status order menjadi dibatalkan: </w:t>
-      </w:r>
-      <w:r>
-        <w:rPr>
-          <w:b/>
-          <w:bCs/>
-          <w:sz w:val="28"/>
-          <w:szCs w:val="28"/>
-        </w:rPr>
-        <w:t>/</w:t>
-      </w:r>
-      <w:r>
-        <w:t xml:space="preserve"> </w:t>
-      </w:r>
-      <w:r>
-        <w:rPr>
-          <w:b/>
-          <w:bCs/>
-          <w:sz w:val="28"/>
-          <w:szCs w:val="28"/>
-        </w:rPr>
-        <w:t>updateOrderToDibatalkan</w:t>
-      </w:r>
-    </w:p>
-    <w:p>
-      <w:pPr>
-        <w:rPr>
-          <w:sz w:val="24"/>
-          <w:szCs w:val="24"/>
-        </w:rPr>
-      </w:pPr>
-      <w:r>
-        <w:rPr>
-          <w:sz w:val="24"/>
-          <w:szCs w:val="24"/>
-        </w:rPr>
-        <w:t>Method: PUT</w:t>
-      </w:r>
-    </w:p>
-    <w:p>
-      <w:pPr>
-        <w:rPr>
-          <w:sz w:val="24"/>
-          <w:szCs w:val="24"/>
-        </w:rPr>
-      </w:pPr>
-      <w:r>
-        <w:rPr>
-          <w:sz w:val="24"/>
-          <w:szCs w:val="24"/>
-        </w:rPr>
-        <w:t>Body: x-www-form-urlencoded</w:t>
-      </w:r>
-    </w:p>
-    <w:p>
-      <w:pPr>
-        <w:rPr>
-          <w:sz w:val="24"/>
-          <w:szCs w:val="24"/>
-        </w:rPr>
-      </w:pPr>
-      <w:r>
-        <w:rPr>
-          <w:sz w:val="24"/>
-          <w:szCs w:val="24"/>
-        </w:rPr>
-        <w:t>seller_id</w:t>
-      </w:r>
-    </w:p>
-    <w:p>
-      <w:pPr>
-        <w:rPr>
-          <w:sz w:val="24"/>
-          <w:szCs w:val="24"/>
-        </w:rPr>
-      </w:pPr>
-      <w:r>
-        <w:rPr>
-          <w:sz w:val="24"/>
-          <w:szCs w:val="24"/>
-        </w:rPr>
-        <w:lastRenderedPageBreak/>
-        <w:t>order_id</w:t>
-      </w:r>
-    </w:p>
-    <w:p>
-      <w:pPr>
-        <w:rPr>
-          <w:sz w:val="24"/>
-          <w:szCs w:val="24"/>
-        </w:rPr>
-      </w:pPr>
-      <w:r>
-        <w:rPr>
-          <w:sz w:val="24"/>
-          <w:szCs w:val="24"/>
-        </w:rPr>
-        <w:t>contoh:</w:t>
+      <w:r>
+        <w:rPr>
+          <w:sz w:val="24"/>
+          <w:szCs w:val="24"/>
+        </w:rPr>
+        <w:t>Respon:</w:t>
       </w:r>
     </w:p>
     <w:p>
@@ -8178,10 +8202,10 @@
           <w:noProof/>
         </w:rPr>
         <w:drawing>
-          <wp:inline distT="0" distB="0" distL="0" distR="0" wp14:anchorId="26C83B18" wp14:editId="21150F31">
-            <wp:extent cx="5731510" cy="1962150"/>
-            <wp:effectExtent l="0" t="0" r="2540" b="0"/>
-            <wp:docPr id="60" name="Picture 60"/>
+          <wp:inline distT="0" distB="0" distL="0" distR="0" wp14:anchorId="2ED5C69B" wp14:editId="633B620A">
+            <wp:extent cx="5731510" cy="989965"/>
+            <wp:effectExtent l="0" t="0" r="2540" b="635"/>
+            <wp:docPr id="57" name="Picture 57"/>
             <wp:cNvGraphicFramePr>
               <a:graphicFrameLocks xmlns:a="http://schemas.openxmlformats.org/drawingml/2006/main" noChangeAspect="1"/>
             </wp:cNvGraphicFramePr>
@@ -8201,7 +8225,7 @@
                   <pic:spPr>
                     <a:xfrm>
                       <a:off x="0" y="0"/>
-                      <a:ext cx="5731510" cy="1962150"/>
+                      <a:ext cx="5731510" cy="989965"/>
                     </a:xfrm>
                     <a:prstGeom prst="rect">
                       <a:avLst/>
@@ -8221,12 +8245,121 @@
           <w:szCs w:val="24"/>
         </w:rPr>
       </w:pPr>
-      <w:r>
-        <w:rPr>
-          <w:sz w:val="24"/>
-          <w:szCs w:val="24"/>
-        </w:rPr>
-        <w:t>Respon:</w:t>
+    </w:p>
+    <w:p>
+      <w:pPr>
+        <w:rPr>
+          <w:b/>
+          <w:bCs/>
+          <w:sz w:val="28"/>
+          <w:szCs w:val="28"/>
+        </w:rPr>
+      </w:pPr>
+      <w:r>
+        <w:rPr>
+          <w:b/>
+          <w:bCs/>
+          <w:sz w:val="28"/>
+          <w:szCs w:val="28"/>
+        </w:rPr>
+        <w:t xml:space="preserve">Update status order menjadi dibatalkan: </w:t>
+      </w:r>
+      <w:r>
+        <w:rPr>
+          <w:b/>
+          <w:bCs/>
+          <w:sz w:val="28"/>
+          <w:szCs w:val="28"/>
+        </w:rPr>
+        <w:t>/</w:t>
+      </w:r>
+      <w:r>
+        <w:t xml:space="preserve"> </w:t>
+      </w:r>
+      <w:r>
+        <w:rPr>
+          <w:b/>
+          <w:bCs/>
+          <w:sz w:val="28"/>
+          <w:szCs w:val="28"/>
+        </w:rPr>
+        <w:t>updateOrderToDibatalkan</w:t>
+      </w:r>
+    </w:p>
+    <w:p>
+      <w:pPr>
+        <w:rPr>
+          <w:sz w:val="24"/>
+          <w:szCs w:val="24"/>
+        </w:rPr>
+      </w:pPr>
+      <w:r>
+        <w:rPr>
+          <w:sz w:val="24"/>
+          <w:szCs w:val="24"/>
+        </w:rPr>
+        <w:t>Method: PUT</w:t>
+      </w:r>
+    </w:p>
+    <w:p>
+      <w:pPr>
+        <w:rPr>
+          <w:sz w:val="24"/>
+          <w:szCs w:val="24"/>
+        </w:rPr>
+      </w:pPr>
+      <w:r>
+        <w:rPr>
+          <w:sz w:val="24"/>
+          <w:szCs w:val="24"/>
+        </w:rPr>
+        <w:t>Body: x-www-form-urlencoded</w:t>
+      </w:r>
+    </w:p>
+    <w:p>
+      <w:pPr>
+        <w:rPr>
+          <w:sz w:val="24"/>
+          <w:szCs w:val="24"/>
+        </w:rPr>
+      </w:pPr>
+      <w:r>
+        <w:rPr>
+          <w:sz w:val="24"/>
+          <w:szCs w:val="24"/>
+        </w:rPr>
+        <w:t>seller_id</w:t>
+      </w:r>
+    </w:p>
+    <w:p>
+      <w:pPr>
+        <w:rPr>
+          <w:sz w:val="24"/>
+          <w:szCs w:val="24"/>
+        </w:rPr>
+      </w:pPr>
+      <w:r>
+        <w:rPr>
+          <w:sz w:val="24"/>
+          <w:szCs w:val="24"/>
+        </w:rPr>
+        <w:lastRenderedPageBreak/>
+        <w:t>order_id</w:t>
+      </w:r>
+    </w:p>
+    <w:p>
+      <w:pPr>
+        <w:rPr>
+          <w:sz w:val="24"/>
+          <w:szCs w:val="24"/>
+        </w:rPr>
+      </w:pPr>
+      <w:r>
+        <w:rPr>
+          <w:sz w:val="24"/>
+          <w:szCs w:val="24"/>
+        </w:rPr>
+        <w:t>contoh:</w:t>
       </w:r>
     </w:p>
     <w:p>
@@ -8241,10 +8374,10 @@
           <w:noProof/>
         </w:rPr>
         <w:drawing>
-          <wp:inline distT="0" distB="0" distL="0" distR="0" wp14:anchorId="417F8DE6" wp14:editId="50AB5ADA">
-            <wp:extent cx="5731510" cy="893445"/>
-            <wp:effectExtent l="0" t="0" r="2540" b="1905"/>
-            <wp:docPr id="61" name="Picture 61"/>
+          <wp:inline distT="0" distB="0" distL="0" distR="0" wp14:anchorId="26C83B18" wp14:editId="21150F31">
+            <wp:extent cx="5731510" cy="1962150"/>
+            <wp:effectExtent l="0" t="0" r="2540" b="0"/>
+            <wp:docPr id="60" name="Picture 60"/>
             <wp:cNvGraphicFramePr>
               <a:graphicFrameLocks xmlns:a="http://schemas.openxmlformats.org/drawingml/2006/main" noChangeAspect="1"/>
             </wp:cNvGraphicFramePr>
@@ -8264,7 +8397,7 @@
                   <pic:spPr>
                     <a:xfrm>
                       <a:off x="0" y="0"/>
-                      <a:ext cx="5731510" cy="893445"/>
+                      <a:ext cx="5731510" cy="1962150"/>
                     </a:xfrm>
                     <a:prstGeom prst="rect">
                       <a:avLst/>
@@ -8284,159 +8417,12 @@
           <w:szCs w:val="24"/>
         </w:rPr>
       </w:pPr>
-    </w:p>
-    <w:p>
-      <w:pPr>
-        <w:rPr>
-          <w:sz w:val="24"/>
-          <w:szCs w:val="24"/>
-        </w:rPr>
-      </w:pPr>
-    </w:p>
-    <w:p>
-      <w:pPr>
-        <w:rPr>
-          <w:b/>
-          <w:bCs/>
-          <w:sz w:val="28"/>
-          <w:szCs w:val="28"/>
-        </w:rPr>
-      </w:pPr>
-      <w:r>
-        <w:rPr>
-          <w:b/>
-          <w:bCs/>
-          <w:sz w:val="28"/>
-          <w:szCs w:val="28"/>
-        </w:rPr>
-        <w:t>Comment</w:t>
-      </w:r>
-    </w:p>
-    <w:p>
-      <w:pPr>
-        <w:rPr>
-          <w:b/>
-          <w:bCs/>
-          <w:sz w:val="28"/>
-          <w:szCs w:val="28"/>
-        </w:rPr>
-      </w:pPr>
-      <w:r>
-        <w:rPr>
-          <w:b/>
-          <w:bCs/>
-          <w:sz w:val="28"/>
-          <w:szCs w:val="28"/>
-        </w:rPr>
-        <w:t xml:space="preserve">Membuat comment: </w:t>
-      </w:r>
-      <w:r>
-        <w:rPr>
-          <w:b/>
-          <w:bCs/>
-          <w:sz w:val="28"/>
-          <w:szCs w:val="28"/>
-        </w:rPr>
-        <w:t>/</w:t>
-      </w:r>
-      <w:r>
-        <w:rPr>
-          <w:b/>
-          <w:bCs/>
-          <w:sz w:val="28"/>
-          <w:szCs w:val="28"/>
-        </w:rPr>
-        <w:t>createComment</w:t>
-      </w:r>
-    </w:p>
-    <w:p>
-      <w:pPr>
-        <w:rPr>
-          <w:sz w:val="24"/>
-          <w:szCs w:val="24"/>
-        </w:rPr>
-      </w:pPr>
-      <w:r>
-        <w:rPr>
-          <w:sz w:val="24"/>
-          <w:szCs w:val="24"/>
-        </w:rPr>
-        <w:t>Method: POST</w:t>
-      </w:r>
-    </w:p>
-    <w:p>
-      <w:pPr>
-        <w:rPr>
-          <w:sz w:val="24"/>
-          <w:szCs w:val="24"/>
-        </w:rPr>
-      </w:pPr>
-      <w:r>
-        <w:rPr>
-          <w:sz w:val="24"/>
-          <w:szCs w:val="24"/>
-        </w:rPr>
-        <w:t>body: x-www-form-urlencoded</w:t>
-      </w:r>
-    </w:p>
-    <w:p>
-      <w:pPr>
-        <w:rPr>
-          <w:sz w:val="24"/>
-          <w:szCs w:val="24"/>
-        </w:rPr>
-      </w:pPr>
-      <w:r>
-        <w:rPr>
-          <w:sz w:val="24"/>
-          <w:szCs w:val="24"/>
-        </w:rPr>
-        <w:t>id_seller</w:t>
-      </w:r>
-    </w:p>
-    <w:p>
-      <w:pPr>
-        <w:rPr>
-          <w:sz w:val="24"/>
-          <w:szCs w:val="24"/>
-        </w:rPr>
-      </w:pPr>
-      <w:r>
-        <w:rPr>
-          <w:sz w:val="24"/>
-          <w:szCs w:val="24"/>
-        </w:rPr>
-        <w:t>id_cust</w:t>
-      </w:r>
-    </w:p>
-    <w:p>
-      <w:pPr>
-        <w:rPr>
-          <w:sz w:val="24"/>
-          <w:szCs w:val="24"/>
-        </w:rPr>
-      </w:pPr>
-      <w:r>
-        <w:rPr>
-          <w:sz w:val="24"/>
-          <w:szCs w:val="24"/>
-        </w:rPr>
-        <w:t>description</w:t>
-      </w:r>
-    </w:p>
-    <w:p>
-      <w:pPr>
-        <w:rPr>
-          <w:sz w:val="24"/>
-          <w:szCs w:val="24"/>
-        </w:rPr>
-      </w:pPr>
-      <w:r>
-        <w:rPr>
-          <w:sz w:val="24"/>
-          <w:szCs w:val="24"/>
-        </w:rPr>
-        <w:t xml:space="preserve">contoh: </w:t>
+      <w:r>
+        <w:rPr>
+          <w:sz w:val="24"/>
+          <w:szCs w:val="24"/>
+        </w:rPr>
+        <w:t>Respon:</w:t>
       </w:r>
     </w:p>
     <w:p>
@@ -8450,12 +8436,11 @@
         <w:rPr>
           <w:noProof/>
         </w:rPr>
-        <w:lastRenderedPageBreak/>
         <w:drawing>
-          <wp:inline distT="0" distB="0" distL="0" distR="0" wp14:anchorId="199C57B9" wp14:editId="7E3489FB">
-            <wp:extent cx="5731510" cy="2137410"/>
-            <wp:effectExtent l="0" t="0" r="2540" b="0"/>
-            <wp:docPr id="42" name="Picture 42"/>
+          <wp:inline distT="0" distB="0" distL="0" distR="0" wp14:anchorId="417F8DE6" wp14:editId="50AB5ADA">
+            <wp:extent cx="5731510" cy="893445"/>
+            <wp:effectExtent l="0" t="0" r="2540" b="1905"/>
+            <wp:docPr id="61" name="Picture 61"/>
             <wp:cNvGraphicFramePr>
               <a:graphicFrameLocks xmlns:a="http://schemas.openxmlformats.org/drawingml/2006/main" noChangeAspect="1"/>
             </wp:cNvGraphicFramePr>
@@ -8475,7 +8460,7 @@
                   <pic:spPr>
                     <a:xfrm>
                       <a:off x="0" y="0"/>
-                      <a:ext cx="5731510" cy="2137410"/>
+                      <a:ext cx="5731510" cy="893445"/>
                     </a:xfrm>
                     <a:prstGeom prst="rect">
                       <a:avLst/>
@@ -8495,12 +8480,159 @@
           <w:szCs w:val="24"/>
         </w:rPr>
       </w:pPr>
-      <w:r>
-        <w:rPr>
-          <w:sz w:val="24"/>
-          <w:szCs w:val="24"/>
-        </w:rPr>
-        <w:t>Respone:</w:t>
+    </w:p>
+    <w:p>
+      <w:pPr>
+        <w:rPr>
+          <w:sz w:val="24"/>
+          <w:szCs w:val="24"/>
+        </w:rPr>
+      </w:pPr>
+    </w:p>
+    <w:p>
+      <w:pPr>
+        <w:rPr>
+          <w:b/>
+          <w:bCs/>
+          <w:sz w:val="28"/>
+          <w:szCs w:val="28"/>
+        </w:rPr>
+      </w:pPr>
+      <w:r>
+        <w:rPr>
+          <w:b/>
+          <w:bCs/>
+          <w:sz w:val="28"/>
+          <w:szCs w:val="28"/>
+        </w:rPr>
+        <w:t>Comment</w:t>
+      </w:r>
+    </w:p>
+    <w:p>
+      <w:pPr>
+        <w:rPr>
+          <w:b/>
+          <w:bCs/>
+          <w:sz w:val="28"/>
+          <w:szCs w:val="28"/>
+        </w:rPr>
+      </w:pPr>
+      <w:r>
+        <w:rPr>
+          <w:b/>
+          <w:bCs/>
+          <w:sz w:val="28"/>
+          <w:szCs w:val="28"/>
+        </w:rPr>
+        <w:t xml:space="preserve">Membuat comment: </w:t>
+      </w:r>
+      <w:r>
+        <w:rPr>
+          <w:b/>
+          <w:bCs/>
+          <w:sz w:val="28"/>
+          <w:szCs w:val="28"/>
+        </w:rPr>
+        <w:t>/</w:t>
+      </w:r>
+      <w:r>
+        <w:rPr>
+          <w:b/>
+          <w:bCs/>
+          <w:sz w:val="28"/>
+          <w:szCs w:val="28"/>
+        </w:rPr>
+        <w:t>createComment</w:t>
+      </w:r>
+    </w:p>
+    <w:p>
+      <w:pPr>
+        <w:rPr>
+          <w:sz w:val="24"/>
+          <w:szCs w:val="24"/>
+        </w:rPr>
+      </w:pPr>
+      <w:r>
+        <w:rPr>
+          <w:sz w:val="24"/>
+          <w:szCs w:val="24"/>
+        </w:rPr>
+        <w:t>Method: POST</w:t>
+      </w:r>
+    </w:p>
+    <w:p>
+      <w:pPr>
+        <w:rPr>
+          <w:sz w:val="24"/>
+          <w:szCs w:val="24"/>
+        </w:rPr>
+      </w:pPr>
+      <w:r>
+        <w:rPr>
+          <w:sz w:val="24"/>
+          <w:szCs w:val="24"/>
+        </w:rPr>
+        <w:t>body: x-www-form-urlencoded</w:t>
+      </w:r>
+    </w:p>
+    <w:p>
+      <w:pPr>
+        <w:rPr>
+          <w:sz w:val="24"/>
+          <w:szCs w:val="24"/>
+        </w:rPr>
+      </w:pPr>
+      <w:r>
+        <w:rPr>
+          <w:sz w:val="24"/>
+          <w:szCs w:val="24"/>
+        </w:rPr>
+        <w:t>id_seller</w:t>
+      </w:r>
+    </w:p>
+    <w:p>
+      <w:pPr>
+        <w:rPr>
+          <w:sz w:val="24"/>
+          <w:szCs w:val="24"/>
+        </w:rPr>
+      </w:pPr>
+      <w:r>
+        <w:rPr>
+          <w:sz w:val="24"/>
+          <w:szCs w:val="24"/>
+        </w:rPr>
+        <w:t>id_cust</w:t>
+      </w:r>
+    </w:p>
+    <w:p>
+      <w:pPr>
+        <w:rPr>
+          <w:sz w:val="24"/>
+          <w:szCs w:val="24"/>
+        </w:rPr>
+      </w:pPr>
+      <w:r>
+        <w:rPr>
+          <w:sz w:val="24"/>
+          <w:szCs w:val="24"/>
+        </w:rPr>
+        <w:t>description</w:t>
+      </w:r>
+    </w:p>
+    <w:p>
+      <w:pPr>
+        <w:rPr>
+          <w:sz w:val="24"/>
+          <w:szCs w:val="24"/>
+        </w:rPr>
+      </w:pPr>
+      <w:r>
+        <w:rPr>
+          <w:sz w:val="24"/>
+          <w:szCs w:val="24"/>
+        </w:rPr>
+        <w:t xml:space="preserve">contoh: </w:t>
       </w:r>
     </w:p>
     <w:p>
@@ -8514,11 +8646,12 @@
         <w:rPr>
           <w:noProof/>
         </w:rPr>
+        <w:lastRenderedPageBreak/>
         <w:drawing>
-          <wp:inline distT="0" distB="0" distL="0" distR="0" wp14:anchorId="19539E9E" wp14:editId="77DF09C0">
-            <wp:extent cx="5731510" cy="1541145"/>
-            <wp:effectExtent l="0" t="0" r="2540" b="1905"/>
-            <wp:docPr id="43" name="Picture 43"/>
+          <wp:inline distT="0" distB="0" distL="0" distR="0" wp14:anchorId="199C57B9" wp14:editId="7E3489FB">
+            <wp:extent cx="5731510" cy="2137410"/>
+            <wp:effectExtent l="0" t="0" r="2540" b="0"/>
+            <wp:docPr id="42" name="Picture 42"/>
             <wp:cNvGraphicFramePr>
               <a:graphicFrameLocks xmlns:a="http://schemas.openxmlformats.org/drawingml/2006/main" noChangeAspect="1"/>
             </wp:cNvGraphicFramePr>
@@ -8538,7 +8671,7 @@
                   <pic:spPr>
                     <a:xfrm>
                       <a:off x="0" y="0"/>
-                      <a:ext cx="5731510" cy="1541145"/>
+                      <a:ext cx="5731510" cy="2137410"/>
                     </a:xfrm>
                     <a:prstGeom prst="rect">
                       <a:avLst/>
@@ -8554,83 +8687,16 @@
     <w:p>
       <w:pPr>
         <w:rPr>
-          <w:b/>
-          <w:bCs/>
-          <w:sz w:val="28"/>
-          <w:szCs w:val="28"/>
-        </w:rPr>
-      </w:pPr>
-      <w:r>
-        <w:rPr>
-          <w:b/>
-          <w:bCs/>
-          <w:sz w:val="28"/>
-          <w:szCs w:val="28"/>
-        </w:rPr>
-        <w:t xml:space="preserve">Ambil semua comment: </w:t>
-      </w:r>
-      <w:r>
-        <w:rPr>
-          <w:b/>
-          <w:bCs/>
-          <w:sz w:val="28"/>
-          <w:szCs w:val="28"/>
-        </w:rPr>
-        <w:t>/</w:t>
-      </w:r>
-      <w:r>
-        <w:rPr>
-          <w:b/>
-          <w:bCs/>
-          <w:sz w:val="28"/>
-          <w:szCs w:val="28"/>
-        </w:rPr>
-        <w:t>getCommentAll</w:t>
-      </w:r>
-    </w:p>
-    <w:p>
-      <w:pPr>
-        <w:rPr>
-          <w:sz w:val="24"/>
-          <w:szCs w:val="24"/>
-        </w:rPr>
-      </w:pPr>
-      <w:r>
-        <w:rPr>
-          <w:sz w:val="24"/>
-          <w:szCs w:val="24"/>
-        </w:rPr>
-        <w:t>Method: get</w:t>
-      </w:r>
-    </w:p>
-    <w:p>
-      <w:pPr>
-        <w:rPr>
-          <w:sz w:val="24"/>
-          <w:szCs w:val="24"/>
-        </w:rPr>
-      </w:pPr>
-      <w:r>
-        <w:rPr>
-          <w:sz w:val="24"/>
-          <w:szCs w:val="24"/>
-        </w:rPr>
-        <w:t>body: none</w:t>
-      </w:r>
-    </w:p>
-    <w:p>
-      <w:pPr>
-        <w:rPr>
-          <w:sz w:val="24"/>
-          <w:szCs w:val="24"/>
-        </w:rPr>
-      </w:pPr>
-      <w:r>
-        <w:rPr>
-          <w:sz w:val="24"/>
-          <w:szCs w:val="24"/>
-        </w:rPr>
-        <w:t>contoh:</w:t>
+          <w:sz w:val="24"/>
+          <w:szCs w:val="24"/>
+        </w:rPr>
+      </w:pPr>
+      <w:r>
+        <w:rPr>
+          <w:sz w:val="24"/>
+          <w:szCs w:val="24"/>
+        </w:rPr>
+        <w:t>Respone:</w:t>
       </w:r>
     </w:p>
     <w:p>
@@ -8645,10 +8711,10 @@
           <w:noProof/>
         </w:rPr>
         <w:drawing>
-          <wp:inline distT="0" distB="0" distL="0" distR="0" wp14:anchorId="5B6D4A9C" wp14:editId="1A8AB4D6">
-            <wp:extent cx="5731510" cy="1496060"/>
-            <wp:effectExtent l="0" t="0" r="2540" b="8890"/>
-            <wp:docPr id="46" name="Picture 46"/>
+          <wp:inline distT="0" distB="0" distL="0" distR="0" wp14:anchorId="19539E9E" wp14:editId="77DF09C0">
+            <wp:extent cx="5731510" cy="1541145"/>
+            <wp:effectExtent l="0" t="0" r="2540" b="1905"/>
+            <wp:docPr id="43" name="Picture 43"/>
             <wp:cNvGraphicFramePr>
               <a:graphicFrameLocks xmlns:a="http://schemas.openxmlformats.org/drawingml/2006/main" noChangeAspect="1"/>
             </wp:cNvGraphicFramePr>
@@ -8668,7 +8734,7 @@
                   <pic:spPr>
                     <a:xfrm>
                       <a:off x="0" y="0"/>
-                      <a:ext cx="5731510" cy="1496060"/>
+                      <a:ext cx="5731510" cy="1541145"/>
                     </a:xfrm>
                     <a:prstGeom prst="rect">
                       <a:avLst/>
@@ -8684,16 +8750,83 @@
     <w:p>
       <w:pPr>
         <w:rPr>
-          <w:sz w:val="24"/>
-          <w:szCs w:val="24"/>
-        </w:rPr>
-      </w:pPr>
-      <w:r>
-        <w:rPr>
-          <w:sz w:val="24"/>
-          <w:szCs w:val="24"/>
-        </w:rPr>
-        <w:t>Respon:</w:t>
+          <w:b/>
+          <w:bCs/>
+          <w:sz w:val="28"/>
+          <w:szCs w:val="28"/>
+        </w:rPr>
+      </w:pPr>
+      <w:r>
+        <w:rPr>
+          <w:b/>
+          <w:bCs/>
+          <w:sz w:val="28"/>
+          <w:szCs w:val="28"/>
+        </w:rPr>
+        <w:t xml:space="preserve">Ambil semua comment: </w:t>
+      </w:r>
+      <w:r>
+        <w:rPr>
+          <w:b/>
+          <w:bCs/>
+          <w:sz w:val="28"/>
+          <w:szCs w:val="28"/>
+        </w:rPr>
+        <w:t>/</w:t>
+      </w:r>
+      <w:r>
+        <w:rPr>
+          <w:b/>
+          <w:bCs/>
+          <w:sz w:val="28"/>
+          <w:szCs w:val="28"/>
+        </w:rPr>
+        <w:t>getCommentAll</w:t>
+      </w:r>
+    </w:p>
+    <w:p>
+      <w:pPr>
+        <w:rPr>
+          <w:sz w:val="24"/>
+          <w:szCs w:val="24"/>
+        </w:rPr>
+      </w:pPr>
+      <w:r>
+        <w:rPr>
+          <w:sz w:val="24"/>
+          <w:szCs w:val="24"/>
+        </w:rPr>
+        <w:t>Method: get</w:t>
+      </w:r>
+    </w:p>
+    <w:p>
+      <w:pPr>
+        <w:rPr>
+          <w:sz w:val="24"/>
+          <w:szCs w:val="24"/>
+        </w:rPr>
+      </w:pPr>
+      <w:r>
+        <w:rPr>
+          <w:sz w:val="24"/>
+          <w:szCs w:val="24"/>
+        </w:rPr>
+        <w:t>body: none</w:t>
+      </w:r>
+    </w:p>
+    <w:p>
+      <w:pPr>
+        <w:rPr>
+          <w:sz w:val="24"/>
+          <w:szCs w:val="24"/>
+        </w:rPr>
+      </w:pPr>
+      <w:r>
+        <w:rPr>
+          <w:sz w:val="24"/>
+          <w:szCs w:val="24"/>
+        </w:rPr>
+        <w:t>contoh:</w:t>
       </w:r>
     </w:p>
     <w:p>
@@ -8707,12 +8840,11 @@
         <w:rPr>
           <w:noProof/>
         </w:rPr>
-        <w:lastRenderedPageBreak/>
         <w:drawing>
-          <wp:inline distT="0" distB="0" distL="0" distR="0" wp14:anchorId="6BB6E0D7" wp14:editId="42088FB3">
-            <wp:extent cx="5731510" cy="2972435"/>
-            <wp:effectExtent l="0" t="0" r="2540" b="0"/>
-            <wp:docPr id="47" name="Picture 47"/>
+          <wp:inline distT="0" distB="0" distL="0" distR="0" wp14:anchorId="5B6D4A9C" wp14:editId="1A8AB4D6">
+            <wp:extent cx="5731510" cy="1496060"/>
+            <wp:effectExtent l="0" t="0" r="2540" b="8890"/>
+            <wp:docPr id="46" name="Picture 46"/>
             <wp:cNvGraphicFramePr>
               <a:graphicFrameLocks xmlns:a="http://schemas.openxmlformats.org/drawingml/2006/main" noChangeAspect="1"/>
             </wp:cNvGraphicFramePr>
@@ -8732,7 +8864,7 @@
                   <pic:spPr>
                     <a:xfrm>
                       <a:off x="0" y="0"/>
-                      <a:ext cx="5731510" cy="2972435"/>
+                      <a:ext cx="5731510" cy="1496060"/>
                     </a:xfrm>
                     <a:prstGeom prst="rect">
                       <a:avLst/>
@@ -8748,98 +8880,16 @@
     <w:p>
       <w:pPr>
         <w:rPr>
-          <w:b/>
-          <w:bCs/>
-          <w:sz w:val="28"/>
-          <w:szCs w:val="28"/>
-        </w:rPr>
-      </w:pPr>
-      <w:r>
-        <w:rPr>
-          <w:b/>
-          <w:bCs/>
-          <w:sz w:val="28"/>
-          <w:szCs w:val="28"/>
-        </w:rPr>
-        <w:t xml:space="preserve">Ambil comment berdasarkan id_seller: </w:t>
-      </w:r>
-      <w:r>
-        <w:rPr>
-          <w:b/>
-          <w:bCs/>
-          <w:sz w:val="28"/>
-          <w:szCs w:val="28"/>
-        </w:rPr>
-        <w:t>/</w:t>
-      </w:r>
-      <w:r>
-        <w:rPr>
-          <w:b/>
-          <w:bCs/>
-          <w:sz w:val="28"/>
-          <w:szCs w:val="28"/>
-        </w:rPr>
-        <w:t>getCommentByIdSeller</w:t>
-      </w:r>
-    </w:p>
-    <w:p>
-      <w:pPr>
-        <w:rPr>
-          <w:sz w:val="24"/>
-          <w:szCs w:val="24"/>
-        </w:rPr>
-      </w:pPr>
-      <w:r>
-        <w:rPr>
-          <w:sz w:val="24"/>
-          <w:szCs w:val="24"/>
-        </w:rPr>
-        <w:t>Method: GET</w:t>
-      </w:r>
-    </w:p>
-    <w:p>
-      <w:pPr>
-        <w:rPr>
-          <w:sz w:val="24"/>
-          <w:szCs w:val="24"/>
-        </w:rPr>
-      </w:pPr>
-      <w:r>
-        <w:rPr>
-          <w:sz w:val="24"/>
-          <w:szCs w:val="24"/>
-        </w:rPr>
-        <w:t>body: x-www-form-urlencoded</w:t>
-      </w:r>
-    </w:p>
-    <w:p>
-      <w:pPr>
-        <w:rPr>
-          <w:sz w:val="24"/>
-          <w:szCs w:val="24"/>
-        </w:rPr>
-      </w:pPr>
-      <w:r>
-        <w:rPr>
-          <w:sz w:val="24"/>
-          <w:szCs w:val="24"/>
-        </w:rPr>
-        <w:t>id_seller</w:t>
-      </w:r>
-    </w:p>
-    <w:p>
-      <w:pPr>
-        <w:rPr>
-          <w:sz w:val="24"/>
-          <w:szCs w:val="24"/>
-        </w:rPr>
-      </w:pPr>
-      <w:r>
-        <w:rPr>
-          <w:sz w:val="24"/>
-          <w:szCs w:val="24"/>
-        </w:rPr>
-        <w:t>contoh:</w:t>
+          <w:sz w:val="24"/>
+          <w:szCs w:val="24"/>
+        </w:rPr>
+      </w:pPr>
+      <w:r>
+        <w:rPr>
+          <w:sz w:val="24"/>
+          <w:szCs w:val="24"/>
+        </w:rPr>
+        <w:t>Respon:</w:t>
       </w:r>
     </w:p>
     <w:p>
@@ -8853,11 +8903,12 @@
         <w:rPr>
           <w:noProof/>
         </w:rPr>
+        <w:lastRenderedPageBreak/>
         <w:drawing>
-          <wp:inline distT="0" distB="0" distL="0" distR="0" wp14:anchorId="5F6BCBBE" wp14:editId="18D4AF26">
-            <wp:extent cx="5731510" cy="1565910"/>
+          <wp:inline distT="0" distB="0" distL="0" distR="0" wp14:anchorId="6BB6E0D7" wp14:editId="42088FB3">
+            <wp:extent cx="5731510" cy="2972435"/>
             <wp:effectExtent l="0" t="0" r="2540" b="0"/>
-            <wp:docPr id="50" name="Picture 50"/>
+            <wp:docPr id="47" name="Picture 47"/>
             <wp:cNvGraphicFramePr>
               <a:graphicFrameLocks xmlns:a="http://schemas.openxmlformats.org/drawingml/2006/main" noChangeAspect="1"/>
             </wp:cNvGraphicFramePr>
@@ -8877,6 +8928,151 @@
                   <pic:spPr>
                     <a:xfrm>
                       <a:off x="0" y="0"/>
+                      <a:ext cx="5731510" cy="2972435"/>
+                    </a:xfrm>
+                    <a:prstGeom prst="rect">
+                      <a:avLst/>
+                    </a:prstGeom>
+                  </pic:spPr>
+                </pic:pic>
+              </a:graphicData>
+            </a:graphic>
+          </wp:inline>
+        </w:drawing>
+      </w:r>
+    </w:p>
+    <w:p>
+      <w:pPr>
+        <w:rPr>
+          <w:b/>
+          <w:bCs/>
+          <w:sz w:val="28"/>
+          <w:szCs w:val="28"/>
+        </w:rPr>
+      </w:pPr>
+      <w:r>
+        <w:rPr>
+          <w:b/>
+          <w:bCs/>
+          <w:sz w:val="28"/>
+          <w:szCs w:val="28"/>
+        </w:rPr>
+        <w:t xml:space="preserve">Ambil comment berdasarkan id_seller: </w:t>
+      </w:r>
+      <w:r>
+        <w:rPr>
+          <w:b/>
+          <w:bCs/>
+          <w:sz w:val="28"/>
+          <w:szCs w:val="28"/>
+        </w:rPr>
+        <w:t>/</w:t>
+      </w:r>
+      <w:r>
+        <w:rPr>
+          <w:b/>
+          <w:bCs/>
+          <w:sz w:val="28"/>
+          <w:szCs w:val="28"/>
+        </w:rPr>
+        <w:t>getCommentByIdSeller</w:t>
+      </w:r>
+    </w:p>
+    <w:p>
+      <w:pPr>
+        <w:rPr>
+          <w:sz w:val="24"/>
+          <w:szCs w:val="24"/>
+        </w:rPr>
+      </w:pPr>
+      <w:r>
+        <w:rPr>
+          <w:sz w:val="24"/>
+          <w:szCs w:val="24"/>
+        </w:rPr>
+        <w:t>Method: GET</w:t>
+      </w:r>
+    </w:p>
+    <w:p>
+      <w:pPr>
+        <w:rPr>
+          <w:sz w:val="24"/>
+          <w:szCs w:val="24"/>
+        </w:rPr>
+      </w:pPr>
+      <w:r>
+        <w:rPr>
+          <w:sz w:val="24"/>
+          <w:szCs w:val="24"/>
+        </w:rPr>
+        <w:t>body: x-www-form-urlencoded</w:t>
+      </w:r>
+    </w:p>
+    <w:p>
+      <w:pPr>
+        <w:rPr>
+          <w:sz w:val="24"/>
+          <w:szCs w:val="24"/>
+        </w:rPr>
+      </w:pPr>
+      <w:r>
+        <w:rPr>
+          <w:sz w:val="24"/>
+          <w:szCs w:val="24"/>
+        </w:rPr>
+        <w:t>id_seller</w:t>
+      </w:r>
+    </w:p>
+    <w:p>
+      <w:pPr>
+        <w:rPr>
+          <w:sz w:val="24"/>
+          <w:szCs w:val="24"/>
+        </w:rPr>
+      </w:pPr>
+      <w:r>
+        <w:rPr>
+          <w:sz w:val="24"/>
+          <w:szCs w:val="24"/>
+        </w:rPr>
+        <w:t>contoh:</w:t>
+      </w:r>
+    </w:p>
+    <w:p>
+      <w:pPr>
+        <w:rPr>
+          <w:sz w:val="24"/>
+          <w:szCs w:val="24"/>
+        </w:rPr>
+      </w:pPr>
+      <w:r>
+        <w:rPr>
+          <w:noProof/>
+        </w:rPr>
+        <w:drawing>
+          <wp:inline distT="0" distB="0" distL="0" distR="0" wp14:anchorId="5F6BCBBE" wp14:editId="18D4AF26">
+            <wp:extent cx="5731510" cy="1565910"/>
+            <wp:effectExtent l="0" t="0" r="2540" b="0"/>
+            <wp:docPr id="50" name="Picture 50"/>
+            <wp:cNvGraphicFramePr>
+              <a:graphicFrameLocks xmlns:a="http://schemas.openxmlformats.org/drawingml/2006/main" noChangeAspect="1"/>
+            </wp:cNvGraphicFramePr>
+            <a:graphic xmlns:a="http://schemas.openxmlformats.org/drawingml/2006/main">
+              <a:graphicData uri="http://schemas.openxmlformats.org/drawingml/2006/picture">
+                <pic:pic xmlns:pic="http://schemas.openxmlformats.org/drawingml/2006/picture">
+                  <pic:nvPicPr>
+                    <pic:cNvPr id="1" name=""/>
+                    <pic:cNvPicPr/>
+                  </pic:nvPicPr>
+                  <pic:blipFill>
+                    <a:blip r:embed="rId68"/>
+                    <a:stretch>
+                      <a:fillRect/>
+                    </a:stretch>
+                  </pic:blipFill>
+                  <pic:spPr>
+                    <a:xfrm>
+                      <a:off x="0" y="0"/>
                       <a:ext cx="5731510" cy="1565910"/>
                     </a:xfrm>
                     <a:prstGeom prst="rect">
@@ -8932,7 +9128,7 @@
                     <pic:cNvPicPr/>
                   </pic:nvPicPr>
                   <pic:blipFill>
-                    <a:blip r:embed="rId68"/>
+                    <a:blip r:embed="rId69"/>
                     <a:stretch>
                       <a:fillRect/>
                     </a:stretch>

</xml_diff>

<commit_message>
update get orders by seller id, food id customer id, order id and check new order seller_id using params
</commit_message>
<xml_diff>
--- a/dokumenAPI.docx
+++ b/dokumenAPI.docx
@@ -6367,8 +6367,6 @@
           </wp:inline>
         </w:drawing>
       </w:r>
-      <w:bookmarkStart w:id="0" w:name="_GoBack"/>
-      <w:bookmarkEnd w:id="0"/>
     </w:p>
     <w:p>
       <w:pPr>
@@ -6630,9 +6628,6 @@
         <w:t>/</w:t>
       </w:r>
       <w:r>
-        <w:t xml:space="preserve"> </w:t>
-      </w:r>
-      <w:r>
         <w:rPr>
           <w:b/>
           <w:bCs/>
@@ -6650,6 +6645,15 @@
         </w:rPr>
         <w:t>OrdersBySellerId</w:t>
       </w:r>
+      <w:r>
+        <w:rPr>
+          <w:b/>
+          <w:bCs/>
+          <w:sz w:val="28"/>
+          <w:szCs w:val="28"/>
+        </w:rPr>
+        <w:t>/:seller_id</w:t>
+      </w:r>
     </w:p>
     <w:p>
       <w:pPr>
@@ -6678,36 +6682,29 @@
           <w:sz w:val="24"/>
           <w:szCs w:val="24"/>
         </w:rPr>
-        <w:t>Body: x-www-</w:t>
-      </w:r>
-      <w:r>
-        <w:rPr>
-          <w:sz w:val="24"/>
-          <w:szCs w:val="24"/>
-        </w:rPr>
-        <w:t>form-</w:t>
-      </w:r>
-      <w:r>
-        <w:rPr>
-          <w:sz w:val="24"/>
-          <w:szCs w:val="24"/>
-        </w:rPr>
-        <w:t>urlencoded</w:t>
-      </w:r>
-    </w:p>
-    <w:p>
-      <w:pPr>
-        <w:rPr>
-          <w:sz w:val="24"/>
-          <w:szCs w:val="24"/>
-        </w:rPr>
-      </w:pPr>
-      <w:r>
-        <w:rPr>
-          <w:sz w:val="24"/>
-          <w:szCs w:val="24"/>
-        </w:rPr>
-        <w:t>seller_id</w:t>
+        <w:t xml:space="preserve">Body: </w:t>
+      </w:r>
+      <w:r>
+        <w:rPr>
+          <w:sz w:val="24"/>
+          <w:szCs w:val="24"/>
+        </w:rPr>
+        <w:t>NONE</w:t>
+      </w:r>
+    </w:p>
+    <w:p>
+      <w:pPr>
+        <w:rPr>
+          <w:sz w:val="24"/>
+          <w:szCs w:val="24"/>
+        </w:rPr>
+      </w:pPr>
+      <w:r>
+        <w:rPr>
+          <w:sz w:val="24"/>
+          <w:szCs w:val="24"/>
+        </w:rPr>
+        <w:t>Langsung di inject setelah getOrdersBySellerId/{isi seller id}</w:t>
       </w:r>
     </w:p>
     <w:p>
@@ -6737,10 +6734,10 @@
           <w:noProof/>
         </w:rPr>
         <w:drawing>
-          <wp:inline distT="0" distB="0" distL="0" distR="0" wp14:anchorId="5A87E742" wp14:editId="6F280119">
-            <wp:extent cx="5731510" cy="1583055"/>
+          <wp:inline distT="0" distB="0" distL="0" distR="0" wp14:anchorId="1887F028" wp14:editId="2449374D">
+            <wp:extent cx="5731510" cy="3818890"/>
             <wp:effectExtent l="0" t="0" r="2540" b="0"/>
-            <wp:docPr id="21" name="Picture 21"/>
+            <wp:docPr id="58" name="Picture 58"/>
             <wp:cNvGraphicFramePr>
               <a:graphicFrameLocks xmlns:a="http://schemas.openxmlformats.org/drawingml/2006/main" noChangeAspect="1"/>
             </wp:cNvGraphicFramePr>
@@ -6760,7 +6757,7 @@
                   <pic:spPr>
                     <a:xfrm>
                       <a:off x="0" y="0"/>
-                      <a:ext cx="5731510" cy="1583055"/>
+                      <a:ext cx="5731510" cy="3818890"/>
                     </a:xfrm>
                     <a:prstGeom prst="rect">
                       <a:avLst/>
@@ -6776,16 +6773,126 @@
     <w:p>
       <w:pPr>
         <w:rPr>
-          <w:sz w:val="24"/>
-          <w:szCs w:val="24"/>
-        </w:rPr>
-      </w:pPr>
-      <w:r>
-        <w:rPr>
-          <w:sz w:val="24"/>
-          <w:szCs w:val="24"/>
-        </w:rPr>
-        <w:t>Respon:</w:t>
+          <w:b/>
+          <w:bCs/>
+          <w:sz w:val="28"/>
+          <w:szCs w:val="28"/>
+        </w:rPr>
+      </w:pPr>
+      <w:r>
+        <w:rPr>
+          <w:b/>
+          <w:bCs/>
+          <w:sz w:val="28"/>
+          <w:szCs w:val="28"/>
+        </w:rPr>
+        <w:t xml:space="preserve">Semua data Order byCustomerId: </w:t>
+      </w:r>
+      <w:r>
+        <w:rPr>
+          <w:b/>
+          <w:bCs/>
+          <w:sz w:val="28"/>
+          <w:szCs w:val="28"/>
+        </w:rPr>
+        <w:t>/</w:t>
+      </w:r>
+      <w:r>
+        <w:t xml:space="preserve"> </w:t>
+      </w:r>
+      <w:r>
+        <w:rPr>
+          <w:b/>
+          <w:bCs/>
+          <w:sz w:val="28"/>
+          <w:szCs w:val="28"/>
+        </w:rPr>
+        <w:t>get</w:t>
+      </w:r>
+      <w:r>
+        <w:rPr>
+          <w:b/>
+          <w:bCs/>
+          <w:sz w:val="28"/>
+          <w:szCs w:val="28"/>
+        </w:rPr>
+        <w:t>OrdersByCustomerId</w:t>
+      </w:r>
+      <w:r>
+        <w:rPr>
+          <w:b/>
+          <w:bCs/>
+          <w:sz w:val="28"/>
+          <w:szCs w:val="28"/>
+        </w:rPr>
+        <w:t>/customer_id</w:t>
+      </w:r>
+    </w:p>
+    <w:p>
+      <w:pPr>
+        <w:rPr>
+          <w:sz w:val="24"/>
+          <w:szCs w:val="24"/>
+        </w:rPr>
+      </w:pPr>
+      <w:r>
+        <w:rPr>
+          <w:sz w:val="24"/>
+          <w:szCs w:val="24"/>
+        </w:rPr>
+        <w:t>Method: GET</w:t>
+      </w:r>
+    </w:p>
+    <w:p>
+      <w:pPr>
+        <w:rPr>
+          <w:sz w:val="24"/>
+          <w:szCs w:val="24"/>
+        </w:rPr>
+      </w:pPr>
+      <w:r>
+        <w:rPr>
+          <w:sz w:val="24"/>
+          <w:szCs w:val="24"/>
+        </w:rPr>
+        <w:t xml:space="preserve">Body: </w:t>
+      </w:r>
+      <w:r>
+        <w:rPr>
+          <w:sz w:val="24"/>
+          <w:szCs w:val="24"/>
+        </w:rPr>
+        <w:t>NONE</w:t>
+      </w:r>
+    </w:p>
+    <w:p>
+      <w:pPr>
+        <w:rPr>
+          <w:sz w:val="24"/>
+          <w:szCs w:val="24"/>
+        </w:rPr>
+      </w:pPr>
+      <w:r>
+        <w:rPr>
+          <w:sz w:val="24"/>
+          <w:szCs w:val="24"/>
+        </w:rPr>
+        <w:t>Langsung di interpolate setelah url getOrdersByCustomerId/{customer_id}</w:t>
+      </w:r>
+    </w:p>
+    <w:p>
+      <w:pPr>
+        <w:rPr>
+          <w:sz w:val="24"/>
+          <w:szCs w:val="24"/>
+        </w:rPr>
+      </w:pPr>
+      <w:r>
+        <w:rPr>
+          <w:sz w:val="24"/>
+          <w:szCs w:val="24"/>
+        </w:rPr>
+        <w:t>contoh:</w:t>
       </w:r>
     </w:p>
     <w:p>
@@ -6799,11 +6906,12 @@
         <w:rPr>
           <w:noProof/>
         </w:rPr>
+        <w:lastRenderedPageBreak/>
         <w:drawing>
-          <wp:inline distT="0" distB="0" distL="0" distR="0" wp14:anchorId="6144DA0D" wp14:editId="32B52D22">
-            <wp:extent cx="5731510" cy="2310765"/>
-            <wp:effectExtent l="0" t="0" r="2540" b="0"/>
-            <wp:docPr id="22" name="Picture 22"/>
+          <wp:inline distT="0" distB="0" distL="0" distR="0" wp14:anchorId="668F76CE" wp14:editId="2435BE62">
+            <wp:extent cx="5731510" cy="3724275"/>
+            <wp:effectExtent l="0" t="0" r="2540" b="9525"/>
+            <wp:docPr id="59" name="Picture 59"/>
             <wp:cNvGraphicFramePr>
               <a:graphicFrameLocks xmlns:a="http://schemas.openxmlformats.org/drawingml/2006/main" noChangeAspect="1"/>
             </wp:cNvGraphicFramePr>
@@ -6823,7 +6931,7 @@
                   <pic:spPr>
                     <a:xfrm>
                       <a:off x="0" y="0"/>
-                      <a:ext cx="5731510" cy="2310765"/>
+                      <a:ext cx="5731510" cy="3724275"/>
                     </a:xfrm>
                     <a:prstGeom prst="rect">
                       <a:avLst/>
@@ -6839,28 +6947,20 @@
     <w:p>
       <w:pPr>
         <w:rPr>
-          <w:sz w:val="24"/>
-          <w:szCs w:val="24"/>
-        </w:rPr>
-      </w:pPr>
-    </w:p>
-    <w:p>
-      <w:pPr>
-        <w:rPr>
-          <w:b/>
-          <w:bCs/>
-          <w:sz w:val="28"/>
-          <w:szCs w:val="28"/>
-        </w:rPr>
-      </w:pPr>
-      <w:r>
-        <w:rPr>
-          <w:b/>
-          <w:bCs/>
-          <w:sz w:val="28"/>
-          <w:szCs w:val="28"/>
-        </w:rPr>
-        <w:t xml:space="preserve">Semua data Order byCustomerId: </w:t>
+          <w:b/>
+          <w:bCs/>
+          <w:sz w:val="28"/>
+          <w:szCs w:val="28"/>
+        </w:rPr>
+      </w:pPr>
+      <w:r>
+        <w:rPr>
+          <w:b/>
+          <w:bCs/>
+          <w:sz w:val="28"/>
+          <w:szCs w:val="28"/>
+        </w:rPr>
+        <w:t xml:space="preserve">Semua data Order byFoodId: </w:t>
       </w:r>
       <w:r>
         <w:rPr>
@@ -6890,7 +6990,16 @@
           <w:sz w:val="28"/>
           <w:szCs w:val="28"/>
         </w:rPr>
-        <w:t>OrdersByCustomerId</w:t>
+        <w:t>OrdersByFoodId</w:t>
+      </w:r>
+      <w:r>
+        <w:rPr>
+          <w:b/>
+          <w:bCs/>
+          <w:sz w:val="28"/>
+          <w:szCs w:val="28"/>
+        </w:rPr>
+        <w:t>/food_id</w:t>
       </w:r>
     </w:p>
     <w:p>
@@ -6920,22 +7029,29 @@
           <w:sz w:val="24"/>
           <w:szCs w:val="24"/>
         </w:rPr>
-        <w:t>Body: x-www-form-urlencoded</w:t>
-      </w:r>
-    </w:p>
-    <w:p>
-      <w:pPr>
-        <w:rPr>
-          <w:sz w:val="24"/>
-          <w:szCs w:val="24"/>
-        </w:rPr>
-      </w:pPr>
-      <w:r>
-        <w:rPr>
-          <w:sz w:val="24"/>
-          <w:szCs w:val="24"/>
-        </w:rPr>
-        <w:t>customer_id</w:t>
+        <w:t xml:space="preserve">Body: </w:t>
+      </w:r>
+      <w:r>
+        <w:rPr>
+          <w:sz w:val="24"/>
+          <w:szCs w:val="24"/>
+        </w:rPr>
+        <w:t>NONE</w:t>
+      </w:r>
+    </w:p>
+    <w:p>
+      <w:pPr>
+        <w:rPr>
+          <w:sz w:val="24"/>
+          <w:szCs w:val="24"/>
+        </w:rPr>
+      </w:pPr>
+      <w:r>
+        <w:rPr>
+          <w:sz w:val="24"/>
+          <w:szCs w:val="24"/>
+        </w:rPr>
+        <w:t>Lansgung di interpolate setelah url /getOrdersByFoodId/{food_id}</w:t>
       </w:r>
     </w:p>
     <w:p>
@@ -6966,10 +7082,10 @@
         </w:rPr>
         <w:lastRenderedPageBreak/>
         <w:drawing>
-          <wp:inline distT="0" distB="0" distL="0" distR="0" wp14:anchorId="3F6437FC" wp14:editId="6842AFDA">
-            <wp:extent cx="5731510" cy="1640840"/>
+          <wp:inline distT="0" distB="0" distL="0" distR="0" wp14:anchorId="333ED66E" wp14:editId="4BB8F3F3">
+            <wp:extent cx="5731510" cy="3798570"/>
             <wp:effectExtent l="0" t="0" r="2540" b="0"/>
-            <wp:docPr id="26" name="Picture 26"/>
+            <wp:docPr id="69" name="Picture 69"/>
             <wp:cNvGraphicFramePr>
               <a:graphicFrameLocks xmlns:a="http://schemas.openxmlformats.org/drawingml/2006/main" noChangeAspect="1"/>
             </wp:cNvGraphicFramePr>
@@ -6989,7 +7105,7 @@
                   <pic:spPr>
                     <a:xfrm>
                       <a:off x="0" y="0"/>
-                      <a:ext cx="5731510" cy="1640840"/>
+                      <a:ext cx="5731510" cy="3798570"/>
                     </a:xfrm>
                     <a:prstGeom prst="rect">
                       <a:avLst/>
@@ -7009,30 +7125,159 @@
           <w:szCs w:val="24"/>
         </w:rPr>
       </w:pPr>
-      <w:r>
-        <w:rPr>
-          <w:sz w:val="24"/>
-          <w:szCs w:val="24"/>
-        </w:rPr>
-        <w:t>Respon:</w:t>
-      </w:r>
-    </w:p>
-    <w:p>
-      <w:pPr>
-        <w:rPr>
-          <w:sz w:val="24"/>
-          <w:szCs w:val="24"/>
+    </w:p>
+    <w:p>
+      <w:pPr>
+        <w:rPr>
+          <w:sz w:val="24"/>
+          <w:szCs w:val="24"/>
+        </w:rPr>
+      </w:pPr>
+    </w:p>
+    <w:p>
+      <w:pPr>
+        <w:rPr>
+          <w:b/>
+          <w:bCs/>
+          <w:sz w:val="28"/>
+          <w:szCs w:val="28"/>
+        </w:rPr>
+      </w:pPr>
+      <w:r>
+        <w:rPr>
+          <w:b/>
+          <w:bCs/>
+          <w:sz w:val="28"/>
+          <w:szCs w:val="28"/>
+        </w:rPr>
+        <w:t xml:space="preserve">Semua data Order byOrderId: </w:t>
+      </w:r>
+      <w:r>
+        <w:rPr>
+          <w:b/>
+          <w:bCs/>
+          <w:sz w:val="28"/>
+          <w:szCs w:val="28"/>
+        </w:rPr>
+        <w:t>/</w:t>
+      </w:r>
+      <w:r>
+        <w:t xml:space="preserve"> </w:t>
+      </w:r>
+      <w:r>
+        <w:rPr>
+          <w:b/>
+          <w:bCs/>
+          <w:sz w:val="28"/>
+          <w:szCs w:val="28"/>
+        </w:rPr>
+        <w:t>get</w:t>
+      </w:r>
+      <w:r>
+        <w:rPr>
+          <w:b/>
+          <w:bCs/>
+          <w:sz w:val="28"/>
+          <w:szCs w:val="28"/>
+        </w:rPr>
+        <w:t>OrdersByOrderId</w:t>
+      </w:r>
+      <w:r>
+        <w:rPr>
+          <w:b/>
+          <w:bCs/>
+          <w:sz w:val="28"/>
+          <w:szCs w:val="28"/>
+        </w:rPr>
+        <w:t>/order_id</w:t>
+      </w:r>
+    </w:p>
+    <w:p>
+      <w:pPr>
+        <w:rPr>
+          <w:sz w:val="24"/>
+          <w:szCs w:val="24"/>
+        </w:rPr>
+      </w:pPr>
+      <w:r>
+        <w:rPr>
+          <w:sz w:val="24"/>
+          <w:szCs w:val="24"/>
+        </w:rPr>
+        <w:t>Method: GET</w:t>
+      </w:r>
+    </w:p>
+    <w:p>
+      <w:pPr>
+        <w:rPr>
+          <w:sz w:val="24"/>
+          <w:szCs w:val="24"/>
+        </w:rPr>
+      </w:pPr>
+      <w:r>
+        <w:rPr>
+          <w:sz w:val="24"/>
+          <w:szCs w:val="24"/>
+        </w:rPr>
+        <w:t xml:space="preserve">Body: </w:t>
+      </w:r>
+      <w:r>
+        <w:rPr>
+          <w:sz w:val="24"/>
+          <w:szCs w:val="24"/>
+        </w:rPr>
+        <w:t>NONE</w:t>
+      </w:r>
+    </w:p>
+    <w:p>
+      <w:pPr>
+        <w:rPr>
+          <w:sz w:val="24"/>
+          <w:szCs w:val="24"/>
+        </w:rPr>
+      </w:pPr>
+      <w:r>
+        <w:rPr>
+          <w:sz w:val="24"/>
+          <w:szCs w:val="24"/>
+        </w:rPr>
+        <w:t>Langsung di interpolate setelah url /getOrdersByOrderId/{order_id}</w:t>
+      </w:r>
+    </w:p>
+    <w:p>
+      <w:pPr>
+        <w:rPr>
+          <w:sz w:val="24"/>
+          <w:szCs w:val="24"/>
+        </w:rPr>
+      </w:pPr>
+      <w:r>
+        <w:rPr>
+          <w:sz w:val="24"/>
+          <w:szCs w:val="24"/>
+        </w:rPr>
+        <w:t>contoh:</w:t>
+      </w:r>
+    </w:p>
+    <w:p>
+      <w:pPr>
+        <w:rPr>
+          <w:b/>
+          <w:bCs/>
+          <w:sz w:val="28"/>
+          <w:szCs w:val="28"/>
         </w:rPr>
       </w:pPr>
       <w:r>
         <w:rPr>
           <w:noProof/>
         </w:rPr>
+        <w:lastRenderedPageBreak/>
         <w:drawing>
-          <wp:inline distT="0" distB="0" distL="0" distR="0" wp14:anchorId="74677BF0" wp14:editId="4A79F1C9">
-            <wp:extent cx="5731510" cy="2268220"/>
+          <wp:inline distT="0" distB="0" distL="0" distR="0" wp14:anchorId="67450557" wp14:editId="784B0751">
+            <wp:extent cx="5293360" cy="3506426"/>
             <wp:effectExtent l="0" t="0" r="2540" b="0"/>
-            <wp:docPr id="28" name="Picture 28"/>
+            <wp:docPr id="70" name="Picture 70"/>
             <wp:cNvGraphicFramePr>
               <a:graphicFrameLocks xmlns:a="http://schemas.openxmlformats.org/drawingml/2006/main" noChangeAspect="1"/>
             </wp:cNvGraphicFramePr>
@@ -7052,7 +7297,7 @@
                   <pic:spPr>
                     <a:xfrm>
                       <a:off x="0" y="0"/>
-                      <a:ext cx="5731510" cy="2268220"/>
+                      <a:ext cx="5297104" cy="3508906"/>
                     </a:xfrm>
                     <a:prstGeom prst="rect">
                       <a:avLst/>
@@ -7081,7 +7326,7 @@
           <w:sz w:val="28"/>
           <w:szCs w:val="28"/>
         </w:rPr>
-        <w:t xml:space="preserve">Semua data Order byFoodId: </w:t>
+        <w:t xml:space="preserve">Cek order baru yang masuk: </w:t>
       </w:r>
       <w:r>
         <w:rPr>
@@ -7102,16 +7347,16 @@
           <w:sz w:val="28"/>
           <w:szCs w:val="28"/>
         </w:rPr>
-        <w:t>get</w:t>
-      </w:r>
-      <w:r>
-        <w:rPr>
-          <w:b/>
-          <w:bCs/>
-          <w:sz w:val="28"/>
-          <w:szCs w:val="28"/>
-        </w:rPr>
-        <w:t>OrdersByFoodId</w:t>
+        <w:t>checkNewOrder</w:t>
+      </w:r>
+      <w:r>
+        <w:rPr>
+          <w:b/>
+          <w:bCs/>
+          <w:sz w:val="28"/>
+          <w:szCs w:val="28"/>
+        </w:rPr>
+        <w:t>/seller_id</w:t>
       </w:r>
     </w:p>
     <w:p>
@@ -7141,23 +7386,38 @@
           <w:sz w:val="24"/>
           <w:szCs w:val="24"/>
         </w:rPr>
-        <w:t>Body: x-www-form-urlencoded</w:t>
-      </w:r>
-    </w:p>
-    <w:p>
-      <w:pPr>
-        <w:rPr>
-          <w:sz w:val="24"/>
-          <w:szCs w:val="24"/>
-        </w:rPr>
-      </w:pPr>
-      <w:r>
-        <w:rPr>
-          <w:sz w:val="24"/>
-          <w:szCs w:val="24"/>
-        </w:rPr>
-        <w:t>food_id</w:t>
-      </w:r>
+        <w:t xml:space="preserve">Body: </w:t>
+      </w:r>
+      <w:r>
+        <w:rPr>
+          <w:sz w:val="24"/>
+          <w:szCs w:val="24"/>
+        </w:rPr>
+        <w:t>NONE</w:t>
+      </w:r>
+    </w:p>
+    <w:p>
+      <w:pPr>
+        <w:rPr>
+          <w:sz w:val="24"/>
+          <w:szCs w:val="24"/>
+        </w:rPr>
+      </w:pPr>
+      <w:r>
+        <w:rPr>
+          <w:sz w:val="24"/>
+          <w:szCs w:val="24"/>
+        </w:rPr>
+        <w:t>Langsung di interpolate setelah url /checkNewOrder/{seller_id}</w:t>
+      </w:r>
+    </w:p>
+    <w:p>
+      <w:pPr>
+        <w:rPr>
+          <w:sz w:val="24"/>
+          <w:szCs w:val="24"/>
+        </w:rPr>
+      </w:pPr>
     </w:p>
     <w:p>
       <w:pPr>
@@ -7185,11 +7445,12 @@
         <w:rPr>
           <w:noProof/>
         </w:rPr>
+        <w:lastRenderedPageBreak/>
         <w:drawing>
-          <wp:inline distT="0" distB="0" distL="0" distR="0" wp14:anchorId="1F8E3F6C" wp14:editId="3519979A">
-            <wp:extent cx="5731510" cy="1530350"/>
-            <wp:effectExtent l="0" t="0" r="2540" b="0"/>
-            <wp:docPr id="36" name="Picture 36"/>
+          <wp:inline distT="0" distB="0" distL="0" distR="0" wp14:anchorId="3F719713" wp14:editId="5DC9737B">
+            <wp:extent cx="5731510" cy="3731895"/>
+            <wp:effectExtent l="0" t="0" r="2540" b="1905"/>
+            <wp:docPr id="72" name="Picture 72"/>
             <wp:cNvGraphicFramePr>
               <a:graphicFrameLocks xmlns:a="http://schemas.openxmlformats.org/drawingml/2006/main" noChangeAspect="1"/>
             </wp:cNvGraphicFramePr>
@@ -7209,7 +7470,7 @@
                   <pic:spPr>
                     <a:xfrm>
                       <a:off x="0" y="0"/>
-                      <a:ext cx="5731510" cy="1530350"/>
+                      <a:ext cx="5731510" cy="3731895"/>
                     </a:xfrm>
                     <a:prstGeom prst="rect">
                       <a:avLst/>
@@ -7221,20 +7482,137 @@
           </wp:inline>
         </w:drawing>
       </w:r>
-    </w:p>
-    <w:p>
-      <w:pPr>
-        <w:rPr>
-          <w:sz w:val="24"/>
-          <w:szCs w:val="24"/>
-        </w:rPr>
-      </w:pPr>
-      <w:r>
-        <w:rPr>
-          <w:sz w:val="24"/>
-          <w:szCs w:val="24"/>
-        </w:rPr>
-        <w:t>Respon:</w:t>
+      <w:bookmarkStart w:id="0" w:name="_GoBack"/>
+      <w:bookmarkEnd w:id="0"/>
+    </w:p>
+    <w:p>
+      <w:pPr>
+        <w:rPr>
+          <w:sz w:val="24"/>
+          <w:szCs w:val="24"/>
+        </w:rPr>
+      </w:pPr>
+    </w:p>
+    <w:p>
+      <w:pPr>
+        <w:rPr>
+          <w:b/>
+          <w:bCs/>
+          <w:sz w:val="28"/>
+          <w:szCs w:val="28"/>
+        </w:rPr>
+      </w:pPr>
+      <w:r>
+        <w:rPr>
+          <w:b/>
+          <w:bCs/>
+          <w:sz w:val="28"/>
+          <w:szCs w:val="28"/>
+        </w:rPr>
+        <w:t xml:space="preserve">Update status order menajdi diproses: </w:t>
+      </w:r>
+      <w:r>
+        <w:rPr>
+          <w:b/>
+          <w:bCs/>
+          <w:sz w:val="28"/>
+          <w:szCs w:val="28"/>
+        </w:rPr>
+        <w:t>/</w:t>
+      </w:r>
+      <w:r>
+        <w:t xml:space="preserve"> </w:t>
+      </w:r>
+      <w:r>
+        <w:rPr>
+          <w:b/>
+          <w:bCs/>
+          <w:sz w:val="28"/>
+          <w:szCs w:val="28"/>
+        </w:rPr>
+        <w:t>updateOrderToDiproses</w:t>
+      </w:r>
+    </w:p>
+    <w:p>
+      <w:pPr>
+        <w:rPr>
+          <w:sz w:val="24"/>
+          <w:szCs w:val="24"/>
+        </w:rPr>
+      </w:pPr>
+      <w:r>
+        <w:rPr>
+          <w:sz w:val="24"/>
+          <w:szCs w:val="24"/>
+        </w:rPr>
+        <w:t xml:space="preserve">Method: </w:t>
+      </w:r>
+      <w:r>
+        <w:rPr>
+          <w:sz w:val="24"/>
+          <w:szCs w:val="24"/>
+        </w:rPr>
+        <w:t>PUT</w:t>
+      </w:r>
+    </w:p>
+    <w:p>
+      <w:pPr>
+        <w:rPr>
+          <w:sz w:val="24"/>
+          <w:szCs w:val="24"/>
+        </w:rPr>
+      </w:pPr>
+      <w:r>
+        <w:rPr>
+          <w:sz w:val="24"/>
+          <w:szCs w:val="24"/>
+        </w:rPr>
+        <w:t>Body: x-www-form-urlencoded</w:t>
+      </w:r>
+    </w:p>
+    <w:p>
+      <w:pPr>
+        <w:rPr>
+          <w:sz w:val="24"/>
+          <w:szCs w:val="24"/>
+        </w:rPr>
+      </w:pPr>
+      <w:r>
+        <w:rPr>
+          <w:sz w:val="24"/>
+          <w:szCs w:val="24"/>
+        </w:rPr>
+        <w:t>seller_id</w:t>
+      </w:r>
+    </w:p>
+    <w:p>
+      <w:pPr>
+        <w:rPr>
+          <w:sz w:val="24"/>
+          <w:szCs w:val="24"/>
+        </w:rPr>
+      </w:pPr>
+      <w:r>
+        <w:rPr>
+          <w:sz w:val="24"/>
+          <w:szCs w:val="24"/>
+        </w:rPr>
+        <w:t>order_id</w:t>
+      </w:r>
+    </w:p>
+    <w:p>
+      <w:pPr>
+        <w:rPr>
+          <w:sz w:val="24"/>
+          <w:szCs w:val="24"/>
+        </w:rPr>
+      </w:pPr>
+      <w:r>
+        <w:rPr>
+          <w:sz w:val="24"/>
+          <w:szCs w:val="24"/>
+        </w:rPr>
+        <w:t>contoh:</w:t>
       </w:r>
     </w:p>
     <w:p>
@@ -7248,12 +7626,11 @@
         <w:rPr>
           <w:noProof/>
         </w:rPr>
-        <w:lastRenderedPageBreak/>
         <w:drawing>
-          <wp:inline distT="0" distB="0" distL="0" distR="0" wp14:anchorId="0434D5CB" wp14:editId="3A0DC3A5">
-            <wp:extent cx="5731510" cy="2164715"/>
-            <wp:effectExtent l="0" t="0" r="2540" b="6985"/>
-            <wp:docPr id="39" name="Picture 39"/>
+          <wp:inline distT="0" distB="0" distL="0" distR="0" wp14:anchorId="556A07F9" wp14:editId="4A9215F0">
+            <wp:extent cx="5731510" cy="1553845"/>
+            <wp:effectExtent l="0" t="0" r="2540" b="8255"/>
+            <wp:docPr id="52" name="Picture 52"/>
             <wp:cNvGraphicFramePr>
               <a:graphicFrameLocks xmlns:a="http://schemas.openxmlformats.org/drawingml/2006/main" noChangeAspect="1"/>
             </wp:cNvGraphicFramePr>
@@ -7273,7 +7650,7 @@
                   <pic:spPr>
                     <a:xfrm>
                       <a:off x="0" y="0"/>
-                      <a:ext cx="5731510" cy="2164715"/>
+                      <a:ext cx="5731510" cy="1553845"/>
                     </a:xfrm>
                     <a:prstGeom prst="rect">
                       <a:avLst/>
@@ -7293,114 +7670,12 @@
           <w:szCs w:val="24"/>
         </w:rPr>
       </w:pPr>
-    </w:p>
-    <w:p>
-      <w:pPr>
-        <w:rPr>
-          <w:b/>
-          <w:bCs/>
-          <w:sz w:val="28"/>
-          <w:szCs w:val="28"/>
-        </w:rPr>
-      </w:pPr>
-      <w:r>
-        <w:rPr>
-          <w:b/>
-          <w:bCs/>
-          <w:sz w:val="28"/>
-          <w:szCs w:val="28"/>
-        </w:rPr>
-        <w:t xml:space="preserve">Semua data Order byOrderId: </w:t>
-      </w:r>
-      <w:r>
-        <w:rPr>
-          <w:b/>
-          <w:bCs/>
-          <w:sz w:val="28"/>
-          <w:szCs w:val="28"/>
-        </w:rPr>
-        <w:t>/</w:t>
-      </w:r>
-      <w:r>
-        <w:t xml:space="preserve"> </w:t>
-      </w:r>
-      <w:r>
-        <w:rPr>
-          <w:b/>
-          <w:bCs/>
-          <w:sz w:val="28"/>
-          <w:szCs w:val="28"/>
-        </w:rPr>
-        <w:t>get</w:t>
-      </w:r>
-      <w:r>
-        <w:rPr>
-          <w:b/>
-          <w:bCs/>
-          <w:sz w:val="28"/>
-          <w:szCs w:val="28"/>
-        </w:rPr>
-        <w:t>OrdersByOrderId</w:t>
-      </w:r>
-    </w:p>
-    <w:p>
-      <w:pPr>
-        <w:rPr>
-          <w:sz w:val="24"/>
-          <w:szCs w:val="24"/>
-        </w:rPr>
-      </w:pPr>
-      <w:r>
-        <w:rPr>
-          <w:sz w:val="24"/>
-          <w:szCs w:val="24"/>
-        </w:rPr>
-        <w:t>Method: GET</w:t>
-      </w:r>
-    </w:p>
-    <w:p>
-      <w:pPr>
-        <w:rPr>
-          <w:sz w:val="24"/>
-          <w:szCs w:val="24"/>
-        </w:rPr>
-      </w:pPr>
-      <w:r>
-        <w:rPr>
-          <w:sz w:val="24"/>
-          <w:szCs w:val="24"/>
-        </w:rPr>
-        <w:t>Body: x-www-form-urlencoded</w:t>
-      </w:r>
-    </w:p>
-    <w:p>
-      <w:pPr>
-        <w:rPr>
-          <w:sz w:val="24"/>
-          <w:szCs w:val="24"/>
-        </w:rPr>
-      </w:pPr>
-      <w:r>
-        <w:rPr>
-          <w:sz w:val="24"/>
-          <w:szCs w:val="24"/>
-        </w:rPr>
-        <w:t>order_id</w:t>
-      </w:r>
-    </w:p>
-    <w:p>
-      <w:pPr>
-        <w:rPr>
-          <w:sz w:val="24"/>
-          <w:szCs w:val="24"/>
-        </w:rPr>
-      </w:pPr>
-      <w:r>
-        <w:rPr>
-          <w:sz w:val="24"/>
-          <w:szCs w:val="24"/>
-        </w:rPr>
-        <w:t>contoh:</w:t>
+      <w:r>
+        <w:rPr>
+          <w:sz w:val="24"/>
+          <w:szCs w:val="24"/>
+        </w:rPr>
+        <w:t>Respon:</w:t>
       </w:r>
     </w:p>
     <w:p>
@@ -7414,11 +7689,12 @@
         <w:rPr>
           <w:noProof/>
         </w:rPr>
+        <w:lastRenderedPageBreak/>
         <w:drawing>
-          <wp:inline distT="0" distB="0" distL="0" distR="0" wp14:anchorId="7674DA2D" wp14:editId="47000F15">
-            <wp:extent cx="5731510" cy="1654175"/>
-            <wp:effectExtent l="0" t="0" r="2540" b="3175"/>
-            <wp:docPr id="44" name="Picture 44"/>
+          <wp:inline distT="0" distB="0" distL="0" distR="0" wp14:anchorId="056204CF" wp14:editId="0733F05E">
+            <wp:extent cx="5731510" cy="1379220"/>
+            <wp:effectExtent l="0" t="0" r="2540" b="0"/>
+            <wp:docPr id="53" name="Picture 53"/>
             <wp:cNvGraphicFramePr>
               <a:graphicFrameLocks xmlns:a="http://schemas.openxmlformats.org/drawingml/2006/main" noChangeAspect="1"/>
             </wp:cNvGraphicFramePr>
@@ -7438,7 +7714,7 @@
                   <pic:spPr>
                     <a:xfrm>
                       <a:off x="0" y="0"/>
-                      <a:ext cx="5731510" cy="1654175"/>
+                      <a:ext cx="5731510" cy="1379220"/>
                     </a:xfrm>
                     <a:prstGeom prst="rect">
                       <a:avLst/>
@@ -7458,12 +7734,156 @@
           <w:szCs w:val="24"/>
         </w:rPr>
       </w:pPr>
-      <w:r>
-        <w:rPr>
-          <w:sz w:val="24"/>
-          <w:szCs w:val="24"/>
-        </w:rPr>
-        <w:t>Respon:</w:t>
+    </w:p>
+    <w:p>
+      <w:pPr>
+        <w:rPr>
+          <w:b/>
+          <w:bCs/>
+          <w:sz w:val="28"/>
+          <w:szCs w:val="28"/>
+        </w:rPr>
+      </w:pPr>
+      <w:r>
+        <w:rPr>
+          <w:b/>
+          <w:bCs/>
+          <w:sz w:val="28"/>
+          <w:szCs w:val="28"/>
+        </w:rPr>
+        <w:t xml:space="preserve">Update status order menajdi </w:t>
+      </w:r>
+      <w:r>
+        <w:rPr>
+          <w:b/>
+          <w:bCs/>
+          <w:sz w:val="28"/>
+          <w:szCs w:val="28"/>
+        </w:rPr>
+        <w:t>selsai</w:t>
+      </w:r>
+      <w:r>
+        <w:rPr>
+          <w:b/>
+          <w:bCs/>
+          <w:sz w:val="28"/>
+          <w:szCs w:val="28"/>
+        </w:rPr>
+        <w:t xml:space="preserve">: </w:t>
+      </w:r>
+      <w:r>
+        <w:rPr>
+          <w:b/>
+          <w:bCs/>
+          <w:sz w:val="28"/>
+          <w:szCs w:val="28"/>
+        </w:rPr>
+        <w:t>/</w:t>
+      </w:r>
+      <w:r>
+        <w:t xml:space="preserve"> </w:t>
+      </w:r>
+      <w:r>
+        <w:rPr>
+          <w:b/>
+          <w:bCs/>
+          <w:sz w:val="28"/>
+          <w:szCs w:val="28"/>
+        </w:rPr>
+        <w:t>updateOrderTo</w:t>
+      </w:r>
+      <w:r>
+        <w:rPr>
+          <w:b/>
+          <w:bCs/>
+          <w:sz w:val="28"/>
+          <w:szCs w:val="28"/>
+        </w:rPr>
+        <w:t>S</w:t>
+      </w:r>
+      <w:r>
+        <w:rPr>
+          <w:b/>
+          <w:bCs/>
+          <w:sz w:val="28"/>
+          <w:szCs w:val="28"/>
+        </w:rPr>
+        <w:t>elesai</w:t>
+      </w:r>
+    </w:p>
+    <w:p>
+      <w:pPr>
+        <w:rPr>
+          <w:sz w:val="24"/>
+          <w:szCs w:val="24"/>
+        </w:rPr>
+      </w:pPr>
+      <w:r>
+        <w:rPr>
+          <w:sz w:val="24"/>
+          <w:szCs w:val="24"/>
+        </w:rPr>
+        <w:t>Method: PUT</w:t>
+      </w:r>
+    </w:p>
+    <w:p>
+      <w:pPr>
+        <w:rPr>
+          <w:sz w:val="24"/>
+          <w:szCs w:val="24"/>
+        </w:rPr>
+      </w:pPr>
+      <w:r>
+        <w:rPr>
+          <w:sz w:val="24"/>
+          <w:szCs w:val="24"/>
+        </w:rPr>
+        <w:t>Body: x-www-form-urlencoded</w:t>
+      </w:r>
+    </w:p>
+    <w:p>
+      <w:pPr>
+        <w:rPr>
+          <w:sz w:val="24"/>
+          <w:szCs w:val="24"/>
+        </w:rPr>
+      </w:pPr>
+      <w:r>
+        <w:rPr>
+          <w:sz w:val="24"/>
+          <w:szCs w:val="24"/>
+        </w:rPr>
+        <w:t>seller_id</w:t>
+      </w:r>
+    </w:p>
+    <w:p>
+      <w:pPr>
+        <w:rPr>
+          <w:sz w:val="24"/>
+          <w:szCs w:val="24"/>
+        </w:rPr>
+      </w:pPr>
+      <w:r>
+        <w:rPr>
+          <w:sz w:val="24"/>
+          <w:szCs w:val="24"/>
+        </w:rPr>
+        <w:t>order_id</w:t>
+      </w:r>
+    </w:p>
+    <w:p>
+      <w:pPr>
+        <w:rPr>
+          <w:sz w:val="24"/>
+          <w:szCs w:val="24"/>
+        </w:rPr>
+      </w:pPr>
+      <w:r>
+        <w:rPr>
+          <w:sz w:val="24"/>
+          <w:szCs w:val="24"/>
+        </w:rPr>
+        <w:t>contoh:</w:t>
       </w:r>
     </w:p>
     <w:p>
@@ -7478,10 +7898,10 @@
           <w:noProof/>
         </w:rPr>
         <w:drawing>
-          <wp:inline distT="0" distB="0" distL="0" distR="0" wp14:anchorId="099FB17F" wp14:editId="527EB58F">
-            <wp:extent cx="5731510" cy="1997710"/>
+          <wp:inline distT="0" distB="0" distL="0" distR="0" wp14:anchorId="6AFDAD3A" wp14:editId="01415399">
+            <wp:extent cx="5731510" cy="2035810"/>
             <wp:effectExtent l="0" t="0" r="2540" b="2540"/>
-            <wp:docPr id="45" name="Picture 45"/>
+            <wp:docPr id="56" name="Picture 56"/>
             <wp:cNvGraphicFramePr>
               <a:graphicFrameLocks xmlns:a="http://schemas.openxmlformats.org/drawingml/2006/main" noChangeAspect="1"/>
             </wp:cNvGraphicFramePr>
@@ -7501,7 +7921,7 @@
                   <pic:spPr>
                     <a:xfrm>
                       <a:off x="0" y="0"/>
-                      <a:ext cx="5731510" cy="1997710"/>
+                      <a:ext cx="5731510" cy="2035810"/>
                     </a:xfrm>
                     <a:prstGeom prst="rect">
                       <a:avLst/>
@@ -7517,102 +7937,16 @@
     <w:p>
       <w:pPr>
         <w:rPr>
-          <w:b/>
-          <w:bCs/>
-          <w:sz w:val="28"/>
-          <w:szCs w:val="28"/>
-        </w:rPr>
-      </w:pPr>
-      <w:r>
-        <w:rPr>
-          <w:b/>
-          <w:bCs/>
-          <w:sz w:val="28"/>
-          <w:szCs w:val="28"/>
-        </w:rPr>
-        <w:t xml:space="preserve">Cek order baru yang masuk: </w:t>
-      </w:r>
-      <w:r>
-        <w:rPr>
-          <w:b/>
-          <w:bCs/>
-          <w:sz w:val="28"/>
-          <w:szCs w:val="28"/>
-        </w:rPr>
-        <w:t>/</w:t>
-      </w:r>
-      <w:r>
-        <w:t xml:space="preserve"> </w:t>
-      </w:r>
-      <w:r>
-        <w:rPr>
-          <w:b/>
-          <w:bCs/>
-          <w:sz w:val="28"/>
-          <w:szCs w:val="28"/>
-        </w:rPr>
-        <w:t>checkNewOrder</w:t>
-      </w:r>
-    </w:p>
-    <w:p>
-      <w:pPr>
-        <w:rPr>
-          <w:sz w:val="24"/>
-          <w:szCs w:val="24"/>
-        </w:rPr>
-      </w:pPr>
-      <w:r>
-        <w:rPr>
-          <w:sz w:val="24"/>
-          <w:szCs w:val="24"/>
-        </w:rPr>
-        <w:t>Method: GET</w:t>
-      </w:r>
-    </w:p>
-    <w:p>
-      <w:pPr>
-        <w:rPr>
-          <w:sz w:val="24"/>
-          <w:szCs w:val="24"/>
-        </w:rPr>
-      </w:pPr>
-      <w:r>
-        <w:rPr>
-          <w:sz w:val="24"/>
-          <w:szCs w:val="24"/>
-        </w:rPr>
-        <w:lastRenderedPageBreak/>
-        <w:t>Body: x-www-form-urlencoded</w:t>
-      </w:r>
-    </w:p>
-    <w:p>
-      <w:pPr>
-        <w:rPr>
-          <w:sz w:val="24"/>
-          <w:szCs w:val="24"/>
-        </w:rPr>
-      </w:pPr>
-      <w:r>
-        <w:rPr>
-          <w:sz w:val="24"/>
-          <w:szCs w:val="24"/>
-        </w:rPr>
-        <w:t>seller_id</w:t>
-      </w:r>
-    </w:p>
-    <w:p>
-      <w:pPr>
-        <w:rPr>
-          <w:sz w:val="24"/>
-          <w:szCs w:val="24"/>
-        </w:rPr>
-      </w:pPr>
-      <w:r>
-        <w:rPr>
-          <w:sz w:val="24"/>
-          <w:szCs w:val="24"/>
-        </w:rPr>
-        <w:t>contoh:</w:t>
+          <w:sz w:val="24"/>
+          <w:szCs w:val="24"/>
+        </w:rPr>
+      </w:pPr>
+      <w:r>
+        <w:rPr>
+          <w:sz w:val="24"/>
+          <w:szCs w:val="24"/>
+        </w:rPr>
+        <w:t>Respon:</w:t>
       </w:r>
     </w:p>
     <w:p>
@@ -7627,10 +7961,10 @@
           <w:noProof/>
         </w:rPr>
         <w:drawing>
-          <wp:inline distT="0" distB="0" distL="0" distR="0" wp14:anchorId="5556EC59" wp14:editId="158DC4F1">
-            <wp:extent cx="5731510" cy="1563370"/>
-            <wp:effectExtent l="0" t="0" r="2540" b="0"/>
-            <wp:docPr id="48" name="Picture 48"/>
+          <wp:inline distT="0" distB="0" distL="0" distR="0" wp14:anchorId="2ED5C69B" wp14:editId="633B620A">
+            <wp:extent cx="5731510" cy="989965"/>
+            <wp:effectExtent l="0" t="0" r="2540" b="635"/>
+            <wp:docPr id="57" name="Picture 57"/>
             <wp:cNvGraphicFramePr>
               <a:graphicFrameLocks xmlns:a="http://schemas.openxmlformats.org/drawingml/2006/main" noChangeAspect="1"/>
             </wp:cNvGraphicFramePr>
@@ -7650,7 +7984,7 @@
                   <pic:spPr>
                     <a:xfrm>
                       <a:off x="0" y="0"/>
-                      <a:ext cx="5731510" cy="1563370"/>
+                      <a:ext cx="5731510" cy="989965"/>
                     </a:xfrm>
                     <a:prstGeom prst="rect">
                       <a:avLst/>
@@ -7670,12 +8004,121 @@
           <w:szCs w:val="24"/>
         </w:rPr>
       </w:pPr>
-      <w:r>
-        <w:rPr>
-          <w:sz w:val="24"/>
-          <w:szCs w:val="24"/>
-        </w:rPr>
-        <w:t>Respon:</w:t>
+    </w:p>
+    <w:p>
+      <w:pPr>
+        <w:rPr>
+          <w:b/>
+          <w:bCs/>
+          <w:sz w:val="28"/>
+          <w:szCs w:val="28"/>
+        </w:rPr>
+      </w:pPr>
+      <w:r>
+        <w:rPr>
+          <w:b/>
+          <w:bCs/>
+          <w:sz w:val="28"/>
+          <w:szCs w:val="28"/>
+        </w:rPr>
+        <w:t xml:space="preserve">Update status order menjadi dibatalkan: </w:t>
+      </w:r>
+      <w:r>
+        <w:rPr>
+          <w:b/>
+          <w:bCs/>
+          <w:sz w:val="28"/>
+          <w:szCs w:val="28"/>
+        </w:rPr>
+        <w:t>/</w:t>
+      </w:r>
+      <w:r>
+        <w:t xml:space="preserve"> </w:t>
+      </w:r>
+      <w:r>
+        <w:rPr>
+          <w:b/>
+          <w:bCs/>
+          <w:sz w:val="28"/>
+          <w:szCs w:val="28"/>
+        </w:rPr>
+        <w:t>updateOrderToDibatalkan</w:t>
+      </w:r>
+    </w:p>
+    <w:p>
+      <w:pPr>
+        <w:rPr>
+          <w:sz w:val="24"/>
+          <w:szCs w:val="24"/>
+        </w:rPr>
+      </w:pPr>
+      <w:r>
+        <w:rPr>
+          <w:sz w:val="24"/>
+          <w:szCs w:val="24"/>
+        </w:rPr>
+        <w:t>Method: PUT</w:t>
+      </w:r>
+    </w:p>
+    <w:p>
+      <w:pPr>
+        <w:rPr>
+          <w:sz w:val="24"/>
+          <w:szCs w:val="24"/>
+        </w:rPr>
+      </w:pPr>
+      <w:r>
+        <w:rPr>
+          <w:sz w:val="24"/>
+          <w:szCs w:val="24"/>
+        </w:rPr>
+        <w:t>Body: x-www-form-urlencoded</w:t>
+      </w:r>
+    </w:p>
+    <w:p>
+      <w:pPr>
+        <w:rPr>
+          <w:sz w:val="24"/>
+          <w:szCs w:val="24"/>
+        </w:rPr>
+      </w:pPr>
+      <w:r>
+        <w:rPr>
+          <w:sz w:val="24"/>
+          <w:szCs w:val="24"/>
+        </w:rPr>
+        <w:t>seller_id</w:t>
+      </w:r>
+    </w:p>
+    <w:p>
+      <w:pPr>
+        <w:rPr>
+          <w:sz w:val="24"/>
+          <w:szCs w:val="24"/>
+        </w:rPr>
+      </w:pPr>
+      <w:r>
+        <w:rPr>
+          <w:sz w:val="24"/>
+          <w:szCs w:val="24"/>
+        </w:rPr>
+        <w:lastRenderedPageBreak/>
+        <w:t>order_id</w:t>
+      </w:r>
+    </w:p>
+    <w:p>
+      <w:pPr>
+        <w:rPr>
+          <w:sz w:val="24"/>
+          <w:szCs w:val="24"/>
+        </w:rPr>
+      </w:pPr>
+      <w:r>
+        <w:rPr>
+          <w:sz w:val="24"/>
+          <w:szCs w:val="24"/>
+        </w:rPr>
+        <w:t>contoh:</w:t>
       </w:r>
     </w:p>
     <w:p>
@@ -7690,10 +8133,10 @@
           <w:noProof/>
         </w:rPr>
         <w:drawing>
-          <wp:inline distT="0" distB="0" distL="0" distR="0" wp14:anchorId="1186ECA3" wp14:editId="6DD440DE">
-            <wp:extent cx="4267200" cy="1428750"/>
-            <wp:effectExtent l="0" t="0" r="0" b="0"/>
-            <wp:docPr id="49" name="Picture 49"/>
+          <wp:inline distT="0" distB="0" distL="0" distR="0" wp14:anchorId="26C83B18" wp14:editId="21150F31">
+            <wp:extent cx="5731510" cy="1962150"/>
+            <wp:effectExtent l="0" t="0" r="2540" b="0"/>
+            <wp:docPr id="60" name="Picture 60"/>
             <wp:cNvGraphicFramePr>
               <a:graphicFrameLocks xmlns:a="http://schemas.openxmlformats.org/drawingml/2006/main" noChangeAspect="1"/>
             </wp:cNvGraphicFramePr>
@@ -7713,7 +8156,7 @@
                   <pic:spPr>
                     <a:xfrm>
                       <a:off x="0" y="0"/>
-                      <a:ext cx="4267200" cy="1428750"/>
+                      <a:ext cx="5731510" cy="1962150"/>
                     </a:xfrm>
                     <a:prstGeom prst="rect">
                       <a:avLst/>
@@ -7733,127 +8176,12 @@
           <w:szCs w:val="24"/>
         </w:rPr>
       </w:pPr>
-    </w:p>
-    <w:p>
-      <w:pPr>
-        <w:rPr>
-          <w:b/>
-          <w:bCs/>
-          <w:sz w:val="28"/>
-          <w:szCs w:val="28"/>
-        </w:rPr>
-      </w:pPr>
-      <w:r>
-        <w:rPr>
-          <w:b/>
-          <w:bCs/>
-          <w:sz w:val="28"/>
-          <w:szCs w:val="28"/>
-        </w:rPr>
-        <w:t xml:space="preserve">Update status order menajdi diproses: </w:t>
-      </w:r>
-      <w:r>
-        <w:rPr>
-          <w:b/>
-          <w:bCs/>
-          <w:sz w:val="28"/>
-          <w:szCs w:val="28"/>
-        </w:rPr>
-        <w:t>/</w:t>
-      </w:r>
-      <w:r>
-        <w:t xml:space="preserve"> </w:t>
-      </w:r>
-      <w:r>
-        <w:rPr>
-          <w:b/>
-          <w:bCs/>
-          <w:sz w:val="28"/>
-          <w:szCs w:val="28"/>
-        </w:rPr>
-        <w:t>updateOrderToDiproses</w:t>
-      </w:r>
-    </w:p>
-    <w:p>
-      <w:pPr>
-        <w:rPr>
-          <w:sz w:val="24"/>
-          <w:szCs w:val="24"/>
-        </w:rPr>
-      </w:pPr>
-      <w:r>
-        <w:rPr>
-          <w:sz w:val="24"/>
-          <w:szCs w:val="24"/>
-        </w:rPr>
-        <w:t xml:space="preserve">Method: </w:t>
-      </w:r>
-      <w:r>
-        <w:rPr>
-          <w:sz w:val="24"/>
-          <w:szCs w:val="24"/>
-        </w:rPr>
-        <w:t>PUT</w:t>
-      </w:r>
-    </w:p>
-    <w:p>
-      <w:pPr>
-        <w:rPr>
-          <w:sz w:val="24"/>
-          <w:szCs w:val="24"/>
-        </w:rPr>
-      </w:pPr>
-      <w:r>
-        <w:rPr>
-          <w:sz w:val="24"/>
-          <w:szCs w:val="24"/>
-        </w:rPr>
-        <w:t>Body: x-www-form-urlencoded</w:t>
-      </w:r>
-    </w:p>
-    <w:p>
-      <w:pPr>
-        <w:rPr>
-          <w:sz w:val="24"/>
-          <w:szCs w:val="24"/>
-        </w:rPr>
-      </w:pPr>
-      <w:r>
-        <w:rPr>
-          <w:sz w:val="24"/>
-          <w:szCs w:val="24"/>
-        </w:rPr>
-        <w:t>seller_id</w:t>
-      </w:r>
-    </w:p>
-    <w:p>
-      <w:pPr>
-        <w:rPr>
-          <w:sz w:val="24"/>
-          <w:szCs w:val="24"/>
-        </w:rPr>
-      </w:pPr>
-      <w:r>
-        <w:rPr>
-          <w:sz w:val="24"/>
-          <w:szCs w:val="24"/>
-        </w:rPr>
-        <w:t>order_id</w:t>
-      </w:r>
-    </w:p>
-    <w:p>
-      <w:pPr>
-        <w:rPr>
-          <w:sz w:val="24"/>
-          <w:szCs w:val="24"/>
-        </w:rPr>
-      </w:pPr>
-      <w:r>
-        <w:rPr>
-          <w:sz w:val="24"/>
-          <w:szCs w:val="24"/>
-        </w:rPr>
-        <w:t>contoh:</w:t>
+      <w:r>
+        <w:rPr>
+          <w:sz w:val="24"/>
+          <w:szCs w:val="24"/>
+        </w:rPr>
+        <w:t>Respon:</w:t>
       </w:r>
     </w:p>
     <w:p>
@@ -7868,10 +8196,10 @@
           <w:noProof/>
         </w:rPr>
         <w:drawing>
-          <wp:inline distT="0" distB="0" distL="0" distR="0" wp14:anchorId="556A07F9" wp14:editId="4A9215F0">
-            <wp:extent cx="5731510" cy="1553845"/>
-            <wp:effectExtent l="0" t="0" r="2540" b="8255"/>
-            <wp:docPr id="52" name="Picture 52"/>
+          <wp:inline distT="0" distB="0" distL="0" distR="0" wp14:anchorId="417F8DE6" wp14:editId="50AB5ADA">
+            <wp:extent cx="5731510" cy="893445"/>
+            <wp:effectExtent l="0" t="0" r="2540" b="1905"/>
+            <wp:docPr id="61" name="Picture 61"/>
             <wp:cNvGraphicFramePr>
               <a:graphicFrameLocks xmlns:a="http://schemas.openxmlformats.org/drawingml/2006/main" noChangeAspect="1"/>
             </wp:cNvGraphicFramePr>
@@ -7891,7 +8219,7 @@
                   <pic:spPr>
                     <a:xfrm>
                       <a:off x="0" y="0"/>
-                      <a:ext cx="5731510" cy="1553845"/>
+                      <a:ext cx="5731510" cy="893445"/>
                     </a:xfrm>
                     <a:prstGeom prst="rect">
                       <a:avLst/>
@@ -7911,12 +8239,159 @@
           <w:szCs w:val="24"/>
         </w:rPr>
       </w:pPr>
-      <w:r>
-        <w:rPr>
-          <w:sz w:val="24"/>
-          <w:szCs w:val="24"/>
-        </w:rPr>
-        <w:t>Respon:</w:t>
+    </w:p>
+    <w:p>
+      <w:pPr>
+        <w:rPr>
+          <w:sz w:val="24"/>
+          <w:szCs w:val="24"/>
+        </w:rPr>
+      </w:pPr>
+    </w:p>
+    <w:p>
+      <w:pPr>
+        <w:rPr>
+          <w:b/>
+          <w:bCs/>
+          <w:sz w:val="28"/>
+          <w:szCs w:val="28"/>
+        </w:rPr>
+      </w:pPr>
+      <w:r>
+        <w:rPr>
+          <w:b/>
+          <w:bCs/>
+          <w:sz w:val="28"/>
+          <w:szCs w:val="28"/>
+        </w:rPr>
+        <w:t>Comment</w:t>
+      </w:r>
+    </w:p>
+    <w:p>
+      <w:pPr>
+        <w:rPr>
+          <w:b/>
+          <w:bCs/>
+          <w:sz w:val="28"/>
+          <w:szCs w:val="28"/>
+        </w:rPr>
+      </w:pPr>
+      <w:r>
+        <w:rPr>
+          <w:b/>
+          <w:bCs/>
+          <w:sz w:val="28"/>
+          <w:szCs w:val="28"/>
+        </w:rPr>
+        <w:t xml:space="preserve">Membuat comment: </w:t>
+      </w:r>
+      <w:r>
+        <w:rPr>
+          <w:b/>
+          <w:bCs/>
+          <w:sz w:val="28"/>
+          <w:szCs w:val="28"/>
+        </w:rPr>
+        <w:t>/</w:t>
+      </w:r>
+      <w:r>
+        <w:rPr>
+          <w:b/>
+          <w:bCs/>
+          <w:sz w:val="28"/>
+          <w:szCs w:val="28"/>
+        </w:rPr>
+        <w:t>createComment</w:t>
+      </w:r>
+    </w:p>
+    <w:p>
+      <w:pPr>
+        <w:rPr>
+          <w:sz w:val="24"/>
+          <w:szCs w:val="24"/>
+        </w:rPr>
+      </w:pPr>
+      <w:r>
+        <w:rPr>
+          <w:sz w:val="24"/>
+          <w:szCs w:val="24"/>
+        </w:rPr>
+        <w:t>Method: POST</w:t>
+      </w:r>
+    </w:p>
+    <w:p>
+      <w:pPr>
+        <w:rPr>
+          <w:sz w:val="24"/>
+          <w:szCs w:val="24"/>
+        </w:rPr>
+      </w:pPr>
+      <w:r>
+        <w:rPr>
+          <w:sz w:val="24"/>
+          <w:szCs w:val="24"/>
+        </w:rPr>
+        <w:t>body: x-www-form-urlencoded</w:t>
+      </w:r>
+    </w:p>
+    <w:p>
+      <w:pPr>
+        <w:rPr>
+          <w:sz w:val="24"/>
+          <w:szCs w:val="24"/>
+        </w:rPr>
+      </w:pPr>
+      <w:r>
+        <w:rPr>
+          <w:sz w:val="24"/>
+          <w:szCs w:val="24"/>
+        </w:rPr>
+        <w:t>id_seller</w:t>
+      </w:r>
+    </w:p>
+    <w:p>
+      <w:pPr>
+        <w:rPr>
+          <w:sz w:val="24"/>
+          <w:szCs w:val="24"/>
+        </w:rPr>
+      </w:pPr>
+      <w:r>
+        <w:rPr>
+          <w:sz w:val="24"/>
+          <w:szCs w:val="24"/>
+        </w:rPr>
+        <w:t>id_cust</w:t>
+      </w:r>
+    </w:p>
+    <w:p>
+      <w:pPr>
+        <w:rPr>
+          <w:sz w:val="24"/>
+          <w:szCs w:val="24"/>
+        </w:rPr>
+      </w:pPr>
+      <w:r>
+        <w:rPr>
+          <w:sz w:val="24"/>
+          <w:szCs w:val="24"/>
+        </w:rPr>
+        <w:t>description</w:t>
+      </w:r>
+    </w:p>
+    <w:p>
+      <w:pPr>
+        <w:rPr>
+          <w:sz w:val="24"/>
+          <w:szCs w:val="24"/>
+        </w:rPr>
+      </w:pPr>
+      <w:r>
+        <w:rPr>
+          <w:sz w:val="24"/>
+          <w:szCs w:val="24"/>
+        </w:rPr>
+        <w:t xml:space="preserve">contoh: </w:t>
       </w:r>
     </w:p>
     <w:p>
@@ -7932,10 +8407,10 @@
         </w:rPr>
         <w:lastRenderedPageBreak/>
         <w:drawing>
-          <wp:inline distT="0" distB="0" distL="0" distR="0" wp14:anchorId="056204CF" wp14:editId="0733F05E">
-            <wp:extent cx="5731510" cy="1379220"/>
+          <wp:inline distT="0" distB="0" distL="0" distR="0" wp14:anchorId="199C57B9" wp14:editId="7E3489FB">
+            <wp:extent cx="5731510" cy="2137410"/>
             <wp:effectExtent l="0" t="0" r="2540" b="0"/>
-            <wp:docPr id="53" name="Picture 53"/>
+            <wp:docPr id="42" name="Picture 42"/>
             <wp:cNvGraphicFramePr>
               <a:graphicFrameLocks xmlns:a="http://schemas.openxmlformats.org/drawingml/2006/main" noChangeAspect="1"/>
             </wp:cNvGraphicFramePr>
@@ -7955,7 +8430,7 @@
                   <pic:spPr>
                     <a:xfrm>
                       <a:off x="0" y="0"/>
-                      <a:ext cx="5731510" cy="1379220"/>
+                      <a:ext cx="5731510" cy="2137410"/>
                     </a:xfrm>
                     <a:prstGeom prst="rect">
                       <a:avLst/>
@@ -7975,156 +8450,12 @@
           <w:szCs w:val="24"/>
         </w:rPr>
       </w:pPr>
-    </w:p>
-    <w:p>
-      <w:pPr>
-        <w:rPr>
-          <w:b/>
-          <w:bCs/>
-          <w:sz w:val="28"/>
-          <w:szCs w:val="28"/>
-        </w:rPr>
-      </w:pPr>
-      <w:r>
-        <w:rPr>
-          <w:b/>
-          <w:bCs/>
-          <w:sz w:val="28"/>
-          <w:szCs w:val="28"/>
-        </w:rPr>
-        <w:t xml:space="preserve">Update status order menajdi </w:t>
-      </w:r>
-      <w:r>
-        <w:rPr>
-          <w:b/>
-          <w:bCs/>
-          <w:sz w:val="28"/>
-          <w:szCs w:val="28"/>
-        </w:rPr>
-        <w:t>selsai</w:t>
-      </w:r>
-      <w:r>
-        <w:rPr>
-          <w:b/>
-          <w:bCs/>
-          <w:sz w:val="28"/>
-          <w:szCs w:val="28"/>
-        </w:rPr>
-        <w:t xml:space="preserve">: </w:t>
-      </w:r>
-      <w:r>
-        <w:rPr>
-          <w:b/>
-          <w:bCs/>
-          <w:sz w:val="28"/>
-          <w:szCs w:val="28"/>
-        </w:rPr>
-        <w:t>/</w:t>
-      </w:r>
-      <w:r>
-        <w:t xml:space="preserve"> </w:t>
-      </w:r>
-      <w:r>
-        <w:rPr>
-          <w:b/>
-          <w:bCs/>
-          <w:sz w:val="28"/>
-          <w:szCs w:val="28"/>
-        </w:rPr>
-        <w:t>updateOrderTo</w:t>
-      </w:r>
-      <w:r>
-        <w:rPr>
-          <w:b/>
-          <w:bCs/>
-          <w:sz w:val="28"/>
-          <w:szCs w:val="28"/>
-        </w:rPr>
-        <w:t>S</w:t>
-      </w:r>
-      <w:r>
-        <w:rPr>
-          <w:b/>
-          <w:bCs/>
-          <w:sz w:val="28"/>
-          <w:szCs w:val="28"/>
-        </w:rPr>
-        <w:t>elesai</w:t>
-      </w:r>
-    </w:p>
-    <w:p>
-      <w:pPr>
-        <w:rPr>
-          <w:sz w:val="24"/>
-          <w:szCs w:val="24"/>
-        </w:rPr>
-      </w:pPr>
-      <w:r>
-        <w:rPr>
-          <w:sz w:val="24"/>
-          <w:szCs w:val="24"/>
-        </w:rPr>
-        <w:t>Method: PUT</w:t>
-      </w:r>
-    </w:p>
-    <w:p>
-      <w:pPr>
-        <w:rPr>
-          <w:sz w:val="24"/>
-          <w:szCs w:val="24"/>
-        </w:rPr>
-      </w:pPr>
-      <w:r>
-        <w:rPr>
-          <w:sz w:val="24"/>
-          <w:szCs w:val="24"/>
-        </w:rPr>
-        <w:t>Body: x-www-form-urlencoded</w:t>
-      </w:r>
-    </w:p>
-    <w:p>
-      <w:pPr>
-        <w:rPr>
-          <w:sz w:val="24"/>
-          <w:szCs w:val="24"/>
-        </w:rPr>
-      </w:pPr>
-      <w:r>
-        <w:rPr>
-          <w:sz w:val="24"/>
-          <w:szCs w:val="24"/>
-        </w:rPr>
-        <w:t>seller_id</w:t>
-      </w:r>
-    </w:p>
-    <w:p>
-      <w:pPr>
-        <w:rPr>
-          <w:sz w:val="24"/>
-          <w:szCs w:val="24"/>
-        </w:rPr>
-      </w:pPr>
-      <w:r>
-        <w:rPr>
-          <w:sz w:val="24"/>
-          <w:szCs w:val="24"/>
-        </w:rPr>
-        <w:t>order_id</w:t>
-      </w:r>
-    </w:p>
-    <w:p>
-      <w:pPr>
-        <w:rPr>
-          <w:sz w:val="24"/>
-          <w:szCs w:val="24"/>
-        </w:rPr>
-      </w:pPr>
-      <w:r>
-        <w:rPr>
-          <w:sz w:val="24"/>
-          <w:szCs w:val="24"/>
-        </w:rPr>
-        <w:t>contoh:</w:t>
+      <w:r>
+        <w:rPr>
+          <w:sz w:val="24"/>
+          <w:szCs w:val="24"/>
+        </w:rPr>
+        <w:t>Respone:</w:t>
       </w:r>
     </w:p>
     <w:p>
@@ -8139,10 +8470,10 @@
           <w:noProof/>
         </w:rPr>
         <w:drawing>
-          <wp:inline distT="0" distB="0" distL="0" distR="0" wp14:anchorId="6AFDAD3A" wp14:editId="01415399">
-            <wp:extent cx="5731510" cy="2035810"/>
-            <wp:effectExtent l="0" t="0" r="2540" b="2540"/>
-            <wp:docPr id="56" name="Picture 56"/>
+          <wp:inline distT="0" distB="0" distL="0" distR="0" wp14:anchorId="19539E9E" wp14:editId="77DF09C0">
+            <wp:extent cx="5731510" cy="1541145"/>
+            <wp:effectExtent l="0" t="0" r="2540" b="1905"/>
+            <wp:docPr id="43" name="Picture 43"/>
             <wp:cNvGraphicFramePr>
               <a:graphicFrameLocks xmlns:a="http://schemas.openxmlformats.org/drawingml/2006/main" noChangeAspect="1"/>
             </wp:cNvGraphicFramePr>
@@ -8162,7 +8493,7 @@
                   <pic:spPr>
                     <a:xfrm>
                       <a:off x="0" y="0"/>
-                      <a:ext cx="5731510" cy="2035810"/>
+                      <a:ext cx="5731510" cy="1541145"/>
                     </a:xfrm>
                     <a:prstGeom prst="rect">
                       <a:avLst/>
@@ -8178,16 +8509,83 @@
     <w:p>
       <w:pPr>
         <w:rPr>
-          <w:sz w:val="24"/>
-          <w:szCs w:val="24"/>
-        </w:rPr>
-      </w:pPr>
-      <w:r>
-        <w:rPr>
-          <w:sz w:val="24"/>
-          <w:szCs w:val="24"/>
-        </w:rPr>
-        <w:t>Respon:</w:t>
+          <w:b/>
+          <w:bCs/>
+          <w:sz w:val="28"/>
+          <w:szCs w:val="28"/>
+        </w:rPr>
+      </w:pPr>
+      <w:r>
+        <w:rPr>
+          <w:b/>
+          <w:bCs/>
+          <w:sz w:val="28"/>
+          <w:szCs w:val="28"/>
+        </w:rPr>
+        <w:t xml:space="preserve">Ambil semua comment: </w:t>
+      </w:r>
+      <w:r>
+        <w:rPr>
+          <w:b/>
+          <w:bCs/>
+          <w:sz w:val="28"/>
+          <w:szCs w:val="28"/>
+        </w:rPr>
+        <w:t>/</w:t>
+      </w:r>
+      <w:r>
+        <w:rPr>
+          <w:b/>
+          <w:bCs/>
+          <w:sz w:val="28"/>
+          <w:szCs w:val="28"/>
+        </w:rPr>
+        <w:t>getCommentAll</w:t>
+      </w:r>
+    </w:p>
+    <w:p>
+      <w:pPr>
+        <w:rPr>
+          <w:sz w:val="24"/>
+          <w:szCs w:val="24"/>
+        </w:rPr>
+      </w:pPr>
+      <w:r>
+        <w:rPr>
+          <w:sz w:val="24"/>
+          <w:szCs w:val="24"/>
+        </w:rPr>
+        <w:t>Method: get</w:t>
+      </w:r>
+    </w:p>
+    <w:p>
+      <w:pPr>
+        <w:rPr>
+          <w:sz w:val="24"/>
+          <w:szCs w:val="24"/>
+        </w:rPr>
+      </w:pPr>
+      <w:r>
+        <w:rPr>
+          <w:sz w:val="24"/>
+          <w:szCs w:val="24"/>
+        </w:rPr>
+        <w:t>body: none</w:t>
+      </w:r>
+    </w:p>
+    <w:p>
+      <w:pPr>
+        <w:rPr>
+          <w:sz w:val="24"/>
+          <w:szCs w:val="24"/>
+        </w:rPr>
+      </w:pPr>
+      <w:r>
+        <w:rPr>
+          <w:sz w:val="24"/>
+          <w:szCs w:val="24"/>
+        </w:rPr>
+        <w:t>contoh:</w:t>
       </w:r>
     </w:p>
     <w:p>
@@ -8202,10 +8600,10 @@
           <w:noProof/>
         </w:rPr>
         <w:drawing>
-          <wp:inline distT="0" distB="0" distL="0" distR="0" wp14:anchorId="2ED5C69B" wp14:editId="633B620A">
-            <wp:extent cx="5731510" cy="989965"/>
-            <wp:effectExtent l="0" t="0" r="2540" b="635"/>
-            <wp:docPr id="57" name="Picture 57"/>
+          <wp:inline distT="0" distB="0" distL="0" distR="0" wp14:anchorId="5B6D4A9C" wp14:editId="1A8AB4D6">
+            <wp:extent cx="5731510" cy="1496060"/>
+            <wp:effectExtent l="0" t="0" r="2540" b="8890"/>
+            <wp:docPr id="46" name="Picture 46"/>
             <wp:cNvGraphicFramePr>
               <a:graphicFrameLocks xmlns:a="http://schemas.openxmlformats.org/drawingml/2006/main" noChangeAspect="1"/>
             </wp:cNvGraphicFramePr>
@@ -8225,7 +8623,7 @@
                   <pic:spPr>
                     <a:xfrm>
                       <a:off x="0" y="0"/>
-                      <a:ext cx="5731510" cy="989965"/>
+                      <a:ext cx="5731510" cy="1496060"/>
                     </a:xfrm>
                     <a:prstGeom prst="rect">
                       <a:avLst/>
@@ -8245,139 +8643,31 @@
           <w:szCs w:val="24"/>
         </w:rPr>
       </w:pPr>
-    </w:p>
-    <w:p>
-      <w:pPr>
-        <w:rPr>
-          <w:b/>
-          <w:bCs/>
-          <w:sz w:val="28"/>
-          <w:szCs w:val="28"/>
-        </w:rPr>
-      </w:pPr>
-      <w:r>
-        <w:rPr>
-          <w:b/>
-          <w:bCs/>
-          <w:sz w:val="28"/>
-          <w:szCs w:val="28"/>
-        </w:rPr>
-        <w:t xml:space="preserve">Update status order menjadi dibatalkan: </w:t>
-      </w:r>
-      <w:r>
-        <w:rPr>
-          <w:b/>
-          <w:bCs/>
-          <w:sz w:val="28"/>
-          <w:szCs w:val="28"/>
-        </w:rPr>
-        <w:t>/</w:t>
-      </w:r>
-      <w:r>
-        <w:t xml:space="preserve"> </w:t>
-      </w:r>
-      <w:r>
-        <w:rPr>
-          <w:b/>
-          <w:bCs/>
-          <w:sz w:val="28"/>
-          <w:szCs w:val="28"/>
-        </w:rPr>
-        <w:t>updateOrderToDibatalkan</w:t>
-      </w:r>
-    </w:p>
-    <w:p>
-      <w:pPr>
-        <w:rPr>
-          <w:sz w:val="24"/>
-          <w:szCs w:val="24"/>
-        </w:rPr>
-      </w:pPr>
-      <w:r>
-        <w:rPr>
-          <w:sz w:val="24"/>
-          <w:szCs w:val="24"/>
-        </w:rPr>
-        <w:t>Method: PUT</w:t>
-      </w:r>
-    </w:p>
-    <w:p>
-      <w:pPr>
-        <w:rPr>
-          <w:sz w:val="24"/>
-          <w:szCs w:val="24"/>
-        </w:rPr>
-      </w:pPr>
-      <w:r>
-        <w:rPr>
-          <w:sz w:val="24"/>
-          <w:szCs w:val="24"/>
-        </w:rPr>
-        <w:t>Body: x-www-form-urlencoded</w:t>
-      </w:r>
-    </w:p>
-    <w:p>
-      <w:pPr>
-        <w:rPr>
-          <w:sz w:val="24"/>
-          <w:szCs w:val="24"/>
-        </w:rPr>
-      </w:pPr>
-      <w:r>
-        <w:rPr>
-          <w:sz w:val="24"/>
-          <w:szCs w:val="24"/>
-        </w:rPr>
-        <w:t>seller_id</w:t>
-      </w:r>
-    </w:p>
-    <w:p>
-      <w:pPr>
-        <w:rPr>
-          <w:sz w:val="24"/>
-          <w:szCs w:val="24"/>
-        </w:rPr>
-      </w:pPr>
-      <w:r>
-        <w:rPr>
-          <w:sz w:val="24"/>
-          <w:szCs w:val="24"/>
+      <w:r>
+        <w:rPr>
+          <w:sz w:val="24"/>
+          <w:szCs w:val="24"/>
+        </w:rPr>
+        <w:t>Respon:</w:t>
+      </w:r>
+    </w:p>
+    <w:p>
+      <w:pPr>
+        <w:rPr>
+          <w:sz w:val="24"/>
+          <w:szCs w:val="24"/>
+        </w:rPr>
+      </w:pPr>
+      <w:r>
+        <w:rPr>
+          <w:noProof/>
         </w:rPr>
         <w:lastRenderedPageBreak/>
-        <w:t>order_id</w:t>
-      </w:r>
-    </w:p>
-    <w:p>
-      <w:pPr>
-        <w:rPr>
-          <w:sz w:val="24"/>
-          <w:szCs w:val="24"/>
-        </w:rPr>
-      </w:pPr>
-      <w:r>
-        <w:rPr>
-          <w:sz w:val="24"/>
-          <w:szCs w:val="24"/>
-        </w:rPr>
-        <w:t>contoh:</w:t>
-      </w:r>
-    </w:p>
-    <w:p>
-      <w:pPr>
-        <w:rPr>
-          <w:sz w:val="24"/>
-          <w:szCs w:val="24"/>
-        </w:rPr>
-      </w:pPr>
-      <w:r>
-        <w:rPr>
-          <w:noProof/>
-        </w:rPr>
         <w:drawing>
-          <wp:inline distT="0" distB="0" distL="0" distR="0" wp14:anchorId="26C83B18" wp14:editId="21150F31">
-            <wp:extent cx="5731510" cy="1962150"/>
+          <wp:inline distT="0" distB="0" distL="0" distR="0" wp14:anchorId="6BB6E0D7" wp14:editId="42088FB3">
+            <wp:extent cx="5731510" cy="2972435"/>
             <wp:effectExtent l="0" t="0" r="2540" b="0"/>
-            <wp:docPr id="60" name="Picture 60"/>
+            <wp:docPr id="47" name="Picture 47"/>
             <wp:cNvGraphicFramePr>
               <a:graphicFrameLocks xmlns:a="http://schemas.openxmlformats.org/drawingml/2006/main" noChangeAspect="1"/>
             </wp:cNvGraphicFramePr>
@@ -8397,7 +8687,7 @@
                   <pic:spPr>
                     <a:xfrm>
                       <a:off x="0" y="0"/>
-                      <a:ext cx="5731510" cy="1962150"/>
+                      <a:ext cx="5731510" cy="2972435"/>
                     </a:xfrm>
                     <a:prstGeom prst="rect">
                       <a:avLst/>
@@ -8413,16 +8703,98 @@
     <w:p>
       <w:pPr>
         <w:rPr>
-          <w:sz w:val="24"/>
-          <w:szCs w:val="24"/>
-        </w:rPr>
-      </w:pPr>
-      <w:r>
-        <w:rPr>
-          <w:sz w:val="24"/>
-          <w:szCs w:val="24"/>
-        </w:rPr>
-        <w:t>Respon:</w:t>
+          <w:b/>
+          <w:bCs/>
+          <w:sz w:val="28"/>
+          <w:szCs w:val="28"/>
+        </w:rPr>
+      </w:pPr>
+      <w:r>
+        <w:rPr>
+          <w:b/>
+          <w:bCs/>
+          <w:sz w:val="28"/>
+          <w:szCs w:val="28"/>
+        </w:rPr>
+        <w:t xml:space="preserve">Ambil comment berdasarkan id_seller: </w:t>
+      </w:r>
+      <w:r>
+        <w:rPr>
+          <w:b/>
+          <w:bCs/>
+          <w:sz w:val="28"/>
+          <w:szCs w:val="28"/>
+        </w:rPr>
+        <w:t>/</w:t>
+      </w:r>
+      <w:r>
+        <w:rPr>
+          <w:b/>
+          <w:bCs/>
+          <w:sz w:val="28"/>
+          <w:szCs w:val="28"/>
+        </w:rPr>
+        <w:t>getCommentByIdSeller</w:t>
+      </w:r>
+    </w:p>
+    <w:p>
+      <w:pPr>
+        <w:rPr>
+          <w:sz w:val="24"/>
+          <w:szCs w:val="24"/>
+        </w:rPr>
+      </w:pPr>
+      <w:r>
+        <w:rPr>
+          <w:sz w:val="24"/>
+          <w:szCs w:val="24"/>
+        </w:rPr>
+        <w:t>Method: GET</w:t>
+      </w:r>
+    </w:p>
+    <w:p>
+      <w:pPr>
+        <w:rPr>
+          <w:sz w:val="24"/>
+          <w:szCs w:val="24"/>
+        </w:rPr>
+      </w:pPr>
+      <w:r>
+        <w:rPr>
+          <w:sz w:val="24"/>
+          <w:szCs w:val="24"/>
+        </w:rPr>
+        <w:t>body: x-www-form-urlencoded</w:t>
+      </w:r>
+    </w:p>
+    <w:p>
+      <w:pPr>
+        <w:rPr>
+          <w:sz w:val="24"/>
+          <w:szCs w:val="24"/>
+        </w:rPr>
+      </w:pPr>
+      <w:r>
+        <w:rPr>
+          <w:sz w:val="24"/>
+          <w:szCs w:val="24"/>
+        </w:rPr>
+        <w:t>id_seller</w:t>
+      </w:r>
+    </w:p>
+    <w:p>
+      <w:pPr>
+        <w:rPr>
+          <w:sz w:val="24"/>
+          <w:szCs w:val="24"/>
+        </w:rPr>
+      </w:pPr>
+      <w:r>
+        <w:rPr>
+          <w:sz w:val="24"/>
+          <w:szCs w:val="24"/>
+        </w:rPr>
+        <w:t>contoh:</w:t>
       </w:r>
     </w:p>
     <w:p>
@@ -8437,10 +8809,10 @@
           <w:noProof/>
         </w:rPr>
         <w:drawing>
-          <wp:inline distT="0" distB="0" distL="0" distR="0" wp14:anchorId="417F8DE6" wp14:editId="50AB5ADA">
-            <wp:extent cx="5731510" cy="893445"/>
-            <wp:effectExtent l="0" t="0" r="2540" b="1905"/>
-            <wp:docPr id="61" name="Picture 61"/>
+          <wp:inline distT="0" distB="0" distL="0" distR="0" wp14:anchorId="5F6BCBBE" wp14:editId="18D4AF26">
+            <wp:extent cx="5731510" cy="1565910"/>
+            <wp:effectExtent l="0" t="0" r="2540" b="0"/>
+            <wp:docPr id="50" name="Picture 50"/>
             <wp:cNvGraphicFramePr>
               <a:graphicFrameLocks xmlns:a="http://schemas.openxmlformats.org/drawingml/2006/main" noChangeAspect="1"/>
             </wp:cNvGraphicFramePr>
@@ -8460,619 +8832,6 @@
                   <pic:spPr>
                     <a:xfrm>
                       <a:off x="0" y="0"/>
-                      <a:ext cx="5731510" cy="893445"/>
-                    </a:xfrm>
-                    <a:prstGeom prst="rect">
-                      <a:avLst/>
-                    </a:prstGeom>
-                  </pic:spPr>
-                </pic:pic>
-              </a:graphicData>
-            </a:graphic>
-          </wp:inline>
-        </w:drawing>
-      </w:r>
-    </w:p>
-    <w:p>
-      <w:pPr>
-        <w:rPr>
-          <w:sz w:val="24"/>
-          <w:szCs w:val="24"/>
-        </w:rPr>
-      </w:pPr>
-    </w:p>
-    <w:p>
-      <w:pPr>
-        <w:rPr>
-          <w:sz w:val="24"/>
-          <w:szCs w:val="24"/>
-        </w:rPr>
-      </w:pPr>
-    </w:p>
-    <w:p>
-      <w:pPr>
-        <w:rPr>
-          <w:b/>
-          <w:bCs/>
-          <w:sz w:val="28"/>
-          <w:szCs w:val="28"/>
-        </w:rPr>
-      </w:pPr>
-      <w:r>
-        <w:rPr>
-          <w:b/>
-          <w:bCs/>
-          <w:sz w:val="28"/>
-          <w:szCs w:val="28"/>
-        </w:rPr>
-        <w:t>Comment</w:t>
-      </w:r>
-    </w:p>
-    <w:p>
-      <w:pPr>
-        <w:rPr>
-          <w:b/>
-          <w:bCs/>
-          <w:sz w:val="28"/>
-          <w:szCs w:val="28"/>
-        </w:rPr>
-      </w:pPr>
-      <w:r>
-        <w:rPr>
-          <w:b/>
-          <w:bCs/>
-          <w:sz w:val="28"/>
-          <w:szCs w:val="28"/>
-        </w:rPr>
-        <w:t xml:space="preserve">Membuat comment: </w:t>
-      </w:r>
-      <w:r>
-        <w:rPr>
-          <w:b/>
-          <w:bCs/>
-          <w:sz w:val="28"/>
-          <w:szCs w:val="28"/>
-        </w:rPr>
-        <w:t>/</w:t>
-      </w:r>
-      <w:r>
-        <w:rPr>
-          <w:b/>
-          <w:bCs/>
-          <w:sz w:val="28"/>
-          <w:szCs w:val="28"/>
-        </w:rPr>
-        <w:t>createComment</w:t>
-      </w:r>
-    </w:p>
-    <w:p>
-      <w:pPr>
-        <w:rPr>
-          <w:sz w:val="24"/>
-          <w:szCs w:val="24"/>
-        </w:rPr>
-      </w:pPr>
-      <w:r>
-        <w:rPr>
-          <w:sz w:val="24"/>
-          <w:szCs w:val="24"/>
-        </w:rPr>
-        <w:t>Method: POST</w:t>
-      </w:r>
-    </w:p>
-    <w:p>
-      <w:pPr>
-        <w:rPr>
-          <w:sz w:val="24"/>
-          <w:szCs w:val="24"/>
-        </w:rPr>
-      </w:pPr>
-      <w:r>
-        <w:rPr>
-          <w:sz w:val="24"/>
-          <w:szCs w:val="24"/>
-        </w:rPr>
-        <w:t>body: x-www-form-urlencoded</w:t>
-      </w:r>
-    </w:p>
-    <w:p>
-      <w:pPr>
-        <w:rPr>
-          <w:sz w:val="24"/>
-          <w:szCs w:val="24"/>
-        </w:rPr>
-      </w:pPr>
-      <w:r>
-        <w:rPr>
-          <w:sz w:val="24"/>
-          <w:szCs w:val="24"/>
-        </w:rPr>
-        <w:t>id_seller</w:t>
-      </w:r>
-    </w:p>
-    <w:p>
-      <w:pPr>
-        <w:rPr>
-          <w:sz w:val="24"/>
-          <w:szCs w:val="24"/>
-        </w:rPr>
-      </w:pPr>
-      <w:r>
-        <w:rPr>
-          <w:sz w:val="24"/>
-          <w:szCs w:val="24"/>
-        </w:rPr>
-        <w:t>id_cust</w:t>
-      </w:r>
-    </w:p>
-    <w:p>
-      <w:pPr>
-        <w:rPr>
-          <w:sz w:val="24"/>
-          <w:szCs w:val="24"/>
-        </w:rPr>
-      </w:pPr>
-      <w:r>
-        <w:rPr>
-          <w:sz w:val="24"/>
-          <w:szCs w:val="24"/>
-        </w:rPr>
-        <w:t>description</w:t>
-      </w:r>
-    </w:p>
-    <w:p>
-      <w:pPr>
-        <w:rPr>
-          <w:sz w:val="24"/>
-          <w:szCs w:val="24"/>
-        </w:rPr>
-      </w:pPr>
-      <w:r>
-        <w:rPr>
-          <w:sz w:val="24"/>
-          <w:szCs w:val="24"/>
-        </w:rPr>
-        <w:t xml:space="preserve">contoh: </w:t>
-      </w:r>
-    </w:p>
-    <w:p>
-      <w:pPr>
-        <w:rPr>
-          <w:sz w:val="24"/>
-          <w:szCs w:val="24"/>
-        </w:rPr>
-      </w:pPr>
-      <w:r>
-        <w:rPr>
-          <w:noProof/>
-        </w:rPr>
-        <w:lastRenderedPageBreak/>
-        <w:drawing>
-          <wp:inline distT="0" distB="0" distL="0" distR="0" wp14:anchorId="199C57B9" wp14:editId="7E3489FB">
-            <wp:extent cx="5731510" cy="2137410"/>
-            <wp:effectExtent l="0" t="0" r="2540" b="0"/>
-            <wp:docPr id="42" name="Picture 42"/>
-            <wp:cNvGraphicFramePr>
-              <a:graphicFrameLocks xmlns:a="http://schemas.openxmlformats.org/drawingml/2006/main" noChangeAspect="1"/>
-            </wp:cNvGraphicFramePr>
-            <a:graphic xmlns:a="http://schemas.openxmlformats.org/drawingml/2006/main">
-              <a:graphicData uri="http://schemas.openxmlformats.org/drawingml/2006/picture">
-                <pic:pic xmlns:pic="http://schemas.openxmlformats.org/drawingml/2006/picture">
-                  <pic:nvPicPr>
-                    <pic:cNvPr id="1" name=""/>
-                    <pic:cNvPicPr/>
-                  </pic:nvPicPr>
-                  <pic:blipFill>
-                    <a:blip r:embed="rId64"/>
-                    <a:stretch>
-                      <a:fillRect/>
-                    </a:stretch>
-                  </pic:blipFill>
-                  <pic:spPr>
-                    <a:xfrm>
-                      <a:off x="0" y="0"/>
-                      <a:ext cx="5731510" cy="2137410"/>
-                    </a:xfrm>
-                    <a:prstGeom prst="rect">
-                      <a:avLst/>
-                    </a:prstGeom>
-                  </pic:spPr>
-                </pic:pic>
-              </a:graphicData>
-            </a:graphic>
-          </wp:inline>
-        </w:drawing>
-      </w:r>
-    </w:p>
-    <w:p>
-      <w:pPr>
-        <w:rPr>
-          <w:sz w:val="24"/>
-          <w:szCs w:val="24"/>
-        </w:rPr>
-      </w:pPr>
-      <w:r>
-        <w:rPr>
-          <w:sz w:val="24"/>
-          <w:szCs w:val="24"/>
-        </w:rPr>
-        <w:t>Respone:</w:t>
-      </w:r>
-    </w:p>
-    <w:p>
-      <w:pPr>
-        <w:rPr>
-          <w:sz w:val="24"/>
-          <w:szCs w:val="24"/>
-        </w:rPr>
-      </w:pPr>
-      <w:r>
-        <w:rPr>
-          <w:noProof/>
-        </w:rPr>
-        <w:drawing>
-          <wp:inline distT="0" distB="0" distL="0" distR="0" wp14:anchorId="19539E9E" wp14:editId="77DF09C0">
-            <wp:extent cx="5731510" cy="1541145"/>
-            <wp:effectExtent l="0" t="0" r="2540" b="1905"/>
-            <wp:docPr id="43" name="Picture 43"/>
-            <wp:cNvGraphicFramePr>
-              <a:graphicFrameLocks xmlns:a="http://schemas.openxmlformats.org/drawingml/2006/main" noChangeAspect="1"/>
-            </wp:cNvGraphicFramePr>
-            <a:graphic xmlns:a="http://schemas.openxmlformats.org/drawingml/2006/main">
-              <a:graphicData uri="http://schemas.openxmlformats.org/drawingml/2006/picture">
-                <pic:pic xmlns:pic="http://schemas.openxmlformats.org/drawingml/2006/picture">
-                  <pic:nvPicPr>
-                    <pic:cNvPr id="1" name=""/>
-                    <pic:cNvPicPr/>
-                  </pic:nvPicPr>
-                  <pic:blipFill>
-                    <a:blip r:embed="rId65"/>
-                    <a:stretch>
-                      <a:fillRect/>
-                    </a:stretch>
-                  </pic:blipFill>
-                  <pic:spPr>
-                    <a:xfrm>
-                      <a:off x="0" y="0"/>
-                      <a:ext cx="5731510" cy="1541145"/>
-                    </a:xfrm>
-                    <a:prstGeom prst="rect">
-                      <a:avLst/>
-                    </a:prstGeom>
-                  </pic:spPr>
-                </pic:pic>
-              </a:graphicData>
-            </a:graphic>
-          </wp:inline>
-        </w:drawing>
-      </w:r>
-    </w:p>
-    <w:p>
-      <w:pPr>
-        <w:rPr>
-          <w:b/>
-          <w:bCs/>
-          <w:sz w:val="28"/>
-          <w:szCs w:val="28"/>
-        </w:rPr>
-      </w:pPr>
-      <w:r>
-        <w:rPr>
-          <w:b/>
-          <w:bCs/>
-          <w:sz w:val="28"/>
-          <w:szCs w:val="28"/>
-        </w:rPr>
-        <w:t xml:space="preserve">Ambil semua comment: </w:t>
-      </w:r>
-      <w:r>
-        <w:rPr>
-          <w:b/>
-          <w:bCs/>
-          <w:sz w:val="28"/>
-          <w:szCs w:val="28"/>
-        </w:rPr>
-        <w:t>/</w:t>
-      </w:r>
-      <w:r>
-        <w:rPr>
-          <w:b/>
-          <w:bCs/>
-          <w:sz w:val="28"/>
-          <w:szCs w:val="28"/>
-        </w:rPr>
-        <w:t>getCommentAll</w:t>
-      </w:r>
-    </w:p>
-    <w:p>
-      <w:pPr>
-        <w:rPr>
-          <w:sz w:val="24"/>
-          <w:szCs w:val="24"/>
-        </w:rPr>
-      </w:pPr>
-      <w:r>
-        <w:rPr>
-          <w:sz w:val="24"/>
-          <w:szCs w:val="24"/>
-        </w:rPr>
-        <w:t>Method: get</w:t>
-      </w:r>
-    </w:p>
-    <w:p>
-      <w:pPr>
-        <w:rPr>
-          <w:sz w:val="24"/>
-          <w:szCs w:val="24"/>
-        </w:rPr>
-      </w:pPr>
-      <w:r>
-        <w:rPr>
-          <w:sz w:val="24"/>
-          <w:szCs w:val="24"/>
-        </w:rPr>
-        <w:t>body: none</w:t>
-      </w:r>
-    </w:p>
-    <w:p>
-      <w:pPr>
-        <w:rPr>
-          <w:sz w:val="24"/>
-          <w:szCs w:val="24"/>
-        </w:rPr>
-      </w:pPr>
-      <w:r>
-        <w:rPr>
-          <w:sz w:val="24"/>
-          <w:szCs w:val="24"/>
-        </w:rPr>
-        <w:t>contoh:</w:t>
-      </w:r>
-    </w:p>
-    <w:p>
-      <w:pPr>
-        <w:rPr>
-          <w:sz w:val="24"/>
-          <w:szCs w:val="24"/>
-        </w:rPr>
-      </w:pPr>
-      <w:r>
-        <w:rPr>
-          <w:noProof/>
-        </w:rPr>
-        <w:drawing>
-          <wp:inline distT="0" distB="0" distL="0" distR="0" wp14:anchorId="5B6D4A9C" wp14:editId="1A8AB4D6">
-            <wp:extent cx="5731510" cy="1496060"/>
-            <wp:effectExtent l="0" t="0" r="2540" b="8890"/>
-            <wp:docPr id="46" name="Picture 46"/>
-            <wp:cNvGraphicFramePr>
-              <a:graphicFrameLocks xmlns:a="http://schemas.openxmlformats.org/drawingml/2006/main" noChangeAspect="1"/>
-            </wp:cNvGraphicFramePr>
-            <a:graphic xmlns:a="http://schemas.openxmlformats.org/drawingml/2006/main">
-              <a:graphicData uri="http://schemas.openxmlformats.org/drawingml/2006/picture">
-                <pic:pic xmlns:pic="http://schemas.openxmlformats.org/drawingml/2006/picture">
-                  <pic:nvPicPr>
-                    <pic:cNvPr id="1" name=""/>
-                    <pic:cNvPicPr/>
-                  </pic:nvPicPr>
-                  <pic:blipFill>
-                    <a:blip r:embed="rId66"/>
-                    <a:stretch>
-                      <a:fillRect/>
-                    </a:stretch>
-                  </pic:blipFill>
-                  <pic:spPr>
-                    <a:xfrm>
-                      <a:off x="0" y="0"/>
-                      <a:ext cx="5731510" cy="1496060"/>
-                    </a:xfrm>
-                    <a:prstGeom prst="rect">
-                      <a:avLst/>
-                    </a:prstGeom>
-                  </pic:spPr>
-                </pic:pic>
-              </a:graphicData>
-            </a:graphic>
-          </wp:inline>
-        </w:drawing>
-      </w:r>
-    </w:p>
-    <w:p>
-      <w:pPr>
-        <w:rPr>
-          <w:sz w:val="24"/>
-          <w:szCs w:val="24"/>
-        </w:rPr>
-      </w:pPr>
-      <w:r>
-        <w:rPr>
-          <w:sz w:val="24"/>
-          <w:szCs w:val="24"/>
-        </w:rPr>
-        <w:t>Respon:</w:t>
-      </w:r>
-    </w:p>
-    <w:p>
-      <w:pPr>
-        <w:rPr>
-          <w:sz w:val="24"/>
-          <w:szCs w:val="24"/>
-        </w:rPr>
-      </w:pPr>
-      <w:r>
-        <w:rPr>
-          <w:noProof/>
-        </w:rPr>
-        <w:lastRenderedPageBreak/>
-        <w:drawing>
-          <wp:inline distT="0" distB="0" distL="0" distR="0" wp14:anchorId="6BB6E0D7" wp14:editId="42088FB3">
-            <wp:extent cx="5731510" cy="2972435"/>
-            <wp:effectExtent l="0" t="0" r="2540" b="0"/>
-            <wp:docPr id="47" name="Picture 47"/>
-            <wp:cNvGraphicFramePr>
-              <a:graphicFrameLocks xmlns:a="http://schemas.openxmlformats.org/drawingml/2006/main" noChangeAspect="1"/>
-            </wp:cNvGraphicFramePr>
-            <a:graphic xmlns:a="http://schemas.openxmlformats.org/drawingml/2006/main">
-              <a:graphicData uri="http://schemas.openxmlformats.org/drawingml/2006/picture">
-                <pic:pic xmlns:pic="http://schemas.openxmlformats.org/drawingml/2006/picture">
-                  <pic:nvPicPr>
-                    <pic:cNvPr id="1" name=""/>
-                    <pic:cNvPicPr/>
-                  </pic:nvPicPr>
-                  <pic:blipFill>
-                    <a:blip r:embed="rId67"/>
-                    <a:stretch>
-                      <a:fillRect/>
-                    </a:stretch>
-                  </pic:blipFill>
-                  <pic:spPr>
-                    <a:xfrm>
-                      <a:off x="0" y="0"/>
-                      <a:ext cx="5731510" cy="2972435"/>
-                    </a:xfrm>
-                    <a:prstGeom prst="rect">
-                      <a:avLst/>
-                    </a:prstGeom>
-                  </pic:spPr>
-                </pic:pic>
-              </a:graphicData>
-            </a:graphic>
-          </wp:inline>
-        </w:drawing>
-      </w:r>
-    </w:p>
-    <w:p>
-      <w:pPr>
-        <w:rPr>
-          <w:b/>
-          <w:bCs/>
-          <w:sz w:val="28"/>
-          <w:szCs w:val="28"/>
-        </w:rPr>
-      </w:pPr>
-      <w:r>
-        <w:rPr>
-          <w:b/>
-          <w:bCs/>
-          <w:sz w:val="28"/>
-          <w:szCs w:val="28"/>
-        </w:rPr>
-        <w:t xml:space="preserve">Ambil comment berdasarkan id_seller: </w:t>
-      </w:r>
-      <w:r>
-        <w:rPr>
-          <w:b/>
-          <w:bCs/>
-          <w:sz w:val="28"/>
-          <w:szCs w:val="28"/>
-        </w:rPr>
-        <w:t>/</w:t>
-      </w:r>
-      <w:r>
-        <w:rPr>
-          <w:b/>
-          <w:bCs/>
-          <w:sz w:val="28"/>
-          <w:szCs w:val="28"/>
-        </w:rPr>
-        <w:t>getCommentByIdSeller</w:t>
-      </w:r>
-    </w:p>
-    <w:p>
-      <w:pPr>
-        <w:rPr>
-          <w:sz w:val="24"/>
-          <w:szCs w:val="24"/>
-        </w:rPr>
-      </w:pPr>
-      <w:r>
-        <w:rPr>
-          <w:sz w:val="24"/>
-          <w:szCs w:val="24"/>
-        </w:rPr>
-        <w:t>Method: GET</w:t>
-      </w:r>
-    </w:p>
-    <w:p>
-      <w:pPr>
-        <w:rPr>
-          <w:sz w:val="24"/>
-          <w:szCs w:val="24"/>
-        </w:rPr>
-      </w:pPr>
-      <w:r>
-        <w:rPr>
-          <w:sz w:val="24"/>
-          <w:szCs w:val="24"/>
-        </w:rPr>
-        <w:t>body: x-www-form-urlencoded</w:t>
-      </w:r>
-    </w:p>
-    <w:p>
-      <w:pPr>
-        <w:rPr>
-          <w:sz w:val="24"/>
-          <w:szCs w:val="24"/>
-        </w:rPr>
-      </w:pPr>
-      <w:r>
-        <w:rPr>
-          <w:sz w:val="24"/>
-          <w:szCs w:val="24"/>
-        </w:rPr>
-        <w:t>id_seller</w:t>
-      </w:r>
-    </w:p>
-    <w:p>
-      <w:pPr>
-        <w:rPr>
-          <w:sz w:val="24"/>
-          <w:szCs w:val="24"/>
-        </w:rPr>
-      </w:pPr>
-      <w:r>
-        <w:rPr>
-          <w:sz w:val="24"/>
-          <w:szCs w:val="24"/>
-        </w:rPr>
-        <w:t>contoh:</w:t>
-      </w:r>
-    </w:p>
-    <w:p>
-      <w:pPr>
-        <w:rPr>
-          <w:sz w:val="24"/>
-          <w:szCs w:val="24"/>
-        </w:rPr>
-      </w:pPr>
-      <w:r>
-        <w:rPr>
-          <w:noProof/>
-        </w:rPr>
-        <w:drawing>
-          <wp:inline distT="0" distB="0" distL="0" distR="0" wp14:anchorId="5F6BCBBE" wp14:editId="18D4AF26">
-            <wp:extent cx="5731510" cy="1565910"/>
-            <wp:effectExtent l="0" t="0" r="2540" b="0"/>
-            <wp:docPr id="50" name="Picture 50"/>
-            <wp:cNvGraphicFramePr>
-              <a:graphicFrameLocks xmlns:a="http://schemas.openxmlformats.org/drawingml/2006/main" noChangeAspect="1"/>
-            </wp:cNvGraphicFramePr>
-            <a:graphic xmlns:a="http://schemas.openxmlformats.org/drawingml/2006/main">
-              <a:graphicData uri="http://schemas.openxmlformats.org/drawingml/2006/picture">
-                <pic:pic xmlns:pic="http://schemas.openxmlformats.org/drawingml/2006/picture">
-                  <pic:nvPicPr>
-                    <pic:cNvPr id="1" name=""/>
-                    <pic:cNvPicPr/>
-                  </pic:nvPicPr>
-                  <pic:blipFill>
-                    <a:blip r:embed="rId68"/>
-                    <a:stretch>
-                      <a:fillRect/>
-                    </a:stretch>
-                  </pic:blipFill>
-                  <pic:spPr>
-                    <a:xfrm>
-                      <a:off x="0" y="0"/>
                       <a:ext cx="5731510" cy="1565910"/>
                     </a:xfrm>
                     <a:prstGeom prst="rect">
@@ -9128,7 +8887,7 @@
                     <pic:cNvPicPr/>
                   </pic:nvPicPr>
                   <pic:blipFill>
-                    <a:blip r:embed="rId69"/>
+                    <a:blip r:embed="rId64"/>
                     <a:stretch>
                       <a:fillRect/>
                     </a:stretch>

</xml_diff>

<commit_message>
update dokumen api get comment by id seller
</commit_message>
<xml_diff>
--- a/dokumenAPI.docx
+++ b/dokumenAPI.docx
@@ -7482,8 +7482,6 @@
           </wp:inline>
         </w:drawing>
       </w:r>
-      <w:bookmarkStart w:id="0" w:name="_GoBack"/>
-      <w:bookmarkEnd w:id="0"/>
     </w:p>
     <w:p>
       <w:pPr>
@@ -8736,6 +8734,15 @@
         </w:rPr>
         <w:t>getCommentByIdSeller</w:t>
       </w:r>
+      <w:r>
+        <w:rPr>
+          <w:b/>
+          <w:bCs/>
+          <w:sz w:val="28"/>
+          <w:szCs w:val="28"/>
+        </w:rPr>
+        <w:t>/id_seller</w:t>
+      </w:r>
     </w:p>
     <w:p>
       <w:pPr>
@@ -8764,16 +8771,23 @@
           <w:sz w:val="24"/>
           <w:szCs w:val="24"/>
         </w:rPr>
-        <w:t>body: x-www-form-urlencoded</w:t>
-      </w:r>
-    </w:p>
-    <w:p>
-      <w:pPr>
-        <w:rPr>
-          <w:sz w:val="24"/>
-          <w:szCs w:val="24"/>
-        </w:rPr>
-      </w:pPr>
+        <w:t xml:space="preserve">body: </w:t>
+      </w:r>
+    </w:p>
+    <w:p>
+      <w:pPr>
+        <w:rPr>
+          <w:sz w:val="24"/>
+          <w:szCs w:val="24"/>
+        </w:rPr>
+      </w:pPr>
+      <w:r>
+        <w:rPr>
+          <w:sz w:val="24"/>
+          <w:szCs w:val="24"/>
+        </w:rPr>
+        <w:t>interpolate setelah url /getCommentByIdSeller/{</w:t>
+      </w:r>
       <w:r>
         <w:rPr>
           <w:sz w:val="24"/>
@@ -8781,6 +8795,13 @@
         </w:rPr>
         <w:t>id_seller</w:t>
       </w:r>
+      <w:r>
+        <w:rPr>
+          <w:sz w:val="24"/>
+          <w:szCs w:val="24"/>
+        </w:rPr>
+        <w:t>}</w:t>
+      </w:r>
     </w:p>
     <w:p>
       <w:pPr>
@@ -8809,10 +8830,10 @@
           <w:noProof/>
         </w:rPr>
         <w:drawing>
-          <wp:inline distT="0" distB="0" distL="0" distR="0" wp14:anchorId="5F6BCBBE" wp14:editId="18D4AF26">
-            <wp:extent cx="5731510" cy="1565910"/>
+          <wp:inline distT="0" distB="0" distL="0" distR="0" wp14:anchorId="1F488865" wp14:editId="705C9AB2">
+            <wp:extent cx="5731510" cy="3409950"/>
             <wp:effectExtent l="0" t="0" r="2540" b="0"/>
-            <wp:docPr id="50" name="Picture 50"/>
+            <wp:docPr id="73" name="Picture 73"/>
             <wp:cNvGraphicFramePr>
               <a:graphicFrameLocks xmlns:a="http://schemas.openxmlformats.org/drawingml/2006/main" noChangeAspect="1"/>
             </wp:cNvGraphicFramePr>
@@ -8832,7 +8853,7 @@
                   <pic:spPr>
                     <a:xfrm>
                       <a:off x="0" y="0"/>
-                      <a:ext cx="5731510" cy="1565910"/>
+                      <a:ext cx="5731510" cy="3409950"/>
                     </a:xfrm>
                     <a:prstGeom prst="rect">
                       <a:avLst/>
@@ -8852,77 +8873,8 @@
           <w:szCs w:val="24"/>
         </w:rPr>
       </w:pPr>
-      <w:r>
-        <w:rPr>
-          <w:sz w:val="24"/>
-          <w:szCs w:val="24"/>
-        </w:rPr>
-        <w:t>Respone:</w:t>
-      </w:r>
-    </w:p>
-    <w:p>
-      <w:pPr>
-        <w:rPr>
-          <w:sz w:val="24"/>
-          <w:szCs w:val="24"/>
-        </w:rPr>
-      </w:pPr>
-      <w:r>
-        <w:rPr>
-          <w:noProof/>
-        </w:rPr>
-        <w:drawing>
-          <wp:inline distT="0" distB="0" distL="0" distR="0" wp14:anchorId="347D51CC" wp14:editId="7D0DBF54">
-            <wp:extent cx="5731510" cy="2204720"/>
-            <wp:effectExtent l="0" t="0" r="2540" b="5080"/>
-            <wp:docPr id="51" name="Picture 51"/>
-            <wp:cNvGraphicFramePr>
-              <a:graphicFrameLocks xmlns:a="http://schemas.openxmlformats.org/drawingml/2006/main" noChangeAspect="1"/>
-            </wp:cNvGraphicFramePr>
-            <a:graphic xmlns:a="http://schemas.openxmlformats.org/drawingml/2006/main">
-              <a:graphicData uri="http://schemas.openxmlformats.org/drawingml/2006/picture">
-                <pic:pic xmlns:pic="http://schemas.openxmlformats.org/drawingml/2006/picture">
-                  <pic:nvPicPr>
-                    <pic:cNvPr id="1" name=""/>
-                    <pic:cNvPicPr/>
-                  </pic:nvPicPr>
-                  <pic:blipFill>
-                    <a:blip r:embed="rId64"/>
-                    <a:stretch>
-                      <a:fillRect/>
-                    </a:stretch>
-                  </pic:blipFill>
-                  <pic:spPr>
-                    <a:xfrm>
-                      <a:off x="0" y="0"/>
-                      <a:ext cx="5731510" cy="2204720"/>
-                    </a:xfrm>
-                    <a:prstGeom prst="rect">
-                      <a:avLst/>
-                    </a:prstGeom>
-                  </pic:spPr>
-                </pic:pic>
-              </a:graphicData>
-            </a:graphic>
-          </wp:inline>
-        </w:drawing>
-      </w:r>
-    </w:p>
-    <w:p>
-      <w:pPr>
-        <w:rPr>
-          <w:sz w:val="24"/>
-          <w:szCs w:val="24"/>
-        </w:rPr>
-      </w:pPr>
-    </w:p>
-    <w:p>
-      <w:pPr>
-        <w:rPr>
-          <w:sz w:val="24"/>
-          <w:szCs w:val="24"/>
-        </w:rPr>
-      </w:pPr>
+      <w:bookmarkStart w:id="0" w:name="_GoBack"/>
+      <w:bookmarkEnd w:id="0"/>
     </w:p>
     <w:p>
       <w:pPr>

</xml_diff>